<commit_message>
Fixed combat move display so now it shows the division of running and jogging 6:15pm 7/24/2025
</commit_message>
<xml_diff>
--- a/.utility/promptguide.docx
+++ b/.utility/promptguide.docx
@@ -35,7 +35,10 @@
         <w:rPr/>
       </w:pPr>
       <w:r>
-        <w:t xml:space="preserve">The prompt should start by saying what the AI prompt should act as to get the best knowledge. It should also make sure the output of the files are fully functional and effective. Also make sure it outputs full files with no brevity comments like "// rest of</w:t>
+        <w:t xml:space="preserve">T</w:t>
+      </w:r>
+      <w:r>
+        <w:t xml:space="preserve">he prompt should start by saying what the AI prompt should act as to get the best knowledge. It should also make sure the output of the files are fully functional and effective. Also make sure it outputs full files with no brevity comments like "// rest of</w:t>
       </w:r>
       <w:r>
         <w:t xml:space="preserve"> code is unchanged"</w:t>
@@ -57,14 +60,153 @@
         <w:pBdr/>
         <w:spacing/>
         <w:ind/>
-        <w:rPr/>
+        <w:rPr>
+          <w:highlight w:val="none"/>
+        </w:rPr>
       </w:pPr>
       <w:r>
         <w:t xml:space="preserve">Make sure the prompt is full text instructions, no code blocks</w:t>
       </w:r>
       <w:r/>
+    </w:p>
+    <w:p>
+      <w:pPr>
+        <w:pBdr/>
+        <w:spacing/>
+        <w:ind/>
+        <w:rPr/>
+      </w:pPr>
       <w:r/>
       <w:r/>
+      <w:r/>
+    </w:p>
+    <w:p>
+      <w:pPr>
+        <w:pBdr/>
+        <w:spacing/>
+        <w:ind/>
+        <w:rPr/>
+      </w:pPr>
+      <w:r/>
+      <w:r/>
+      <w:r/>
+    </w:p>
+    <w:p>
+      <w:pPr>
+        <w:pBdr/>
+        <w:spacing/>
+        <w:ind/>
+        <w:rPr/>
+      </w:pPr>
+      <w:r>
+        <w:rPr>
+          <w:highlight w:val="none"/>
+        </w:rPr>
+        <w:t xml:space="preserve">You are a C# senior game developer. This is my monogame project. </w:t>
+      </w:r>
+      <w:r/>
+    </w:p>
+    <w:p>
+      <w:pPr>
+        <w:pBdr/>
+        <w:spacing/>
+        <w:ind/>
+        <w:rPr/>
+      </w:pPr>
+      <w:r>
+        <w:rPr>
+          <w:highlight w:val="none"/>
+        </w:rPr>
+      </w:r>
+      <w:r/>
+    </w:p>
+    <w:p>
+      <w:pPr>
+        <w:pBdr/>
+        <w:spacing/>
+        <w:ind/>
+        <w:rPr/>
+      </w:pPr>
+      <w:r>
+        <w:rPr>
+          <w:highlight w:val="none"/>
+        </w:rPr>
+        <w:t xml:space="preserve">Make sure the output of the files are fully functional and effective. Also make sure it outputs full files with no brevity comments like "// rest of code is unchanged"</w:t>
+      </w:r>
+      <w:r/>
+    </w:p>
+    <w:p>
+      <w:pPr>
+        <w:pBdr/>
+        <w:spacing/>
+        <w:ind/>
+        <w:rPr/>
+      </w:pPr>
+      <w:r>
+        <w:rPr>
+          <w:highlight w:val="none"/>
+        </w:rPr>
+      </w:r>
+      <w:r/>
+    </w:p>
+    <w:p>
+      <w:pPr>
+        <w:pBdr/>
+        <w:spacing/>
+        <w:ind/>
+        <w:rPr/>
+      </w:pPr>
+      <w:r>
+        <w:rPr>
+          <w:highlight w:val="none"/>
+        </w:rPr>
+        <w:t xml:space="preserve">Make sure the prompt is full text instructions, no code blocks</w:t>
+      </w:r>
+      <w:r/>
+    </w:p>
+    <w:p>
+      <w:pPr>
+        <w:pBdr/>
+        <w:spacing/>
+        <w:ind/>
+        <w:rPr/>
+      </w:pPr>
+      <w:r>
+        <w:rPr>
+          <w:highlight w:val="none"/>
+        </w:rPr>
+      </w:r>
+      <w:r/>
+    </w:p>
+    <w:p>
+      <w:pPr>
+        <w:pBdr/>
+        <w:spacing/>
+        <w:ind/>
+        <w:rPr/>
+      </w:pPr>
+      <w:r>
+        <w:rPr>
+          <w:highlight w:val="none"/>
+        </w:rPr>
+        <w:t xml:space="preserve">The code outputs should have all of the code within the code block and the name of the changed file above and below the code blocks outside of them</w:t>
+      </w:r>
+      <w:r/>
+      <w:r>
+        <w:rPr>
+          <w:highlight w:val="none"/>
+        </w:rPr>
+      </w:r>
+      <w:r>
+        <w:rPr>
+          <w:highlight w:val="none"/>
+        </w:rPr>
+      </w:r>
+      <w:r>
+        <w:rPr>
+          <w:highlight w:val="none"/>
+        </w:rPr>
+      </w:r>
     </w:p>
     <w:sectPr>
       <w:footnotePr/>
@@ -88,7 +230,6 @@
         <w:ind/>
         <w:rPr/>
       </w:pPr>
-      <w:r/>
       <w:r>
         <w:separator/>
       </w:r>
@@ -103,7 +244,6 @@
         <w:ind/>
         <w:rPr/>
       </w:pPr>
-      <w:r/>
       <w:r>
         <w:continuationSeparator/>
       </w:r>
@@ -123,7 +263,6 @@
         <w:ind/>
         <w:rPr/>
       </w:pPr>
-      <w:r/>
       <w:r>
         <w:separator/>
       </w:r>
@@ -138,7 +277,6 @@
         <w:ind/>
         <w:rPr/>
       </w:pPr>
-      <w:r/>
       <w:r>
         <w:continuationSeparator/>
       </w:r>
@@ -306,9 +444,9 @@
     <w:lsdException w:name="Bibliography" w:uiPriority="37"/>
     <w:lsdException w:name="TOC Heading" w:uiPriority="39" w:qFormat="1"/>
   </w:latentStyles>
-  <w:style w:type="table" w:styleId="11">
+  <w:style w:type="table" w:styleId="701">
     <w:name w:val="Table Grid"/>
-    <w:basedOn w:val="665"/>
+    <w:basedOn w:val="887"/>
     <w:uiPriority w:val="59"/>
     <w:pPr>
       <w:pBdr/>
@@ -505,9 +643,9 @@
       </w:tcPr>
     </w:tblStylePr>
   </w:style>
-  <w:style w:type="table" w:styleId="12">
+  <w:style w:type="table" w:styleId="702">
     <w:name w:val="Table Grid Light"/>
-    <w:basedOn w:val="665"/>
+    <w:basedOn w:val="887"/>
     <w:uiPriority w:val="59"/>
     <w:pPr>
       <w:pBdr/>
@@ -704,9 +842,9 @@
       </w:tcPr>
     </w:tblStylePr>
   </w:style>
-  <w:style w:type="table" w:styleId="13">
+  <w:style w:type="table" w:styleId="703">
     <w:name w:val="Plain Table 1"/>
-    <w:basedOn w:val="665"/>
+    <w:basedOn w:val="887"/>
     <w:uiPriority w:val="59"/>
     <w:pPr>
       <w:pBdr/>
@@ -929,9 +1067,9 @@
       </w:tcPr>
     </w:tblStylePr>
   </w:style>
-  <w:style w:type="table" w:styleId="14">
+  <w:style w:type="table" w:styleId="704">
     <w:name w:val="Plain Table 2"/>
-    <w:basedOn w:val="665"/>
+    <w:basedOn w:val="887"/>
     <w:uiPriority w:val="59"/>
     <w:pPr>
       <w:pBdr/>
@@ -1162,9 +1300,9 @@
       </w:tcPr>
     </w:tblStylePr>
   </w:style>
-  <w:style w:type="table" w:styleId="15">
+  <w:style w:type="table" w:styleId="705">
     <w:name w:val="Plain Table 3"/>
-    <w:basedOn w:val="665"/>
+    <w:basedOn w:val="887"/>
     <w:uiPriority w:val="99"/>
     <w:pPr>
       <w:pBdr/>
@@ -1392,9 +1530,9 @@
       </w:tcPr>
     </w:tblStylePr>
   </w:style>
-  <w:style w:type="table" w:styleId="16">
+  <w:style w:type="table" w:styleId="706">
     <w:name w:val="Plain Table 4"/>
-    <w:basedOn w:val="665"/>
+    <w:basedOn w:val="887"/>
     <w:uiPriority w:val="99"/>
     <w:pPr>
       <w:pBdr/>
@@ -1608,9 +1746,9 @@
       </w:tcPr>
     </w:tblStylePr>
   </w:style>
-  <w:style w:type="table" w:styleId="17">
+  <w:style w:type="table" w:styleId="707">
     <w:name w:val="Plain Table 5"/>
-    <w:basedOn w:val="665"/>
+    <w:basedOn w:val="887"/>
     <w:uiPriority w:val="99"/>
     <w:pPr>
       <w:pBdr/>
@@ -1841,9 +1979,9 @@
       </w:tcPr>
     </w:tblStylePr>
   </w:style>
-  <w:style w:type="table" w:styleId="18">
+  <w:style w:type="table" w:styleId="708">
     <w:name w:val="Grid Table 1 Light"/>
-    <w:basedOn w:val="665"/>
+    <w:basedOn w:val="887"/>
     <w:uiPriority w:val="99"/>
     <w:pPr>
       <w:pBdr/>
@@ -2064,9 +2202,9 @@
       </w:tcPr>
     </w:tblStylePr>
   </w:style>
-  <w:style w:type="table" w:styleId="19">
+  <w:style w:type="table" w:styleId="709">
     <w:name w:val="Grid Table 1 Light - Accent 1"/>
-    <w:basedOn w:val="665"/>
+    <w:basedOn w:val="887"/>
     <w:uiPriority w:val="99"/>
     <w:pPr>
       <w:pBdr/>
@@ -2287,9 +2425,9 @@
       </w:tcPr>
     </w:tblStylePr>
   </w:style>
-  <w:style w:type="table" w:styleId="20">
+  <w:style w:type="table" w:styleId="710">
     <w:name w:val="Grid Table 1 Light - Accent 2"/>
-    <w:basedOn w:val="665"/>
+    <w:basedOn w:val="887"/>
     <w:uiPriority w:val="99"/>
     <w:pPr>
       <w:pBdr/>
@@ -2510,9 +2648,9 @@
       </w:tcPr>
     </w:tblStylePr>
   </w:style>
-  <w:style w:type="table" w:styleId="21">
+  <w:style w:type="table" w:styleId="711">
     <w:name w:val="Grid Table 1 Light - Accent 3"/>
-    <w:basedOn w:val="665"/>
+    <w:basedOn w:val="887"/>
     <w:uiPriority w:val="99"/>
     <w:pPr>
       <w:pBdr/>
@@ -2733,9 +2871,9 @@
       </w:tcPr>
     </w:tblStylePr>
   </w:style>
-  <w:style w:type="table" w:styleId="22">
+  <w:style w:type="table" w:styleId="712">
     <w:name w:val="Grid Table 1 Light - Accent 4"/>
-    <w:basedOn w:val="665"/>
+    <w:basedOn w:val="887"/>
     <w:uiPriority w:val="99"/>
     <w:pPr>
       <w:pBdr/>
@@ -2956,9 +3094,9 @@
       </w:tcPr>
     </w:tblStylePr>
   </w:style>
-  <w:style w:type="table" w:styleId="23">
+  <w:style w:type="table" w:styleId="713">
     <w:name w:val="Grid Table 1 Light - Accent 5"/>
-    <w:basedOn w:val="665"/>
+    <w:basedOn w:val="887"/>
     <w:uiPriority w:val="99"/>
     <w:pPr>
       <w:pBdr/>
@@ -3179,9 +3317,9 @@
       </w:tcPr>
     </w:tblStylePr>
   </w:style>
-  <w:style w:type="table" w:styleId="24">
+  <w:style w:type="table" w:styleId="714">
     <w:name w:val="Grid Table 1 Light - Accent 6"/>
-    <w:basedOn w:val="665"/>
+    <w:basedOn w:val="887"/>
     <w:uiPriority w:val="99"/>
     <w:pPr>
       <w:pBdr/>
@@ -3402,9 +3540,9 @@
       </w:tcPr>
     </w:tblStylePr>
   </w:style>
-  <w:style w:type="table" w:styleId="25">
+  <w:style w:type="table" w:styleId="715">
     <w:name w:val="Grid Table 2"/>
-    <w:basedOn w:val="665"/>
+    <w:basedOn w:val="887"/>
     <w:uiPriority w:val="99"/>
     <w:pPr>
       <w:pBdr/>
@@ -3634,9 +3772,9 @@
       </w:tcPr>
     </w:tblStylePr>
   </w:style>
-  <w:style w:type="table" w:styleId="26">
+  <w:style w:type="table" w:styleId="716">
     <w:name w:val="Grid Table 2 - Accent 1"/>
-    <w:basedOn w:val="665"/>
+    <w:basedOn w:val="887"/>
     <w:uiPriority w:val="99"/>
     <w:pPr>
       <w:pBdr/>
@@ -3866,9 +4004,9 @@
       </w:tcPr>
     </w:tblStylePr>
   </w:style>
-  <w:style w:type="table" w:styleId="27">
+  <w:style w:type="table" w:styleId="717">
     <w:name w:val="Grid Table 2 - Accent 2"/>
-    <w:basedOn w:val="665"/>
+    <w:basedOn w:val="887"/>
     <w:uiPriority w:val="99"/>
     <w:pPr>
       <w:pBdr/>
@@ -4098,9 +4236,9 @@
       </w:tcPr>
     </w:tblStylePr>
   </w:style>
-  <w:style w:type="table" w:styleId="28">
+  <w:style w:type="table" w:styleId="718">
     <w:name w:val="Grid Table 2 - Accent 3"/>
-    <w:basedOn w:val="665"/>
+    <w:basedOn w:val="887"/>
     <w:uiPriority w:val="99"/>
     <w:pPr>
       <w:pBdr/>
@@ -4330,9 +4468,9 @@
       </w:tcPr>
     </w:tblStylePr>
   </w:style>
-  <w:style w:type="table" w:styleId="29">
+  <w:style w:type="table" w:styleId="719">
     <w:name w:val="Grid Table 2 - Accent 4"/>
-    <w:basedOn w:val="665"/>
+    <w:basedOn w:val="887"/>
     <w:uiPriority w:val="99"/>
     <w:pPr>
       <w:pBdr/>
@@ -4562,9 +4700,9 @@
       </w:tcPr>
     </w:tblStylePr>
   </w:style>
-  <w:style w:type="table" w:styleId="30">
+  <w:style w:type="table" w:styleId="720">
     <w:name w:val="Grid Table 2 - Accent 5"/>
-    <w:basedOn w:val="665"/>
+    <w:basedOn w:val="887"/>
     <w:uiPriority w:val="99"/>
     <w:pPr>
       <w:pBdr/>
@@ -4794,9 +4932,9 @@
       </w:tcPr>
     </w:tblStylePr>
   </w:style>
-  <w:style w:type="table" w:styleId="31">
+  <w:style w:type="table" w:styleId="721">
     <w:name w:val="Grid Table 2 - Accent 6"/>
-    <w:basedOn w:val="665"/>
+    <w:basedOn w:val="887"/>
     <w:uiPriority w:val="99"/>
     <w:pPr>
       <w:pBdr/>
@@ -5026,9 +5164,9 @@
       </w:tcPr>
     </w:tblStylePr>
   </w:style>
-  <w:style w:type="table" w:styleId="32">
+  <w:style w:type="table" w:styleId="722">
     <w:name w:val="Grid Table 3"/>
-    <w:basedOn w:val="665"/>
+    <w:basedOn w:val="887"/>
     <w:uiPriority w:val="99"/>
     <w:pPr>
       <w:pBdr/>
@@ -5127,29 +5265,6 @@
         <w:tblBorders/>
       </w:tblPr>
       <w:tcPr>
-        <w:shd w:color="ffffff"/>
-        <w:tcBorders>
-          <w:top w:val="none" w:color="000000" w:sz="4" w:space="0"/>
-          <w:left w:val="none" w:color="000000" w:sz="4" w:space="0"/>
-          <w:bottom w:val="none" w:color="000000" w:sz="4" w:space="0"/>
-          <w:right w:val="none" w:color="000000" w:sz="4" w:space="0"/>
-        </w:tcBorders>
-      </w:tcPr>
-    </w:tblStylePr>
-    <w:tblStylePr w:type="firstRow">
-      <w:rPr>
-        <w:b/>
-        <w:color w:val="404040"/>
-      </w:rPr>
-      <w:pPr>
-        <w:pBdr/>
-        <w:spacing/>
-        <w:ind/>
-      </w:pPr>
-      <w:tblPr>
-        <w:tblBorders/>
-      </w:tblPr>
-      <w:tcPr>
         <w:shd w:val="clear" w:color="ffffff"/>
         <w:tcBorders>
           <w:top w:val="none" w:color="000000" w:sz="4" w:space="0"/>
@@ -5159,30 +5274,7 @@
         </w:tcBorders>
       </w:tcPr>
     </w:tblStylePr>
-    <w:tblStylePr w:type="lastCol">
-      <w:rPr>
-        <w:i/>
-        <w:color w:val="404040"/>
-      </w:rPr>
-      <w:pPr>
-        <w:pBdr/>
-        <w:spacing/>
-        <w:ind/>
-      </w:pPr>
-      <w:tblPr>
-        <w:tblBorders/>
-      </w:tblPr>
-      <w:tcPr>
-        <w:shd w:color="ffffff"/>
-        <w:tcBorders>
-          <w:top w:val="none" w:color="000000" w:sz="4" w:space="0"/>
-          <w:left w:val="none" w:color="000000" w:sz="4" w:space="0"/>
-          <w:bottom w:val="none" w:color="000000" w:sz="4" w:space="0"/>
-          <w:right w:val="none" w:color="000000" w:sz="4" w:space="0"/>
-        </w:tcBorders>
-      </w:tcPr>
-    </w:tblStylePr>
-    <w:tblStylePr w:type="lastRow">
+    <w:tblStylePr w:type="firstRow">
       <w:rPr>
         <w:b/>
         <w:color w:val="404040"/>
@@ -5205,6 +5297,52 @@
         </w:tcBorders>
       </w:tcPr>
     </w:tblStylePr>
+    <w:tblStylePr w:type="lastCol">
+      <w:rPr>
+        <w:i/>
+        <w:color w:val="404040"/>
+      </w:rPr>
+      <w:pPr>
+        <w:pBdr/>
+        <w:spacing/>
+        <w:ind/>
+      </w:pPr>
+      <w:tblPr>
+        <w:tblBorders/>
+      </w:tblPr>
+      <w:tcPr>
+        <w:shd w:val="clear" w:color="ffffff"/>
+        <w:tcBorders>
+          <w:top w:val="none" w:color="000000" w:sz="4" w:space="0"/>
+          <w:left w:val="none" w:color="000000" w:sz="4" w:space="0"/>
+          <w:bottom w:val="none" w:color="000000" w:sz="4" w:space="0"/>
+          <w:right w:val="none" w:color="000000" w:sz="4" w:space="0"/>
+        </w:tcBorders>
+      </w:tcPr>
+    </w:tblStylePr>
+    <w:tblStylePr w:type="lastRow">
+      <w:rPr>
+        <w:b/>
+        <w:color w:val="404040"/>
+      </w:rPr>
+      <w:pPr>
+        <w:pBdr/>
+        <w:spacing/>
+        <w:ind/>
+      </w:pPr>
+      <w:tblPr>
+        <w:tblBorders/>
+      </w:tblPr>
+      <w:tcPr>
+        <w:shd w:val="clear" w:color="ffffff"/>
+        <w:tcBorders>
+          <w:top w:val="none" w:color="000000" w:sz="4" w:space="0"/>
+          <w:left w:val="none" w:color="000000" w:sz="4" w:space="0"/>
+          <w:bottom w:val="none" w:color="000000" w:sz="4" w:space="0"/>
+          <w:right w:val="none" w:color="000000" w:sz="4" w:space="0"/>
+        </w:tcBorders>
+      </w:tcPr>
+    </w:tblStylePr>
     <w:tblStylePr w:type="nwCell">
       <w:pPr>
         <w:pBdr/>
@@ -5271,9 +5409,9 @@
       </w:tcPr>
     </w:tblStylePr>
   </w:style>
-  <w:style w:type="table" w:styleId="33">
+  <w:style w:type="table" w:styleId="723">
     <w:name w:val="Grid Table 3 - Accent 1"/>
-    <w:basedOn w:val="665"/>
+    <w:basedOn w:val="887"/>
     <w:uiPriority w:val="99"/>
     <w:pPr>
       <w:pBdr/>
@@ -5372,29 +5510,6 @@
         <w:tblBorders/>
       </w:tblPr>
       <w:tcPr>
-        <w:shd w:color="ffffff"/>
-        <w:tcBorders>
-          <w:top w:val="none" w:color="000000" w:sz="4" w:space="0"/>
-          <w:left w:val="none" w:color="000000" w:sz="4" w:space="0"/>
-          <w:bottom w:val="none" w:color="000000" w:sz="4" w:space="0"/>
-          <w:right w:val="none" w:color="000000" w:sz="4" w:space="0"/>
-        </w:tcBorders>
-      </w:tcPr>
-    </w:tblStylePr>
-    <w:tblStylePr w:type="firstRow">
-      <w:rPr>
-        <w:b/>
-        <w:color w:val="404040"/>
-      </w:rPr>
-      <w:pPr>
-        <w:pBdr/>
-        <w:spacing/>
-        <w:ind/>
-      </w:pPr>
-      <w:tblPr>
-        <w:tblBorders/>
-      </w:tblPr>
-      <w:tcPr>
         <w:shd w:val="clear" w:color="ffffff"/>
         <w:tcBorders>
           <w:top w:val="none" w:color="000000" w:sz="4" w:space="0"/>
@@ -5404,30 +5519,7 @@
         </w:tcBorders>
       </w:tcPr>
     </w:tblStylePr>
-    <w:tblStylePr w:type="lastCol">
-      <w:rPr>
-        <w:i/>
-        <w:color w:val="404040"/>
-      </w:rPr>
-      <w:pPr>
-        <w:pBdr/>
-        <w:spacing/>
-        <w:ind/>
-      </w:pPr>
-      <w:tblPr>
-        <w:tblBorders/>
-      </w:tblPr>
-      <w:tcPr>
-        <w:shd w:color="ffffff"/>
-        <w:tcBorders>
-          <w:top w:val="none" w:color="000000" w:sz="4" w:space="0"/>
-          <w:left w:val="none" w:color="000000" w:sz="4" w:space="0"/>
-          <w:bottom w:val="none" w:color="000000" w:sz="4" w:space="0"/>
-          <w:right w:val="none" w:color="000000" w:sz="4" w:space="0"/>
-        </w:tcBorders>
-      </w:tcPr>
-    </w:tblStylePr>
-    <w:tblStylePr w:type="lastRow">
+    <w:tblStylePr w:type="firstRow">
       <w:rPr>
         <w:b/>
         <w:color w:val="404040"/>
@@ -5450,6 +5542,52 @@
         </w:tcBorders>
       </w:tcPr>
     </w:tblStylePr>
+    <w:tblStylePr w:type="lastCol">
+      <w:rPr>
+        <w:i/>
+        <w:color w:val="404040"/>
+      </w:rPr>
+      <w:pPr>
+        <w:pBdr/>
+        <w:spacing/>
+        <w:ind/>
+      </w:pPr>
+      <w:tblPr>
+        <w:tblBorders/>
+      </w:tblPr>
+      <w:tcPr>
+        <w:shd w:val="clear" w:color="ffffff"/>
+        <w:tcBorders>
+          <w:top w:val="none" w:color="000000" w:sz="4" w:space="0"/>
+          <w:left w:val="none" w:color="000000" w:sz="4" w:space="0"/>
+          <w:bottom w:val="none" w:color="000000" w:sz="4" w:space="0"/>
+          <w:right w:val="none" w:color="000000" w:sz="4" w:space="0"/>
+        </w:tcBorders>
+      </w:tcPr>
+    </w:tblStylePr>
+    <w:tblStylePr w:type="lastRow">
+      <w:rPr>
+        <w:b/>
+        <w:color w:val="404040"/>
+      </w:rPr>
+      <w:pPr>
+        <w:pBdr/>
+        <w:spacing/>
+        <w:ind/>
+      </w:pPr>
+      <w:tblPr>
+        <w:tblBorders/>
+      </w:tblPr>
+      <w:tcPr>
+        <w:shd w:val="clear" w:color="ffffff"/>
+        <w:tcBorders>
+          <w:top w:val="none" w:color="000000" w:sz="4" w:space="0"/>
+          <w:left w:val="none" w:color="000000" w:sz="4" w:space="0"/>
+          <w:bottom w:val="none" w:color="000000" w:sz="4" w:space="0"/>
+          <w:right w:val="none" w:color="000000" w:sz="4" w:space="0"/>
+        </w:tcBorders>
+      </w:tcPr>
+    </w:tblStylePr>
     <w:tblStylePr w:type="nwCell">
       <w:pPr>
         <w:pBdr/>
@@ -5516,9 +5654,9 @@
       </w:tcPr>
     </w:tblStylePr>
   </w:style>
-  <w:style w:type="table" w:styleId="34">
+  <w:style w:type="table" w:styleId="724">
     <w:name w:val="Grid Table 3 - Accent 2"/>
-    <w:basedOn w:val="665"/>
+    <w:basedOn w:val="887"/>
     <w:uiPriority w:val="99"/>
     <w:pPr>
       <w:pBdr/>
@@ -5617,29 +5755,6 @@
         <w:tblBorders/>
       </w:tblPr>
       <w:tcPr>
-        <w:shd w:color="ffffff"/>
-        <w:tcBorders>
-          <w:top w:val="none" w:color="000000" w:sz="4" w:space="0"/>
-          <w:left w:val="none" w:color="000000" w:sz="4" w:space="0"/>
-          <w:bottom w:val="none" w:color="000000" w:sz="4" w:space="0"/>
-          <w:right w:val="none" w:color="000000" w:sz="4" w:space="0"/>
-        </w:tcBorders>
-      </w:tcPr>
-    </w:tblStylePr>
-    <w:tblStylePr w:type="firstRow">
-      <w:rPr>
-        <w:b/>
-        <w:color w:val="404040"/>
-      </w:rPr>
-      <w:pPr>
-        <w:pBdr/>
-        <w:spacing/>
-        <w:ind/>
-      </w:pPr>
-      <w:tblPr>
-        <w:tblBorders/>
-      </w:tblPr>
-      <w:tcPr>
         <w:shd w:val="clear" w:color="ffffff"/>
         <w:tcBorders>
           <w:top w:val="none" w:color="000000" w:sz="4" w:space="0"/>
@@ -5649,30 +5764,7 @@
         </w:tcBorders>
       </w:tcPr>
     </w:tblStylePr>
-    <w:tblStylePr w:type="lastCol">
-      <w:rPr>
-        <w:i/>
-        <w:color w:val="404040"/>
-      </w:rPr>
-      <w:pPr>
-        <w:pBdr/>
-        <w:spacing/>
-        <w:ind/>
-      </w:pPr>
-      <w:tblPr>
-        <w:tblBorders/>
-      </w:tblPr>
-      <w:tcPr>
-        <w:shd w:color="ffffff"/>
-        <w:tcBorders>
-          <w:top w:val="none" w:color="000000" w:sz="4" w:space="0"/>
-          <w:left w:val="none" w:color="000000" w:sz="4" w:space="0"/>
-          <w:bottom w:val="none" w:color="000000" w:sz="4" w:space="0"/>
-          <w:right w:val="none" w:color="000000" w:sz="4" w:space="0"/>
-        </w:tcBorders>
-      </w:tcPr>
-    </w:tblStylePr>
-    <w:tblStylePr w:type="lastRow">
+    <w:tblStylePr w:type="firstRow">
       <w:rPr>
         <w:b/>
         <w:color w:val="404040"/>
@@ -5695,6 +5787,52 @@
         </w:tcBorders>
       </w:tcPr>
     </w:tblStylePr>
+    <w:tblStylePr w:type="lastCol">
+      <w:rPr>
+        <w:i/>
+        <w:color w:val="404040"/>
+      </w:rPr>
+      <w:pPr>
+        <w:pBdr/>
+        <w:spacing/>
+        <w:ind/>
+      </w:pPr>
+      <w:tblPr>
+        <w:tblBorders/>
+      </w:tblPr>
+      <w:tcPr>
+        <w:shd w:val="clear" w:color="ffffff"/>
+        <w:tcBorders>
+          <w:top w:val="none" w:color="000000" w:sz="4" w:space="0"/>
+          <w:left w:val="none" w:color="000000" w:sz="4" w:space="0"/>
+          <w:bottom w:val="none" w:color="000000" w:sz="4" w:space="0"/>
+          <w:right w:val="none" w:color="000000" w:sz="4" w:space="0"/>
+        </w:tcBorders>
+      </w:tcPr>
+    </w:tblStylePr>
+    <w:tblStylePr w:type="lastRow">
+      <w:rPr>
+        <w:b/>
+        <w:color w:val="404040"/>
+      </w:rPr>
+      <w:pPr>
+        <w:pBdr/>
+        <w:spacing/>
+        <w:ind/>
+      </w:pPr>
+      <w:tblPr>
+        <w:tblBorders/>
+      </w:tblPr>
+      <w:tcPr>
+        <w:shd w:val="clear" w:color="ffffff"/>
+        <w:tcBorders>
+          <w:top w:val="none" w:color="000000" w:sz="4" w:space="0"/>
+          <w:left w:val="none" w:color="000000" w:sz="4" w:space="0"/>
+          <w:bottom w:val="none" w:color="000000" w:sz="4" w:space="0"/>
+          <w:right w:val="none" w:color="000000" w:sz="4" w:space="0"/>
+        </w:tcBorders>
+      </w:tcPr>
+    </w:tblStylePr>
     <w:tblStylePr w:type="nwCell">
       <w:pPr>
         <w:pBdr/>
@@ -5761,9 +5899,9 @@
       </w:tcPr>
     </w:tblStylePr>
   </w:style>
-  <w:style w:type="table" w:styleId="35">
+  <w:style w:type="table" w:styleId="725">
     <w:name w:val="Grid Table 3 - Accent 3"/>
-    <w:basedOn w:val="665"/>
+    <w:basedOn w:val="887"/>
     <w:uiPriority w:val="99"/>
     <w:pPr>
       <w:pBdr/>
@@ -5862,29 +6000,6 @@
         <w:tblBorders/>
       </w:tblPr>
       <w:tcPr>
-        <w:shd w:color="ffffff"/>
-        <w:tcBorders>
-          <w:top w:val="none" w:color="000000" w:sz="4" w:space="0"/>
-          <w:left w:val="none" w:color="000000" w:sz="4" w:space="0"/>
-          <w:bottom w:val="none" w:color="000000" w:sz="4" w:space="0"/>
-          <w:right w:val="none" w:color="000000" w:sz="4" w:space="0"/>
-        </w:tcBorders>
-      </w:tcPr>
-    </w:tblStylePr>
-    <w:tblStylePr w:type="firstRow">
-      <w:rPr>
-        <w:b/>
-        <w:color w:val="404040"/>
-      </w:rPr>
-      <w:pPr>
-        <w:pBdr/>
-        <w:spacing/>
-        <w:ind/>
-      </w:pPr>
-      <w:tblPr>
-        <w:tblBorders/>
-      </w:tblPr>
-      <w:tcPr>
         <w:shd w:val="clear" w:color="ffffff"/>
         <w:tcBorders>
           <w:top w:val="none" w:color="000000" w:sz="4" w:space="0"/>
@@ -5894,30 +6009,7 @@
         </w:tcBorders>
       </w:tcPr>
     </w:tblStylePr>
-    <w:tblStylePr w:type="lastCol">
-      <w:rPr>
-        <w:i/>
-        <w:color w:val="404040"/>
-      </w:rPr>
-      <w:pPr>
-        <w:pBdr/>
-        <w:spacing/>
-        <w:ind/>
-      </w:pPr>
-      <w:tblPr>
-        <w:tblBorders/>
-      </w:tblPr>
-      <w:tcPr>
-        <w:shd w:color="ffffff"/>
-        <w:tcBorders>
-          <w:top w:val="none" w:color="000000" w:sz="4" w:space="0"/>
-          <w:left w:val="none" w:color="000000" w:sz="4" w:space="0"/>
-          <w:bottom w:val="none" w:color="000000" w:sz="4" w:space="0"/>
-          <w:right w:val="none" w:color="000000" w:sz="4" w:space="0"/>
-        </w:tcBorders>
-      </w:tcPr>
-    </w:tblStylePr>
-    <w:tblStylePr w:type="lastRow">
+    <w:tblStylePr w:type="firstRow">
       <w:rPr>
         <w:b/>
         <w:color w:val="404040"/>
@@ -5940,6 +6032,52 @@
         </w:tcBorders>
       </w:tcPr>
     </w:tblStylePr>
+    <w:tblStylePr w:type="lastCol">
+      <w:rPr>
+        <w:i/>
+        <w:color w:val="404040"/>
+      </w:rPr>
+      <w:pPr>
+        <w:pBdr/>
+        <w:spacing/>
+        <w:ind/>
+      </w:pPr>
+      <w:tblPr>
+        <w:tblBorders/>
+      </w:tblPr>
+      <w:tcPr>
+        <w:shd w:val="clear" w:color="ffffff"/>
+        <w:tcBorders>
+          <w:top w:val="none" w:color="000000" w:sz="4" w:space="0"/>
+          <w:left w:val="none" w:color="000000" w:sz="4" w:space="0"/>
+          <w:bottom w:val="none" w:color="000000" w:sz="4" w:space="0"/>
+          <w:right w:val="none" w:color="000000" w:sz="4" w:space="0"/>
+        </w:tcBorders>
+      </w:tcPr>
+    </w:tblStylePr>
+    <w:tblStylePr w:type="lastRow">
+      <w:rPr>
+        <w:b/>
+        <w:color w:val="404040"/>
+      </w:rPr>
+      <w:pPr>
+        <w:pBdr/>
+        <w:spacing/>
+        <w:ind/>
+      </w:pPr>
+      <w:tblPr>
+        <w:tblBorders/>
+      </w:tblPr>
+      <w:tcPr>
+        <w:shd w:val="clear" w:color="ffffff"/>
+        <w:tcBorders>
+          <w:top w:val="none" w:color="000000" w:sz="4" w:space="0"/>
+          <w:left w:val="none" w:color="000000" w:sz="4" w:space="0"/>
+          <w:bottom w:val="none" w:color="000000" w:sz="4" w:space="0"/>
+          <w:right w:val="none" w:color="000000" w:sz="4" w:space="0"/>
+        </w:tcBorders>
+      </w:tcPr>
+    </w:tblStylePr>
     <w:tblStylePr w:type="nwCell">
       <w:pPr>
         <w:pBdr/>
@@ -6006,9 +6144,9 @@
       </w:tcPr>
     </w:tblStylePr>
   </w:style>
-  <w:style w:type="table" w:styleId="36">
+  <w:style w:type="table" w:styleId="726">
     <w:name w:val="Grid Table 3 - Accent 4"/>
-    <w:basedOn w:val="665"/>
+    <w:basedOn w:val="887"/>
     <w:uiPriority w:val="99"/>
     <w:pPr>
       <w:pBdr/>
@@ -6107,29 +6245,6 @@
         <w:tblBorders/>
       </w:tblPr>
       <w:tcPr>
-        <w:shd w:color="ffffff"/>
-        <w:tcBorders>
-          <w:top w:val="none" w:color="000000" w:sz="4" w:space="0"/>
-          <w:left w:val="none" w:color="000000" w:sz="4" w:space="0"/>
-          <w:bottom w:val="none" w:color="000000" w:sz="4" w:space="0"/>
-          <w:right w:val="none" w:color="000000" w:sz="4" w:space="0"/>
-        </w:tcBorders>
-      </w:tcPr>
-    </w:tblStylePr>
-    <w:tblStylePr w:type="firstRow">
-      <w:rPr>
-        <w:b/>
-        <w:color w:val="404040"/>
-      </w:rPr>
-      <w:pPr>
-        <w:pBdr/>
-        <w:spacing/>
-        <w:ind/>
-      </w:pPr>
-      <w:tblPr>
-        <w:tblBorders/>
-      </w:tblPr>
-      <w:tcPr>
         <w:shd w:val="clear" w:color="ffffff"/>
         <w:tcBorders>
           <w:top w:val="none" w:color="000000" w:sz="4" w:space="0"/>
@@ -6139,30 +6254,7 @@
         </w:tcBorders>
       </w:tcPr>
     </w:tblStylePr>
-    <w:tblStylePr w:type="lastCol">
-      <w:rPr>
-        <w:i/>
-        <w:color w:val="404040"/>
-      </w:rPr>
-      <w:pPr>
-        <w:pBdr/>
-        <w:spacing/>
-        <w:ind/>
-      </w:pPr>
-      <w:tblPr>
-        <w:tblBorders/>
-      </w:tblPr>
-      <w:tcPr>
-        <w:shd w:color="ffffff"/>
-        <w:tcBorders>
-          <w:top w:val="none" w:color="000000" w:sz="4" w:space="0"/>
-          <w:left w:val="none" w:color="000000" w:sz="4" w:space="0"/>
-          <w:bottom w:val="none" w:color="000000" w:sz="4" w:space="0"/>
-          <w:right w:val="none" w:color="000000" w:sz="4" w:space="0"/>
-        </w:tcBorders>
-      </w:tcPr>
-    </w:tblStylePr>
-    <w:tblStylePr w:type="lastRow">
+    <w:tblStylePr w:type="firstRow">
       <w:rPr>
         <w:b/>
         <w:color w:val="404040"/>
@@ -6185,6 +6277,52 @@
         </w:tcBorders>
       </w:tcPr>
     </w:tblStylePr>
+    <w:tblStylePr w:type="lastCol">
+      <w:rPr>
+        <w:i/>
+        <w:color w:val="404040"/>
+      </w:rPr>
+      <w:pPr>
+        <w:pBdr/>
+        <w:spacing/>
+        <w:ind/>
+      </w:pPr>
+      <w:tblPr>
+        <w:tblBorders/>
+      </w:tblPr>
+      <w:tcPr>
+        <w:shd w:val="clear" w:color="ffffff"/>
+        <w:tcBorders>
+          <w:top w:val="none" w:color="000000" w:sz="4" w:space="0"/>
+          <w:left w:val="none" w:color="000000" w:sz="4" w:space="0"/>
+          <w:bottom w:val="none" w:color="000000" w:sz="4" w:space="0"/>
+          <w:right w:val="none" w:color="000000" w:sz="4" w:space="0"/>
+        </w:tcBorders>
+      </w:tcPr>
+    </w:tblStylePr>
+    <w:tblStylePr w:type="lastRow">
+      <w:rPr>
+        <w:b/>
+        <w:color w:val="404040"/>
+      </w:rPr>
+      <w:pPr>
+        <w:pBdr/>
+        <w:spacing/>
+        <w:ind/>
+      </w:pPr>
+      <w:tblPr>
+        <w:tblBorders/>
+      </w:tblPr>
+      <w:tcPr>
+        <w:shd w:val="clear" w:color="ffffff"/>
+        <w:tcBorders>
+          <w:top w:val="none" w:color="000000" w:sz="4" w:space="0"/>
+          <w:left w:val="none" w:color="000000" w:sz="4" w:space="0"/>
+          <w:bottom w:val="none" w:color="000000" w:sz="4" w:space="0"/>
+          <w:right w:val="none" w:color="000000" w:sz="4" w:space="0"/>
+        </w:tcBorders>
+      </w:tcPr>
+    </w:tblStylePr>
     <w:tblStylePr w:type="nwCell">
       <w:pPr>
         <w:pBdr/>
@@ -6251,9 +6389,9 @@
       </w:tcPr>
     </w:tblStylePr>
   </w:style>
-  <w:style w:type="table" w:styleId="37">
+  <w:style w:type="table" w:styleId="727">
     <w:name w:val="Grid Table 3 - Accent 5"/>
-    <w:basedOn w:val="665"/>
+    <w:basedOn w:val="887"/>
     <w:uiPriority w:val="99"/>
     <w:pPr>
       <w:pBdr/>
@@ -6352,29 +6490,6 @@
         <w:tblBorders/>
       </w:tblPr>
       <w:tcPr>
-        <w:shd w:color="ffffff"/>
-        <w:tcBorders>
-          <w:top w:val="none" w:color="000000" w:sz="4" w:space="0"/>
-          <w:left w:val="none" w:color="000000" w:sz="4" w:space="0"/>
-          <w:bottom w:val="none" w:color="000000" w:sz="4" w:space="0"/>
-          <w:right w:val="none" w:color="000000" w:sz="4" w:space="0"/>
-        </w:tcBorders>
-      </w:tcPr>
-    </w:tblStylePr>
-    <w:tblStylePr w:type="firstRow">
-      <w:rPr>
-        <w:b/>
-        <w:color w:val="404040"/>
-      </w:rPr>
-      <w:pPr>
-        <w:pBdr/>
-        <w:spacing/>
-        <w:ind/>
-      </w:pPr>
-      <w:tblPr>
-        <w:tblBorders/>
-      </w:tblPr>
-      <w:tcPr>
         <w:shd w:val="clear" w:color="ffffff"/>
         <w:tcBorders>
           <w:top w:val="none" w:color="000000" w:sz="4" w:space="0"/>
@@ -6384,30 +6499,7 @@
         </w:tcBorders>
       </w:tcPr>
     </w:tblStylePr>
-    <w:tblStylePr w:type="lastCol">
-      <w:rPr>
-        <w:i/>
-        <w:color w:val="404040"/>
-      </w:rPr>
-      <w:pPr>
-        <w:pBdr/>
-        <w:spacing/>
-        <w:ind/>
-      </w:pPr>
-      <w:tblPr>
-        <w:tblBorders/>
-      </w:tblPr>
-      <w:tcPr>
-        <w:shd w:color="ffffff"/>
-        <w:tcBorders>
-          <w:top w:val="none" w:color="000000" w:sz="4" w:space="0"/>
-          <w:left w:val="none" w:color="000000" w:sz="4" w:space="0"/>
-          <w:bottom w:val="none" w:color="000000" w:sz="4" w:space="0"/>
-          <w:right w:val="none" w:color="000000" w:sz="4" w:space="0"/>
-        </w:tcBorders>
-      </w:tcPr>
-    </w:tblStylePr>
-    <w:tblStylePr w:type="lastRow">
+    <w:tblStylePr w:type="firstRow">
       <w:rPr>
         <w:b/>
         <w:color w:val="404040"/>
@@ -6430,6 +6522,52 @@
         </w:tcBorders>
       </w:tcPr>
     </w:tblStylePr>
+    <w:tblStylePr w:type="lastCol">
+      <w:rPr>
+        <w:i/>
+        <w:color w:val="404040"/>
+      </w:rPr>
+      <w:pPr>
+        <w:pBdr/>
+        <w:spacing/>
+        <w:ind/>
+      </w:pPr>
+      <w:tblPr>
+        <w:tblBorders/>
+      </w:tblPr>
+      <w:tcPr>
+        <w:shd w:val="clear" w:color="ffffff"/>
+        <w:tcBorders>
+          <w:top w:val="none" w:color="000000" w:sz="4" w:space="0"/>
+          <w:left w:val="none" w:color="000000" w:sz="4" w:space="0"/>
+          <w:bottom w:val="none" w:color="000000" w:sz="4" w:space="0"/>
+          <w:right w:val="none" w:color="000000" w:sz="4" w:space="0"/>
+        </w:tcBorders>
+      </w:tcPr>
+    </w:tblStylePr>
+    <w:tblStylePr w:type="lastRow">
+      <w:rPr>
+        <w:b/>
+        <w:color w:val="404040"/>
+      </w:rPr>
+      <w:pPr>
+        <w:pBdr/>
+        <w:spacing/>
+        <w:ind/>
+      </w:pPr>
+      <w:tblPr>
+        <w:tblBorders/>
+      </w:tblPr>
+      <w:tcPr>
+        <w:shd w:val="clear" w:color="ffffff"/>
+        <w:tcBorders>
+          <w:top w:val="none" w:color="000000" w:sz="4" w:space="0"/>
+          <w:left w:val="none" w:color="000000" w:sz="4" w:space="0"/>
+          <w:bottom w:val="none" w:color="000000" w:sz="4" w:space="0"/>
+          <w:right w:val="none" w:color="000000" w:sz="4" w:space="0"/>
+        </w:tcBorders>
+      </w:tcPr>
+    </w:tblStylePr>
     <w:tblStylePr w:type="nwCell">
       <w:pPr>
         <w:pBdr/>
@@ -6496,9 +6634,9 @@
       </w:tcPr>
     </w:tblStylePr>
   </w:style>
-  <w:style w:type="table" w:styleId="38">
+  <w:style w:type="table" w:styleId="728">
     <w:name w:val="Grid Table 3 - Accent 6"/>
-    <w:basedOn w:val="665"/>
+    <w:basedOn w:val="887"/>
     <w:uiPriority w:val="99"/>
     <w:pPr>
       <w:pBdr/>
@@ -6597,29 +6735,6 @@
         <w:tblBorders/>
       </w:tblPr>
       <w:tcPr>
-        <w:shd w:color="ffffff"/>
-        <w:tcBorders>
-          <w:top w:val="none" w:color="000000" w:sz="4" w:space="0"/>
-          <w:left w:val="none" w:color="000000" w:sz="4" w:space="0"/>
-          <w:bottom w:val="none" w:color="000000" w:sz="4" w:space="0"/>
-          <w:right w:val="none" w:color="000000" w:sz="4" w:space="0"/>
-        </w:tcBorders>
-      </w:tcPr>
-    </w:tblStylePr>
-    <w:tblStylePr w:type="firstRow">
-      <w:rPr>
-        <w:b/>
-        <w:color w:val="404040"/>
-      </w:rPr>
-      <w:pPr>
-        <w:pBdr/>
-        <w:spacing/>
-        <w:ind/>
-      </w:pPr>
-      <w:tblPr>
-        <w:tblBorders/>
-      </w:tblPr>
-      <w:tcPr>
         <w:shd w:val="clear" w:color="ffffff"/>
         <w:tcBorders>
           <w:top w:val="none" w:color="000000" w:sz="4" w:space="0"/>
@@ -6629,30 +6744,7 @@
         </w:tcBorders>
       </w:tcPr>
     </w:tblStylePr>
-    <w:tblStylePr w:type="lastCol">
-      <w:rPr>
-        <w:i/>
-        <w:color w:val="404040"/>
-      </w:rPr>
-      <w:pPr>
-        <w:pBdr/>
-        <w:spacing/>
-        <w:ind/>
-      </w:pPr>
-      <w:tblPr>
-        <w:tblBorders/>
-      </w:tblPr>
-      <w:tcPr>
-        <w:shd w:color="ffffff"/>
-        <w:tcBorders>
-          <w:top w:val="none" w:color="000000" w:sz="4" w:space="0"/>
-          <w:left w:val="none" w:color="000000" w:sz="4" w:space="0"/>
-          <w:bottom w:val="none" w:color="000000" w:sz="4" w:space="0"/>
-          <w:right w:val="none" w:color="000000" w:sz="4" w:space="0"/>
-        </w:tcBorders>
-      </w:tcPr>
-    </w:tblStylePr>
-    <w:tblStylePr w:type="lastRow">
+    <w:tblStylePr w:type="firstRow">
       <w:rPr>
         <w:b/>
         <w:color w:val="404040"/>
@@ -6675,6 +6767,52 @@
         </w:tcBorders>
       </w:tcPr>
     </w:tblStylePr>
+    <w:tblStylePr w:type="lastCol">
+      <w:rPr>
+        <w:i/>
+        <w:color w:val="404040"/>
+      </w:rPr>
+      <w:pPr>
+        <w:pBdr/>
+        <w:spacing/>
+        <w:ind/>
+      </w:pPr>
+      <w:tblPr>
+        <w:tblBorders/>
+      </w:tblPr>
+      <w:tcPr>
+        <w:shd w:val="clear" w:color="ffffff"/>
+        <w:tcBorders>
+          <w:top w:val="none" w:color="000000" w:sz="4" w:space="0"/>
+          <w:left w:val="none" w:color="000000" w:sz="4" w:space="0"/>
+          <w:bottom w:val="none" w:color="000000" w:sz="4" w:space="0"/>
+          <w:right w:val="none" w:color="000000" w:sz="4" w:space="0"/>
+        </w:tcBorders>
+      </w:tcPr>
+    </w:tblStylePr>
+    <w:tblStylePr w:type="lastRow">
+      <w:rPr>
+        <w:b/>
+        <w:color w:val="404040"/>
+      </w:rPr>
+      <w:pPr>
+        <w:pBdr/>
+        <w:spacing/>
+        <w:ind/>
+      </w:pPr>
+      <w:tblPr>
+        <w:tblBorders/>
+      </w:tblPr>
+      <w:tcPr>
+        <w:shd w:val="clear" w:color="ffffff"/>
+        <w:tcBorders>
+          <w:top w:val="none" w:color="000000" w:sz="4" w:space="0"/>
+          <w:left w:val="none" w:color="000000" w:sz="4" w:space="0"/>
+          <w:bottom w:val="none" w:color="000000" w:sz="4" w:space="0"/>
+          <w:right w:val="none" w:color="000000" w:sz="4" w:space="0"/>
+        </w:tcBorders>
+      </w:tcPr>
+    </w:tblStylePr>
     <w:tblStylePr w:type="nwCell">
       <w:pPr>
         <w:pBdr/>
@@ -6741,9 +6879,9 @@
       </w:tcPr>
     </w:tblStylePr>
   </w:style>
-  <w:style w:type="table" w:styleId="39">
+  <w:style w:type="table" w:styleId="729">
     <w:name w:val="Grid Table 4"/>
-    <w:basedOn w:val="665"/>
+    <w:basedOn w:val="887"/>
     <w:uiPriority w:val="59"/>
     <w:pPr>
       <w:pBdr/>
@@ -6974,9 +7112,9 @@
       </w:tcPr>
     </w:tblStylePr>
   </w:style>
-  <w:style w:type="table" w:styleId="40">
+  <w:style w:type="table" w:styleId="730">
     <w:name w:val="Grid Table 4 - Accent 1"/>
-    <w:basedOn w:val="665"/>
+    <w:basedOn w:val="887"/>
     <w:uiPriority w:val="59"/>
     <w:pPr>
       <w:pBdr/>
@@ -7207,9 +7345,9 @@
       </w:tcPr>
     </w:tblStylePr>
   </w:style>
-  <w:style w:type="table" w:styleId="41">
+  <w:style w:type="table" w:styleId="731">
     <w:name w:val="Grid Table 4 - Accent 2"/>
-    <w:basedOn w:val="665"/>
+    <w:basedOn w:val="887"/>
     <w:uiPriority w:val="59"/>
     <w:pPr>
       <w:pBdr/>
@@ -7440,9 +7578,9 @@
       </w:tcPr>
     </w:tblStylePr>
   </w:style>
-  <w:style w:type="table" w:styleId="42">
+  <w:style w:type="table" w:styleId="732">
     <w:name w:val="Grid Table 4 - Accent 3"/>
-    <w:basedOn w:val="665"/>
+    <w:basedOn w:val="887"/>
     <w:uiPriority w:val="59"/>
     <w:pPr>
       <w:pBdr/>
@@ -7673,9 +7811,9 @@
       </w:tcPr>
     </w:tblStylePr>
   </w:style>
-  <w:style w:type="table" w:styleId="43">
+  <w:style w:type="table" w:styleId="733">
     <w:name w:val="Grid Table 4 - Accent 4"/>
-    <w:basedOn w:val="665"/>
+    <w:basedOn w:val="887"/>
     <w:uiPriority w:val="59"/>
     <w:pPr>
       <w:pBdr/>
@@ -7906,9 +8044,9 @@
       </w:tcPr>
     </w:tblStylePr>
   </w:style>
-  <w:style w:type="table" w:styleId="44">
+  <w:style w:type="table" w:styleId="734">
     <w:name w:val="Grid Table 4 - Accent 5"/>
-    <w:basedOn w:val="665"/>
+    <w:basedOn w:val="887"/>
     <w:uiPriority w:val="59"/>
     <w:pPr>
       <w:pBdr/>
@@ -8139,9 +8277,9 @@
       </w:tcPr>
     </w:tblStylePr>
   </w:style>
-  <w:style w:type="table" w:styleId="45">
+  <w:style w:type="table" w:styleId="735">
     <w:name w:val="Grid Table 4 - Accent 6"/>
-    <w:basedOn w:val="665"/>
+    <w:basedOn w:val="887"/>
     <w:uiPriority w:val="59"/>
     <w:pPr>
       <w:pBdr/>
@@ -8372,9 +8510,9 @@
       </w:tcPr>
     </w:tblStylePr>
   </w:style>
-  <w:style w:type="table" w:styleId="46">
+  <w:style w:type="table" w:styleId="736">
     <w:name w:val="Grid Table 5 Dark"/>
-    <w:basedOn w:val="665"/>
+    <w:basedOn w:val="887"/>
     <w:uiPriority w:val="99"/>
     <w:pPr>
       <w:pBdr/>
@@ -8600,9 +8738,9 @@
       </w:tcPr>
     </w:tblStylePr>
   </w:style>
-  <w:style w:type="table" w:styleId="47">
+  <w:style w:type="table" w:styleId="737">
     <w:name w:val="Grid Table 5 Dark- Accent 1"/>
-    <w:basedOn w:val="665"/>
+    <w:basedOn w:val="887"/>
     <w:uiPriority w:val="99"/>
     <w:pPr>
       <w:pBdr/>
@@ -8828,9 +8966,9 @@
       </w:tcPr>
     </w:tblStylePr>
   </w:style>
-  <w:style w:type="table" w:styleId="48">
+  <w:style w:type="table" w:styleId="738">
     <w:name w:val="Grid Table 5 Dark - Accent 2"/>
-    <w:basedOn w:val="665"/>
+    <w:basedOn w:val="887"/>
     <w:uiPriority w:val="99"/>
     <w:pPr>
       <w:pBdr/>
@@ -9056,9 +9194,9 @@
       </w:tcPr>
     </w:tblStylePr>
   </w:style>
-  <w:style w:type="table" w:styleId="49">
+  <w:style w:type="table" w:styleId="739">
     <w:name w:val="Grid Table 5 Dark - Accent 3"/>
-    <w:basedOn w:val="665"/>
+    <w:basedOn w:val="887"/>
     <w:uiPriority w:val="99"/>
     <w:pPr>
       <w:pBdr/>
@@ -9284,9 +9422,9 @@
       </w:tcPr>
     </w:tblStylePr>
   </w:style>
-  <w:style w:type="table" w:styleId="50">
+  <w:style w:type="table" w:styleId="740">
     <w:name w:val="Grid Table 5 Dark- Accent 4"/>
-    <w:basedOn w:val="665"/>
+    <w:basedOn w:val="887"/>
     <w:uiPriority w:val="99"/>
     <w:pPr>
       <w:pBdr/>
@@ -9512,9 +9650,9 @@
       </w:tcPr>
     </w:tblStylePr>
   </w:style>
-  <w:style w:type="table" w:styleId="51">
+  <w:style w:type="table" w:styleId="741">
     <w:name w:val="Grid Table 5 Dark - Accent 5"/>
-    <w:basedOn w:val="665"/>
+    <w:basedOn w:val="887"/>
     <w:uiPriority w:val="99"/>
     <w:pPr>
       <w:pBdr/>
@@ -9740,9 +9878,9 @@
       </w:tcPr>
     </w:tblStylePr>
   </w:style>
-  <w:style w:type="table" w:styleId="52">
+  <w:style w:type="table" w:styleId="742">
     <w:name w:val="Grid Table 5 Dark - Accent 6"/>
-    <w:basedOn w:val="665"/>
+    <w:basedOn w:val="887"/>
     <w:uiPriority w:val="99"/>
     <w:pPr>
       <w:pBdr/>
@@ -9968,9 +10106,9 @@
       </w:tcPr>
     </w:tblStylePr>
   </w:style>
-  <w:style w:type="table" w:styleId="53">
+  <w:style w:type="table" w:styleId="743">
     <w:name w:val="Grid Table 6 Colorful"/>
-    <w:basedOn w:val="665"/>
+    <w:basedOn w:val="887"/>
     <w:uiPriority w:val="99"/>
     <w:pPr>
       <w:pBdr/>
@@ -10198,9 +10336,9 @@
       </w:tcPr>
     </w:tblStylePr>
   </w:style>
-  <w:style w:type="table" w:styleId="54">
+  <w:style w:type="table" w:styleId="744">
     <w:name w:val="Grid Table 6 Colorful - Accent 1"/>
-    <w:basedOn w:val="665"/>
+    <w:basedOn w:val="887"/>
     <w:uiPriority w:val="99"/>
     <w:pPr>
       <w:pBdr/>
@@ -10428,9 +10566,9 @@
       </w:tcPr>
     </w:tblStylePr>
   </w:style>
-  <w:style w:type="table" w:styleId="55">
+  <w:style w:type="table" w:styleId="745">
     <w:name w:val="Grid Table 6 Colorful - Accent 2"/>
-    <w:basedOn w:val="665"/>
+    <w:basedOn w:val="887"/>
     <w:uiPriority w:val="99"/>
     <w:pPr>
       <w:pBdr/>
@@ -10658,9 +10796,9 @@
       </w:tcPr>
     </w:tblStylePr>
   </w:style>
-  <w:style w:type="table" w:styleId="56">
+  <w:style w:type="table" w:styleId="746">
     <w:name w:val="Grid Table 6 Colorful - Accent 3"/>
-    <w:basedOn w:val="665"/>
+    <w:basedOn w:val="887"/>
     <w:uiPriority w:val="99"/>
     <w:pPr>
       <w:pBdr/>
@@ -10888,9 +11026,9 @@
       </w:tcPr>
     </w:tblStylePr>
   </w:style>
-  <w:style w:type="table" w:styleId="57">
+  <w:style w:type="table" w:styleId="747">
     <w:name w:val="Grid Table 6 Colorful - Accent 4"/>
-    <w:basedOn w:val="665"/>
+    <w:basedOn w:val="887"/>
     <w:uiPriority w:val="99"/>
     <w:pPr>
       <w:pBdr/>
@@ -11118,9 +11256,9 @@
       </w:tcPr>
     </w:tblStylePr>
   </w:style>
-  <w:style w:type="table" w:styleId="58">
+  <w:style w:type="table" w:styleId="748">
     <w:name w:val="Grid Table 6 Colorful - Accent 5"/>
-    <w:basedOn w:val="665"/>
+    <w:basedOn w:val="887"/>
     <w:uiPriority w:val="99"/>
     <w:pPr>
       <w:pBdr/>
@@ -11348,9 +11486,9 @@
       </w:tcPr>
     </w:tblStylePr>
   </w:style>
-  <w:style w:type="table" w:styleId="59">
+  <w:style w:type="table" w:styleId="749">
     <w:name w:val="Grid Table 6 Colorful - Accent 6"/>
-    <w:basedOn w:val="665"/>
+    <w:basedOn w:val="887"/>
     <w:uiPriority w:val="99"/>
     <w:pPr>
       <w:pBdr/>
@@ -11578,9 +11716,9 @@
       </w:tcPr>
     </w:tblStylePr>
   </w:style>
-  <w:style w:type="table" w:styleId="60">
+  <w:style w:type="table" w:styleId="750">
     <w:name w:val="Grid Table 7 Colorful"/>
-    <w:basedOn w:val="665"/>
+    <w:basedOn w:val="887"/>
     <w:uiPriority w:val="99"/>
     <w:pPr>
       <w:pBdr/>
@@ -11682,11 +11820,11 @@
         <w:tblBorders/>
       </w:tblPr>
       <w:tcPr>
-        <w:shd w:color="ffffff"/>
+        <w:shd w:val="clear" w:color="ffffff"/>
         <w:tcBorders>
-          <w:top w:val="none"/>
-          <w:left w:val="none"/>
-          <w:bottom w:val="none"/>
+          <w:top w:val="none" w:color="000000" w:sz="4" w:space="0"/>
+          <w:left w:val="none" w:color="000000" w:sz="4" w:space="0"/>
+          <w:bottom w:val="none" w:color="000000" w:sz="4" w:space="0"/>
           <w:right w:val="single" w:color="000000" w:themeColor="text1" w:themeTint="80" w:sz="4" w:space="0"/>
         </w:tcBorders>
       </w:tcPr>
@@ -11709,10 +11847,10 @@
       <w:tcPr>
         <w:shd w:val="clear" w:color="ffffff" w:themeColor="light1" w:fill="ffffff" w:themeFill="light1"/>
         <w:tcBorders>
-          <w:top w:val="none"/>
-          <w:left w:val="none"/>
+          <w:top w:val="none" w:color="000000" w:sz="4" w:space="0"/>
+          <w:left w:val="none" w:color="000000" w:sz="4" w:space="0"/>
           <w:bottom w:val="single" w:color="000000" w:themeColor="text1" w:themeTint="80" w:sz="4" w:space="0"/>
-          <w:right w:val="none"/>
+          <w:right w:val="none" w:color="000000" w:sz="4" w:space="0"/>
         </w:tcBorders>
       </w:tcPr>
     </w:tblStylePr>
@@ -11732,12 +11870,12 @@
         <w:tblBorders/>
       </w:tblPr>
       <w:tcPr>
-        <w:shd w:color="ffffff"/>
+        <w:shd w:val="clear" w:color="ffffff"/>
         <w:tcBorders>
-          <w:top w:val="none"/>
+          <w:top w:val="none" w:color="000000" w:sz="4" w:space="0"/>
           <w:left w:val="single" w:color="000000" w:themeColor="text1" w:themeTint="80" w:sz="4" w:space="0"/>
-          <w:bottom w:val="none"/>
-          <w:right w:val="none"/>
+          <w:bottom w:val="none" w:color="000000" w:sz="4" w:space="0"/>
+          <w:right w:val="none" w:color="000000" w:sz="4" w:space="0"/>
         </w:tcBorders>
       </w:tcPr>
     </w:tblStylePr>
@@ -11760,9 +11898,9 @@
         <w:shd w:val="clear" w:color="ffffff" w:themeColor="light1" w:fill="ffffff" w:themeFill="light1"/>
         <w:tcBorders>
           <w:top w:val="single" w:color="000000" w:themeColor="text1" w:themeTint="80" w:sz="4" w:space="0"/>
-          <w:left w:val="none"/>
-          <w:bottom w:val="none"/>
-          <w:right w:val="none"/>
+          <w:left w:val="none" w:color="000000" w:sz="4" w:space="0"/>
+          <w:bottom w:val="none" w:color="000000" w:sz="4" w:space="0"/>
+          <w:right w:val="none" w:color="000000" w:sz="4" w:space="0"/>
         </w:tcBorders>
       </w:tcPr>
     </w:tblStylePr>
@@ -11832,9 +11970,9 @@
       </w:tcPr>
     </w:tblStylePr>
   </w:style>
-  <w:style w:type="table" w:styleId="61">
+  <w:style w:type="table" w:styleId="751">
     <w:name w:val="Grid Table 7 Colorful - Accent 1"/>
-    <w:basedOn w:val="665"/>
+    <w:basedOn w:val="887"/>
     <w:uiPriority w:val="99"/>
     <w:pPr>
       <w:pBdr/>
@@ -11936,11 +12074,11 @@
         <w:tblBorders/>
       </w:tblPr>
       <w:tcPr>
-        <w:shd w:color="ffffff"/>
+        <w:shd w:val="clear" w:color="ffffff"/>
         <w:tcBorders>
-          <w:top w:val="none"/>
-          <w:left w:val="none"/>
-          <w:bottom w:val="none"/>
+          <w:top w:val="none" w:color="000000" w:sz="4" w:space="0"/>
+          <w:left w:val="none" w:color="000000" w:sz="4" w:space="0"/>
+          <w:bottom w:val="none" w:color="000000" w:sz="4" w:space="0"/>
           <w:right w:val="single" w:color="000000" w:themeColor="accent1" w:themeTint="80" w:sz="4" w:space="0"/>
         </w:tcBorders>
       </w:tcPr>
@@ -11963,10 +12101,10 @@
       <w:tcPr>
         <w:shd w:val="clear" w:color="ffffff" w:themeColor="light1" w:fill="ffffff" w:themeFill="light1"/>
         <w:tcBorders>
-          <w:top w:val="none"/>
-          <w:left w:val="none"/>
+          <w:top w:val="none" w:color="000000" w:sz="4" w:space="0"/>
+          <w:left w:val="none" w:color="000000" w:sz="4" w:space="0"/>
           <w:bottom w:val="single" w:color="000000" w:themeColor="accent1" w:themeTint="80" w:sz="4" w:space="0"/>
-          <w:right w:val="none"/>
+          <w:right w:val="none" w:color="000000" w:sz="4" w:space="0"/>
         </w:tcBorders>
       </w:tcPr>
     </w:tblStylePr>
@@ -11986,12 +12124,12 @@
         <w:tblBorders/>
       </w:tblPr>
       <w:tcPr>
-        <w:shd w:color="ffffff"/>
+        <w:shd w:val="clear" w:color="ffffff"/>
         <w:tcBorders>
-          <w:top w:val="none"/>
+          <w:top w:val="none" w:color="000000" w:sz="4" w:space="0"/>
           <w:left w:val="single" w:color="000000" w:themeColor="accent1" w:themeTint="80" w:sz="4" w:space="0"/>
-          <w:bottom w:val="none"/>
-          <w:right w:val="none"/>
+          <w:bottom w:val="none" w:color="000000" w:sz="4" w:space="0"/>
+          <w:right w:val="none" w:color="000000" w:sz="4" w:space="0"/>
         </w:tcBorders>
       </w:tcPr>
     </w:tblStylePr>
@@ -12014,9 +12152,9 @@
         <w:shd w:val="clear" w:color="ffffff" w:themeColor="light1" w:fill="ffffff" w:themeFill="light1"/>
         <w:tcBorders>
           <w:top w:val="single" w:color="000000" w:themeColor="accent1" w:themeTint="80" w:sz="4" w:space="0"/>
-          <w:left w:val="none"/>
-          <w:bottom w:val="none"/>
-          <w:right w:val="none"/>
+          <w:left w:val="none" w:color="000000" w:sz="4" w:space="0"/>
+          <w:bottom w:val="none" w:color="000000" w:sz="4" w:space="0"/>
+          <w:right w:val="none" w:color="000000" w:sz="4" w:space="0"/>
         </w:tcBorders>
       </w:tcPr>
     </w:tblStylePr>
@@ -12086,9 +12224,9 @@
       </w:tcPr>
     </w:tblStylePr>
   </w:style>
-  <w:style w:type="table" w:styleId="62">
+  <w:style w:type="table" w:styleId="752">
     <w:name w:val="Grid Table 7 Colorful - Accent 2"/>
-    <w:basedOn w:val="665"/>
+    <w:basedOn w:val="887"/>
     <w:uiPriority w:val="99"/>
     <w:pPr>
       <w:pBdr/>
@@ -12190,11 +12328,11 @@
         <w:tblBorders/>
       </w:tblPr>
       <w:tcPr>
-        <w:shd w:color="ffffff"/>
+        <w:shd w:val="clear" w:color="ffffff"/>
         <w:tcBorders>
-          <w:top w:val="none"/>
-          <w:left w:val="none"/>
-          <w:bottom w:val="none"/>
+          <w:top w:val="none" w:color="000000" w:sz="4" w:space="0"/>
+          <w:left w:val="none" w:color="000000" w:sz="4" w:space="0"/>
+          <w:bottom w:val="none" w:color="000000" w:sz="4" w:space="0"/>
           <w:right w:val="single" w:color="000000" w:themeColor="accent2" w:themeTint="97" w:sz="4" w:space="0"/>
         </w:tcBorders>
       </w:tcPr>
@@ -12217,10 +12355,10 @@
       <w:tcPr>
         <w:shd w:val="clear" w:color="ffffff" w:themeColor="light1" w:fill="ffffff" w:themeFill="light1"/>
         <w:tcBorders>
-          <w:top w:val="none"/>
-          <w:left w:val="none"/>
+          <w:top w:val="none" w:color="000000" w:sz="4" w:space="0"/>
+          <w:left w:val="none" w:color="000000" w:sz="4" w:space="0"/>
           <w:bottom w:val="single" w:color="000000" w:themeColor="accent2" w:themeTint="97" w:sz="4" w:space="0"/>
-          <w:right w:val="none"/>
+          <w:right w:val="none" w:color="000000" w:sz="4" w:space="0"/>
         </w:tcBorders>
       </w:tcPr>
     </w:tblStylePr>
@@ -12240,12 +12378,12 @@
         <w:tblBorders/>
       </w:tblPr>
       <w:tcPr>
-        <w:shd w:color="ffffff"/>
+        <w:shd w:val="clear" w:color="ffffff"/>
         <w:tcBorders>
-          <w:top w:val="none"/>
+          <w:top w:val="none" w:color="000000" w:sz="4" w:space="0"/>
           <w:left w:val="single" w:color="000000" w:themeColor="accent2" w:themeTint="97" w:sz="4" w:space="0"/>
-          <w:bottom w:val="none"/>
-          <w:right w:val="none"/>
+          <w:bottom w:val="none" w:color="000000" w:sz="4" w:space="0"/>
+          <w:right w:val="none" w:color="000000" w:sz="4" w:space="0"/>
         </w:tcBorders>
       </w:tcPr>
     </w:tblStylePr>
@@ -12268,9 +12406,9 @@
         <w:shd w:val="clear" w:color="ffffff" w:themeColor="light1" w:fill="ffffff" w:themeFill="light1"/>
         <w:tcBorders>
           <w:top w:val="single" w:color="000000" w:themeColor="accent2" w:themeTint="97" w:sz="4" w:space="0"/>
-          <w:left w:val="none"/>
-          <w:bottom w:val="none"/>
-          <w:right w:val="none"/>
+          <w:left w:val="none" w:color="000000" w:sz="4" w:space="0"/>
+          <w:bottom w:val="none" w:color="000000" w:sz="4" w:space="0"/>
+          <w:right w:val="none" w:color="000000" w:sz="4" w:space="0"/>
         </w:tcBorders>
       </w:tcPr>
     </w:tblStylePr>
@@ -12340,9 +12478,9 @@
       </w:tcPr>
     </w:tblStylePr>
   </w:style>
-  <w:style w:type="table" w:styleId="63">
+  <w:style w:type="table" w:styleId="753">
     <w:name w:val="Grid Table 7 Colorful - Accent 3"/>
-    <w:basedOn w:val="665"/>
+    <w:basedOn w:val="887"/>
     <w:uiPriority w:val="99"/>
     <w:pPr>
       <w:pBdr/>
@@ -12444,11 +12582,11 @@
         <w:tblBorders/>
       </w:tblPr>
       <w:tcPr>
-        <w:shd w:color="ffffff"/>
+        <w:shd w:val="clear" w:color="ffffff"/>
         <w:tcBorders>
-          <w:top w:val="none"/>
-          <w:left w:val="none"/>
-          <w:bottom w:val="none"/>
+          <w:top w:val="none" w:color="000000" w:sz="4" w:space="0"/>
+          <w:left w:val="none" w:color="000000" w:sz="4" w:space="0"/>
+          <w:bottom w:val="none" w:color="000000" w:sz="4" w:space="0"/>
           <w:right w:val="single" w:color="000000" w:themeColor="accent3" w:themeTint="FE" w:sz="4" w:space="0"/>
         </w:tcBorders>
       </w:tcPr>
@@ -12471,10 +12609,10 @@
       <w:tcPr>
         <w:shd w:val="clear" w:color="ffffff" w:themeColor="light1" w:fill="ffffff" w:themeFill="light1"/>
         <w:tcBorders>
-          <w:top w:val="none"/>
-          <w:left w:val="none"/>
+          <w:top w:val="none" w:color="000000" w:sz="4" w:space="0"/>
+          <w:left w:val="none" w:color="000000" w:sz="4" w:space="0"/>
           <w:bottom w:val="single" w:color="000000" w:themeColor="accent3" w:themeTint="FE" w:sz="4" w:space="0"/>
-          <w:right w:val="none"/>
+          <w:right w:val="none" w:color="000000" w:sz="4" w:space="0"/>
         </w:tcBorders>
       </w:tcPr>
     </w:tblStylePr>
@@ -12494,12 +12632,12 @@
         <w:tblBorders/>
       </w:tblPr>
       <w:tcPr>
-        <w:shd w:color="ffffff"/>
+        <w:shd w:val="clear" w:color="ffffff"/>
         <w:tcBorders>
-          <w:top w:val="none"/>
+          <w:top w:val="none" w:color="000000" w:sz="4" w:space="0"/>
           <w:left w:val="single" w:color="000000" w:themeColor="accent3" w:themeTint="FE" w:sz="4" w:space="0"/>
-          <w:bottom w:val="none"/>
-          <w:right w:val="none"/>
+          <w:bottom w:val="none" w:color="000000" w:sz="4" w:space="0"/>
+          <w:right w:val="none" w:color="000000" w:sz="4" w:space="0"/>
         </w:tcBorders>
       </w:tcPr>
     </w:tblStylePr>
@@ -12522,9 +12660,9 @@
         <w:shd w:val="clear" w:color="ffffff" w:themeColor="light1" w:fill="ffffff" w:themeFill="light1"/>
         <w:tcBorders>
           <w:top w:val="single" w:color="000000" w:themeColor="accent3" w:themeTint="FE" w:sz="4" w:space="0"/>
-          <w:left w:val="none"/>
-          <w:bottom w:val="none"/>
-          <w:right w:val="none"/>
+          <w:left w:val="none" w:color="000000" w:sz="4" w:space="0"/>
+          <w:bottom w:val="none" w:color="000000" w:sz="4" w:space="0"/>
+          <w:right w:val="none" w:color="000000" w:sz="4" w:space="0"/>
         </w:tcBorders>
       </w:tcPr>
     </w:tblStylePr>
@@ -12594,9 +12732,9 @@
       </w:tcPr>
     </w:tblStylePr>
   </w:style>
-  <w:style w:type="table" w:styleId="64">
+  <w:style w:type="table" w:styleId="754">
     <w:name w:val="Grid Table 7 Colorful - Accent 4"/>
-    <w:basedOn w:val="665"/>
+    <w:basedOn w:val="887"/>
     <w:uiPriority w:val="99"/>
     <w:pPr>
       <w:pBdr/>
@@ -12698,11 +12836,11 @@
         <w:tblBorders/>
       </w:tblPr>
       <w:tcPr>
-        <w:shd w:color="ffffff"/>
+        <w:shd w:val="clear" w:color="ffffff"/>
         <w:tcBorders>
-          <w:top w:val="none"/>
-          <w:left w:val="none"/>
-          <w:bottom w:val="none"/>
+          <w:top w:val="none" w:color="000000" w:sz="4" w:space="0"/>
+          <w:left w:val="none" w:color="000000" w:sz="4" w:space="0"/>
+          <w:bottom w:val="none" w:color="000000" w:sz="4" w:space="0"/>
           <w:right w:val="single" w:color="000000" w:themeColor="accent4" w:themeTint="9A" w:sz="4" w:space="0"/>
         </w:tcBorders>
       </w:tcPr>
@@ -12725,10 +12863,10 @@
       <w:tcPr>
         <w:shd w:val="clear" w:color="ffffff" w:themeColor="light1" w:fill="ffffff" w:themeFill="light1"/>
         <w:tcBorders>
-          <w:top w:val="none"/>
-          <w:left w:val="none"/>
+          <w:top w:val="none" w:color="000000" w:sz="4" w:space="0"/>
+          <w:left w:val="none" w:color="000000" w:sz="4" w:space="0"/>
           <w:bottom w:val="single" w:color="000000" w:themeColor="accent4" w:themeTint="9A" w:sz="4" w:space="0"/>
-          <w:right w:val="none"/>
+          <w:right w:val="none" w:color="000000" w:sz="4" w:space="0"/>
         </w:tcBorders>
       </w:tcPr>
     </w:tblStylePr>
@@ -12748,12 +12886,12 @@
         <w:tblBorders/>
       </w:tblPr>
       <w:tcPr>
-        <w:shd w:color="ffffff"/>
+        <w:shd w:val="clear" w:color="ffffff"/>
         <w:tcBorders>
-          <w:top w:val="none"/>
+          <w:top w:val="none" w:color="000000" w:sz="4" w:space="0"/>
           <w:left w:val="single" w:color="000000" w:themeColor="accent4" w:themeTint="9A" w:sz="4" w:space="0"/>
-          <w:bottom w:val="none"/>
-          <w:right w:val="none"/>
+          <w:bottom w:val="none" w:color="000000" w:sz="4" w:space="0"/>
+          <w:right w:val="none" w:color="000000" w:sz="4" w:space="0"/>
         </w:tcBorders>
       </w:tcPr>
     </w:tblStylePr>
@@ -12776,9 +12914,9 @@
         <w:shd w:val="clear" w:color="ffffff" w:themeColor="light1" w:fill="ffffff" w:themeFill="light1"/>
         <w:tcBorders>
           <w:top w:val="single" w:color="000000" w:themeColor="accent4" w:themeTint="9A" w:sz="4" w:space="0"/>
-          <w:left w:val="none"/>
-          <w:bottom w:val="none"/>
-          <w:right w:val="none"/>
+          <w:left w:val="none" w:color="000000" w:sz="4" w:space="0"/>
+          <w:bottom w:val="none" w:color="000000" w:sz="4" w:space="0"/>
+          <w:right w:val="none" w:color="000000" w:sz="4" w:space="0"/>
         </w:tcBorders>
       </w:tcPr>
     </w:tblStylePr>
@@ -12848,9 +12986,9 @@
       </w:tcPr>
     </w:tblStylePr>
   </w:style>
-  <w:style w:type="table" w:styleId="65">
+  <w:style w:type="table" w:styleId="755">
     <w:name w:val="Grid Table 7 Colorful - Accent 5"/>
-    <w:basedOn w:val="665"/>
+    <w:basedOn w:val="887"/>
     <w:uiPriority w:val="99"/>
     <w:pPr>
       <w:pBdr/>
@@ -12952,11 +13090,11 @@
         <w:tblBorders/>
       </w:tblPr>
       <w:tcPr>
-        <w:shd w:color="ffffff"/>
+        <w:shd w:val="clear" w:color="ffffff"/>
         <w:tcBorders>
-          <w:top w:val="none"/>
-          <w:left w:val="none"/>
-          <w:bottom w:val="none"/>
+          <w:top w:val="none" w:color="000000" w:sz="4" w:space="0"/>
+          <w:left w:val="none" w:color="000000" w:sz="4" w:space="0"/>
+          <w:bottom w:val="none" w:color="000000" w:sz="4" w:space="0"/>
           <w:right w:val="single" w:color="000000" w:themeColor="accent5" w:themeTint="90" w:sz="4" w:space="0"/>
         </w:tcBorders>
       </w:tcPr>
@@ -12979,10 +13117,10 @@
       <w:tcPr>
         <w:shd w:val="clear" w:color="ffffff" w:themeColor="light1" w:fill="ffffff" w:themeFill="light1"/>
         <w:tcBorders>
-          <w:top w:val="none"/>
-          <w:left w:val="none"/>
+          <w:top w:val="none" w:color="000000" w:sz="4" w:space="0"/>
+          <w:left w:val="none" w:color="000000" w:sz="4" w:space="0"/>
           <w:bottom w:val="single" w:color="000000" w:themeColor="accent5" w:themeTint="90" w:sz="4" w:space="0"/>
-          <w:right w:val="none"/>
+          <w:right w:val="none" w:color="000000" w:sz="4" w:space="0"/>
         </w:tcBorders>
       </w:tcPr>
     </w:tblStylePr>
@@ -13002,12 +13140,12 @@
         <w:tblBorders/>
       </w:tblPr>
       <w:tcPr>
-        <w:shd w:color="ffffff"/>
+        <w:shd w:val="clear" w:color="ffffff"/>
         <w:tcBorders>
-          <w:top w:val="none"/>
+          <w:top w:val="none" w:color="000000" w:sz="4" w:space="0"/>
           <w:left w:val="single" w:color="000000" w:themeColor="accent5" w:themeTint="90" w:sz="4" w:space="0"/>
-          <w:bottom w:val="none"/>
-          <w:right w:val="none"/>
+          <w:bottom w:val="none" w:color="000000" w:sz="4" w:space="0"/>
+          <w:right w:val="none" w:color="000000" w:sz="4" w:space="0"/>
         </w:tcBorders>
       </w:tcPr>
     </w:tblStylePr>
@@ -13030,9 +13168,9 @@
         <w:shd w:val="clear" w:color="ffffff" w:themeColor="light1" w:fill="ffffff" w:themeFill="light1"/>
         <w:tcBorders>
           <w:top w:val="single" w:color="000000" w:themeColor="accent5" w:themeTint="90" w:sz="4" w:space="0"/>
-          <w:left w:val="none"/>
-          <w:bottom w:val="none"/>
-          <w:right w:val="none"/>
+          <w:left w:val="none" w:color="000000" w:sz="4" w:space="0"/>
+          <w:bottom w:val="none" w:color="000000" w:sz="4" w:space="0"/>
+          <w:right w:val="none" w:color="000000" w:sz="4" w:space="0"/>
         </w:tcBorders>
       </w:tcPr>
     </w:tblStylePr>
@@ -13102,9 +13240,9 @@
       </w:tcPr>
     </w:tblStylePr>
   </w:style>
-  <w:style w:type="table" w:styleId="66">
+  <w:style w:type="table" w:styleId="756">
     <w:name w:val="Grid Table 7 Colorful - Accent 6"/>
-    <w:basedOn w:val="665"/>
+    <w:basedOn w:val="887"/>
     <w:uiPriority w:val="99"/>
     <w:pPr>
       <w:pBdr/>
@@ -13206,11 +13344,11 @@
         <w:tblBorders/>
       </w:tblPr>
       <w:tcPr>
-        <w:shd w:color="ffffff"/>
+        <w:shd w:val="clear" w:color="ffffff"/>
         <w:tcBorders>
-          <w:top w:val="none"/>
-          <w:left w:val="none"/>
-          <w:bottom w:val="none"/>
+          <w:top w:val="none" w:color="000000" w:sz="4" w:space="0"/>
+          <w:left w:val="none" w:color="000000" w:sz="4" w:space="0"/>
+          <w:bottom w:val="none" w:color="000000" w:sz="4" w:space="0"/>
           <w:right w:val="single" w:color="000000" w:themeColor="accent6" w:themeTint="90" w:sz="4" w:space="0"/>
         </w:tcBorders>
       </w:tcPr>
@@ -13233,10 +13371,10 @@
       <w:tcPr>
         <w:shd w:val="clear" w:color="ffffff" w:themeColor="light1" w:fill="ffffff" w:themeFill="light1"/>
         <w:tcBorders>
-          <w:top w:val="none"/>
-          <w:left w:val="none"/>
+          <w:top w:val="none" w:color="000000" w:sz="4" w:space="0"/>
+          <w:left w:val="none" w:color="000000" w:sz="4" w:space="0"/>
           <w:bottom w:val="single" w:color="000000" w:themeColor="accent6" w:themeTint="90" w:sz="4" w:space="0"/>
-          <w:right w:val="none"/>
+          <w:right w:val="none" w:color="000000" w:sz="4" w:space="0"/>
         </w:tcBorders>
       </w:tcPr>
     </w:tblStylePr>
@@ -13256,12 +13394,12 @@
         <w:tblBorders/>
       </w:tblPr>
       <w:tcPr>
-        <w:shd w:color="ffffff"/>
+        <w:shd w:val="clear" w:color="ffffff"/>
         <w:tcBorders>
-          <w:top w:val="none"/>
+          <w:top w:val="none" w:color="000000" w:sz="4" w:space="0"/>
           <w:left w:val="single" w:color="000000" w:themeColor="accent6" w:themeTint="90" w:sz="4" w:space="0"/>
-          <w:bottom w:val="none"/>
-          <w:right w:val="none"/>
+          <w:bottom w:val="none" w:color="000000" w:sz="4" w:space="0"/>
+          <w:right w:val="none" w:color="000000" w:sz="4" w:space="0"/>
         </w:tcBorders>
       </w:tcPr>
     </w:tblStylePr>
@@ -13284,9 +13422,9 @@
         <w:shd w:val="clear" w:color="ffffff" w:themeColor="light1" w:fill="ffffff" w:themeFill="light1"/>
         <w:tcBorders>
           <w:top w:val="single" w:color="000000" w:themeColor="accent6" w:themeTint="90" w:sz="4" w:space="0"/>
-          <w:left w:val="none"/>
-          <w:bottom w:val="none"/>
-          <w:right w:val="none"/>
+          <w:left w:val="none" w:color="000000" w:sz="4" w:space="0"/>
+          <w:bottom w:val="none" w:color="000000" w:sz="4" w:space="0"/>
+          <w:right w:val="none" w:color="000000" w:sz="4" w:space="0"/>
         </w:tcBorders>
       </w:tcPr>
     </w:tblStylePr>
@@ -13356,9 +13494,9 @@
       </w:tcPr>
     </w:tblStylePr>
   </w:style>
-  <w:style w:type="table" w:styleId="67">
+  <w:style w:type="table" w:styleId="757">
     <w:name w:val="List Table 1 Light"/>
-    <w:basedOn w:val="665"/>
+    <w:basedOn w:val="887"/>
     <w:uiPriority w:val="99"/>
     <w:pPr>
       <w:pBdr/>
@@ -13572,9 +13710,9 @@
       </w:tcPr>
     </w:tblStylePr>
   </w:style>
-  <w:style w:type="table" w:styleId="68">
+  <w:style w:type="table" w:styleId="758">
     <w:name w:val="List Table 1 Light - Accent 1"/>
-    <w:basedOn w:val="665"/>
+    <w:basedOn w:val="887"/>
     <w:uiPriority w:val="99"/>
     <w:pPr>
       <w:pBdr/>
@@ -13788,9 +13926,9 @@
       </w:tcPr>
     </w:tblStylePr>
   </w:style>
-  <w:style w:type="table" w:styleId="69">
+  <w:style w:type="table" w:styleId="759">
     <w:name w:val="List Table 1 Light - Accent 2"/>
-    <w:basedOn w:val="665"/>
+    <w:basedOn w:val="887"/>
     <w:uiPriority w:val="99"/>
     <w:pPr>
       <w:pBdr/>
@@ -14004,9 +14142,9 @@
       </w:tcPr>
     </w:tblStylePr>
   </w:style>
-  <w:style w:type="table" w:styleId="70">
+  <w:style w:type="table" w:styleId="760">
     <w:name w:val="List Table 1 Light - Accent 3"/>
-    <w:basedOn w:val="665"/>
+    <w:basedOn w:val="887"/>
     <w:uiPriority w:val="99"/>
     <w:pPr>
       <w:pBdr/>
@@ -14220,9 +14358,9 @@
       </w:tcPr>
     </w:tblStylePr>
   </w:style>
-  <w:style w:type="table" w:styleId="71">
+  <w:style w:type="table" w:styleId="761">
     <w:name w:val="List Table 1 Light - Accent 4"/>
-    <w:basedOn w:val="665"/>
+    <w:basedOn w:val="887"/>
     <w:uiPriority w:val="99"/>
     <w:pPr>
       <w:pBdr/>
@@ -14436,9 +14574,9 @@
       </w:tcPr>
     </w:tblStylePr>
   </w:style>
-  <w:style w:type="table" w:styleId="72">
+  <w:style w:type="table" w:styleId="762">
     <w:name w:val="List Table 1 Light - Accent 5"/>
-    <w:basedOn w:val="665"/>
+    <w:basedOn w:val="887"/>
     <w:uiPriority w:val="99"/>
     <w:pPr>
       <w:pBdr/>
@@ -14652,9 +14790,9 @@
       </w:tcPr>
     </w:tblStylePr>
   </w:style>
-  <w:style w:type="table" w:styleId="73">
+  <w:style w:type="table" w:styleId="763">
     <w:name w:val="List Table 1 Light - Accent 6"/>
-    <w:basedOn w:val="665"/>
+    <w:basedOn w:val="887"/>
     <w:uiPriority w:val="99"/>
     <w:pPr>
       <w:pBdr/>
@@ -14868,9 +15006,9 @@
       </w:tcPr>
     </w:tblStylePr>
   </w:style>
-  <w:style w:type="table" w:styleId="74">
+  <w:style w:type="table" w:styleId="764">
     <w:name w:val="List Table 2"/>
-    <w:basedOn w:val="665"/>
+    <w:basedOn w:val="887"/>
     <w:uiPriority w:val="99"/>
     <w:pPr>
       <w:pBdr/>
@@ -15106,9 +15244,9 @@
       </w:tcPr>
     </w:tblStylePr>
   </w:style>
-  <w:style w:type="table" w:styleId="75">
+  <w:style w:type="table" w:styleId="765">
     <w:name w:val="List Table 2 - Accent 1"/>
-    <w:basedOn w:val="665"/>
+    <w:basedOn w:val="887"/>
     <w:uiPriority w:val="99"/>
     <w:pPr>
       <w:pBdr/>
@@ -15344,9 +15482,9 @@
       </w:tcPr>
     </w:tblStylePr>
   </w:style>
-  <w:style w:type="table" w:styleId="76">
+  <w:style w:type="table" w:styleId="766">
     <w:name w:val="List Table 2 - Accent 2"/>
-    <w:basedOn w:val="665"/>
+    <w:basedOn w:val="887"/>
     <w:uiPriority w:val="99"/>
     <w:pPr>
       <w:pBdr/>
@@ -15582,9 +15720,9 @@
       </w:tcPr>
     </w:tblStylePr>
   </w:style>
-  <w:style w:type="table" w:styleId="77">
+  <w:style w:type="table" w:styleId="767">
     <w:name w:val="List Table 2 - Accent 3"/>
-    <w:basedOn w:val="665"/>
+    <w:basedOn w:val="887"/>
     <w:uiPriority w:val="99"/>
     <w:pPr>
       <w:pBdr/>
@@ -15820,9 +15958,9 @@
       </w:tcPr>
     </w:tblStylePr>
   </w:style>
-  <w:style w:type="table" w:styleId="78">
+  <w:style w:type="table" w:styleId="768">
     <w:name w:val="List Table 2 - Accent 4"/>
-    <w:basedOn w:val="665"/>
+    <w:basedOn w:val="887"/>
     <w:uiPriority w:val="99"/>
     <w:pPr>
       <w:pBdr/>
@@ -16058,9 +16196,9 @@
       </w:tcPr>
     </w:tblStylePr>
   </w:style>
-  <w:style w:type="table" w:styleId="79">
+  <w:style w:type="table" w:styleId="769">
     <w:name w:val="List Table 2 - Accent 5"/>
-    <w:basedOn w:val="665"/>
+    <w:basedOn w:val="887"/>
     <w:uiPriority w:val="99"/>
     <w:pPr>
       <w:pBdr/>
@@ -16296,9 +16434,9 @@
       </w:tcPr>
     </w:tblStylePr>
   </w:style>
-  <w:style w:type="table" w:styleId="80">
+  <w:style w:type="table" w:styleId="770">
     <w:name w:val="List Table 2 - Accent 6"/>
-    <w:basedOn w:val="665"/>
+    <w:basedOn w:val="887"/>
     <w:uiPriority w:val="99"/>
     <w:pPr>
       <w:pBdr/>
@@ -16534,9 +16672,9 @@
       </w:tcPr>
     </w:tblStylePr>
   </w:style>
-  <w:style w:type="table" w:styleId="81">
+  <w:style w:type="table" w:styleId="771">
     <w:name w:val="List Table 3"/>
-    <w:basedOn w:val="665"/>
+    <w:basedOn w:val="887"/>
     <w:uiPriority w:val="99"/>
     <w:pPr>
       <w:pBdr/>
@@ -16762,9 +16900,9 @@
       </w:tcPr>
     </w:tblStylePr>
   </w:style>
-  <w:style w:type="table" w:styleId="82">
+  <w:style w:type="table" w:styleId="772">
     <w:name w:val="List Table 3 - Accent 1"/>
-    <w:basedOn w:val="665"/>
+    <w:basedOn w:val="887"/>
     <w:uiPriority w:val="99"/>
     <w:pPr>
       <w:pBdr/>
@@ -16990,9 +17128,9 @@
       </w:tcPr>
     </w:tblStylePr>
   </w:style>
-  <w:style w:type="table" w:styleId="83">
+  <w:style w:type="table" w:styleId="773">
     <w:name w:val="List Table 3 - Accent 2"/>
-    <w:basedOn w:val="665"/>
+    <w:basedOn w:val="887"/>
     <w:uiPriority w:val="99"/>
     <w:pPr>
       <w:pBdr/>
@@ -17218,9 +17356,9 @@
       </w:tcPr>
     </w:tblStylePr>
   </w:style>
-  <w:style w:type="table" w:styleId="84">
+  <w:style w:type="table" w:styleId="774">
     <w:name w:val="List Table 3 - Accent 3"/>
-    <w:basedOn w:val="665"/>
+    <w:basedOn w:val="887"/>
     <w:uiPriority w:val="99"/>
     <w:pPr>
       <w:pBdr/>
@@ -17446,9 +17584,9 @@
       </w:tcPr>
     </w:tblStylePr>
   </w:style>
-  <w:style w:type="table" w:styleId="85">
+  <w:style w:type="table" w:styleId="775">
     <w:name w:val="List Table 3 - Accent 4"/>
-    <w:basedOn w:val="665"/>
+    <w:basedOn w:val="887"/>
     <w:uiPriority w:val="99"/>
     <w:pPr>
       <w:pBdr/>
@@ -17674,9 +17812,9 @@
       </w:tcPr>
     </w:tblStylePr>
   </w:style>
-  <w:style w:type="table" w:styleId="86">
+  <w:style w:type="table" w:styleId="776">
     <w:name w:val="List Table 3 - Accent 5"/>
-    <w:basedOn w:val="665"/>
+    <w:basedOn w:val="887"/>
     <w:uiPriority w:val="99"/>
     <w:pPr>
       <w:pBdr/>
@@ -17902,9 +18040,9 @@
       </w:tcPr>
     </w:tblStylePr>
   </w:style>
-  <w:style w:type="table" w:styleId="87">
+  <w:style w:type="table" w:styleId="777">
     <w:name w:val="List Table 3 - Accent 6"/>
-    <w:basedOn w:val="665"/>
+    <w:basedOn w:val="887"/>
     <w:uiPriority w:val="99"/>
     <w:pPr>
       <w:pBdr/>
@@ -18130,9 +18268,9 @@
       </w:tcPr>
     </w:tblStylePr>
   </w:style>
-  <w:style w:type="table" w:styleId="88">
+  <w:style w:type="table" w:styleId="778">
     <w:name w:val="List Table 4"/>
-    <w:basedOn w:val="665"/>
+    <w:basedOn w:val="887"/>
     <w:uiPriority w:val="99"/>
     <w:pPr>
       <w:pBdr/>
@@ -18355,9 +18493,9 @@
       </w:tcPr>
     </w:tblStylePr>
   </w:style>
-  <w:style w:type="table" w:styleId="89">
+  <w:style w:type="table" w:styleId="779">
     <w:name w:val="List Table 4 - Accent 1"/>
-    <w:basedOn w:val="665"/>
+    <w:basedOn w:val="887"/>
     <w:uiPriority w:val="99"/>
     <w:pPr>
       <w:pBdr/>
@@ -18580,9 +18718,9 @@
       </w:tcPr>
     </w:tblStylePr>
   </w:style>
-  <w:style w:type="table" w:styleId="90">
+  <w:style w:type="table" w:styleId="780">
     <w:name w:val="List Table 4 - Accent 2"/>
-    <w:basedOn w:val="665"/>
+    <w:basedOn w:val="887"/>
     <w:uiPriority w:val="99"/>
     <w:pPr>
       <w:pBdr/>
@@ -18805,9 +18943,9 @@
       </w:tcPr>
     </w:tblStylePr>
   </w:style>
-  <w:style w:type="table" w:styleId="91">
+  <w:style w:type="table" w:styleId="781">
     <w:name w:val="List Table 4 - Accent 3"/>
-    <w:basedOn w:val="665"/>
+    <w:basedOn w:val="887"/>
     <w:uiPriority w:val="99"/>
     <w:pPr>
       <w:pBdr/>
@@ -19030,9 +19168,9 @@
       </w:tcPr>
     </w:tblStylePr>
   </w:style>
-  <w:style w:type="table" w:styleId="92">
+  <w:style w:type="table" w:styleId="782">
     <w:name w:val="List Table 4 - Accent 4"/>
-    <w:basedOn w:val="665"/>
+    <w:basedOn w:val="887"/>
     <w:uiPriority w:val="99"/>
     <w:pPr>
       <w:pBdr/>
@@ -19255,9 +19393,9 @@
       </w:tcPr>
     </w:tblStylePr>
   </w:style>
-  <w:style w:type="table" w:styleId="93">
+  <w:style w:type="table" w:styleId="783">
     <w:name w:val="List Table 4 - Accent 5"/>
-    <w:basedOn w:val="665"/>
+    <w:basedOn w:val="887"/>
     <w:uiPriority w:val="99"/>
     <w:pPr>
       <w:pBdr/>
@@ -19480,9 +19618,9 @@
       </w:tcPr>
     </w:tblStylePr>
   </w:style>
-  <w:style w:type="table" w:styleId="94">
+  <w:style w:type="table" w:styleId="784">
     <w:name w:val="List Table 4 - Accent 6"/>
-    <w:basedOn w:val="665"/>
+    <w:basedOn w:val="887"/>
     <w:uiPriority w:val="99"/>
     <w:pPr>
       <w:pBdr/>
@@ -19705,9 +19843,9 @@
       </w:tcPr>
     </w:tblStylePr>
   </w:style>
-  <w:style w:type="table" w:styleId="95">
+  <w:style w:type="table" w:styleId="785">
     <w:name w:val="List Table 5 Dark"/>
-    <w:basedOn w:val="665"/>
+    <w:basedOn w:val="887"/>
     <w:uiPriority w:val="99"/>
     <w:pPr>
       <w:pBdr/>
@@ -19947,9 +20085,9 @@
       </w:tcPr>
     </w:tblStylePr>
   </w:style>
-  <w:style w:type="table" w:styleId="96">
+  <w:style w:type="table" w:styleId="786">
     <w:name w:val="List Table 5 Dark - Accent 1"/>
-    <w:basedOn w:val="665"/>
+    <w:basedOn w:val="887"/>
     <w:uiPriority w:val="99"/>
     <w:pPr>
       <w:pBdr/>
@@ -20189,9 +20327,9 @@
       </w:tcPr>
     </w:tblStylePr>
   </w:style>
-  <w:style w:type="table" w:styleId="97">
+  <w:style w:type="table" w:styleId="787">
     <w:name w:val="List Table 5 Dark - Accent 2"/>
-    <w:basedOn w:val="665"/>
+    <w:basedOn w:val="887"/>
     <w:uiPriority w:val="99"/>
     <w:pPr>
       <w:pBdr/>
@@ -20431,9 +20569,9 @@
       </w:tcPr>
     </w:tblStylePr>
   </w:style>
-  <w:style w:type="table" w:styleId="98">
+  <w:style w:type="table" w:styleId="788">
     <w:name w:val="List Table 5 Dark - Accent 3"/>
-    <w:basedOn w:val="665"/>
+    <w:basedOn w:val="887"/>
     <w:uiPriority w:val="99"/>
     <w:pPr>
       <w:pBdr/>
@@ -20673,9 +20811,9 @@
       </w:tcPr>
     </w:tblStylePr>
   </w:style>
-  <w:style w:type="table" w:styleId="99">
+  <w:style w:type="table" w:styleId="789">
     <w:name w:val="List Table 5 Dark - Accent 4"/>
-    <w:basedOn w:val="665"/>
+    <w:basedOn w:val="887"/>
     <w:uiPriority w:val="99"/>
     <w:pPr>
       <w:pBdr/>
@@ -20915,9 +21053,9 @@
       </w:tcPr>
     </w:tblStylePr>
   </w:style>
-  <w:style w:type="table" w:styleId="100">
+  <w:style w:type="table" w:styleId="790">
     <w:name w:val="List Table 5 Dark - Accent 5"/>
-    <w:basedOn w:val="665"/>
+    <w:basedOn w:val="887"/>
     <w:uiPriority w:val="99"/>
     <w:pPr>
       <w:pBdr/>
@@ -21157,9 +21295,9 @@
       </w:tcPr>
     </w:tblStylePr>
   </w:style>
-  <w:style w:type="table" w:styleId="101">
+  <w:style w:type="table" w:styleId="791">
     <w:name w:val="List Table 5 Dark - Accent 6"/>
-    <w:basedOn w:val="665"/>
+    <w:basedOn w:val="887"/>
     <w:uiPriority w:val="99"/>
     <w:pPr>
       <w:pBdr/>
@@ -21399,9 +21537,9 @@
       </w:tcPr>
     </w:tblStylePr>
   </w:style>
-  <w:style w:type="table" w:styleId="102">
+  <w:style w:type="table" w:styleId="792">
     <w:name w:val="List Table 6 Colorful"/>
-    <w:basedOn w:val="665"/>
+    <w:basedOn w:val="887"/>
     <w:uiPriority w:val="99"/>
     <w:pPr>
       <w:pBdr/>
@@ -21622,9 +21760,9 @@
       </w:tcPr>
     </w:tblStylePr>
   </w:style>
-  <w:style w:type="table" w:styleId="103">
+  <w:style w:type="table" w:styleId="793">
     <w:name w:val="List Table 6 Colorful - Accent 1"/>
-    <w:basedOn w:val="665"/>
+    <w:basedOn w:val="887"/>
     <w:uiPriority w:val="99"/>
     <w:pPr>
       <w:pBdr/>
@@ -21845,9 +21983,9 @@
       </w:tcPr>
     </w:tblStylePr>
   </w:style>
-  <w:style w:type="table" w:styleId="104">
+  <w:style w:type="table" w:styleId="794">
     <w:name w:val="List Table 6 Colorful - Accent 2"/>
-    <w:basedOn w:val="665"/>
+    <w:basedOn w:val="887"/>
     <w:uiPriority w:val="99"/>
     <w:pPr>
       <w:pBdr/>
@@ -22068,9 +22206,9 @@
       </w:tcPr>
     </w:tblStylePr>
   </w:style>
-  <w:style w:type="table" w:styleId="105">
+  <w:style w:type="table" w:styleId="795">
     <w:name w:val="List Table 6 Colorful - Accent 3"/>
-    <w:basedOn w:val="665"/>
+    <w:basedOn w:val="887"/>
     <w:uiPriority w:val="99"/>
     <w:pPr>
       <w:pBdr/>
@@ -22291,9 +22429,9 @@
       </w:tcPr>
     </w:tblStylePr>
   </w:style>
-  <w:style w:type="table" w:styleId="106">
+  <w:style w:type="table" w:styleId="796">
     <w:name w:val="List Table 6 Colorful - Accent 4"/>
-    <w:basedOn w:val="665"/>
+    <w:basedOn w:val="887"/>
     <w:uiPriority w:val="99"/>
     <w:pPr>
       <w:pBdr/>
@@ -22514,9 +22652,9 @@
       </w:tcPr>
     </w:tblStylePr>
   </w:style>
-  <w:style w:type="table" w:styleId="107">
+  <w:style w:type="table" w:styleId="797">
     <w:name w:val="List Table 6 Colorful - Accent 5"/>
-    <w:basedOn w:val="665"/>
+    <w:basedOn w:val="887"/>
     <w:uiPriority w:val="99"/>
     <w:pPr>
       <w:pBdr/>
@@ -22737,9 +22875,9 @@
       </w:tcPr>
     </w:tblStylePr>
   </w:style>
-  <w:style w:type="table" w:styleId="108">
+  <w:style w:type="table" w:styleId="798">
     <w:name w:val="List Table 6 Colorful - Accent 6"/>
-    <w:basedOn w:val="665"/>
+    <w:basedOn w:val="887"/>
     <w:uiPriority w:val="99"/>
     <w:pPr>
       <w:pBdr/>
@@ -22960,9 +23098,9 @@
       </w:tcPr>
     </w:tblStylePr>
   </w:style>
-  <w:style w:type="table" w:styleId="109">
+  <w:style w:type="table" w:styleId="799">
     <w:name w:val="List Table 7 Colorful"/>
-    <w:basedOn w:val="665"/>
+    <w:basedOn w:val="887"/>
     <w:uiPriority w:val="99"/>
     <w:pPr>
       <w:pBdr/>
@@ -23061,11 +23199,11 @@
         <w:tblBorders/>
       </w:tblPr>
       <w:tcPr>
-        <w:shd w:color="ffffff"/>
+        <w:shd w:val="clear" w:color="ffffff"/>
         <w:tcBorders>
-          <w:top w:val="none"/>
-          <w:left w:val="none"/>
-          <w:bottom w:val="none"/>
+          <w:top w:val="none" w:color="000000" w:sz="4" w:space="0"/>
+          <w:left w:val="none" w:color="000000" w:sz="4" w:space="0"/>
+          <w:bottom w:val="none" w:color="000000" w:sz="4" w:space="0"/>
           <w:right w:val="single" w:color="000000" w:themeColor="text1" w:themeTint="80" w:sz="4" w:space="0"/>
         </w:tcBorders>
       </w:tcPr>
@@ -23088,10 +23226,10 @@
       <w:tcPr>
         <w:shd w:val="clear" w:color="ffffff" w:themeColor="light1" w:fill="ffffff" w:themeFill="light1"/>
         <w:tcBorders>
-          <w:top w:val="none"/>
-          <w:left w:val="none"/>
+          <w:top w:val="none" w:color="000000" w:sz="4" w:space="0"/>
+          <w:left w:val="none" w:color="000000" w:sz="4" w:space="0"/>
           <w:bottom w:val="single" w:color="000000" w:themeColor="text1" w:themeTint="80" w:sz="4" w:space="0"/>
-          <w:right w:val="none"/>
+          <w:right w:val="none" w:color="000000" w:sz="4" w:space="0"/>
         </w:tcBorders>
       </w:tcPr>
     </w:tblStylePr>
@@ -23111,12 +23249,12 @@
         <w:tblBorders/>
       </w:tblPr>
       <w:tcPr>
-        <w:shd w:color="ffffff"/>
+        <w:shd w:val="clear" w:color="ffffff"/>
         <w:tcBorders>
-          <w:top w:val="none"/>
+          <w:top w:val="none" w:color="000000" w:sz="4" w:space="0"/>
           <w:left w:val="single" w:color="000000" w:themeColor="text1" w:themeTint="80" w:sz="4" w:space="0"/>
-          <w:bottom w:val="none"/>
-          <w:right w:val="none"/>
+          <w:bottom w:val="none" w:color="000000" w:sz="4" w:space="0"/>
+          <w:right w:val="none" w:color="000000" w:sz="4" w:space="0"/>
         </w:tcBorders>
       </w:tcPr>
     </w:tblStylePr>
@@ -23139,9 +23277,9 @@
         <w:shd w:val="clear" w:color="ffffff" w:themeColor="light1" w:fill="ffffff" w:themeFill="light1"/>
         <w:tcBorders>
           <w:top w:val="single" w:color="000000" w:themeColor="text1" w:themeTint="80" w:sz="4" w:space="0"/>
-          <w:left w:val="none"/>
-          <w:bottom w:val="none"/>
-          <w:right w:val="none"/>
+          <w:left w:val="none" w:color="000000" w:sz="4" w:space="0"/>
+          <w:bottom w:val="none" w:color="000000" w:sz="4" w:space="0"/>
+          <w:right w:val="none" w:color="000000" w:sz="4" w:space="0"/>
         </w:tcBorders>
       </w:tcPr>
     </w:tblStylePr>
@@ -23216,9 +23354,9 @@
       </w:tcPr>
     </w:tblStylePr>
   </w:style>
-  <w:style w:type="table" w:styleId="110">
+  <w:style w:type="table" w:styleId="800">
     <w:name w:val="List Table 7 Colorful - Accent 1"/>
-    <w:basedOn w:val="665"/>
+    <w:basedOn w:val="887"/>
     <w:uiPriority w:val="99"/>
     <w:pPr>
       <w:pBdr/>
@@ -23317,11 +23455,11 @@
         <w:tblBorders/>
       </w:tblPr>
       <w:tcPr>
-        <w:shd w:color="ffffff"/>
+        <w:shd w:val="clear" w:color="ffffff"/>
         <w:tcBorders>
-          <w:top w:val="none"/>
-          <w:left w:val="none"/>
-          <w:bottom w:val="none"/>
+          <w:top w:val="none" w:color="000000" w:sz="4" w:space="0"/>
+          <w:left w:val="none" w:color="000000" w:sz="4" w:space="0"/>
+          <w:bottom w:val="none" w:color="000000" w:sz="4" w:space="0"/>
           <w:right w:val="single" w:color="000000" w:themeColor="accent1" w:sz="4" w:space="0"/>
         </w:tcBorders>
       </w:tcPr>
@@ -23344,10 +23482,10 @@
       <w:tcPr>
         <w:shd w:val="clear" w:color="ffffff" w:themeColor="light1" w:fill="ffffff" w:themeFill="light1"/>
         <w:tcBorders>
-          <w:top w:val="none"/>
-          <w:left w:val="none"/>
+          <w:top w:val="none" w:color="000000" w:sz="4" w:space="0"/>
+          <w:left w:val="none" w:color="000000" w:sz="4" w:space="0"/>
           <w:bottom w:val="single" w:color="000000" w:themeColor="accent1" w:sz="4" w:space="0"/>
-          <w:right w:val="none"/>
+          <w:right w:val="none" w:color="000000" w:sz="4" w:space="0"/>
         </w:tcBorders>
       </w:tcPr>
     </w:tblStylePr>
@@ -23367,12 +23505,12 @@
         <w:tblBorders/>
       </w:tblPr>
       <w:tcPr>
-        <w:shd w:color="ffffff"/>
+        <w:shd w:val="clear" w:color="ffffff"/>
         <w:tcBorders>
-          <w:top w:val="none"/>
+          <w:top w:val="none" w:color="000000" w:sz="4" w:space="0"/>
           <w:left w:val="single" w:color="000000" w:themeColor="accent1" w:sz="4" w:space="0"/>
-          <w:bottom w:val="none"/>
-          <w:right w:val="none"/>
+          <w:bottom w:val="none" w:color="000000" w:sz="4" w:space="0"/>
+          <w:right w:val="none" w:color="000000" w:sz="4" w:space="0"/>
         </w:tcBorders>
       </w:tcPr>
     </w:tblStylePr>
@@ -23395,9 +23533,9 @@
         <w:shd w:val="clear" w:color="ffffff" w:themeColor="light1" w:fill="ffffff" w:themeFill="light1"/>
         <w:tcBorders>
           <w:top w:val="single" w:color="000000" w:themeColor="accent1" w:sz="4" w:space="0"/>
-          <w:left w:val="none"/>
-          <w:bottom w:val="none"/>
-          <w:right w:val="none"/>
+          <w:left w:val="none" w:color="000000" w:sz="4" w:space="0"/>
+          <w:bottom w:val="none" w:color="000000" w:sz="4" w:space="0"/>
+          <w:right w:val="none" w:color="000000" w:sz="4" w:space="0"/>
         </w:tcBorders>
       </w:tcPr>
     </w:tblStylePr>
@@ -23472,9 +23610,9 @@
       </w:tcPr>
     </w:tblStylePr>
   </w:style>
-  <w:style w:type="table" w:styleId="111">
+  <w:style w:type="table" w:styleId="801">
     <w:name w:val="List Table 7 Colorful - Accent 2"/>
-    <w:basedOn w:val="665"/>
+    <w:basedOn w:val="887"/>
     <w:uiPriority w:val="99"/>
     <w:pPr>
       <w:pBdr/>
@@ -23573,11 +23711,11 @@
         <w:tblBorders/>
       </w:tblPr>
       <w:tcPr>
-        <w:shd w:color="ffffff"/>
+        <w:shd w:val="clear" w:color="ffffff"/>
         <w:tcBorders>
-          <w:top w:val="none"/>
-          <w:left w:val="none"/>
-          <w:bottom w:val="none"/>
+          <w:top w:val="none" w:color="000000" w:sz="4" w:space="0"/>
+          <w:left w:val="none" w:color="000000" w:sz="4" w:space="0"/>
+          <w:bottom w:val="none" w:color="000000" w:sz="4" w:space="0"/>
           <w:right w:val="single" w:color="000000" w:themeColor="accent2" w:themeTint="97" w:sz="4" w:space="0"/>
         </w:tcBorders>
       </w:tcPr>
@@ -23600,10 +23738,10 @@
       <w:tcPr>
         <w:shd w:val="clear" w:color="ffffff" w:themeColor="light1" w:fill="ffffff" w:themeFill="light1"/>
         <w:tcBorders>
-          <w:top w:val="none"/>
-          <w:left w:val="none"/>
+          <w:top w:val="none" w:color="000000" w:sz="4" w:space="0"/>
+          <w:left w:val="none" w:color="000000" w:sz="4" w:space="0"/>
           <w:bottom w:val="single" w:color="000000" w:themeColor="accent2" w:themeTint="97" w:sz="4" w:space="0"/>
-          <w:right w:val="none"/>
+          <w:right w:val="none" w:color="000000" w:sz="4" w:space="0"/>
         </w:tcBorders>
       </w:tcPr>
     </w:tblStylePr>
@@ -23623,12 +23761,12 @@
         <w:tblBorders/>
       </w:tblPr>
       <w:tcPr>
-        <w:shd w:color="ffffff"/>
+        <w:shd w:val="clear" w:color="ffffff"/>
         <w:tcBorders>
-          <w:top w:val="none"/>
+          <w:top w:val="none" w:color="000000" w:sz="4" w:space="0"/>
           <w:left w:val="single" w:color="000000" w:themeColor="accent2" w:themeTint="97" w:sz="4" w:space="0"/>
-          <w:bottom w:val="none"/>
-          <w:right w:val="none"/>
+          <w:bottom w:val="none" w:color="000000" w:sz="4" w:space="0"/>
+          <w:right w:val="none" w:color="000000" w:sz="4" w:space="0"/>
         </w:tcBorders>
       </w:tcPr>
     </w:tblStylePr>
@@ -23651,9 +23789,9 @@
         <w:shd w:val="clear" w:color="ffffff" w:themeColor="light1" w:fill="ffffff" w:themeFill="light1"/>
         <w:tcBorders>
           <w:top w:val="single" w:color="000000" w:themeColor="accent2" w:themeTint="97" w:sz="4" w:space="0"/>
-          <w:left w:val="none"/>
-          <w:bottom w:val="none"/>
-          <w:right w:val="none"/>
+          <w:left w:val="none" w:color="000000" w:sz="4" w:space="0"/>
+          <w:bottom w:val="none" w:color="000000" w:sz="4" w:space="0"/>
+          <w:right w:val="none" w:color="000000" w:sz="4" w:space="0"/>
         </w:tcBorders>
       </w:tcPr>
     </w:tblStylePr>
@@ -23728,9 +23866,9 @@
       </w:tcPr>
     </w:tblStylePr>
   </w:style>
-  <w:style w:type="table" w:styleId="112">
+  <w:style w:type="table" w:styleId="802">
     <w:name w:val="List Table 7 Colorful - Accent 3"/>
-    <w:basedOn w:val="665"/>
+    <w:basedOn w:val="887"/>
     <w:uiPriority w:val="99"/>
     <w:pPr>
       <w:pBdr/>
@@ -23829,11 +23967,11 @@
         <w:tblBorders/>
       </w:tblPr>
       <w:tcPr>
-        <w:shd w:color="ffffff"/>
+        <w:shd w:val="clear" w:color="ffffff"/>
         <w:tcBorders>
-          <w:top w:val="none"/>
-          <w:left w:val="none"/>
-          <w:bottom w:val="none"/>
+          <w:top w:val="none" w:color="000000" w:sz="4" w:space="0"/>
+          <w:left w:val="none" w:color="000000" w:sz="4" w:space="0"/>
+          <w:bottom w:val="none" w:color="000000" w:sz="4" w:space="0"/>
           <w:right w:val="single" w:color="000000" w:themeColor="accent3" w:themeTint="98" w:sz="4" w:space="0"/>
         </w:tcBorders>
       </w:tcPr>
@@ -23856,10 +23994,10 @@
       <w:tcPr>
         <w:shd w:val="clear" w:color="ffffff" w:themeColor="light1" w:fill="ffffff" w:themeFill="light1"/>
         <w:tcBorders>
-          <w:top w:val="none"/>
-          <w:left w:val="none"/>
+          <w:top w:val="none" w:color="000000" w:sz="4" w:space="0"/>
+          <w:left w:val="none" w:color="000000" w:sz="4" w:space="0"/>
           <w:bottom w:val="single" w:color="000000" w:themeColor="accent3" w:themeTint="98" w:sz="4" w:space="0"/>
-          <w:right w:val="none"/>
+          <w:right w:val="none" w:color="000000" w:sz="4" w:space="0"/>
         </w:tcBorders>
       </w:tcPr>
     </w:tblStylePr>
@@ -23879,12 +24017,12 @@
         <w:tblBorders/>
       </w:tblPr>
       <w:tcPr>
-        <w:shd w:color="ffffff"/>
+        <w:shd w:val="clear" w:color="ffffff"/>
         <w:tcBorders>
-          <w:top w:val="none"/>
+          <w:top w:val="none" w:color="000000" w:sz="4" w:space="0"/>
           <w:left w:val="single" w:color="000000" w:themeColor="accent3" w:themeTint="98" w:sz="4" w:space="0"/>
-          <w:bottom w:val="none"/>
-          <w:right w:val="none"/>
+          <w:bottom w:val="none" w:color="000000" w:sz="4" w:space="0"/>
+          <w:right w:val="none" w:color="000000" w:sz="4" w:space="0"/>
         </w:tcBorders>
       </w:tcPr>
     </w:tblStylePr>
@@ -23907,9 +24045,9 @@
         <w:shd w:val="clear" w:color="ffffff" w:themeColor="light1" w:fill="ffffff" w:themeFill="light1"/>
         <w:tcBorders>
           <w:top w:val="single" w:color="000000" w:themeColor="accent3" w:themeTint="98" w:sz="4" w:space="0"/>
-          <w:left w:val="none"/>
-          <w:bottom w:val="none"/>
-          <w:right w:val="none"/>
+          <w:left w:val="none" w:color="000000" w:sz="4" w:space="0"/>
+          <w:bottom w:val="none" w:color="000000" w:sz="4" w:space="0"/>
+          <w:right w:val="none" w:color="000000" w:sz="4" w:space="0"/>
         </w:tcBorders>
       </w:tcPr>
     </w:tblStylePr>
@@ -23984,9 +24122,9 @@
       </w:tcPr>
     </w:tblStylePr>
   </w:style>
-  <w:style w:type="table" w:styleId="113">
+  <w:style w:type="table" w:styleId="803">
     <w:name w:val="List Table 7 Colorful - Accent 4"/>
-    <w:basedOn w:val="665"/>
+    <w:basedOn w:val="887"/>
     <w:uiPriority w:val="99"/>
     <w:pPr>
       <w:pBdr/>
@@ -24085,11 +24223,11 @@
         <w:tblBorders/>
       </w:tblPr>
       <w:tcPr>
-        <w:shd w:color="ffffff"/>
+        <w:shd w:val="clear" w:color="ffffff"/>
         <w:tcBorders>
-          <w:top w:val="none"/>
-          <w:left w:val="none"/>
-          <w:bottom w:val="none"/>
+          <w:top w:val="none" w:color="000000" w:sz="4" w:space="0"/>
+          <w:left w:val="none" w:color="000000" w:sz="4" w:space="0"/>
+          <w:bottom w:val="none" w:color="000000" w:sz="4" w:space="0"/>
           <w:right w:val="single" w:color="000000" w:themeColor="accent4" w:themeTint="9A" w:sz="4" w:space="0"/>
         </w:tcBorders>
       </w:tcPr>
@@ -24112,10 +24250,10 @@
       <w:tcPr>
         <w:shd w:val="clear" w:color="ffffff" w:themeColor="light1" w:fill="ffffff" w:themeFill="light1"/>
         <w:tcBorders>
-          <w:top w:val="none"/>
-          <w:left w:val="none"/>
+          <w:top w:val="none" w:color="000000" w:sz="4" w:space="0"/>
+          <w:left w:val="none" w:color="000000" w:sz="4" w:space="0"/>
           <w:bottom w:val="single" w:color="000000" w:themeColor="accent4" w:themeTint="9A" w:sz="4" w:space="0"/>
-          <w:right w:val="none"/>
+          <w:right w:val="none" w:color="000000" w:sz="4" w:space="0"/>
         </w:tcBorders>
       </w:tcPr>
     </w:tblStylePr>
@@ -24135,12 +24273,12 @@
         <w:tblBorders/>
       </w:tblPr>
       <w:tcPr>
-        <w:shd w:color="ffffff"/>
+        <w:shd w:val="clear" w:color="ffffff"/>
         <w:tcBorders>
-          <w:top w:val="none"/>
+          <w:top w:val="none" w:color="000000" w:sz="4" w:space="0"/>
           <w:left w:val="single" w:color="000000" w:themeColor="accent4" w:themeTint="9A" w:sz="4" w:space="0"/>
-          <w:bottom w:val="none"/>
-          <w:right w:val="none"/>
+          <w:bottom w:val="none" w:color="000000" w:sz="4" w:space="0"/>
+          <w:right w:val="none" w:color="000000" w:sz="4" w:space="0"/>
         </w:tcBorders>
       </w:tcPr>
     </w:tblStylePr>
@@ -24163,9 +24301,9 @@
         <w:shd w:val="clear" w:color="ffffff" w:themeColor="light1" w:fill="ffffff" w:themeFill="light1"/>
         <w:tcBorders>
           <w:top w:val="single" w:color="000000" w:themeColor="accent4" w:themeTint="9A" w:sz="4" w:space="0"/>
-          <w:left w:val="none"/>
-          <w:bottom w:val="none"/>
-          <w:right w:val="none"/>
+          <w:left w:val="none" w:color="000000" w:sz="4" w:space="0"/>
+          <w:bottom w:val="none" w:color="000000" w:sz="4" w:space="0"/>
+          <w:right w:val="none" w:color="000000" w:sz="4" w:space="0"/>
         </w:tcBorders>
       </w:tcPr>
     </w:tblStylePr>
@@ -24240,9 +24378,9 @@
       </w:tcPr>
     </w:tblStylePr>
   </w:style>
-  <w:style w:type="table" w:styleId="114">
+  <w:style w:type="table" w:styleId="804">
     <w:name w:val="List Table 7 Colorful - Accent 5"/>
-    <w:basedOn w:val="665"/>
+    <w:basedOn w:val="887"/>
     <w:uiPriority w:val="99"/>
     <w:pPr>
       <w:pBdr/>
@@ -24341,11 +24479,11 @@
         <w:tblBorders/>
       </w:tblPr>
       <w:tcPr>
-        <w:shd w:color="ffffff"/>
+        <w:shd w:val="clear" w:color="ffffff"/>
         <w:tcBorders>
-          <w:top w:val="none"/>
-          <w:left w:val="none"/>
-          <w:bottom w:val="none"/>
+          <w:top w:val="none" w:color="000000" w:sz="4" w:space="0"/>
+          <w:left w:val="none" w:color="000000" w:sz="4" w:space="0"/>
+          <w:bottom w:val="none" w:color="000000" w:sz="4" w:space="0"/>
           <w:right w:val="single" w:color="000000" w:themeColor="accent5" w:themeTint="9A" w:sz="4" w:space="0"/>
         </w:tcBorders>
       </w:tcPr>
@@ -24368,10 +24506,10 @@
       <w:tcPr>
         <w:shd w:val="clear" w:color="ffffff" w:themeColor="light1" w:fill="ffffff" w:themeFill="light1"/>
         <w:tcBorders>
-          <w:top w:val="none"/>
-          <w:left w:val="none"/>
+          <w:top w:val="none" w:color="000000" w:sz="4" w:space="0"/>
+          <w:left w:val="none" w:color="000000" w:sz="4" w:space="0"/>
           <w:bottom w:val="single" w:color="000000" w:themeColor="accent5" w:themeTint="9A" w:sz="4" w:space="0"/>
-          <w:right w:val="none"/>
+          <w:right w:val="none" w:color="000000" w:sz="4" w:space="0"/>
         </w:tcBorders>
       </w:tcPr>
     </w:tblStylePr>
@@ -24391,12 +24529,12 @@
         <w:tblBorders/>
       </w:tblPr>
       <w:tcPr>
-        <w:shd w:color="ffffff"/>
+        <w:shd w:val="clear" w:color="ffffff"/>
         <w:tcBorders>
-          <w:top w:val="none"/>
+          <w:top w:val="none" w:color="000000" w:sz="4" w:space="0"/>
           <w:left w:val="single" w:color="000000" w:themeColor="accent5" w:themeTint="9A" w:sz="4" w:space="0"/>
-          <w:bottom w:val="none"/>
-          <w:right w:val="none"/>
+          <w:bottom w:val="none" w:color="000000" w:sz="4" w:space="0"/>
+          <w:right w:val="none" w:color="000000" w:sz="4" w:space="0"/>
         </w:tcBorders>
       </w:tcPr>
     </w:tblStylePr>
@@ -24419,9 +24557,9 @@
         <w:shd w:val="clear" w:color="ffffff" w:themeColor="light1" w:fill="ffffff" w:themeFill="light1"/>
         <w:tcBorders>
           <w:top w:val="single" w:color="000000" w:themeColor="accent5" w:themeTint="9A" w:sz="4" w:space="0"/>
-          <w:left w:val="none"/>
-          <w:bottom w:val="none"/>
-          <w:right w:val="none"/>
+          <w:left w:val="none" w:color="000000" w:sz="4" w:space="0"/>
+          <w:bottom w:val="none" w:color="000000" w:sz="4" w:space="0"/>
+          <w:right w:val="none" w:color="000000" w:sz="4" w:space="0"/>
         </w:tcBorders>
       </w:tcPr>
     </w:tblStylePr>
@@ -24496,9 +24634,9 @@
       </w:tcPr>
     </w:tblStylePr>
   </w:style>
-  <w:style w:type="table" w:styleId="115">
+  <w:style w:type="table" w:styleId="805">
     <w:name w:val="List Table 7 Colorful - Accent 6"/>
-    <w:basedOn w:val="665"/>
+    <w:basedOn w:val="887"/>
     <w:uiPriority w:val="99"/>
     <w:pPr>
       <w:pBdr/>
@@ -24597,11 +24735,11 @@
         <w:tblBorders/>
       </w:tblPr>
       <w:tcPr>
-        <w:shd w:color="ffffff"/>
+        <w:shd w:val="clear" w:color="ffffff"/>
         <w:tcBorders>
-          <w:top w:val="none"/>
-          <w:left w:val="none"/>
-          <w:bottom w:val="none"/>
+          <w:top w:val="none" w:color="000000" w:sz="4" w:space="0"/>
+          <w:left w:val="none" w:color="000000" w:sz="4" w:space="0"/>
+          <w:bottom w:val="none" w:color="000000" w:sz="4" w:space="0"/>
           <w:right w:val="single" w:color="000000" w:themeColor="accent6" w:themeTint="98" w:sz="4" w:space="0"/>
         </w:tcBorders>
       </w:tcPr>
@@ -24624,10 +24762,10 @@
       <w:tcPr>
         <w:shd w:val="clear" w:color="ffffff" w:themeColor="light1" w:fill="ffffff" w:themeFill="light1"/>
         <w:tcBorders>
-          <w:top w:val="none"/>
-          <w:left w:val="none"/>
+          <w:top w:val="none" w:color="000000" w:sz="4" w:space="0"/>
+          <w:left w:val="none" w:color="000000" w:sz="4" w:space="0"/>
           <w:bottom w:val="single" w:color="000000" w:themeColor="accent6" w:themeTint="98" w:sz="4" w:space="0"/>
-          <w:right w:val="none"/>
+          <w:right w:val="none" w:color="000000" w:sz="4" w:space="0"/>
         </w:tcBorders>
       </w:tcPr>
     </w:tblStylePr>
@@ -24647,12 +24785,12 @@
         <w:tblBorders/>
       </w:tblPr>
       <w:tcPr>
-        <w:shd w:color="ffffff"/>
+        <w:shd w:val="clear" w:color="ffffff"/>
         <w:tcBorders>
-          <w:top w:val="none"/>
+          <w:top w:val="none" w:color="000000" w:sz="4" w:space="0"/>
           <w:left w:val="single" w:color="000000" w:themeColor="accent6" w:themeTint="98" w:sz="4" w:space="0"/>
-          <w:bottom w:val="none"/>
-          <w:right w:val="none"/>
+          <w:bottom w:val="none" w:color="000000" w:sz="4" w:space="0"/>
+          <w:right w:val="none" w:color="000000" w:sz="4" w:space="0"/>
         </w:tcBorders>
       </w:tcPr>
     </w:tblStylePr>
@@ -24675,9 +24813,9 @@
         <w:shd w:val="clear" w:color="ffffff" w:themeColor="light1" w:fill="ffffff" w:themeFill="light1"/>
         <w:tcBorders>
           <w:top w:val="single" w:color="000000" w:themeColor="accent6" w:themeTint="98" w:sz="4" w:space="0"/>
-          <w:left w:val="none"/>
-          <w:bottom w:val="none"/>
-          <w:right w:val="none"/>
+          <w:left w:val="none" w:color="000000" w:sz="4" w:space="0"/>
+          <w:bottom w:val="none" w:color="000000" w:sz="4" w:space="0"/>
+          <w:right w:val="none" w:color="000000" w:sz="4" w:space="0"/>
         </w:tcBorders>
       </w:tcPr>
     </w:tblStylePr>
@@ -24752,9 +24890,9 @@
       </w:tcPr>
     </w:tblStylePr>
   </w:style>
-  <w:style w:type="table" w:styleId="116">
+  <w:style w:type="table" w:styleId="806">
     <w:name w:val="Lined - Accent"/>
-    <w:basedOn w:val="665"/>
+    <w:basedOn w:val="887"/>
     <w:uiPriority w:val="99"/>
     <w:pPr>
       <w:pBdr/>
@@ -24989,9 +25127,9 @@
       </w:tcPr>
     </w:tblStylePr>
   </w:style>
-  <w:style w:type="table" w:styleId="117">
+  <w:style w:type="table" w:styleId="807">
     <w:name w:val="Lined - Accent 1"/>
-    <w:basedOn w:val="665"/>
+    <w:basedOn w:val="887"/>
     <w:uiPriority w:val="99"/>
     <w:pPr>
       <w:pBdr/>
@@ -25226,9 +25364,9 @@
       </w:tcPr>
     </w:tblStylePr>
   </w:style>
-  <w:style w:type="table" w:styleId="118">
+  <w:style w:type="table" w:styleId="808">
     <w:name w:val="Lined - Accent 2"/>
-    <w:basedOn w:val="665"/>
+    <w:basedOn w:val="887"/>
     <w:uiPriority w:val="99"/>
     <w:pPr>
       <w:pBdr/>
@@ -25463,9 +25601,9 @@
       </w:tcPr>
     </w:tblStylePr>
   </w:style>
-  <w:style w:type="table" w:styleId="119">
+  <w:style w:type="table" w:styleId="809">
     <w:name w:val="Lined - Accent 3"/>
-    <w:basedOn w:val="665"/>
+    <w:basedOn w:val="887"/>
     <w:uiPriority w:val="99"/>
     <w:pPr>
       <w:pBdr/>
@@ -25700,9 +25838,9 @@
       </w:tcPr>
     </w:tblStylePr>
   </w:style>
-  <w:style w:type="table" w:styleId="120">
+  <w:style w:type="table" w:styleId="810">
     <w:name w:val="Lined - Accent 4"/>
-    <w:basedOn w:val="665"/>
+    <w:basedOn w:val="887"/>
     <w:uiPriority w:val="99"/>
     <w:pPr>
       <w:pBdr/>
@@ -25937,9 +26075,9 @@
       </w:tcPr>
     </w:tblStylePr>
   </w:style>
-  <w:style w:type="table" w:styleId="121">
+  <w:style w:type="table" w:styleId="811">
     <w:name w:val="Lined - Accent 5"/>
-    <w:basedOn w:val="665"/>
+    <w:basedOn w:val="887"/>
     <w:uiPriority w:val="99"/>
     <w:pPr>
       <w:pBdr/>
@@ -26174,9 +26312,9 @@
       </w:tcPr>
     </w:tblStylePr>
   </w:style>
-  <w:style w:type="table" w:styleId="122">
+  <w:style w:type="table" w:styleId="812">
     <w:name w:val="Lined - Accent 6"/>
-    <w:basedOn w:val="665"/>
+    <w:basedOn w:val="887"/>
     <w:uiPriority w:val="99"/>
     <w:pPr>
       <w:pBdr/>
@@ -26411,9 +26549,9 @@
       </w:tcPr>
     </w:tblStylePr>
   </w:style>
-  <w:style w:type="table" w:styleId="123">
+  <w:style w:type="table" w:styleId="813">
     <w:name w:val="Bordered &amp; Lined - Accent"/>
-    <w:basedOn w:val="665"/>
+    <w:basedOn w:val="887"/>
     <w:uiPriority w:val="99"/>
     <w:pPr>
       <w:pBdr/>
@@ -26655,9 +26793,9 @@
       </w:tcPr>
     </w:tblStylePr>
   </w:style>
-  <w:style w:type="table" w:styleId="124">
+  <w:style w:type="table" w:styleId="814">
     <w:name w:val="Bordered &amp; Lined - Accent 1"/>
-    <w:basedOn w:val="665"/>
+    <w:basedOn w:val="887"/>
     <w:uiPriority w:val="99"/>
     <w:pPr>
       <w:pBdr/>
@@ -26899,9 +27037,9 @@
       </w:tcPr>
     </w:tblStylePr>
   </w:style>
-  <w:style w:type="table" w:styleId="125">
+  <w:style w:type="table" w:styleId="815">
     <w:name w:val="Bordered &amp; Lined - Accent 2"/>
-    <w:basedOn w:val="665"/>
+    <w:basedOn w:val="887"/>
     <w:uiPriority w:val="99"/>
     <w:pPr>
       <w:pBdr/>
@@ -27143,9 +27281,9 @@
       </w:tcPr>
     </w:tblStylePr>
   </w:style>
-  <w:style w:type="table" w:styleId="126">
+  <w:style w:type="table" w:styleId="816">
     <w:name w:val="Bordered &amp; Lined - Accent 3"/>
-    <w:basedOn w:val="665"/>
+    <w:basedOn w:val="887"/>
     <w:uiPriority w:val="99"/>
     <w:pPr>
       <w:pBdr/>
@@ -27387,9 +27525,9 @@
       </w:tcPr>
     </w:tblStylePr>
   </w:style>
-  <w:style w:type="table" w:styleId="127">
+  <w:style w:type="table" w:styleId="817">
     <w:name w:val="Bordered &amp; Lined - Accent 4"/>
-    <w:basedOn w:val="665"/>
+    <w:basedOn w:val="887"/>
     <w:uiPriority w:val="99"/>
     <w:pPr>
       <w:pBdr/>
@@ -27631,9 +27769,9 @@
       </w:tcPr>
     </w:tblStylePr>
   </w:style>
-  <w:style w:type="table" w:styleId="128">
+  <w:style w:type="table" w:styleId="818">
     <w:name w:val="Bordered &amp; Lined - Accent 5"/>
-    <w:basedOn w:val="665"/>
+    <w:basedOn w:val="887"/>
     <w:uiPriority w:val="99"/>
     <w:pPr>
       <w:pBdr/>
@@ -27875,9 +28013,9 @@
       </w:tcPr>
     </w:tblStylePr>
   </w:style>
-  <w:style w:type="table" w:styleId="129">
+  <w:style w:type="table" w:styleId="819">
     <w:name w:val="Bordered &amp; Lined - Accent 6"/>
-    <w:basedOn w:val="665"/>
+    <w:basedOn w:val="887"/>
     <w:uiPriority w:val="99"/>
     <w:pPr>
       <w:pBdr/>
@@ -28119,9 +28257,9 @@
       </w:tcPr>
     </w:tblStylePr>
   </w:style>
-  <w:style w:type="table" w:styleId="130">
+  <w:style w:type="table" w:styleId="820">
     <w:name w:val="Bordered"/>
-    <w:basedOn w:val="665"/>
+    <w:basedOn w:val="887"/>
     <w:uiPriority w:val="99"/>
     <w:pPr>
       <w:pBdr/>
@@ -28350,9 +28488,9 @@
       </w:tcPr>
     </w:tblStylePr>
   </w:style>
-  <w:style w:type="table" w:styleId="131">
+  <w:style w:type="table" w:styleId="821">
     <w:name w:val="Bordered - Accent 1"/>
-    <w:basedOn w:val="665"/>
+    <w:basedOn w:val="887"/>
     <w:uiPriority w:val="99"/>
     <w:pPr>
       <w:pBdr/>
@@ -28581,9 +28719,9 @@
       </w:tcPr>
     </w:tblStylePr>
   </w:style>
-  <w:style w:type="table" w:styleId="132">
+  <w:style w:type="table" w:styleId="822">
     <w:name w:val="Bordered - Accent 2"/>
-    <w:basedOn w:val="665"/>
+    <w:basedOn w:val="887"/>
     <w:uiPriority w:val="99"/>
     <w:pPr>
       <w:pBdr/>
@@ -28812,9 +28950,9 @@
       </w:tcPr>
     </w:tblStylePr>
   </w:style>
-  <w:style w:type="table" w:styleId="133">
+  <w:style w:type="table" w:styleId="823">
     <w:name w:val="Bordered - Accent 3"/>
-    <w:basedOn w:val="665"/>
+    <w:basedOn w:val="887"/>
     <w:uiPriority w:val="99"/>
     <w:pPr>
       <w:pBdr/>
@@ -29043,9 +29181,9 @@
       </w:tcPr>
     </w:tblStylePr>
   </w:style>
-  <w:style w:type="table" w:styleId="134">
+  <w:style w:type="table" w:styleId="824">
     <w:name w:val="Bordered - Accent 4"/>
-    <w:basedOn w:val="665"/>
+    <w:basedOn w:val="887"/>
     <w:uiPriority w:val="99"/>
     <w:pPr>
       <w:pBdr/>
@@ -29274,9 +29412,9 @@
       </w:tcPr>
     </w:tblStylePr>
   </w:style>
-  <w:style w:type="table" w:styleId="135">
+  <w:style w:type="table" w:styleId="825">
     <w:name w:val="Bordered - Accent 5"/>
-    <w:basedOn w:val="665"/>
+    <w:basedOn w:val="887"/>
     <w:uiPriority w:val="99"/>
     <w:pPr>
       <w:pBdr/>
@@ -29505,9 +29643,9 @@
       </w:tcPr>
     </w:tblStylePr>
   </w:style>
-  <w:style w:type="table" w:styleId="136">
+  <w:style w:type="table" w:styleId="826">
     <w:name w:val="Bordered - Accent 6"/>
-    <w:basedOn w:val="665"/>
+    <w:basedOn w:val="887"/>
     <w:uiPriority w:val="99"/>
     <w:pPr>
       <w:pBdr/>
@@ -29736,11 +29874,11 @@
       </w:tcPr>
     </w:tblStylePr>
   </w:style>
-  <w:style w:type="paragraph" w:styleId="138">
+  <w:style w:type="paragraph" w:styleId="827">
     <w:name w:val="Heading 1"/>
-    <w:basedOn w:val="664"/>
-    <w:next w:val="664"/>
-    <w:link w:val="149"/>
+    <w:basedOn w:val="886"/>
+    <w:next w:val="886"/>
+    <w:link w:val="837"/>
     <w:uiPriority w:val="9"/>
     <w:qFormat/>
     <w:pPr>
@@ -29758,11 +29896,11 @@
       <w:szCs w:val="40"/>
     </w:rPr>
   </w:style>
-  <w:style w:type="paragraph" w:styleId="139">
+  <w:style w:type="paragraph" w:styleId="828">
     <w:name w:val="Heading 2"/>
-    <w:basedOn w:val="664"/>
-    <w:next w:val="664"/>
-    <w:link w:val="150"/>
+    <w:basedOn w:val="886"/>
+    <w:next w:val="886"/>
+    <w:link w:val="838"/>
     <w:uiPriority w:val="9"/>
     <w:unhideWhenUsed/>
     <w:qFormat/>
@@ -29781,11 +29919,11 @@
       <w:szCs w:val="32"/>
     </w:rPr>
   </w:style>
-  <w:style w:type="paragraph" w:styleId="140">
+  <w:style w:type="paragraph" w:styleId="829">
     <w:name w:val="Heading 3"/>
-    <w:basedOn w:val="664"/>
-    <w:next w:val="664"/>
-    <w:link w:val="151"/>
+    <w:basedOn w:val="886"/>
+    <w:next w:val="886"/>
+    <w:link w:val="839"/>
     <w:uiPriority w:val="9"/>
     <w:unhideWhenUsed/>
     <w:qFormat/>
@@ -29804,11 +29942,11 @@
       <w:szCs w:val="28"/>
     </w:rPr>
   </w:style>
-  <w:style w:type="paragraph" w:styleId="141">
+  <w:style w:type="paragraph" w:styleId="830">
     <w:name w:val="Heading 4"/>
-    <w:basedOn w:val="664"/>
-    <w:next w:val="664"/>
-    <w:link w:val="152"/>
+    <w:basedOn w:val="886"/>
+    <w:next w:val="886"/>
+    <w:link w:val="840"/>
     <w:uiPriority w:val="9"/>
     <w:unhideWhenUsed/>
     <w:qFormat/>
@@ -29827,11 +29965,11 @@
       <w:color w:val="0f4761" w:themeColor="accent1" w:themeShade="BF"/>
     </w:rPr>
   </w:style>
-  <w:style w:type="paragraph" w:styleId="142">
+  <w:style w:type="paragraph" w:styleId="831">
     <w:name w:val="Heading 5"/>
-    <w:basedOn w:val="664"/>
-    <w:next w:val="664"/>
-    <w:link w:val="153"/>
+    <w:basedOn w:val="886"/>
+    <w:next w:val="886"/>
+    <w:link w:val="841"/>
     <w:uiPriority w:val="9"/>
     <w:unhideWhenUsed/>
     <w:qFormat/>
@@ -29848,11 +29986,11 @@
       <w:color w:val="0f4761" w:themeColor="accent1" w:themeShade="BF"/>
     </w:rPr>
   </w:style>
-  <w:style w:type="paragraph" w:styleId="143">
+  <w:style w:type="paragraph" w:styleId="832">
     <w:name w:val="Heading 6"/>
-    <w:basedOn w:val="664"/>
-    <w:next w:val="664"/>
-    <w:link w:val="154"/>
+    <w:basedOn w:val="886"/>
+    <w:next w:val="886"/>
+    <w:link w:val="842"/>
     <w:uiPriority w:val="9"/>
     <w:unhideWhenUsed/>
     <w:qFormat/>
@@ -29871,11 +30009,11 @@
       <w:color w:val="595959" w:themeColor="text1" w:themeTint="A6"/>
     </w:rPr>
   </w:style>
-  <w:style w:type="paragraph" w:styleId="144">
+  <w:style w:type="paragraph" w:styleId="833">
     <w:name w:val="Heading 7"/>
-    <w:basedOn w:val="664"/>
-    <w:next w:val="664"/>
-    <w:link w:val="155"/>
+    <w:basedOn w:val="886"/>
+    <w:next w:val="886"/>
+    <w:link w:val="843"/>
     <w:uiPriority w:val="9"/>
     <w:unhideWhenUsed/>
     <w:qFormat/>
@@ -29892,11 +30030,11 @@
       <w:color w:val="595959" w:themeColor="text1" w:themeTint="A6"/>
     </w:rPr>
   </w:style>
-  <w:style w:type="paragraph" w:styleId="145">
+  <w:style w:type="paragraph" w:styleId="834">
     <w:name w:val="Heading 8"/>
-    <w:basedOn w:val="664"/>
-    <w:next w:val="664"/>
-    <w:link w:val="156"/>
+    <w:basedOn w:val="886"/>
+    <w:next w:val="886"/>
+    <w:link w:val="844"/>
     <w:uiPriority w:val="9"/>
     <w:unhideWhenUsed/>
     <w:qFormat/>
@@ -29915,11 +30053,11 @@
       <w:color w:val="272727" w:themeColor="text1" w:themeTint="D8"/>
     </w:rPr>
   </w:style>
-  <w:style w:type="paragraph" w:styleId="146">
+  <w:style w:type="paragraph" w:styleId="835">
     <w:name w:val="Heading 9"/>
-    <w:basedOn w:val="664"/>
-    <w:next w:val="664"/>
-    <w:link w:val="157"/>
+    <w:basedOn w:val="886"/>
+    <w:next w:val="886"/>
+    <w:link w:val="845"/>
     <w:uiPriority w:val="9"/>
     <w:unhideWhenUsed/>
     <w:qFormat/>
@@ -29938,7 +30076,7 @@
       <w:color w:val="272727" w:themeColor="text1" w:themeTint="D8"/>
     </w:rPr>
   </w:style>
-  <w:style w:type="character" w:styleId="147" w:default="1">
+  <w:style w:type="character" w:styleId="836" w:default="1">
     <w:name w:val="Default Paragraph Font"/>
     <w:uiPriority w:val="1"/>
     <w:semiHidden/>
@@ -29949,10 +30087,10 @@
       <w:ind/>
     </w:pPr>
   </w:style>
-  <w:style w:type="character" w:styleId="149">
+  <w:style w:type="character" w:styleId="837">
     <w:name w:val="Heading 1 Char"/>
-    <w:basedOn w:val="147"/>
-    <w:link w:val="138"/>
+    <w:basedOn w:val="836"/>
+    <w:link w:val="827"/>
     <w:uiPriority w:val="9"/>
     <w:pPr>
       <w:pBdr/>
@@ -29966,10 +30104,10 @@
       <w:szCs w:val="40"/>
     </w:rPr>
   </w:style>
-  <w:style w:type="character" w:styleId="150">
+  <w:style w:type="character" w:styleId="838">
     <w:name w:val="Heading 2 Char"/>
-    <w:basedOn w:val="147"/>
-    <w:link w:val="139"/>
+    <w:basedOn w:val="836"/>
+    <w:link w:val="828"/>
     <w:uiPriority w:val="9"/>
     <w:pPr>
       <w:pBdr/>
@@ -29983,10 +30121,10 @@
       <w:szCs w:val="32"/>
     </w:rPr>
   </w:style>
-  <w:style w:type="character" w:styleId="151">
+  <w:style w:type="character" w:styleId="839">
     <w:name w:val="Heading 3 Char"/>
-    <w:basedOn w:val="147"/>
-    <w:link w:val="140"/>
+    <w:basedOn w:val="836"/>
+    <w:link w:val="829"/>
     <w:uiPriority w:val="9"/>
     <w:pPr>
       <w:pBdr/>
@@ -30000,10 +30138,10 @@
       <w:szCs w:val="28"/>
     </w:rPr>
   </w:style>
-  <w:style w:type="character" w:styleId="152">
+  <w:style w:type="character" w:styleId="840">
     <w:name w:val="Heading 4 Char"/>
-    <w:basedOn w:val="147"/>
-    <w:link w:val="141"/>
+    <w:basedOn w:val="836"/>
+    <w:link w:val="830"/>
     <w:uiPriority w:val="9"/>
     <w:pPr>
       <w:pBdr/>
@@ -30017,10 +30155,10 @@
       <w:color w:val="0f4761" w:themeColor="accent1" w:themeShade="BF"/>
     </w:rPr>
   </w:style>
-  <w:style w:type="character" w:styleId="153">
+  <w:style w:type="character" w:styleId="841">
     <w:name w:val="Heading 5 Char"/>
-    <w:basedOn w:val="147"/>
-    <w:link w:val="142"/>
+    <w:basedOn w:val="836"/>
+    <w:link w:val="831"/>
     <w:uiPriority w:val="9"/>
     <w:pPr>
       <w:pBdr/>
@@ -30032,10 +30170,10 @@
       <w:color w:val="0f4761" w:themeColor="accent1" w:themeShade="BF"/>
     </w:rPr>
   </w:style>
-  <w:style w:type="character" w:styleId="154">
+  <w:style w:type="character" w:styleId="842">
     <w:name w:val="Heading 6 Char"/>
-    <w:basedOn w:val="147"/>
-    <w:link w:val="143"/>
+    <w:basedOn w:val="836"/>
+    <w:link w:val="832"/>
     <w:uiPriority w:val="9"/>
     <w:pPr>
       <w:pBdr/>
@@ -30049,10 +30187,10 @@
       <w:color w:val="595959" w:themeColor="text1" w:themeTint="A6"/>
     </w:rPr>
   </w:style>
-  <w:style w:type="character" w:styleId="155">
+  <w:style w:type="character" w:styleId="843">
     <w:name w:val="Heading 7 Char"/>
-    <w:basedOn w:val="147"/>
-    <w:link w:val="144"/>
+    <w:basedOn w:val="836"/>
+    <w:link w:val="833"/>
     <w:uiPriority w:val="9"/>
     <w:pPr>
       <w:pBdr/>
@@ -30064,10 +30202,10 @@
       <w:color w:val="595959" w:themeColor="text1" w:themeTint="A6"/>
     </w:rPr>
   </w:style>
-  <w:style w:type="character" w:styleId="156">
+  <w:style w:type="character" w:styleId="844">
     <w:name w:val="Heading 8 Char"/>
-    <w:basedOn w:val="147"/>
-    <w:link w:val="145"/>
+    <w:basedOn w:val="836"/>
+    <w:link w:val="834"/>
     <w:uiPriority w:val="9"/>
     <w:pPr>
       <w:pBdr/>
@@ -30081,10 +30219,10 @@
       <w:color w:val="272727" w:themeColor="text1" w:themeTint="D8"/>
     </w:rPr>
   </w:style>
-  <w:style w:type="character" w:styleId="157">
+  <w:style w:type="character" w:styleId="845">
     <w:name w:val="Heading 9 Char"/>
-    <w:basedOn w:val="147"/>
-    <w:link w:val="146"/>
+    <w:basedOn w:val="836"/>
+    <w:link w:val="835"/>
     <w:uiPriority w:val="9"/>
     <w:pPr>
       <w:pBdr/>
@@ -30098,11 +30236,11 @@
       <w:color w:val="272727" w:themeColor="text1" w:themeTint="D8"/>
     </w:rPr>
   </w:style>
-  <w:style w:type="paragraph" w:styleId="158">
+  <w:style w:type="paragraph" w:styleId="846">
     <w:name w:val="Title"/>
-    <w:basedOn w:val="664"/>
-    <w:next w:val="664"/>
-    <w:link w:val="159"/>
+    <w:basedOn w:val="886"/>
+    <w:next w:val="886"/>
+    <w:link w:val="847"/>
     <w:uiPriority w:val="10"/>
     <w:qFormat/>
     <w:pPr>
@@ -30118,10 +30256,10 @@
       <w:szCs w:val="56"/>
     </w:rPr>
   </w:style>
-  <w:style w:type="character" w:styleId="159">
+  <w:style w:type="character" w:styleId="847">
     <w:name w:val="Title Char"/>
-    <w:basedOn w:val="147"/>
-    <w:link w:val="158"/>
+    <w:basedOn w:val="836"/>
+    <w:link w:val="846"/>
     <w:uiPriority w:val="10"/>
     <w:pPr>
       <w:pBdr/>
@@ -30135,11 +30273,11 @@
       <w:szCs w:val="56"/>
     </w:rPr>
   </w:style>
-  <w:style w:type="paragraph" w:styleId="160">
+  <w:style w:type="paragraph" w:styleId="848">
     <w:name w:val="Subtitle"/>
-    <w:basedOn w:val="664"/>
-    <w:next w:val="664"/>
-    <w:link w:val="161"/>
+    <w:basedOn w:val="886"/>
+    <w:next w:val="886"/>
+    <w:link w:val="849"/>
     <w:uiPriority w:val="11"/>
     <w:qFormat/>
     <w:pPr>
@@ -30157,10 +30295,10 @@
       <w:szCs w:val="28"/>
     </w:rPr>
   </w:style>
-  <w:style w:type="character" w:styleId="161">
+  <w:style w:type="character" w:styleId="849">
     <w:name w:val="Subtitle Char"/>
-    <w:basedOn w:val="147"/>
-    <w:link w:val="160"/>
+    <w:basedOn w:val="836"/>
+    <w:link w:val="848"/>
     <w:uiPriority w:val="11"/>
     <w:pPr>
       <w:pBdr/>
@@ -30174,11 +30312,11 @@
       <w:szCs w:val="28"/>
     </w:rPr>
   </w:style>
-  <w:style w:type="paragraph" w:styleId="162">
+  <w:style w:type="paragraph" w:styleId="850">
     <w:name w:val="Quote"/>
-    <w:basedOn w:val="664"/>
-    <w:next w:val="664"/>
-    <w:link w:val="163"/>
+    <w:basedOn w:val="886"/>
+    <w:next w:val="886"/>
+    <w:link w:val="851"/>
     <w:uiPriority w:val="29"/>
     <w:qFormat/>
     <w:pPr>
@@ -30193,10 +30331,10 @@
       <w:color w:val="404040" w:themeColor="text1" w:themeTint="BF"/>
     </w:rPr>
   </w:style>
-  <w:style w:type="character" w:styleId="163">
+  <w:style w:type="character" w:styleId="851">
     <w:name w:val="Quote Char"/>
-    <w:basedOn w:val="147"/>
-    <w:link w:val="162"/>
+    <w:basedOn w:val="836"/>
+    <w:link w:val="850"/>
     <w:uiPriority w:val="29"/>
     <w:pPr>
       <w:pBdr/>
@@ -30209,9 +30347,9 @@
       <w:color w:val="404040" w:themeColor="text1" w:themeTint="BF"/>
     </w:rPr>
   </w:style>
-  <w:style w:type="character" w:styleId="165">
+  <w:style w:type="character" w:styleId="852">
     <w:name w:val="Intense Emphasis"/>
-    <w:basedOn w:val="147"/>
+    <w:basedOn w:val="836"/>
     <w:uiPriority w:val="21"/>
     <w:qFormat/>
     <w:pPr>
@@ -30225,11 +30363,11 @@
       <w:color w:val="0f4761" w:themeColor="accent1" w:themeShade="BF"/>
     </w:rPr>
   </w:style>
-  <w:style w:type="paragraph" w:styleId="166">
+  <w:style w:type="paragraph" w:styleId="853">
     <w:name w:val="Intense Quote"/>
-    <w:basedOn w:val="664"/>
-    <w:next w:val="664"/>
-    <w:link w:val="167"/>
+    <w:basedOn w:val="886"/>
+    <w:next w:val="886"/>
+    <w:link w:val="854"/>
     <w:uiPriority w:val="30"/>
     <w:qFormat/>
     <w:pPr>
@@ -30247,10 +30385,10 @@
       <w:color w:val="0f4761" w:themeColor="accent1" w:themeShade="BF"/>
     </w:rPr>
   </w:style>
-  <w:style w:type="character" w:styleId="167">
+  <w:style w:type="character" w:styleId="854">
     <w:name w:val="Intense Quote Char"/>
-    <w:basedOn w:val="147"/>
-    <w:link w:val="166"/>
+    <w:basedOn w:val="836"/>
+    <w:link w:val="853"/>
     <w:uiPriority w:val="30"/>
     <w:pPr>
       <w:pBdr/>
@@ -30263,9 +30401,9 @@
       <w:color w:val="0f4761" w:themeColor="accent1" w:themeShade="BF"/>
     </w:rPr>
   </w:style>
-  <w:style w:type="character" w:styleId="168">
+  <w:style w:type="character" w:styleId="855">
     <w:name w:val="Intense Reference"/>
-    <w:basedOn w:val="147"/>
+    <w:basedOn w:val="836"/>
     <w:uiPriority w:val="32"/>
     <w:qFormat/>
     <w:pPr>
@@ -30281,9 +30419,9 @@
       <w:spacing w:val="5"/>
     </w:rPr>
   </w:style>
-  <w:style w:type="character" w:styleId="170">
+  <w:style w:type="character" w:styleId="856">
     <w:name w:val="Subtle Emphasis"/>
-    <w:basedOn w:val="147"/>
+    <w:basedOn w:val="836"/>
     <w:uiPriority w:val="19"/>
     <w:qFormat/>
     <w:pPr>
@@ -30297,9 +30435,9 @@
       <w:color w:val="404040" w:themeColor="text1" w:themeTint="BF"/>
     </w:rPr>
   </w:style>
-  <w:style w:type="character" w:styleId="171">
+  <w:style w:type="character" w:styleId="857">
     <w:name w:val="Emphasis"/>
-    <w:basedOn w:val="147"/>
+    <w:basedOn w:val="836"/>
     <w:uiPriority w:val="20"/>
     <w:qFormat/>
     <w:pPr>
@@ -30312,9 +30450,9 @@
       <w:iCs/>
     </w:rPr>
   </w:style>
-  <w:style w:type="character" w:styleId="172">
+  <w:style w:type="character" w:styleId="858">
     <w:name w:val="Strong"/>
-    <w:basedOn w:val="147"/>
+    <w:basedOn w:val="836"/>
     <w:uiPriority w:val="22"/>
     <w:qFormat/>
     <w:pPr>
@@ -30327,9 +30465,9 @@
       <w:bCs/>
     </w:rPr>
   </w:style>
-  <w:style w:type="character" w:styleId="173">
+  <w:style w:type="character" w:styleId="859">
     <w:name w:val="Subtle Reference"/>
-    <w:basedOn w:val="147"/>
+    <w:basedOn w:val="836"/>
     <w:uiPriority w:val="31"/>
     <w:qFormat/>
     <w:pPr>
@@ -30342,9 +30480,9 @@
       <w:color w:val="5a5a5a" w:themeColor="text1" w:themeTint="A5"/>
     </w:rPr>
   </w:style>
-  <w:style w:type="character" w:styleId="174">
+  <w:style w:type="character" w:styleId="860">
     <w:name w:val="Book Title"/>
-    <w:basedOn w:val="147"/>
+    <w:basedOn w:val="836"/>
     <w:uiPriority w:val="33"/>
     <w:qFormat/>
     <w:pPr>
@@ -30360,10 +30498,10 @@
       <w:spacing w:val="5"/>
     </w:rPr>
   </w:style>
-  <w:style w:type="paragraph" w:styleId="175">
+  <w:style w:type="paragraph" w:styleId="861">
     <w:name w:val="Header"/>
-    <w:basedOn w:val="664"/>
-    <w:link w:val="176"/>
+    <w:basedOn w:val="886"/>
+    <w:link w:val="862"/>
     <w:uiPriority w:val="99"/>
     <w:unhideWhenUsed/>
     <w:pPr>
@@ -30376,10 +30514,10 @@
       <w:ind/>
     </w:pPr>
   </w:style>
-  <w:style w:type="character" w:styleId="176">
+  <w:style w:type="character" w:styleId="862">
     <w:name w:val="Header Char"/>
-    <w:basedOn w:val="147"/>
-    <w:link w:val="175"/>
+    <w:basedOn w:val="836"/>
+    <w:link w:val="861"/>
     <w:uiPriority w:val="99"/>
     <w:pPr>
       <w:pBdr/>
@@ -30387,10 +30525,10 @@
       <w:ind/>
     </w:pPr>
   </w:style>
-  <w:style w:type="paragraph" w:styleId="177">
+  <w:style w:type="paragraph" w:styleId="863">
     <w:name w:val="Footer"/>
-    <w:basedOn w:val="664"/>
-    <w:link w:val="178"/>
+    <w:basedOn w:val="886"/>
+    <w:link w:val="864"/>
     <w:uiPriority w:val="99"/>
     <w:unhideWhenUsed/>
     <w:pPr>
@@ -30403,10 +30541,10 @@
       <w:ind/>
     </w:pPr>
   </w:style>
-  <w:style w:type="character" w:styleId="178">
+  <w:style w:type="character" w:styleId="864">
     <w:name w:val="Footer Char"/>
-    <w:basedOn w:val="147"/>
-    <w:link w:val="177"/>
+    <w:basedOn w:val="836"/>
+    <w:link w:val="863"/>
     <w:uiPriority w:val="99"/>
     <w:pPr>
       <w:pBdr/>
@@ -30414,10 +30552,10 @@
       <w:ind/>
     </w:pPr>
   </w:style>
-  <w:style w:type="paragraph" w:styleId="179">
+  <w:style w:type="paragraph" w:styleId="865">
     <w:name w:val="Caption"/>
-    <w:basedOn w:val="664"/>
-    <w:next w:val="664"/>
+    <w:basedOn w:val="886"/>
+    <w:next w:val="886"/>
     <w:uiPriority w:val="35"/>
     <w:unhideWhenUsed/>
     <w:qFormat/>
@@ -30434,10 +30572,10 @@
       <w:szCs w:val="18"/>
     </w:rPr>
   </w:style>
-  <w:style w:type="paragraph" w:styleId="180">
+  <w:style w:type="paragraph" w:styleId="866">
     <w:name w:val="footnote text"/>
-    <w:basedOn w:val="664"/>
-    <w:link w:val="181"/>
+    <w:basedOn w:val="886"/>
+    <w:link w:val="867"/>
     <w:uiPriority w:val="99"/>
     <w:semiHidden/>
     <w:unhideWhenUsed/>
@@ -30451,10 +30589,10 @@
       <w:szCs w:val="20"/>
     </w:rPr>
   </w:style>
-  <w:style w:type="character" w:styleId="181">
+  <w:style w:type="character" w:styleId="867">
     <w:name w:val="Footnote Text Char"/>
-    <w:basedOn w:val="147"/>
-    <w:link w:val="180"/>
+    <w:basedOn w:val="836"/>
+    <w:link w:val="866"/>
     <w:uiPriority w:val="99"/>
     <w:semiHidden/>
     <w:pPr>
@@ -30467,9 +30605,9 @@
       <w:szCs w:val="20"/>
     </w:rPr>
   </w:style>
-  <w:style w:type="character" w:styleId="182">
+  <w:style w:type="character" w:styleId="868">
     <w:name w:val="footnote reference"/>
-    <w:basedOn w:val="147"/>
+    <w:basedOn w:val="836"/>
     <w:uiPriority w:val="99"/>
     <w:semiHidden/>
     <w:unhideWhenUsed/>
@@ -30482,10 +30620,10 @@
       <w:vertAlign w:val="superscript"/>
     </w:rPr>
   </w:style>
-  <w:style w:type="paragraph" w:styleId="183">
+  <w:style w:type="paragraph" w:styleId="869">
     <w:name w:val="endnote text"/>
-    <w:basedOn w:val="664"/>
-    <w:link w:val="184"/>
+    <w:basedOn w:val="886"/>
+    <w:link w:val="870"/>
     <w:uiPriority w:val="99"/>
     <w:semiHidden/>
     <w:unhideWhenUsed/>
@@ -30499,10 +30637,10 @@
       <w:szCs w:val="20"/>
     </w:rPr>
   </w:style>
-  <w:style w:type="character" w:styleId="184">
+  <w:style w:type="character" w:styleId="870">
     <w:name w:val="Endnote Text Char"/>
-    <w:basedOn w:val="147"/>
-    <w:link w:val="183"/>
+    <w:basedOn w:val="836"/>
+    <w:link w:val="869"/>
     <w:uiPriority w:val="99"/>
     <w:semiHidden/>
     <w:pPr>
@@ -30515,9 +30653,9 @@
       <w:szCs w:val="20"/>
     </w:rPr>
   </w:style>
-  <w:style w:type="character" w:styleId="185">
+  <w:style w:type="character" w:styleId="871">
     <w:name w:val="endnote reference"/>
-    <w:basedOn w:val="147"/>
+    <w:basedOn w:val="836"/>
     <w:uiPriority w:val="99"/>
     <w:semiHidden/>
     <w:unhideWhenUsed/>
@@ -30530,9 +30668,9 @@
       <w:vertAlign w:val="superscript"/>
     </w:rPr>
   </w:style>
-  <w:style w:type="character" w:styleId="186">
+  <w:style w:type="character" w:styleId="872">
     <w:name w:val="Hyperlink"/>
-    <w:basedOn w:val="147"/>
+    <w:basedOn w:val="836"/>
     <w:uiPriority w:val="99"/>
     <w:unhideWhenUsed/>
     <w:pPr>
@@ -30545,9 +30683,9 @@
       <w:u w:val="single"/>
     </w:rPr>
   </w:style>
-  <w:style w:type="character" w:styleId="187">
+  <w:style w:type="character" w:styleId="873">
     <w:name w:val="FollowedHyperlink"/>
-    <w:basedOn w:val="147"/>
+    <w:basedOn w:val="836"/>
     <w:uiPriority w:val="99"/>
     <w:semiHidden/>
     <w:unhideWhenUsed/>
@@ -30561,10 +30699,10 @@
       <w:u w:val="single"/>
     </w:rPr>
   </w:style>
-  <w:style w:type="paragraph" w:styleId="188">
+  <w:style w:type="paragraph" w:styleId="874">
     <w:name w:val="toc 1"/>
-    <w:basedOn w:val="664"/>
-    <w:next w:val="664"/>
+    <w:basedOn w:val="886"/>
+    <w:next w:val="886"/>
     <w:uiPriority w:val="39"/>
     <w:unhideWhenUsed/>
     <w:pPr>
@@ -30573,10 +30711,10 @@
       <w:ind/>
     </w:pPr>
   </w:style>
-  <w:style w:type="paragraph" w:styleId="189">
+  <w:style w:type="paragraph" w:styleId="875">
     <w:name w:val="toc 2"/>
-    <w:basedOn w:val="664"/>
-    <w:next w:val="664"/>
+    <w:basedOn w:val="886"/>
+    <w:next w:val="886"/>
     <w:uiPriority w:val="39"/>
     <w:unhideWhenUsed/>
     <w:pPr>
@@ -30585,10 +30723,10 @@
       <w:ind w:left="220"/>
     </w:pPr>
   </w:style>
-  <w:style w:type="paragraph" w:styleId="190">
+  <w:style w:type="paragraph" w:styleId="876">
     <w:name w:val="toc 3"/>
-    <w:basedOn w:val="664"/>
-    <w:next w:val="664"/>
+    <w:basedOn w:val="886"/>
+    <w:next w:val="886"/>
     <w:uiPriority w:val="39"/>
     <w:unhideWhenUsed/>
     <w:pPr>
@@ -30597,10 +30735,10 @@
       <w:ind w:left="440"/>
     </w:pPr>
   </w:style>
-  <w:style w:type="paragraph" w:styleId="191">
+  <w:style w:type="paragraph" w:styleId="877">
     <w:name w:val="toc 4"/>
-    <w:basedOn w:val="664"/>
-    <w:next w:val="664"/>
+    <w:basedOn w:val="886"/>
+    <w:next w:val="886"/>
     <w:uiPriority w:val="39"/>
     <w:unhideWhenUsed/>
     <w:pPr>
@@ -30609,10 +30747,10 @@
       <w:ind w:left="660"/>
     </w:pPr>
   </w:style>
-  <w:style w:type="paragraph" w:styleId="192">
+  <w:style w:type="paragraph" w:styleId="878">
     <w:name w:val="toc 5"/>
-    <w:basedOn w:val="664"/>
-    <w:next w:val="664"/>
+    <w:basedOn w:val="886"/>
+    <w:next w:val="886"/>
     <w:uiPriority w:val="39"/>
     <w:unhideWhenUsed/>
     <w:pPr>
@@ -30621,10 +30759,10 @@
       <w:ind w:left="880"/>
     </w:pPr>
   </w:style>
-  <w:style w:type="paragraph" w:styleId="193">
+  <w:style w:type="paragraph" w:styleId="879">
     <w:name w:val="toc 6"/>
-    <w:basedOn w:val="664"/>
-    <w:next w:val="664"/>
+    <w:basedOn w:val="886"/>
+    <w:next w:val="886"/>
     <w:uiPriority w:val="39"/>
     <w:unhideWhenUsed/>
     <w:pPr>
@@ -30633,10 +30771,10 @@
       <w:ind w:left="1100"/>
     </w:pPr>
   </w:style>
-  <w:style w:type="paragraph" w:styleId="194">
+  <w:style w:type="paragraph" w:styleId="880">
     <w:name w:val="toc 7"/>
-    <w:basedOn w:val="664"/>
-    <w:next w:val="664"/>
+    <w:basedOn w:val="886"/>
+    <w:next w:val="886"/>
     <w:uiPriority w:val="39"/>
     <w:unhideWhenUsed/>
     <w:pPr>
@@ -30645,10 +30783,10 @@
       <w:ind w:left="1320"/>
     </w:pPr>
   </w:style>
-  <w:style w:type="paragraph" w:styleId="195">
+  <w:style w:type="paragraph" w:styleId="881">
     <w:name w:val="toc 8"/>
-    <w:basedOn w:val="664"/>
-    <w:next w:val="664"/>
+    <w:basedOn w:val="886"/>
+    <w:next w:val="886"/>
     <w:uiPriority w:val="39"/>
     <w:unhideWhenUsed/>
     <w:pPr>
@@ -30657,10 +30795,10 @@
       <w:ind w:left="1540"/>
     </w:pPr>
   </w:style>
-  <w:style w:type="paragraph" w:styleId="196">
+  <w:style w:type="paragraph" w:styleId="882">
     <w:name w:val="toc 9"/>
-    <w:basedOn w:val="664"/>
-    <w:next w:val="664"/>
+    <w:basedOn w:val="886"/>
+    <w:next w:val="886"/>
     <w:uiPriority w:val="39"/>
     <w:unhideWhenUsed/>
     <w:pPr>
@@ -30669,9 +30807,9 @@
       <w:ind w:left="1760"/>
     </w:pPr>
   </w:style>
-  <w:style w:type="character" w:styleId="197">
+  <w:style w:type="character" w:styleId="883">
     <w:name w:val="Placeholder Text"/>
-    <w:basedOn w:val="147"/>
+    <w:basedOn w:val="836"/>
     <w:uiPriority w:val="99"/>
     <w:semiHidden/>
     <w:pPr>
@@ -30683,7 +30821,7 @@
       <w:color w:val="666666"/>
     </w:rPr>
   </w:style>
-  <w:style w:type="paragraph" w:styleId="207">
+  <w:style w:type="paragraph" w:styleId="884">
     <w:name w:val="TOC Heading"/>
     <w:uiPriority w:val="39"/>
     <w:unhideWhenUsed/>
@@ -30693,10 +30831,10 @@
       <w:ind/>
     </w:pPr>
   </w:style>
-  <w:style w:type="paragraph" w:styleId="208">
+  <w:style w:type="paragraph" w:styleId="885">
     <w:name w:val="table of figures"/>
-    <w:basedOn w:val="664"/>
-    <w:next w:val="664"/>
+    <w:basedOn w:val="886"/>
+    <w:next w:val="886"/>
     <w:uiPriority w:val="99"/>
     <w:unhideWhenUsed/>
     <w:pPr>
@@ -30705,7 +30843,7 @@
       <w:ind/>
     </w:pPr>
   </w:style>
-  <w:style w:type="paragraph" w:styleId="664" w:default="1">
+  <w:style w:type="paragraph" w:styleId="886" w:default="1">
     <w:name w:val="Normal"/>
     <w:qFormat/>
     <w:pPr>
@@ -30714,7 +30852,7 @@
       <w:ind/>
     </w:pPr>
   </w:style>
-  <w:style w:type="table" w:styleId="665" w:default="1">
+  <w:style w:type="table" w:styleId="887" w:default="1">
     <w:name w:val="Normal Table"/>
     <w:uiPriority w:val="99"/>
     <w:semiHidden/>
@@ -30907,7 +31045,7 @@
       </w:tcPr>
     </w:tblStylePr>
   </w:style>
-  <w:style w:type="numbering" w:styleId="666" w:default="1">
+  <w:style w:type="numbering" w:styleId="888" w:default="1">
     <w:name w:val="No List"/>
     <w:uiPriority w:val="99"/>
     <w:semiHidden/>
@@ -30918,9 +31056,9 @@
       <w:ind/>
     </w:pPr>
   </w:style>
-  <w:style w:type="paragraph" w:styleId="667">
+  <w:style w:type="paragraph" w:styleId="889">
     <w:name w:val="No Spacing"/>
-    <w:basedOn w:val="664"/>
+    <w:basedOn w:val="886"/>
     <w:uiPriority w:val="1"/>
     <w:qFormat/>
     <w:pPr>
@@ -30929,9 +31067,9 @@
       <w:ind/>
     </w:pPr>
   </w:style>
-  <w:style w:type="paragraph" w:styleId="668">
+  <w:style w:type="paragraph" w:styleId="890">
     <w:name w:val="List Paragraph"/>
-    <w:basedOn w:val="664"/>
+    <w:basedOn w:val="886"/>
     <w:uiPriority w:val="34"/>
     <w:qFormat/>
     <w:pPr>

</xml_diff>

<commit_message>
Refactor dice rolling system for grouped rolls 11:34pm 7/25/2025
Introduces DiceGroup and DiceRollResult for structured, multi-group dice rolls. Refactors DiceRollingSystem to support grouped requests, per-group result processing, and configurable physics via new settings in Global.cs. Updates event handling and rendering to support group-based dice, and adds demonstration/test triggers in Core.cs and TerminalMapScene.cs.
</commit_message>
<xml_diff>
--- a/.utility/promptguide.docx
+++ b/.utility/promptguide.docx
@@ -67,7 +67,11 @@
       <w:r>
         <w:t xml:space="preserve">Make sure the prompt is full text instructions, no code blocks</w:t>
       </w:r>
-      <w:r/>
+      <w:r>
+        <w:rPr>
+          <w:highlight w:val="none"/>
+        </w:rPr>
+      </w:r>
     </w:p>
     <w:p>
       <w:pPr>
@@ -76,7 +80,6 @@
         <w:ind/>
         <w:rPr/>
       </w:pPr>
-      <w:r/>
       <w:r/>
       <w:r/>
     </w:p>
@@ -87,7 +90,6 @@
         <w:ind/>
         <w:rPr/>
       </w:pPr>
-      <w:r/>
       <w:r/>
       <w:r/>
     </w:p>
@@ -183,7 +185,9 @@
         <w:pBdr/>
         <w:spacing/>
         <w:ind/>
-        <w:rPr/>
+        <w:rPr>
+          <w:highlight w:val="none"/>
+        </w:rPr>
       </w:pPr>
       <w:r>
         <w:rPr>
@@ -191,16 +195,36 @@
         </w:rPr>
         <w:t xml:space="preserve">The code outputs should have all of the code within the code block and the name of the changed file above and below the code blocks outside of them</w:t>
       </w:r>
-      <w:r/>
       <w:r>
         <w:rPr>
           <w:highlight w:val="none"/>
         </w:rPr>
       </w:r>
+      <w:r/>
+    </w:p>
+    <w:p>
+      <w:pPr>
+        <w:pBdr/>
+        <w:spacing/>
+        <w:ind/>
+        <w:rPr/>
+      </w:pPr>
+      <w:r/>
+      <w:r/>
+      <w:r/>
+    </w:p>
+    <w:p>
+      <w:pPr>
+        <w:pBdr/>
+        <w:spacing/>
+        <w:ind/>
+        <w:rPr/>
+      </w:pPr>
       <w:r>
         <w:rPr>
           <w:highlight w:val="none"/>
         </w:rPr>
+        <w:t xml:space="preserve">Only output files that are changed. Do not write out unchanged files.</w:t>
       </w:r>
       <w:r>
         <w:rPr>

</xml_diff>

<commit_message>
Fixed flashing dice on roll 12:28pm 7/28/2025
Identification: N/A
Change-Id: I847428addd7c5e795f2c739f84eb6ceb68a0b0d6
</commit_message>
<xml_diff>
--- a/.utility/promptguide.docx
+++ b/.utility/promptguide.docx
@@ -72,54 +72,367 @@
           <w:highlight w:val="none"/>
         </w:rPr>
       </w:r>
-    </w:p>
-    <w:p>
-      <w:pPr>
-        <w:pBdr/>
-        <w:spacing/>
-        <w:ind/>
-        <w:rPr/>
-      </w:pPr>
-      <w:r/>
-      <w:r/>
-    </w:p>
-    <w:p>
-      <w:pPr>
-        <w:pBdr/>
-        <w:spacing/>
-        <w:ind/>
-        <w:rPr/>
-      </w:pPr>
-      <w:r/>
-      <w:r/>
-    </w:p>
-    <w:p>
-      <w:pPr>
-        <w:pBdr/>
-        <w:spacing/>
-        <w:ind/>
-        <w:rPr/>
-      </w:pPr>
-      <w:r>
-        <w:rPr>
-          <w:highlight w:val="none"/>
-        </w:rPr>
-        <w:t xml:space="preserve">You are a C# senior game developer. This is my monogame project. </w:t>
-      </w:r>
-      <w:r/>
-    </w:p>
-    <w:p>
-      <w:pPr>
-        <w:pBdr/>
-        <w:spacing/>
-        <w:ind/>
-        <w:rPr/>
-      </w:pPr>
       <w:r>
         <w:rPr>
           <w:highlight w:val="none"/>
         </w:rPr>
       </w:r>
+    </w:p>
+    <w:p>
+      <w:pPr>
+        <w:pBdr/>
+        <w:spacing/>
+        <w:ind/>
+        <w:rPr/>
+      </w:pPr>
+      <w:r>
+        <w:t xml:space="preserve">++++++++++++++++++++++++++++++++++++++++++++++++++++++++++++++++++++++++</w:t>
+      </w:r>
+      <w:r/>
+    </w:p>
+    <w:p>
+      <w:pPr>
+        <w:pBdr/>
+        <w:spacing/>
+        <w:ind/>
+        <w:rPr/>
+      </w:pPr>
+      <w:r/>
+      <w:r/>
+    </w:p>
+    <w:p>
+      <w:pPr>
+        <w:pBdr>
+          <w:top w:val="none" w:color="000000" w:sz="4" w:space="0"/>
+          <w:left w:val="none" w:color="000000" w:sz="4" w:space="0"/>
+          <w:bottom w:val="none" w:color="000000" w:sz="4" w:space="0"/>
+          <w:right w:val="none" w:color="000000" w:sz="4" w:space="0"/>
+        </w:pBdr>
+        <w:spacing/>
+        <w:ind w:right="0" w:firstLine="0" w:left="0"/>
+        <w:rPr/>
+      </w:pPr>
+      <w:r>
+        <w:t xml:space="preserve">You are a Senior C# Game Developer specializing in MonoGame. I’m working on a MonoGame project and I need your help with the following:</w:t>
+      </w:r>
+      <w:r/>
+    </w:p>
+    <w:p>
+      <w:pPr>
+        <w:pBdr>
+          <w:top w:val="none" w:color="000000" w:sz="4" w:space="0"/>
+          <w:left w:val="none" w:color="000000" w:sz="4" w:space="0"/>
+          <w:bottom w:val="none" w:color="000000" w:sz="4" w:space="0"/>
+          <w:right w:val="none" w:color="000000" w:sz="4" w:space="0"/>
+        </w:pBdr>
+        <w:spacing/>
+        <w:ind w:right="0" w:firstLine="0" w:left="0"/>
+        <w:rPr/>
+      </w:pPr>
+      <w:r>
+        <w:t xml:space="preserve">[]</w:t>
+      </w:r>
+      <w:r/>
+    </w:p>
+    <w:p>
+      <w:pPr>
+        <w:pBdr>
+          <w:top w:val="none" w:color="000000" w:sz="4" w:space="0"/>
+          <w:left w:val="none" w:color="000000" w:sz="4" w:space="0"/>
+          <w:bottom w:val="none" w:color="000000" w:sz="4" w:space="0"/>
+          <w:right w:val="none" w:color="000000" w:sz="4" w:space="0"/>
+        </w:pBdr>
+        <w:spacing/>
+        <w:ind w:right="0" w:firstLine="0" w:left="0"/>
+        <w:rPr/>
+      </w:pPr>
+      <w:r>
+        <w:t xml:space="preserve">Instruction Format &amp; Content Requirements</w:t>
+      </w:r>
+      <w:r/>
+    </w:p>
+    <w:p>
+      <w:pPr>
+        <w:pBdr>
+          <w:top w:val="none" w:color="000000" w:sz="4" w:space="0"/>
+          <w:left w:val="none" w:color="000000" w:sz="4" w:space="0"/>
+          <w:bottom w:val="none" w:color="000000" w:sz="4" w:space="0"/>
+          <w:right w:val="none" w:color="000000" w:sz="4" w:space="0"/>
+        </w:pBdr>
+        <w:spacing/>
+        <w:ind w:right="0" w:firstLine="0" w:left="709"/>
+        <w:rPr/>
+      </w:pPr>
+      <w:r>
+        <w:t xml:space="preserve">1. Complete, Self‑Contained Files</w:t>
+      </w:r>
+      <w:r/>
+    </w:p>
+    <w:p>
+      <w:pPr>
+        <w:pStyle w:val="890"/>
+        <w:numPr>
+          <w:ilvl w:val="1"/>
+          <w:numId w:val="2"/>
+        </w:numPr>
+        <w:pBdr>
+          <w:top w:val="none" w:color="000000" w:sz="4" w:space="0"/>
+          <w:left w:val="none" w:color="000000" w:sz="4" w:space="0"/>
+          <w:bottom w:val="none" w:color="000000" w:sz="4" w:space="0"/>
+          <w:right w:val="none" w:color="000000" w:sz="4" w:space="0"/>
+        </w:pBdr>
+        <w:spacing/>
+        <w:ind w:right="0"/>
+        <w:rPr/>
+      </w:pPr>
+      <w:r>
+        <w:t xml:space="preserve">Only output the source files you modify.</w:t>
+      </w:r>
+      <w:r/>
+    </w:p>
+    <w:p>
+      <w:pPr>
+        <w:pStyle w:val="890"/>
+        <w:numPr>
+          <w:ilvl w:val="1"/>
+          <w:numId w:val="2"/>
+        </w:numPr>
+        <w:pBdr>
+          <w:top w:val="none" w:color="000000" w:sz="4" w:space="0"/>
+          <w:left w:val="none" w:color="000000" w:sz="4" w:space="0"/>
+          <w:bottom w:val="none" w:color="000000" w:sz="4" w:space="0"/>
+          <w:right w:val="none" w:color="000000" w:sz="4" w:space="0"/>
+        </w:pBdr>
+        <w:spacing/>
+        <w:ind w:right="0"/>
+        <w:rPr/>
+      </w:pPr>
+      <w:r>
+        <w:t xml:space="preserve">For each file changed, place the file name on its own line above and below a single fenced code block containing the entire file.</w:t>
+      </w:r>
+      <w:r/>
+    </w:p>
+    <w:p>
+      <w:pPr>
+        <w:pStyle w:val="890"/>
+        <w:numPr>
+          <w:ilvl w:val="1"/>
+          <w:numId w:val="2"/>
+        </w:numPr>
+        <w:pBdr>
+          <w:top w:val="none" w:color="000000" w:sz="4" w:space="0"/>
+          <w:left w:val="none" w:color="000000" w:sz="4" w:space="0"/>
+          <w:bottom w:val="none" w:color="000000" w:sz="4" w:space="0"/>
+          <w:right w:val="none" w:color="000000" w:sz="4" w:space="0"/>
+        </w:pBdr>
+        <w:spacing/>
+        <w:ind w:right="0"/>
+        <w:rPr/>
+      </w:pPr>
+      <w:r>
+        <w:t xml:space="preserve">Do not leave placeholders like “// rest of code unchanged.”</w:t>
+      </w:r>
+      <w:r/>
+    </w:p>
+    <w:p>
+      <w:pPr>
+        <w:pBdr>
+          <w:top w:val="none" w:color="000000" w:sz="4" w:space="0"/>
+          <w:left w:val="none" w:color="000000" w:sz="4" w:space="0"/>
+          <w:bottom w:val="none" w:color="000000" w:sz="4" w:space="0"/>
+          <w:right w:val="none" w:color="000000" w:sz="4" w:space="0"/>
+        </w:pBdr>
+        <w:spacing/>
+        <w:ind w:right="0" w:firstLine="0" w:left="709"/>
+        <w:rPr/>
+      </w:pPr>
+      <w:r>
+        <w:t xml:space="preserve">2. No Abbreviations or Partial Snippets</w:t>
+      </w:r>
+      <w:r/>
+    </w:p>
+    <w:p>
+      <w:pPr>
+        <w:pStyle w:val="890"/>
+        <w:numPr>
+          <w:ilvl w:val="1"/>
+          <w:numId w:val="4"/>
+        </w:numPr>
+        <w:pBdr>
+          <w:top w:val="none" w:color="000000" w:sz="4" w:space="0"/>
+          <w:left w:val="none" w:color="000000" w:sz="4" w:space="0"/>
+          <w:bottom w:val="none" w:color="000000" w:sz="4" w:space="0"/>
+          <w:right w:val="none" w:color="000000" w:sz="4" w:space="0"/>
+        </w:pBdr>
+        <w:spacing/>
+        <w:ind w:right="0"/>
+        <w:rPr/>
+      </w:pPr>
+      <w:r>
+        <w:t xml:space="preserve">Every file you output must compile on its own (with any necessary using‑directives, namespaces, class declarations, etc.).</w:t>
+      </w:r>
+      <w:r/>
+    </w:p>
+    <w:p>
+      <w:pPr>
+        <w:pBdr>
+          <w:top w:val="none" w:color="000000" w:sz="4" w:space="0"/>
+          <w:left w:val="none" w:color="000000" w:sz="4" w:space="0"/>
+          <w:bottom w:val="none" w:color="000000" w:sz="4" w:space="0"/>
+          <w:right w:val="none" w:color="000000" w:sz="4" w:space="0"/>
+        </w:pBdr>
+        <w:spacing/>
+        <w:ind w:right="0" w:firstLine="0" w:left="709"/>
+        <w:rPr/>
+      </w:pPr>
+      <w:r>
+        <w:t xml:space="preserve">3. Clarify Ambiguities</w:t>
+      </w:r>
+      <w:r/>
+    </w:p>
+    <w:p>
+      <w:pPr>
+        <w:pStyle w:val="890"/>
+        <w:numPr>
+          <w:ilvl w:val="1"/>
+          <w:numId w:val="6"/>
+        </w:numPr>
+        <w:pBdr>
+          <w:top w:val="none" w:color="000000" w:sz="4" w:space="0"/>
+          <w:left w:val="none" w:color="000000" w:sz="4" w:space="0"/>
+          <w:bottom w:val="none" w:color="000000" w:sz="4" w:space="0"/>
+          <w:right w:val="none" w:color="000000" w:sz="4" w:space="0"/>
+        </w:pBdr>
+        <w:spacing/>
+        <w:ind w:right="0"/>
+        <w:rPr/>
+      </w:pPr>
+      <w:r>
+        <w:t xml:space="preserve">If any part of my request is unclear, ask me one concise clarification question.</w:t>
+      </w:r>
+      <w:r/>
+      <w:r>
+        <w:rPr>
+          <w:rFonts w:ascii="Times New Roman" w:hAnsi="Times New Roman" w:eastAsia="Times New Roman" w:cs="Times New Roman"/>
+          <w:sz w:val="24"/>
+        </w:rPr>
+      </w:r>
+    </w:p>
+    <w:p>
+      <w:pPr>
+        <w:pStyle w:val="890"/>
+        <w:numPr>
+          <w:ilvl w:val="1"/>
+          <w:numId w:val="6"/>
+        </w:numPr>
+        <w:pBdr>
+          <w:top w:val="none" w:color="000000" w:sz="4" w:space="0"/>
+          <w:left w:val="none" w:color="000000" w:sz="4" w:space="0"/>
+          <w:bottom w:val="none" w:color="000000" w:sz="4" w:space="0"/>
+          <w:right w:val="none" w:color="000000" w:sz="4" w:space="0"/>
+        </w:pBdr>
+        <w:spacing/>
+        <w:ind w:right="0"/>
+        <w:rPr/>
+      </w:pPr>
+      <w:r>
+        <w:t xml:space="preserve">Offer multiple‑choice options plus an “Other (please describe)” option.</w:t>
+      </w:r>
+      <w:r/>
+    </w:p>
+    <w:p>
+      <w:pPr>
+        <w:pBdr>
+          <w:top w:val="none" w:color="000000" w:sz="4" w:space="0"/>
+          <w:left w:val="none" w:color="000000" w:sz="4" w:space="0"/>
+          <w:bottom w:val="none" w:color="000000" w:sz="4" w:space="0"/>
+          <w:right w:val="none" w:color="000000" w:sz="4" w:space="0"/>
+        </w:pBdr>
+        <w:spacing/>
+        <w:ind w:right="0" w:firstLine="0" w:left="709"/>
+        <w:rPr/>
+      </w:pPr>
+      <w:r>
+        <w:t xml:space="preserve">4. Pure Text Instructions</w:t>
+      </w:r>
+      <w:r/>
+    </w:p>
+    <w:p>
+      <w:pPr>
+        <w:pStyle w:val="890"/>
+        <w:numPr>
+          <w:ilvl w:val="1"/>
+          <w:numId w:val="8"/>
+        </w:numPr>
+        <w:pBdr>
+          <w:top w:val="none" w:color="000000" w:sz="4" w:space="0"/>
+          <w:left w:val="none" w:color="000000" w:sz="4" w:space="0"/>
+          <w:bottom w:val="none" w:color="000000" w:sz="4" w:space="0"/>
+          <w:right w:val="none" w:color="000000" w:sz="4" w:space="0"/>
+        </w:pBdr>
+        <w:spacing/>
+        <w:ind w:right="0"/>
+        <w:rPr/>
+      </w:pPr>
+      <w:r>
+        <w:t xml:space="preserve">Do not wrap these guidelines or your questions in code blocks.</w:t>
+      </w:r>
+      <w:r/>
+    </w:p>
+    <w:p>
+      <w:pPr>
+        <w:pBdr>
+          <w:top w:val="none" w:color="000000" w:sz="4" w:space="0"/>
+          <w:left w:val="none" w:color="000000" w:sz="4" w:space="0"/>
+          <w:bottom w:val="none" w:color="000000" w:sz="4" w:space="0"/>
+          <w:right w:val="none" w:color="000000" w:sz="4" w:space="0"/>
+        </w:pBdr>
+        <w:spacing/>
+        <w:ind w:right="0" w:firstLine="0" w:left="709"/>
+        <w:rPr/>
+      </w:pPr>
+      <w:r>
+        <w:t xml:space="preserve">5. Only Changed Files</w:t>
+      </w:r>
+      <w:r/>
+    </w:p>
+    <w:p>
+      <w:pPr>
+        <w:pStyle w:val="890"/>
+        <w:numPr>
+          <w:ilvl w:val="1"/>
+          <w:numId w:val="10"/>
+        </w:numPr>
+        <w:pBdr>
+          <w:top w:val="none" w:color="000000" w:sz="4" w:space="0"/>
+          <w:left w:val="none" w:color="000000" w:sz="4" w:space="0"/>
+          <w:bottom w:val="none" w:color="000000" w:sz="4" w:space="0"/>
+          <w:right w:val="none" w:color="000000" w:sz="4" w:space="0"/>
+        </w:pBdr>
+        <w:spacing/>
+        <w:ind w:right="0"/>
+        <w:rPr/>
+      </w:pPr>
+      <w:r>
+        <w:t xml:space="preserve">Do not reproduce files that require no edits.</w:t>
+      </w:r>
+      <w:r/>
+    </w:p>
+    <w:p>
+      <w:pPr>
+        <w:pBdr>
+          <w:top w:val="none" w:color="000000" w:sz="4" w:space="0"/>
+          <w:left w:val="none" w:color="000000" w:sz="4" w:space="0"/>
+          <w:bottom w:val="none" w:color="000000" w:sz="4" w:space="0"/>
+          <w:right w:val="none" w:color="000000" w:sz="4" w:space="0"/>
+        </w:pBdr>
+        <w:spacing/>
+        <w:ind w:right="0" w:firstLine="0" w:left="0"/>
+        <w:rPr/>
+      </w:pPr>
+      <w:r>
+        <w:t xml:space="preserve">Whenever you respond, follow these rules exactly so that your outputs are immediately usable in my MonoGame codebase.</w:t>
+      </w:r>
       <w:r/>
     </w:p>
     <w:p>
@@ -133,98 +446,6 @@
         <w:rPr>
           <w:highlight w:val="none"/>
         </w:rPr>
-        <w:t xml:space="preserve">Make sure the output of the files are fully functional and effective. Also make sure it outputs full files with no brevity comments like "// rest of code is unchanged"</w:t>
-      </w:r>
-      <w:r/>
-    </w:p>
-    <w:p>
-      <w:pPr>
-        <w:pBdr/>
-        <w:spacing/>
-        <w:ind/>
-        <w:rPr/>
-      </w:pPr>
-      <w:r>
-        <w:rPr>
-          <w:highlight w:val="none"/>
-        </w:rPr>
-      </w:r>
-      <w:r/>
-    </w:p>
-    <w:p>
-      <w:pPr>
-        <w:pBdr/>
-        <w:spacing/>
-        <w:ind/>
-        <w:rPr/>
-      </w:pPr>
-      <w:r>
-        <w:rPr>
-          <w:highlight w:val="none"/>
-        </w:rPr>
-        <w:t xml:space="preserve">Make sure the prompt is full text instructions, no code blocks</w:t>
-      </w:r>
-      <w:r/>
-    </w:p>
-    <w:p>
-      <w:pPr>
-        <w:pBdr/>
-        <w:spacing/>
-        <w:ind/>
-        <w:rPr/>
-      </w:pPr>
-      <w:r>
-        <w:rPr>
-          <w:highlight w:val="none"/>
-        </w:rPr>
-      </w:r>
-      <w:r/>
-    </w:p>
-    <w:p>
-      <w:pPr>
-        <w:pBdr/>
-        <w:spacing/>
-        <w:ind/>
-        <w:rPr>
-          <w:highlight w:val="none"/>
-        </w:rPr>
-      </w:pPr>
-      <w:r>
-        <w:rPr>
-          <w:highlight w:val="none"/>
-        </w:rPr>
-        <w:t xml:space="preserve">The code outputs should have all of the code within the code block and the name of the changed file above and below the code blocks outside of them</w:t>
-      </w:r>
-      <w:r>
-        <w:rPr>
-          <w:highlight w:val="none"/>
-        </w:rPr>
-      </w:r>
-      <w:r/>
-    </w:p>
-    <w:p>
-      <w:pPr>
-        <w:pBdr/>
-        <w:spacing/>
-        <w:ind/>
-        <w:rPr/>
-      </w:pPr>
-      <w:r/>
-      <w:r/>
-      <w:r/>
-    </w:p>
-    <w:p>
-      <w:pPr>
-        <w:pBdr/>
-        <w:spacing/>
-        <w:ind/>
-        <w:rPr/>
-      </w:pPr>
-      <w:r>
-        <w:rPr>
-          <w:highlight w:val="none"/>
-        </w:rPr>
-        <w:t xml:space="preserve">Only output files that are changed. Do not write out unchanged files.</w:t>
       </w:r>
       <w:r>
         <w:rPr>
@@ -308,6 +529,1411 @@
     </w:p>
   </w:footnote>
 </w:footnotes>
+</file>
+
+<file path=word/numbering.xml><?xml version="1.0" encoding="utf-8"?>
+<w:numbering xmlns:wpc="http://schemas.microsoft.com/office/word/2010/wordprocessingCanvas" xmlns:mc="http://schemas.openxmlformats.org/markup-compatibility/2006" xmlns:o="urn:schemas-microsoft-com:office:office" xmlns:r="http://schemas.openxmlformats.org/officeDocument/2006/relationships" xmlns:m="http://schemas.openxmlformats.org/officeDocument/2006/math" xmlns:v="urn:schemas-microsoft-com:vml" xmlns:wp14="http://schemas.microsoft.com/office/word/2010/wordprocessingDrawing" xmlns:wp="http://schemas.openxmlformats.org/drawingml/2006/wordprocessingDrawing" xmlns:w10="urn:schemas-microsoft-com:office:word" xmlns:w="http://schemas.openxmlformats.org/wordprocessingml/2006/main" xmlns:w14="http://schemas.microsoft.com/office/word/2010/wordml" xmlns:w15="http://schemas.microsoft.com/office/word/2012/wordml" xmlns:wpg="http://schemas.microsoft.com/office/word/2010/wordprocessingGroup" xmlns:wpi="http://schemas.microsoft.com/office/word/2010/wordprocessingInk" xmlns:wne="http://schemas.microsoft.com/office/word/2006/wordml" xmlns:wps="http://schemas.microsoft.com/office/word/2010/wordprocessingShape" mc:Ignorable="w14 w15 wp14">
+  <w:abstractNum w:abstractNumId="0">
+    <w:lvl w:ilvl="0">
+      <w:isLgl w:val="false"/>
+      <w:lvlJc w:val="right"/>
+      <w:lvlText w:val="%1."/>
+      <w:numFmt w:val="decimal"/>
+      <w:pPr>
+        <w:pBdr/>
+        <w:spacing/>
+        <w:ind w:hanging="360" w:left="709"/>
+      </w:pPr>
+      <w:rPr/>
+      <w:start w:val="1"/>
+      <w:suff w:val="tab"/>
+    </w:lvl>
+    <w:lvl w:ilvl="1">
+      <w:isLgl w:val="false"/>
+      <w:lvlJc w:val="right"/>
+      <w:lvlText w:val="%2."/>
+      <w:numFmt w:val="decimal"/>
+      <w:pPr>
+        <w:pBdr/>
+        <w:spacing/>
+        <w:ind w:hanging="360" w:left="1429"/>
+      </w:pPr>
+      <w:rPr/>
+      <w:start w:val="1"/>
+      <w:suff w:val="tab"/>
+    </w:lvl>
+    <w:lvl w:ilvl="2">
+      <w:isLgl w:val="false"/>
+      <w:lvlJc w:val="right"/>
+      <w:lvlText w:val="%3."/>
+      <w:numFmt w:val="decimal"/>
+      <w:pPr>
+        <w:pBdr/>
+        <w:spacing/>
+        <w:ind w:hanging="180" w:left="2149"/>
+      </w:pPr>
+      <w:rPr/>
+      <w:start w:val="1"/>
+      <w:suff w:val="tab"/>
+    </w:lvl>
+    <w:lvl w:ilvl="3">
+      <w:isLgl w:val="false"/>
+      <w:lvlJc w:val="right"/>
+      <w:lvlText w:val="%4."/>
+      <w:numFmt w:val="decimal"/>
+      <w:pPr>
+        <w:pBdr/>
+        <w:spacing/>
+        <w:ind w:hanging="360" w:left="2869"/>
+      </w:pPr>
+      <w:rPr/>
+      <w:start w:val="1"/>
+      <w:suff w:val="tab"/>
+    </w:lvl>
+    <w:lvl w:ilvl="4">
+      <w:isLgl w:val="false"/>
+      <w:lvlJc w:val="right"/>
+      <w:lvlText w:val="%5."/>
+      <w:numFmt w:val="decimal"/>
+      <w:pPr>
+        <w:pBdr/>
+        <w:spacing/>
+        <w:ind w:hanging="360" w:left="3589"/>
+      </w:pPr>
+      <w:rPr/>
+      <w:start w:val="1"/>
+      <w:suff w:val="tab"/>
+    </w:lvl>
+    <w:lvl w:ilvl="5">
+      <w:isLgl w:val="false"/>
+      <w:lvlJc w:val="right"/>
+      <w:lvlText w:val="%6."/>
+      <w:numFmt w:val="decimal"/>
+      <w:pPr>
+        <w:pBdr/>
+        <w:spacing/>
+        <w:ind w:hanging="180" w:left="4309"/>
+      </w:pPr>
+      <w:rPr/>
+      <w:start w:val="1"/>
+      <w:suff w:val="tab"/>
+    </w:lvl>
+    <w:lvl w:ilvl="6">
+      <w:isLgl w:val="false"/>
+      <w:lvlJc w:val="right"/>
+      <w:lvlText w:val="%7."/>
+      <w:numFmt w:val="decimal"/>
+      <w:pPr>
+        <w:pBdr/>
+        <w:spacing/>
+        <w:ind w:hanging="360" w:left="5029"/>
+      </w:pPr>
+      <w:rPr/>
+      <w:start w:val="1"/>
+      <w:suff w:val="tab"/>
+    </w:lvl>
+    <w:lvl w:ilvl="7">
+      <w:isLgl w:val="false"/>
+      <w:lvlJc w:val="right"/>
+      <w:lvlText w:val="%8."/>
+      <w:numFmt w:val="decimal"/>
+      <w:pPr>
+        <w:pBdr/>
+        <w:spacing/>
+        <w:ind w:hanging="360" w:left="5749"/>
+      </w:pPr>
+      <w:rPr/>
+      <w:start w:val="1"/>
+      <w:suff w:val="tab"/>
+    </w:lvl>
+    <w:lvl w:ilvl="8">
+      <w:isLgl w:val="false"/>
+      <w:lvlJc w:val="right"/>
+      <w:lvlText w:val="%9."/>
+      <w:numFmt w:val="decimal"/>
+      <w:pPr>
+        <w:pBdr/>
+        <w:spacing/>
+        <w:ind w:hanging="180" w:left="6469"/>
+      </w:pPr>
+      <w:rPr/>
+      <w:start w:val="1"/>
+      <w:suff w:val="tab"/>
+    </w:lvl>
+  </w:abstractNum>
+  <w:abstractNum w:abstractNumId="1">
+    <w:lvl w:ilvl="0">
+      <w:isLgl w:val="false"/>
+      <w:lvlJc w:val="left"/>
+      <w:lvlText w:val="·"/>
+      <w:numFmt w:val="bullet"/>
+      <w:pPr>
+        <w:pBdr/>
+        <w:spacing/>
+        <w:ind w:hanging="360" w:left="709"/>
+      </w:pPr>
+      <w:rPr>
+        <w:rFonts w:hint="default" w:ascii="Symbol" w:hAnsi="Symbol" w:eastAsia="Symbol" w:cs="Symbol"/>
+      </w:rPr>
+      <w:start w:val="1"/>
+      <w:suff w:val="tab"/>
+    </w:lvl>
+    <w:lvl w:ilvl="1">
+      <w:isLgl w:val="false"/>
+      <w:lvlJc w:val="left"/>
+      <w:lvlText w:val="o"/>
+      <w:numFmt w:val="bullet"/>
+      <w:pPr>
+        <w:pBdr/>
+        <w:spacing/>
+        <w:ind w:hanging="360" w:left="1429"/>
+      </w:pPr>
+      <w:rPr>
+        <w:rFonts w:hint="default" w:ascii="Courier New" w:hAnsi="Courier New" w:eastAsia="Courier New" w:cs="Courier New"/>
+      </w:rPr>
+      <w:start w:val="1"/>
+      <w:suff w:val="tab"/>
+    </w:lvl>
+    <w:lvl w:ilvl="2">
+      <w:isLgl w:val="false"/>
+      <w:lvlJc w:val="left"/>
+      <w:lvlText w:val="§"/>
+      <w:numFmt w:val="bullet"/>
+      <w:pPr>
+        <w:pBdr/>
+        <w:spacing/>
+        <w:ind w:hanging="360" w:left="2149"/>
+      </w:pPr>
+      <w:rPr>
+        <w:rFonts w:hint="default" w:ascii="Wingdings" w:hAnsi="Wingdings" w:eastAsia="Wingdings" w:cs="Wingdings"/>
+      </w:rPr>
+      <w:start w:val="1"/>
+      <w:suff w:val="tab"/>
+    </w:lvl>
+    <w:lvl w:ilvl="3">
+      <w:isLgl w:val="false"/>
+      <w:lvlJc w:val="left"/>
+      <w:lvlText w:val="·"/>
+      <w:numFmt w:val="bullet"/>
+      <w:pPr>
+        <w:pBdr/>
+        <w:spacing/>
+        <w:ind w:hanging="360" w:left="2869"/>
+      </w:pPr>
+      <w:rPr>
+        <w:rFonts w:hint="default" w:ascii="Symbol" w:hAnsi="Symbol" w:eastAsia="Symbol" w:cs="Symbol"/>
+      </w:rPr>
+      <w:start w:val="1"/>
+      <w:suff w:val="tab"/>
+    </w:lvl>
+    <w:lvl w:ilvl="4">
+      <w:isLgl w:val="false"/>
+      <w:lvlJc w:val="left"/>
+      <w:lvlText w:val="o"/>
+      <w:numFmt w:val="bullet"/>
+      <w:pPr>
+        <w:pBdr/>
+        <w:spacing/>
+        <w:ind w:hanging="360" w:left="3589"/>
+      </w:pPr>
+      <w:rPr>
+        <w:rFonts w:hint="default" w:ascii="Courier New" w:hAnsi="Courier New" w:eastAsia="Courier New" w:cs="Courier New"/>
+      </w:rPr>
+      <w:start w:val="1"/>
+      <w:suff w:val="tab"/>
+    </w:lvl>
+    <w:lvl w:ilvl="5">
+      <w:isLgl w:val="false"/>
+      <w:lvlJc w:val="left"/>
+      <w:lvlText w:val="§"/>
+      <w:numFmt w:val="bullet"/>
+      <w:pPr>
+        <w:pBdr/>
+        <w:spacing/>
+        <w:ind w:hanging="360" w:left="4309"/>
+      </w:pPr>
+      <w:rPr>
+        <w:rFonts w:hint="default" w:ascii="Wingdings" w:hAnsi="Wingdings" w:eastAsia="Wingdings" w:cs="Wingdings"/>
+      </w:rPr>
+      <w:start w:val="1"/>
+      <w:suff w:val="tab"/>
+    </w:lvl>
+    <w:lvl w:ilvl="6">
+      <w:isLgl w:val="false"/>
+      <w:lvlJc w:val="left"/>
+      <w:lvlText w:val="·"/>
+      <w:numFmt w:val="bullet"/>
+      <w:pPr>
+        <w:pBdr/>
+        <w:spacing/>
+        <w:ind w:hanging="360" w:left="5029"/>
+      </w:pPr>
+      <w:rPr>
+        <w:rFonts w:hint="default" w:ascii="Symbol" w:hAnsi="Symbol" w:eastAsia="Symbol" w:cs="Symbol"/>
+      </w:rPr>
+      <w:start w:val="1"/>
+      <w:suff w:val="tab"/>
+    </w:lvl>
+    <w:lvl w:ilvl="7">
+      <w:isLgl w:val="false"/>
+      <w:lvlJc w:val="left"/>
+      <w:lvlText w:val="o"/>
+      <w:numFmt w:val="bullet"/>
+      <w:pPr>
+        <w:pBdr/>
+        <w:spacing/>
+        <w:ind w:hanging="360" w:left="5749"/>
+      </w:pPr>
+      <w:rPr>
+        <w:rFonts w:hint="default" w:ascii="Courier New" w:hAnsi="Courier New" w:eastAsia="Courier New" w:cs="Courier New"/>
+      </w:rPr>
+      <w:start w:val="1"/>
+      <w:suff w:val="tab"/>
+    </w:lvl>
+    <w:lvl w:ilvl="8">
+      <w:isLgl w:val="false"/>
+      <w:lvlJc w:val="left"/>
+      <w:lvlText w:val="§"/>
+      <w:numFmt w:val="bullet"/>
+      <w:pPr>
+        <w:pBdr/>
+        <w:spacing/>
+        <w:ind w:hanging="360" w:left="6469"/>
+      </w:pPr>
+      <w:rPr>
+        <w:rFonts w:hint="default" w:ascii="Wingdings" w:hAnsi="Wingdings" w:eastAsia="Wingdings" w:cs="Wingdings"/>
+      </w:rPr>
+      <w:start w:val="1"/>
+      <w:suff w:val="tab"/>
+    </w:lvl>
+  </w:abstractNum>
+  <w:abstractNum w:abstractNumId="2">
+    <w:lvl w:ilvl="0">
+      <w:isLgl w:val="false"/>
+      <w:lvlJc w:val="right"/>
+      <w:lvlText w:val="%1."/>
+      <w:numFmt w:val="decimal"/>
+      <w:pPr>
+        <w:pBdr/>
+        <w:spacing/>
+        <w:ind w:hanging="360" w:left="709"/>
+      </w:pPr>
+      <w:rPr/>
+      <w:start w:val="1"/>
+      <w:suff w:val="tab"/>
+    </w:lvl>
+    <w:lvl w:ilvl="1">
+      <w:isLgl w:val="false"/>
+      <w:lvlJc w:val="right"/>
+      <w:lvlText w:val="%2."/>
+      <w:numFmt w:val="decimal"/>
+      <w:pPr>
+        <w:pBdr/>
+        <w:spacing/>
+        <w:ind w:hanging="360" w:left="1429"/>
+      </w:pPr>
+      <w:rPr/>
+      <w:start w:val="1"/>
+      <w:suff w:val="tab"/>
+    </w:lvl>
+    <w:lvl w:ilvl="2">
+      <w:isLgl w:val="false"/>
+      <w:lvlJc w:val="right"/>
+      <w:lvlText w:val="%3."/>
+      <w:numFmt w:val="decimal"/>
+      <w:pPr>
+        <w:pBdr/>
+        <w:spacing/>
+        <w:ind w:hanging="180" w:left="2149"/>
+      </w:pPr>
+      <w:rPr/>
+      <w:start w:val="1"/>
+      <w:suff w:val="tab"/>
+    </w:lvl>
+    <w:lvl w:ilvl="3">
+      <w:isLgl w:val="false"/>
+      <w:lvlJc w:val="right"/>
+      <w:lvlText w:val="%4."/>
+      <w:numFmt w:val="decimal"/>
+      <w:pPr>
+        <w:pBdr/>
+        <w:spacing/>
+        <w:ind w:hanging="360" w:left="2869"/>
+      </w:pPr>
+      <w:rPr/>
+      <w:start w:val="1"/>
+      <w:suff w:val="tab"/>
+    </w:lvl>
+    <w:lvl w:ilvl="4">
+      <w:isLgl w:val="false"/>
+      <w:lvlJc w:val="right"/>
+      <w:lvlText w:val="%5."/>
+      <w:numFmt w:val="decimal"/>
+      <w:pPr>
+        <w:pBdr/>
+        <w:spacing/>
+        <w:ind w:hanging="360" w:left="3589"/>
+      </w:pPr>
+      <w:rPr/>
+      <w:start w:val="1"/>
+      <w:suff w:val="tab"/>
+    </w:lvl>
+    <w:lvl w:ilvl="5">
+      <w:isLgl w:val="false"/>
+      <w:lvlJc w:val="right"/>
+      <w:lvlText w:val="%6."/>
+      <w:numFmt w:val="decimal"/>
+      <w:pPr>
+        <w:pBdr/>
+        <w:spacing/>
+        <w:ind w:hanging="180" w:left="4309"/>
+      </w:pPr>
+      <w:rPr/>
+      <w:start w:val="1"/>
+      <w:suff w:val="tab"/>
+    </w:lvl>
+    <w:lvl w:ilvl="6">
+      <w:isLgl w:val="false"/>
+      <w:lvlJc w:val="right"/>
+      <w:lvlText w:val="%7."/>
+      <w:numFmt w:val="decimal"/>
+      <w:pPr>
+        <w:pBdr/>
+        <w:spacing/>
+        <w:ind w:hanging="360" w:left="5029"/>
+      </w:pPr>
+      <w:rPr/>
+      <w:start w:val="1"/>
+      <w:suff w:val="tab"/>
+    </w:lvl>
+    <w:lvl w:ilvl="7">
+      <w:isLgl w:val="false"/>
+      <w:lvlJc w:val="right"/>
+      <w:lvlText w:val="%8."/>
+      <w:numFmt w:val="decimal"/>
+      <w:pPr>
+        <w:pBdr/>
+        <w:spacing/>
+        <w:ind w:hanging="360" w:left="5749"/>
+      </w:pPr>
+      <w:rPr/>
+      <w:start w:val="1"/>
+      <w:suff w:val="tab"/>
+    </w:lvl>
+    <w:lvl w:ilvl="8">
+      <w:isLgl w:val="false"/>
+      <w:lvlJc w:val="right"/>
+      <w:lvlText w:val="%9."/>
+      <w:numFmt w:val="decimal"/>
+      <w:pPr>
+        <w:pBdr/>
+        <w:spacing/>
+        <w:ind w:hanging="180" w:left="6469"/>
+      </w:pPr>
+      <w:rPr/>
+      <w:start w:val="1"/>
+      <w:suff w:val="tab"/>
+    </w:lvl>
+  </w:abstractNum>
+  <w:abstractNum w:abstractNumId="3">
+    <w:lvl w:ilvl="0">
+      <w:isLgl w:val="false"/>
+      <w:lvlJc w:val="left"/>
+      <w:lvlText w:val="·"/>
+      <w:numFmt w:val="bullet"/>
+      <w:pPr>
+        <w:pBdr/>
+        <w:spacing/>
+        <w:ind w:hanging="360" w:left="709"/>
+      </w:pPr>
+      <w:rPr>
+        <w:rFonts w:hint="default" w:ascii="Symbol" w:hAnsi="Symbol" w:eastAsia="Symbol" w:cs="Symbol"/>
+      </w:rPr>
+      <w:start w:val="1"/>
+      <w:suff w:val="tab"/>
+    </w:lvl>
+    <w:lvl w:ilvl="1">
+      <w:isLgl w:val="false"/>
+      <w:lvlJc w:val="left"/>
+      <w:lvlText w:val="o"/>
+      <w:numFmt w:val="bullet"/>
+      <w:pPr>
+        <w:pBdr/>
+        <w:spacing/>
+        <w:ind w:hanging="360" w:left="1429"/>
+      </w:pPr>
+      <w:rPr>
+        <w:rFonts w:hint="default" w:ascii="Courier New" w:hAnsi="Courier New" w:eastAsia="Courier New" w:cs="Courier New"/>
+      </w:rPr>
+      <w:start w:val="1"/>
+      <w:suff w:val="tab"/>
+    </w:lvl>
+    <w:lvl w:ilvl="2">
+      <w:isLgl w:val="false"/>
+      <w:lvlJc w:val="left"/>
+      <w:lvlText w:val="§"/>
+      <w:numFmt w:val="bullet"/>
+      <w:pPr>
+        <w:pBdr/>
+        <w:spacing/>
+        <w:ind w:hanging="360" w:left="2149"/>
+      </w:pPr>
+      <w:rPr>
+        <w:rFonts w:hint="default" w:ascii="Wingdings" w:hAnsi="Wingdings" w:eastAsia="Wingdings" w:cs="Wingdings"/>
+      </w:rPr>
+      <w:start w:val="1"/>
+      <w:suff w:val="tab"/>
+    </w:lvl>
+    <w:lvl w:ilvl="3">
+      <w:isLgl w:val="false"/>
+      <w:lvlJc w:val="left"/>
+      <w:lvlText w:val="·"/>
+      <w:numFmt w:val="bullet"/>
+      <w:pPr>
+        <w:pBdr/>
+        <w:spacing/>
+        <w:ind w:hanging="360" w:left="2869"/>
+      </w:pPr>
+      <w:rPr>
+        <w:rFonts w:hint="default" w:ascii="Symbol" w:hAnsi="Symbol" w:eastAsia="Symbol" w:cs="Symbol"/>
+      </w:rPr>
+      <w:start w:val="1"/>
+      <w:suff w:val="tab"/>
+    </w:lvl>
+    <w:lvl w:ilvl="4">
+      <w:isLgl w:val="false"/>
+      <w:lvlJc w:val="left"/>
+      <w:lvlText w:val="o"/>
+      <w:numFmt w:val="bullet"/>
+      <w:pPr>
+        <w:pBdr/>
+        <w:spacing/>
+        <w:ind w:hanging="360" w:left="3589"/>
+      </w:pPr>
+      <w:rPr>
+        <w:rFonts w:hint="default" w:ascii="Courier New" w:hAnsi="Courier New" w:eastAsia="Courier New" w:cs="Courier New"/>
+      </w:rPr>
+      <w:start w:val="1"/>
+      <w:suff w:val="tab"/>
+    </w:lvl>
+    <w:lvl w:ilvl="5">
+      <w:isLgl w:val="false"/>
+      <w:lvlJc w:val="left"/>
+      <w:lvlText w:val="§"/>
+      <w:numFmt w:val="bullet"/>
+      <w:pPr>
+        <w:pBdr/>
+        <w:spacing/>
+        <w:ind w:hanging="360" w:left="4309"/>
+      </w:pPr>
+      <w:rPr>
+        <w:rFonts w:hint="default" w:ascii="Wingdings" w:hAnsi="Wingdings" w:eastAsia="Wingdings" w:cs="Wingdings"/>
+      </w:rPr>
+      <w:start w:val="1"/>
+      <w:suff w:val="tab"/>
+    </w:lvl>
+    <w:lvl w:ilvl="6">
+      <w:isLgl w:val="false"/>
+      <w:lvlJc w:val="left"/>
+      <w:lvlText w:val="·"/>
+      <w:numFmt w:val="bullet"/>
+      <w:pPr>
+        <w:pBdr/>
+        <w:spacing/>
+        <w:ind w:hanging="360" w:left="5029"/>
+      </w:pPr>
+      <w:rPr>
+        <w:rFonts w:hint="default" w:ascii="Symbol" w:hAnsi="Symbol" w:eastAsia="Symbol" w:cs="Symbol"/>
+      </w:rPr>
+      <w:start w:val="1"/>
+      <w:suff w:val="tab"/>
+    </w:lvl>
+    <w:lvl w:ilvl="7">
+      <w:isLgl w:val="false"/>
+      <w:lvlJc w:val="left"/>
+      <w:lvlText w:val="o"/>
+      <w:numFmt w:val="bullet"/>
+      <w:pPr>
+        <w:pBdr/>
+        <w:spacing/>
+        <w:ind w:hanging="360" w:left="5749"/>
+      </w:pPr>
+      <w:rPr>
+        <w:rFonts w:hint="default" w:ascii="Courier New" w:hAnsi="Courier New" w:eastAsia="Courier New" w:cs="Courier New"/>
+      </w:rPr>
+      <w:start w:val="1"/>
+      <w:suff w:val="tab"/>
+    </w:lvl>
+    <w:lvl w:ilvl="8">
+      <w:isLgl w:val="false"/>
+      <w:lvlJc w:val="left"/>
+      <w:lvlText w:val="§"/>
+      <w:numFmt w:val="bullet"/>
+      <w:pPr>
+        <w:pBdr/>
+        <w:spacing/>
+        <w:ind w:hanging="360" w:left="6469"/>
+      </w:pPr>
+      <w:rPr>
+        <w:rFonts w:hint="default" w:ascii="Wingdings" w:hAnsi="Wingdings" w:eastAsia="Wingdings" w:cs="Wingdings"/>
+      </w:rPr>
+      <w:start w:val="1"/>
+      <w:suff w:val="tab"/>
+    </w:lvl>
+  </w:abstractNum>
+  <w:abstractNum w:abstractNumId="4">
+    <w:lvl w:ilvl="0">
+      <w:isLgl w:val="false"/>
+      <w:lvlJc w:val="right"/>
+      <w:lvlText w:val="%1."/>
+      <w:numFmt w:val="decimal"/>
+      <w:pPr>
+        <w:pBdr/>
+        <w:spacing/>
+        <w:ind w:hanging="360" w:left="709"/>
+      </w:pPr>
+      <w:rPr/>
+      <w:start w:val="1"/>
+      <w:suff w:val="tab"/>
+    </w:lvl>
+    <w:lvl w:ilvl="1">
+      <w:isLgl w:val="false"/>
+      <w:lvlJc w:val="right"/>
+      <w:lvlText w:val="%2."/>
+      <w:numFmt w:val="decimal"/>
+      <w:pPr>
+        <w:pBdr/>
+        <w:spacing/>
+        <w:ind w:hanging="360" w:left="1429"/>
+      </w:pPr>
+      <w:rPr/>
+      <w:start w:val="1"/>
+      <w:suff w:val="tab"/>
+    </w:lvl>
+    <w:lvl w:ilvl="2">
+      <w:isLgl w:val="false"/>
+      <w:lvlJc w:val="right"/>
+      <w:lvlText w:val="%3."/>
+      <w:numFmt w:val="decimal"/>
+      <w:pPr>
+        <w:pBdr/>
+        <w:spacing/>
+        <w:ind w:hanging="180" w:left="2149"/>
+      </w:pPr>
+      <w:rPr/>
+      <w:start w:val="1"/>
+      <w:suff w:val="tab"/>
+    </w:lvl>
+    <w:lvl w:ilvl="3">
+      <w:isLgl w:val="false"/>
+      <w:lvlJc w:val="right"/>
+      <w:lvlText w:val="%4."/>
+      <w:numFmt w:val="decimal"/>
+      <w:pPr>
+        <w:pBdr/>
+        <w:spacing/>
+        <w:ind w:hanging="360" w:left="2869"/>
+      </w:pPr>
+      <w:rPr/>
+      <w:start w:val="1"/>
+      <w:suff w:val="tab"/>
+    </w:lvl>
+    <w:lvl w:ilvl="4">
+      <w:isLgl w:val="false"/>
+      <w:lvlJc w:val="right"/>
+      <w:lvlText w:val="%5."/>
+      <w:numFmt w:val="decimal"/>
+      <w:pPr>
+        <w:pBdr/>
+        <w:spacing/>
+        <w:ind w:hanging="360" w:left="3589"/>
+      </w:pPr>
+      <w:rPr/>
+      <w:start w:val="1"/>
+      <w:suff w:val="tab"/>
+    </w:lvl>
+    <w:lvl w:ilvl="5">
+      <w:isLgl w:val="false"/>
+      <w:lvlJc w:val="right"/>
+      <w:lvlText w:val="%6."/>
+      <w:numFmt w:val="decimal"/>
+      <w:pPr>
+        <w:pBdr/>
+        <w:spacing/>
+        <w:ind w:hanging="180" w:left="4309"/>
+      </w:pPr>
+      <w:rPr/>
+      <w:start w:val="1"/>
+      <w:suff w:val="tab"/>
+    </w:lvl>
+    <w:lvl w:ilvl="6">
+      <w:isLgl w:val="false"/>
+      <w:lvlJc w:val="right"/>
+      <w:lvlText w:val="%7."/>
+      <w:numFmt w:val="decimal"/>
+      <w:pPr>
+        <w:pBdr/>
+        <w:spacing/>
+        <w:ind w:hanging="360" w:left="5029"/>
+      </w:pPr>
+      <w:rPr/>
+      <w:start w:val="1"/>
+      <w:suff w:val="tab"/>
+    </w:lvl>
+    <w:lvl w:ilvl="7">
+      <w:isLgl w:val="false"/>
+      <w:lvlJc w:val="right"/>
+      <w:lvlText w:val="%8."/>
+      <w:numFmt w:val="decimal"/>
+      <w:pPr>
+        <w:pBdr/>
+        <w:spacing/>
+        <w:ind w:hanging="360" w:left="5749"/>
+      </w:pPr>
+      <w:rPr/>
+      <w:start w:val="1"/>
+      <w:suff w:val="tab"/>
+    </w:lvl>
+    <w:lvl w:ilvl="8">
+      <w:isLgl w:val="false"/>
+      <w:lvlJc w:val="right"/>
+      <w:lvlText w:val="%9."/>
+      <w:numFmt w:val="decimal"/>
+      <w:pPr>
+        <w:pBdr/>
+        <w:spacing/>
+        <w:ind w:hanging="180" w:left="6469"/>
+      </w:pPr>
+      <w:rPr/>
+      <w:start w:val="1"/>
+      <w:suff w:val="tab"/>
+    </w:lvl>
+  </w:abstractNum>
+  <w:abstractNum w:abstractNumId="5">
+    <w:lvl w:ilvl="0">
+      <w:isLgl w:val="false"/>
+      <w:lvlJc w:val="left"/>
+      <w:lvlText w:val="·"/>
+      <w:numFmt w:val="bullet"/>
+      <w:pPr>
+        <w:pBdr/>
+        <w:spacing/>
+        <w:ind w:hanging="360" w:left="709"/>
+      </w:pPr>
+      <w:rPr>
+        <w:rFonts w:hint="default" w:ascii="Symbol" w:hAnsi="Symbol" w:eastAsia="Symbol" w:cs="Symbol"/>
+      </w:rPr>
+      <w:start w:val="1"/>
+      <w:suff w:val="tab"/>
+    </w:lvl>
+    <w:lvl w:ilvl="1">
+      <w:isLgl w:val="false"/>
+      <w:lvlJc w:val="left"/>
+      <w:lvlText w:val="o"/>
+      <w:numFmt w:val="bullet"/>
+      <w:pPr>
+        <w:pBdr/>
+        <w:spacing/>
+        <w:ind w:hanging="360" w:left="1429"/>
+      </w:pPr>
+      <w:rPr>
+        <w:rFonts w:hint="default" w:ascii="Courier New" w:hAnsi="Courier New" w:eastAsia="Courier New" w:cs="Courier New"/>
+      </w:rPr>
+      <w:start w:val="1"/>
+      <w:suff w:val="tab"/>
+    </w:lvl>
+    <w:lvl w:ilvl="2">
+      <w:isLgl w:val="false"/>
+      <w:lvlJc w:val="left"/>
+      <w:lvlText w:val="§"/>
+      <w:numFmt w:val="bullet"/>
+      <w:pPr>
+        <w:pBdr/>
+        <w:spacing/>
+        <w:ind w:hanging="360" w:left="2149"/>
+      </w:pPr>
+      <w:rPr>
+        <w:rFonts w:hint="default" w:ascii="Wingdings" w:hAnsi="Wingdings" w:eastAsia="Wingdings" w:cs="Wingdings"/>
+      </w:rPr>
+      <w:start w:val="1"/>
+      <w:suff w:val="tab"/>
+    </w:lvl>
+    <w:lvl w:ilvl="3">
+      <w:isLgl w:val="false"/>
+      <w:lvlJc w:val="left"/>
+      <w:lvlText w:val="·"/>
+      <w:numFmt w:val="bullet"/>
+      <w:pPr>
+        <w:pBdr/>
+        <w:spacing/>
+        <w:ind w:hanging="360" w:left="2869"/>
+      </w:pPr>
+      <w:rPr>
+        <w:rFonts w:hint="default" w:ascii="Symbol" w:hAnsi="Symbol" w:eastAsia="Symbol" w:cs="Symbol"/>
+      </w:rPr>
+      <w:start w:val="1"/>
+      <w:suff w:val="tab"/>
+    </w:lvl>
+    <w:lvl w:ilvl="4">
+      <w:isLgl w:val="false"/>
+      <w:lvlJc w:val="left"/>
+      <w:lvlText w:val="o"/>
+      <w:numFmt w:val="bullet"/>
+      <w:pPr>
+        <w:pBdr/>
+        <w:spacing/>
+        <w:ind w:hanging="360" w:left="3589"/>
+      </w:pPr>
+      <w:rPr>
+        <w:rFonts w:hint="default" w:ascii="Courier New" w:hAnsi="Courier New" w:eastAsia="Courier New" w:cs="Courier New"/>
+      </w:rPr>
+      <w:start w:val="1"/>
+      <w:suff w:val="tab"/>
+    </w:lvl>
+    <w:lvl w:ilvl="5">
+      <w:isLgl w:val="false"/>
+      <w:lvlJc w:val="left"/>
+      <w:lvlText w:val="§"/>
+      <w:numFmt w:val="bullet"/>
+      <w:pPr>
+        <w:pBdr/>
+        <w:spacing/>
+        <w:ind w:hanging="360" w:left="4309"/>
+      </w:pPr>
+      <w:rPr>
+        <w:rFonts w:hint="default" w:ascii="Wingdings" w:hAnsi="Wingdings" w:eastAsia="Wingdings" w:cs="Wingdings"/>
+      </w:rPr>
+      <w:start w:val="1"/>
+      <w:suff w:val="tab"/>
+    </w:lvl>
+    <w:lvl w:ilvl="6">
+      <w:isLgl w:val="false"/>
+      <w:lvlJc w:val="left"/>
+      <w:lvlText w:val="·"/>
+      <w:numFmt w:val="bullet"/>
+      <w:pPr>
+        <w:pBdr/>
+        <w:spacing/>
+        <w:ind w:hanging="360" w:left="5029"/>
+      </w:pPr>
+      <w:rPr>
+        <w:rFonts w:hint="default" w:ascii="Symbol" w:hAnsi="Symbol" w:eastAsia="Symbol" w:cs="Symbol"/>
+      </w:rPr>
+      <w:start w:val="1"/>
+      <w:suff w:val="tab"/>
+    </w:lvl>
+    <w:lvl w:ilvl="7">
+      <w:isLgl w:val="false"/>
+      <w:lvlJc w:val="left"/>
+      <w:lvlText w:val="o"/>
+      <w:numFmt w:val="bullet"/>
+      <w:pPr>
+        <w:pBdr/>
+        <w:spacing/>
+        <w:ind w:hanging="360" w:left="5749"/>
+      </w:pPr>
+      <w:rPr>
+        <w:rFonts w:hint="default" w:ascii="Courier New" w:hAnsi="Courier New" w:eastAsia="Courier New" w:cs="Courier New"/>
+      </w:rPr>
+      <w:start w:val="1"/>
+      <w:suff w:val="tab"/>
+    </w:lvl>
+    <w:lvl w:ilvl="8">
+      <w:isLgl w:val="false"/>
+      <w:lvlJc w:val="left"/>
+      <w:lvlText w:val="§"/>
+      <w:numFmt w:val="bullet"/>
+      <w:pPr>
+        <w:pBdr/>
+        <w:spacing/>
+        <w:ind w:hanging="360" w:left="6469"/>
+      </w:pPr>
+      <w:rPr>
+        <w:rFonts w:hint="default" w:ascii="Wingdings" w:hAnsi="Wingdings" w:eastAsia="Wingdings" w:cs="Wingdings"/>
+      </w:rPr>
+      <w:start w:val="1"/>
+      <w:suff w:val="tab"/>
+    </w:lvl>
+  </w:abstractNum>
+  <w:abstractNum w:abstractNumId="6">
+    <w:lvl w:ilvl="0">
+      <w:isLgl w:val="false"/>
+      <w:lvlJc w:val="right"/>
+      <w:lvlText w:val="%1."/>
+      <w:numFmt w:val="decimal"/>
+      <w:pPr>
+        <w:pBdr/>
+        <w:spacing/>
+        <w:ind w:hanging="360" w:left="709"/>
+      </w:pPr>
+      <w:rPr/>
+      <w:start w:val="1"/>
+      <w:suff w:val="tab"/>
+    </w:lvl>
+    <w:lvl w:ilvl="1">
+      <w:isLgl w:val="false"/>
+      <w:lvlJc w:val="right"/>
+      <w:lvlText w:val="%2."/>
+      <w:numFmt w:val="decimal"/>
+      <w:pPr>
+        <w:pBdr/>
+        <w:spacing/>
+        <w:ind w:hanging="360" w:left="1429"/>
+      </w:pPr>
+      <w:rPr/>
+      <w:start w:val="1"/>
+      <w:suff w:val="tab"/>
+    </w:lvl>
+    <w:lvl w:ilvl="2">
+      <w:isLgl w:val="false"/>
+      <w:lvlJc w:val="right"/>
+      <w:lvlText w:val="%3."/>
+      <w:numFmt w:val="decimal"/>
+      <w:pPr>
+        <w:pBdr/>
+        <w:spacing/>
+        <w:ind w:hanging="180" w:left="2149"/>
+      </w:pPr>
+      <w:rPr/>
+      <w:start w:val="1"/>
+      <w:suff w:val="tab"/>
+    </w:lvl>
+    <w:lvl w:ilvl="3">
+      <w:isLgl w:val="false"/>
+      <w:lvlJc w:val="right"/>
+      <w:lvlText w:val="%4."/>
+      <w:numFmt w:val="decimal"/>
+      <w:pPr>
+        <w:pBdr/>
+        <w:spacing/>
+        <w:ind w:hanging="360" w:left="2869"/>
+      </w:pPr>
+      <w:rPr/>
+      <w:start w:val="1"/>
+      <w:suff w:val="tab"/>
+    </w:lvl>
+    <w:lvl w:ilvl="4">
+      <w:isLgl w:val="false"/>
+      <w:lvlJc w:val="right"/>
+      <w:lvlText w:val="%5."/>
+      <w:numFmt w:val="decimal"/>
+      <w:pPr>
+        <w:pBdr/>
+        <w:spacing/>
+        <w:ind w:hanging="360" w:left="3589"/>
+      </w:pPr>
+      <w:rPr/>
+      <w:start w:val="1"/>
+      <w:suff w:val="tab"/>
+    </w:lvl>
+    <w:lvl w:ilvl="5">
+      <w:isLgl w:val="false"/>
+      <w:lvlJc w:val="right"/>
+      <w:lvlText w:val="%6."/>
+      <w:numFmt w:val="decimal"/>
+      <w:pPr>
+        <w:pBdr/>
+        <w:spacing/>
+        <w:ind w:hanging="180" w:left="4309"/>
+      </w:pPr>
+      <w:rPr/>
+      <w:start w:val="1"/>
+      <w:suff w:val="tab"/>
+    </w:lvl>
+    <w:lvl w:ilvl="6">
+      <w:isLgl w:val="false"/>
+      <w:lvlJc w:val="right"/>
+      <w:lvlText w:val="%7."/>
+      <w:numFmt w:val="decimal"/>
+      <w:pPr>
+        <w:pBdr/>
+        <w:spacing/>
+        <w:ind w:hanging="360" w:left="5029"/>
+      </w:pPr>
+      <w:rPr/>
+      <w:start w:val="1"/>
+      <w:suff w:val="tab"/>
+    </w:lvl>
+    <w:lvl w:ilvl="7">
+      <w:isLgl w:val="false"/>
+      <w:lvlJc w:val="right"/>
+      <w:lvlText w:val="%8."/>
+      <w:numFmt w:val="decimal"/>
+      <w:pPr>
+        <w:pBdr/>
+        <w:spacing/>
+        <w:ind w:hanging="360" w:left="5749"/>
+      </w:pPr>
+      <w:rPr/>
+      <w:start w:val="1"/>
+      <w:suff w:val="tab"/>
+    </w:lvl>
+    <w:lvl w:ilvl="8">
+      <w:isLgl w:val="false"/>
+      <w:lvlJc w:val="right"/>
+      <w:lvlText w:val="%9."/>
+      <w:numFmt w:val="decimal"/>
+      <w:pPr>
+        <w:pBdr/>
+        <w:spacing/>
+        <w:ind w:hanging="180" w:left="6469"/>
+      </w:pPr>
+      <w:rPr/>
+      <w:start w:val="1"/>
+      <w:suff w:val="tab"/>
+    </w:lvl>
+  </w:abstractNum>
+  <w:abstractNum w:abstractNumId="7">
+    <w:lvl w:ilvl="0">
+      <w:isLgl w:val="false"/>
+      <w:lvlJc w:val="left"/>
+      <w:lvlText w:val="·"/>
+      <w:numFmt w:val="bullet"/>
+      <w:pPr>
+        <w:pBdr/>
+        <w:spacing/>
+        <w:ind w:hanging="360" w:left="709"/>
+      </w:pPr>
+      <w:rPr>
+        <w:rFonts w:hint="default" w:ascii="Symbol" w:hAnsi="Symbol" w:eastAsia="Symbol" w:cs="Symbol"/>
+      </w:rPr>
+      <w:start w:val="1"/>
+      <w:suff w:val="tab"/>
+    </w:lvl>
+    <w:lvl w:ilvl="1">
+      <w:isLgl w:val="false"/>
+      <w:lvlJc w:val="left"/>
+      <w:lvlText w:val="o"/>
+      <w:numFmt w:val="bullet"/>
+      <w:pPr>
+        <w:pBdr/>
+        <w:spacing/>
+        <w:ind w:hanging="360" w:left="1429"/>
+      </w:pPr>
+      <w:rPr>
+        <w:rFonts w:hint="default" w:ascii="Courier New" w:hAnsi="Courier New" w:eastAsia="Courier New" w:cs="Courier New"/>
+      </w:rPr>
+      <w:start w:val="1"/>
+      <w:suff w:val="tab"/>
+    </w:lvl>
+    <w:lvl w:ilvl="2">
+      <w:isLgl w:val="false"/>
+      <w:lvlJc w:val="left"/>
+      <w:lvlText w:val="§"/>
+      <w:numFmt w:val="bullet"/>
+      <w:pPr>
+        <w:pBdr/>
+        <w:spacing/>
+        <w:ind w:hanging="360" w:left="2149"/>
+      </w:pPr>
+      <w:rPr>
+        <w:rFonts w:hint="default" w:ascii="Wingdings" w:hAnsi="Wingdings" w:eastAsia="Wingdings" w:cs="Wingdings"/>
+      </w:rPr>
+      <w:start w:val="1"/>
+      <w:suff w:val="tab"/>
+    </w:lvl>
+    <w:lvl w:ilvl="3">
+      <w:isLgl w:val="false"/>
+      <w:lvlJc w:val="left"/>
+      <w:lvlText w:val="·"/>
+      <w:numFmt w:val="bullet"/>
+      <w:pPr>
+        <w:pBdr/>
+        <w:spacing/>
+        <w:ind w:hanging="360" w:left="2869"/>
+      </w:pPr>
+      <w:rPr>
+        <w:rFonts w:hint="default" w:ascii="Symbol" w:hAnsi="Symbol" w:eastAsia="Symbol" w:cs="Symbol"/>
+      </w:rPr>
+      <w:start w:val="1"/>
+      <w:suff w:val="tab"/>
+    </w:lvl>
+    <w:lvl w:ilvl="4">
+      <w:isLgl w:val="false"/>
+      <w:lvlJc w:val="left"/>
+      <w:lvlText w:val="o"/>
+      <w:numFmt w:val="bullet"/>
+      <w:pPr>
+        <w:pBdr/>
+        <w:spacing/>
+        <w:ind w:hanging="360" w:left="3589"/>
+      </w:pPr>
+      <w:rPr>
+        <w:rFonts w:hint="default" w:ascii="Courier New" w:hAnsi="Courier New" w:eastAsia="Courier New" w:cs="Courier New"/>
+      </w:rPr>
+      <w:start w:val="1"/>
+      <w:suff w:val="tab"/>
+    </w:lvl>
+    <w:lvl w:ilvl="5">
+      <w:isLgl w:val="false"/>
+      <w:lvlJc w:val="left"/>
+      <w:lvlText w:val="§"/>
+      <w:numFmt w:val="bullet"/>
+      <w:pPr>
+        <w:pBdr/>
+        <w:spacing/>
+        <w:ind w:hanging="360" w:left="4309"/>
+      </w:pPr>
+      <w:rPr>
+        <w:rFonts w:hint="default" w:ascii="Wingdings" w:hAnsi="Wingdings" w:eastAsia="Wingdings" w:cs="Wingdings"/>
+      </w:rPr>
+      <w:start w:val="1"/>
+      <w:suff w:val="tab"/>
+    </w:lvl>
+    <w:lvl w:ilvl="6">
+      <w:isLgl w:val="false"/>
+      <w:lvlJc w:val="left"/>
+      <w:lvlText w:val="·"/>
+      <w:numFmt w:val="bullet"/>
+      <w:pPr>
+        <w:pBdr/>
+        <w:spacing/>
+        <w:ind w:hanging="360" w:left="5029"/>
+      </w:pPr>
+      <w:rPr>
+        <w:rFonts w:hint="default" w:ascii="Symbol" w:hAnsi="Symbol" w:eastAsia="Symbol" w:cs="Symbol"/>
+      </w:rPr>
+      <w:start w:val="1"/>
+      <w:suff w:val="tab"/>
+    </w:lvl>
+    <w:lvl w:ilvl="7">
+      <w:isLgl w:val="false"/>
+      <w:lvlJc w:val="left"/>
+      <w:lvlText w:val="o"/>
+      <w:numFmt w:val="bullet"/>
+      <w:pPr>
+        <w:pBdr/>
+        <w:spacing/>
+        <w:ind w:hanging="360" w:left="5749"/>
+      </w:pPr>
+      <w:rPr>
+        <w:rFonts w:hint="default" w:ascii="Courier New" w:hAnsi="Courier New" w:eastAsia="Courier New" w:cs="Courier New"/>
+      </w:rPr>
+      <w:start w:val="1"/>
+      <w:suff w:val="tab"/>
+    </w:lvl>
+    <w:lvl w:ilvl="8">
+      <w:isLgl w:val="false"/>
+      <w:lvlJc w:val="left"/>
+      <w:lvlText w:val="§"/>
+      <w:numFmt w:val="bullet"/>
+      <w:pPr>
+        <w:pBdr/>
+        <w:spacing/>
+        <w:ind w:hanging="360" w:left="6469"/>
+      </w:pPr>
+      <w:rPr>
+        <w:rFonts w:hint="default" w:ascii="Wingdings" w:hAnsi="Wingdings" w:eastAsia="Wingdings" w:cs="Wingdings"/>
+      </w:rPr>
+      <w:start w:val="1"/>
+      <w:suff w:val="tab"/>
+    </w:lvl>
+  </w:abstractNum>
+  <w:abstractNum w:abstractNumId="8">
+    <w:lvl w:ilvl="0">
+      <w:isLgl w:val="false"/>
+      <w:lvlJc w:val="right"/>
+      <w:lvlText w:val="%1."/>
+      <w:numFmt w:val="decimal"/>
+      <w:pPr>
+        <w:pBdr/>
+        <w:spacing/>
+        <w:ind w:hanging="360" w:left="709"/>
+      </w:pPr>
+      <w:rPr/>
+      <w:start w:val="1"/>
+      <w:suff w:val="tab"/>
+    </w:lvl>
+    <w:lvl w:ilvl="1">
+      <w:isLgl w:val="false"/>
+      <w:lvlJc w:val="right"/>
+      <w:lvlText w:val="%2."/>
+      <w:numFmt w:val="decimal"/>
+      <w:pPr>
+        <w:pBdr/>
+        <w:spacing/>
+        <w:ind w:hanging="360" w:left="1429"/>
+      </w:pPr>
+      <w:rPr/>
+      <w:start w:val="1"/>
+      <w:suff w:val="tab"/>
+    </w:lvl>
+    <w:lvl w:ilvl="2">
+      <w:isLgl w:val="false"/>
+      <w:lvlJc w:val="right"/>
+      <w:lvlText w:val="%3."/>
+      <w:numFmt w:val="decimal"/>
+      <w:pPr>
+        <w:pBdr/>
+        <w:spacing/>
+        <w:ind w:hanging="180" w:left="2149"/>
+      </w:pPr>
+      <w:rPr/>
+      <w:start w:val="1"/>
+      <w:suff w:val="tab"/>
+    </w:lvl>
+    <w:lvl w:ilvl="3">
+      <w:isLgl w:val="false"/>
+      <w:lvlJc w:val="right"/>
+      <w:lvlText w:val="%4."/>
+      <w:numFmt w:val="decimal"/>
+      <w:pPr>
+        <w:pBdr/>
+        <w:spacing/>
+        <w:ind w:hanging="360" w:left="2869"/>
+      </w:pPr>
+      <w:rPr/>
+      <w:start w:val="1"/>
+      <w:suff w:val="tab"/>
+    </w:lvl>
+    <w:lvl w:ilvl="4">
+      <w:isLgl w:val="false"/>
+      <w:lvlJc w:val="right"/>
+      <w:lvlText w:val="%5."/>
+      <w:numFmt w:val="decimal"/>
+      <w:pPr>
+        <w:pBdr/>
+        <w:spacing/>
+        <w:ind w:hanging="360" w:left="3589"/>
+      </w:pPr>
+      <w:rPr/>
+      <w:start w:val="1"/>
+      <w:suff w:val="tab"/>
+    </w:lvl>
+    <w:lvl w:ilvl="5">
+      <w:isLgl w:val="false"/>
+      <w:lvlJc w:val="right"/>
+      <w:lvlText w:val="%6."/>
+      <w:numFmt w:val="decimal"/>
+      <w:pPr>
+        <w:pBdr/>
+        <w:spacing/>
+        <w:ind w:hanging="180" w:left="4309"/>
+      </w:pPr>
+      <w:rPr/>
+      <w:start w:val="1"/>
+      <w:suff w:val="tab"/>
+    </w:lvl>
+    <w:lvl w:ilvl="6">
+      <w:isLgl w:val="false"/>
+      <w:lvlJc w:val="right"/>
+      <w:lvlText w:val="%7."/>
+      <w:numFmt w:val="decimal"/>
+      <w:pPr>
+        <w:pBdr/>
+        <w:spacing/>
+        <w:ind w:hanging="360" w:left="5029"/>
+      </w:pPr>
+      <w:rPr/>
+      <w:start w:val="1"/>
+      <w:suff w:val="tab"/>
+    </w:lvl>
+    <w:lvl w:ilvl="7">
+      <w:isLgl w:val="false"/>
+      <w:lvlJc w:val="right"/>
+      <w:lvlText w:val="%8."/>
+      <w:numFmt w:val="decimal"/>
+      <w:pPr>
+        <w:pBdr/>
+        <w:spacing/>
+        <w:ind w:hanging="360" w:left="5749"/>
+      </w:pPr>
+      <w:rPr/>
+      <w:start w:val="1"/>
+      <w:suff w:val="tab"/>
+    </w:lvl>
+    <w:lvl w:ilvl="8">
+      <w:isLgl w:val="false"/>
+      <w:lvlJc w:val="right"/>
+      <w:lvlText w:val="%9."/>
+      <w:numFmt w:val="decimal"/>
+      <w:pPr>
+        <w:pBdr/>
+        <w:spacing/>
+        <w:ind w:hanging="180" w:left="6469"/>
+      </w:pPr>
+      <w:rPr/>
+      <w:start w:val="1"/>
+      <w:suff w:val="tab"/>
+    </w:lvl>
+  </w:abstractNum>
+  <w:abstractNum w:abstractNumId="9">
+    <w:lvl w:ilvl="0">
+      <w:isLgl w:val="false"/>
+      <w:lvlJc w:val="left"/>
+      <w:lvlText w:val="·"/>
+      <w:numFmt w:val="bullet"/>
+      <w:pPr>
+        <w:pBdr/>
+        <w:spacing/>
+        <w:ind w:hanging="360" w:left="709"/>
+      </w:pPr>
+      <w:rPr>
+        <w:rFonts w:hint="default" w:ascii="Symbol" w:hAnsi="Symbol" w:eastAsia="Symbol" w:cs="Symbol"/>
+      </w:rPr>
+      <w:start w:val="1"/>
+      <w:suff w:val="tab"/>
+    </w:lvl>
+    <w:lvl w:ilvl="1">
+      <w:isLgl w:val="false"/>
+      <w:lvlJc w:val="left"/>
+      <w:lvlText w:val="o"/>
+      <w:numFmt w:val="bullet"/>
+      <w:pPr>
+        <w:pBdr/>
+        <w:spacing/>
+        <w:ind w:hanging="360" w:left="1429"/>
+      </w:pPr>
+      <w:rPr>
+        <w:rFonts w:hint="default" w:ascii="Courier New" w:hAnsi="Courier New" w:eastAsia="Courier New" w:cs="Courier New"/>
+      </w:rPr>
+      <w:start w:val="1"/>
+      <w:suff w:val="tab"/>
+    </w:lvl>
+    <w:lvl w:ilvl="2">
+      <w:isLgl w:val="false"/>
+      <w:lvlJc w:val="left"/>
+      <w:lvlText w:val="§"/>
+      <w:numFmt w:val="bullet"/>
+      <w:pPr>
+        <w:pBdr/>
+        <w:spacing/>
+        <w:ind w:hanging="360" w:left="2149"/>
+      </w:pPr>
+      <w:rPr>
+        <w:rFonts w:hint="default" w:ascii="Wingdings" w:hAnsi="Wingdings" w:eastAsia="Wingdings" w:cs="Wingdings"/>
+      </w:rPr>
+      <w:start w:val="1"/>
+      <w:suff w:val="tab"/>
+    </w:lvl>
+    <w:lvl w:ilvl="3">
+      <w:isLgl w:val="false"/>
+      <w:lvlJc w:val="left"/>
+      <w:lvlText w:val="·"/>
+      <w:numFmt w:val="bullet"/>
+      <w:pPr>
+        <w:pBdr/>
+        <w:spacing/>
+        <w:ind w:hanging="360" w:left="2869"/>
+      </w:pPr>
+      <w:rPr>
+        <w:rFonts w:hint="default" w:ascii="Symbol" w:hAnsi="Symbol" w:eastAsia="Symbol" w:cs="Symbol"/>
+      </w:rPr>
+      <w:start w:val="1"/>
+      <w:suff w:val="tab"/>
+    </w:lvl>
+    <w:lvl w:ilvl="4">
+      <w:isLgl w:val="false"/>
+      <w:lvlJc w:val="left"/>
+      <w:lvlText w:val="o"/>
+      <w:numFmt w:val="bullet"/>
+      <w:pPr>
+        <w:pBdr/>
+        <w:spacing/>
+        <w:ind w:hanging="360" w:left="3589"/>
+      </w:pPr>
+      <w:rPr>
+        <w:rFonts w:hint="default" w:ascii="Courier New" w:hAnsi="Courier New" w:eastAsia="Courier New" w:cs="Courier New"/>
+      </w:rPr>
+      <w:start w:val="1"/>
+      <w:suff w:val="tab"/>
+    </w:lvl>
+    <w:lvl w:ilvl="5">
+      <w:isLgl w:val="false"/>
+      <w:lvlJc w:val="left"/>
+      <w:lvlText w:val="§"/>
+      <w:numFmt w:val="bullet"/>
+      <w:pPr>
+        <w:pBdr/>
+        <w:spacing/>
+        <w:ind w:hanging="360" w:left="4309"/>
+      </w:pPr>
+      <w:rPr>
+        <w:rFonts w:hint="default" w:ascii="Wingdings" w:hAnsi="Wingdings" w:eastAsia="Wingdings" w:cs="Wingdings"/>
+      </w:rPr>
+      <w:start w:val="1"/>
+      <w:suff w:val="tab"/>
+    </w:lvl>
+    <w:lvl w:ilvl="6">
+      <w:isLgl w:val="false"/>
+      <w:lvlJc w:val="left"/>
+      <w:lvlText w:val="·"/>
+      <w:numFmt w:val="bullet"/>
+      <w:pPr>
+        <w:pBdr/>
+        <w:spacing/>
+        <w:ind w:hanging="360" w:left="5029"/>
+      </w:pPr>
+      <w:rPr>
+        <w:rFonts w:hint="default" w:ascii="Symbol" w:hAnsi="Symbol" w:eastAsia="Symbol" w:cs="Symbol"/>
+      </w:rPr>
+      <w:start w:val="1"/>
+      <w:suff w:val="tab"/>
+    </w:lvl>
+    <w:lvl w:ilvl="7">
+      <w:isLgl w:val="false"/>
+      <w:lvlJc w:val="left"/>
+      <w:lvlText w:val="o"/>
+      <w:numFmt w:val="bullet"/>
+      <w:pPr>
+        <w:pBdr/>
+        <w:spacing/>
+        <w:ind w:hanging="360" w:left="5749"/>
+      </w:pPr>
+      <w:rPr>
+        <w:rFonts w:hint="default" w:ascii="Courier New" w:hAnsi="Courier New" w:eastAsia="Courier New" w:cs="Courier New"/>
+      </w:rPr>
+      <w:start w:val="1"/>
+      <w:suff w:val="tab"/>
+    </w:lvl>
+    <w:lvl w:ilvl="8">
+      <w:isLgl w:val="false"/>
+      <w:lvlJc w:val="left"/>
+      <w:lvlText w:val="§"/>
+      <w:numFmt w:val="bullet"/>
+      <w:pPr>
+        <w:pBdr/>
+        <w:spacing/>
+        <w:ind w:hanging="360" w:left="6469"/>
+      </w:pPr>
+      <w:rPr>
+        <w:rFonts w:hint="default" w:ascii="Wingdings" w:hAnsi="Wingdings" w:eastAsia="Wingdings" w:cs="Wingdings"/>
+      </w:rPr>
+      <w:start w:val="1"/>
+      <w:suff w:val="tab"/>
+    </w:lvl>
+  </w:abstractNum>
+  <w:num w:numId="1">
+    <w:abstractNumId w:val="0"/>
+  </w:num>
+  <w:num w:numId="2">
+    <w:abstractNumId w:val="1"/>
+  </w:num>
+  <w:num w:numId="3">
+    <w:abstractNumId w:val="2"/>
+  </w:num>
+  <w:num w:numId="4">
+    <w:abstractNumId w:val="3"/>
+  </w:num>
+  <w:num w:numId="5">
+    <w:abstractNumId w:val="4"/>
+  </w:num>
+  <w:num w:numId="6">
+    <w:abstractNumId w:val="5"/>
+  </w:num>
+  <w:num w:numId="7">
+    <w:abstractNumId w:val="6"/>
+  </w:num>
+  <w:num w:numId="8">
+    <w:abstractNumId w:val="7"/>
+  </w:num>
+  <w:num w:numId="9">
+    <w:abstractNumId w:val="8"/>
+  </w:num>
+  <w:num w:numId="10">
+    <w:abstractNumId w:val="9"/>
+  </w:num>
+</w:numbering>
 </file>
 
 <file path=word/styles.xml><?xml version="1.0" encoding="utf-8"?>

</xml_diff>

<commit_message>
Enhance dice UI effects and enemy highlighting 7:47pm 7/29/2025
Adds fiery particle effects to dice result boxes using pooled emitters, improves animation transitions, and updates emitter management in DiceAnimationController. Refactors EnemyDisplayPanel to expose hovered enemy ID, enabling map highlighting of hovered enemies in combat. Adjusts dice animation timing and roll timeouts for smoother UI experience. Includes updated d4 model and texture assets.
</commit_message>
<xml_diff>
--- a/.utility/promptguide.docx
+++ b/.utility/promptguide.docx
@@ -170,7 +170,7 @@
     </w:p>
     <w:p>
       <w:pPr>
-        <w:pStyle w:val="890"/>
+        <w:pStyle w:val="910"/>
         <w:numPr>
           <w:ilvl w:val="1"/>
           <w:numId w:val="2"/>
@@ -192,10 +192,10 @@
     </w:p>
     <w:p>
       <w:pPr>
-        <w:pStyle w:val="890"/>
+        <w:pStyle w:val="910"/>
         <w:numPr>
-          <w:ilvl w:val="1"/>
-          <w:numId w:val="2"/>
+          <w:ilvl w:val="0"/>
+          <w:numId w:val="11"/>
         </w:numPr>
         <w:pBdr>
           <w:top w:val="none" w:color="000000" w:sz="4" w:space="0"/>
@@ -208,16 +208,27 @@
         <w:rPr/>
       </w:pPr>
       <w:r>
-        <w:t xml:space="preserve">For each file changed, place the file name on its own line above and below a single fenced code block containing the entire file.</w:t>
+        <w:rPr>
+          <w:highlight w:val="none"/>
+        </w:rPr>
       </w:r>
+      <w:r>
+        <w:t xml:space="preserve">Begin your response with a single, brief introductory sentence like "Here are the </w:t>
+      </w:r>
+      <w:r/>
+      <w:r>
+        <w:t xml:space="preserve">updated files:"</w:t>
+      </w:r>
+      <w:r/>
+      <w:r/>
       <w:r/>
     </w:p>
     <w:p>
       <w:pPr>
-        <w:pStyle w:val="890"/>
+        <w:pStyle w:val="910"/>
         <w:numPr>
-          <w:ilvl w:val="1"/>
-          <w:numId w:val="2"/>
+          <w:ilvl w:val="0"/>
+          <w:numId w:val="11"/>
         </w:numPr>
         <w:pBdr>
           <w:top w:val="none" w:color="000000" w:sz="4" w:space="0"/>
@@ -230,12 +241,24 @@
         <w:rPr/>
       </w:pPr>
       <w:r>
-        <w:t xml:space="preserve">Do not leave placeholders like “// rest of code unchanged.”</w:t>
+        <w:rPr>
+          <w:highlight w:val="none"/>
+        </w:rPr>
+        <w:t xml:space="preserve">Give a brief summary of what was changed. Give instructions on how and where to tune parameters added if tuning said parameters may be desired.</w:t>
       </w:r>
-      <w:r/>
+      <w:r>
+        <w:rPr>
+          <w:highlight w:val="none"/>
+        </w:rPr>
+      </w:r>
     </w:p>
     <w:p>
       <w:pPr>
+        <w:pStyle w:val="910"/>
+        <w:numPr>
+          <w:ilvl w:val="0"/>
+          <w:numId w:val="11"/>
+        </w:numPr>
         <w:pBdr>
           <w:top w:val="none" w:color="000000" w:sz="4" w:space="0"/>
           <w:left w:val="none" w:color="000000" w:sz="4" w:space="0"/>
@@ -243,6 +266,100 @@
           <w:right w:val="none" w:color="000000" w:sz="4" w:space="0"/>
         </w:pBdr>
         <w:spacing/>
+        <w:ind w:right="0"/>
+        <w:rPr/>
+      </w:pPr>
+      <w:r>
+        <w:rPr>
+          <w:highlight w:val="none"/>
+        </w:rPr>
+      </w:r>
+      <w:r>
+        <w:t xml:space="preserve">For each file changed, place the file name on its own line, followed immediately </w:t>
+      </w:r>
+      <w:r>
+        <w:rPr>
+          <w:highlight w:val="none"/>
+        </w:rPr>
+        <w:t xml:space="preserve">by a single fenced code block containing the entire file.</w:t>
+      </w:r>
+      <w:r/>
+      <w:r/>
+    </w:p>
+    <w:p>
+      <w:pPr>
+        <w:pStyle w:val="910"/>
+        <w:numPr>
+          <w:ilvl w:val="0"/>
+          <w:numId w:val="11"/>
+        </w:numPr>
+        <w:pBdr>
+          <w:top w:val="none" w:color="000000" w:sz="4" w:space="0"/>
+          <w:left w:val="none" w:color="000000" w:sz="4" w:space="0"/>
+          <w:bottom w:val="none" w:color="000000" w:sz="4" w:space="0"/>
+          <w:right w:val="none" w:color="000000" w:sz="4" w:space="0"/>
+        </w:pBdr>
+        <w:spacing/>
+        <w:ind w:right="0"/>
+        <w:rPr/>
+      </w:pPr>
+      <w:r>
+        <w:rPr>
+          <w:highlight w:val="none"/>
+        </w:rPr>
+      </w:r>
+      <w:r>
+        <w:rPr>
+          <w:highlight w:val="none"/>
+        </w:rPr>
+        <w:t xml:space="preserve">Use the `csharp` language identifier for the code block (e.g., ```csharp).</w:t>
+      </w:r>
+      <w:r/>
+      <w:r/>
+    </w:p>
+    <w:p>
+      <w:pPr>
+        <w:pStyle w:val="910"/>
+        <w:numPr>
+          <w:ilvl w:val="0"/>
+          <w:numId w:val="11"/>
+        </w:numPr>
+        <w:pBdr>
+          <w:top w:val="none" w:color="000000" w:sz="4" w:space="0"/>
+          <w:left w:val="none" w:color="000000" w:sz="4" w:space="0"/>
+          <w:bottom w:val="none" w:color="000000" w:sz="4" w:space="0"/>
+          <w:right w:val="none" w:color="000000" w:sz="4" w:space="0"/>
+        </w:pBdr>
+        <w:spacing/>
+        <w:ind w:right="0"/>
+        <w:rPr/>
+      </w:pPr>
+      <w:r>
+        <w:rPr>
+          <w:highlight w:val="none"/>
+        </w:rPr>
+      </w:r>
+      <w:r>
+        <w:rPr>
+          <w:highlight w:val="none"/>
+        </w:rPr>
+        <w:t xml:space="preserve">Do not leave placeholders like “// rest of code unchanged.”</w:t>
+      </w:r>
+      <w:r/>
+      <w:r/>
+      <w:r/>
+      <w:r/>
+      <w:r/>
+    </w:p>
+    <w:p>
+      <w:pPr>
+        <w:pBdr>
+          <w:top w:val="none" w:color="000000" w:sz="4" w:space="0"/>
+          <w:left w:val="none" w:color="000000" w:sz="4" w:space="0"/>
+          <w:bottom w:val="none" w:color="000000" w:sz="4" w:space="0"/>
+          <w:right w:val="none" w:color="000000" w:sz="4" w:space="0"/>
+        </w:pBdr>
+        <w:spacing/>
         <w:ind w:right="0" w:firstLine="0" w:left="709"/>
         <w:rPr/>
       </w:pPr>
@@ -253,7 +370,7 @@
     </w:p>
     <w:p>
       <w:pPr>
-        <w:pStyle w:val="890"/>
+        <w:pStyle w:val="910"/>
         <w:numPr>
           <w:ilvl w:val="1"/>
           <w:numId w:val="4"/>
@@ -292,7 +409,7 @@
     </w:p>
     <w:p>
       <w:pPr>
-        <w:pStyle w:val="890"/>
+        <w:pStyle w:val="910"/>
         <w:numPr>
           <w:ilvl w:val="1"/>
           <w:numId w:val="6"/>
@@ -310,17 +427,17 @@
       <w:r>
         <w:t xml:space="preserve">If any part of my request is unclear, ask me one concise clarification question.</w:t>
       </w:r>
-      <w:r/>
       <w:r>
         <w:rPr>
           <w:rFonts w:ascii="Times New Roman" w:hAnsi="Times New Roman" w:eastAsia="Times New Roman" w:cs="Times New Roman"/>
           <w:sz w:val="24"/>
         </w:rPr>
       </w:r>
+      <w:r/>
     </w:p>
     <w:p>
       <w:pPr>
-        <w:pStyle w:val="890"/>
+        <w:pStyle w:val="910"/>
         <w:numPr>
           <w:ilvl w:val="1"/>
           <w:numId w:val="6"/>
@@ -359,7 +476,7 @@
     </w:p>
     <w:p>
       <w:pPr>
-        <w:pStyle w:val="890"/>
+        <w:pStyle w:val="910"/>
         <w:numPr>
           <w:ilvl w:val="1"/>
           <w:numId w:val="8"/>
@@ -398,7 +515,7 @@
     </w:p>
     <w:p>
       <w:pPr>
-        <w:pStyle w:val="890"/>
+        <w:pStyle w:val="910"/>
         <w:numPr>
           <w:ilvl w:val="1"/>
           <w:numId w:val="10"/>
@@ -452,6 +569,7 @@
           <w:highlight w:val="none"/>
         </w:rPr>
       </w:r>
+      <w:r/>
     </w:p>
     <w:sectPr>
       <w:footnotePr/>
@@ -1895,6 +2013,152 @@
         <w:pBdr/>
         <w:spacing/>
         <w:ind w:hanging="360" w:left="6469"/>
+      </w:pPr>
+      <w:rPr>
+        <w:rFonts w:hint="default" w:ascii="Wingdings" w:hAnsi="Wingdings" w:eastAsia="Wingdings" w:cs="Wingdings"/>
+      </w:rPr>
+      <w:start w:val="1"/>
+      <w:suff w:val="tab"/>
+    </w:lvl>
+  </w:abstractNum>
+  <w:abstractNum w:abstractNumId="10">
+    <w:lvl w:ilvl="0">
+      <w:isLgl w:val="false"/>
+      <w:lvlJc w:val="left"/>
+      <w:lvlText w:val="o"/>
+      <w:numFmt w:val="bullet"/>
+      <w:pPr>
+        <w:pBdr/>
+        <w:spacing/>
+        <w:ind w:hanging="360" w:left="1418"/>
+      </w:pPr>
+      <w:rPr>
+        <w:rFonts w:ascii="Courier New" w:hAnsi="Courier New" w:eastAsia="Courier New" w:cs="Courier New"/>
+      </w:rPr>
+      <w:start w:val="1"/>
+      <w:suff w:val="tab"/>
+    </w:lvl>
+    <w:lvl w:ilvl="1">
+      <w:isLgl w:val="false"/>
+      <w:lvlJc w:val="left"/>
+      <w:lvlText w:val="o"/>
+      <w:numFmt w:val="bullet"/>
+      <w:pPr>
+        <w:pBdr/>
+        <w:spacing/>
+        <w:ind w:hanging="360" w:left="2138"/>
+      </w:pPr>
+      <w:rPr>
+        <w:rFonts w:hint="default" w:ascii="Courier New" w:hAnsi="Courier New" w:eastAsia="Courier New" w:cs="Courier New"/>
+      </w:rPr>
+      <w:start w:val="1"/>
+      <w:suff w:val="tab"/>
+    </w:lvl>
+    <w:lvl w:ilvl="2">
+      <w:isLgl w:val="false"/>
+      <w:lvlJc w:val="left"/>
+      <w:lvlText w:val="§"/>
+      <w:numFmt w:val="bullet"/>
+      <w:pPr>
+        <w:pBdr/>
+        <w:spacing/>
+        <w:ind w:hanging="360" w:left="2858"/>
+      </w:pPr>
+      <w:rPr>
+        <w:rFonts w:hint="default" w:ascii="Wingdings" w:hAnsi="Wingdings" w:eastAsia="Wingdings" w:cs="Wingdings"/>
+      </w:rPr>
+      <w:start w:val="1"/>
+      <w:suff w:val="tab"/>
+    </w:lvl>
+    <w:lvl w:ilvl="3">
+      <w:isLgl w:val="false"/>
+      <w:lvlJc w:val="left"/>
+      <w:lvlText w:val="·"/>
+      <w:numFmt w:val="bullet"/>
+      <w:pPr>
+        <w:pBdr/>
+        <w:spacing/>
+        <w:ind w:hanging="360" w:left="3578"/>
+      </w:pPr>
+      <w:rPr>
+        <w:rFonts w:hint="default" w:ascii="Symbol" w:hAnsi="Symbol" w:eastAsia="Symbol" w:cs="Symbol"/>
+      </w:rPr>
+      <w:start w:val="1"/>
+      <w:suff w:val="tab"/>
+    </w:lvl>
+    <w:lvl w:ilvl="4">
+      <w:isLgl w:val="false"/>
+      <w:lvlJc w:val="left"/>
+      <w:lvlText w:val="o"/>
+      <w:numFmt w:val="bullet"/>
+      <w:pPr>
+        <w:pBdr/>
+        <w:spacing/>
+        <w:ind w:hanging="360" w:left="4298"/>
+      </w:pPr>
+      <w:rPr>
+        <w:rFonts w:hint="default" w:ascii="Courier New" w:hAnsi="Courier New" w:eastAsia="Courier New" w:cs="Courier New"/>
+      </w:rPr>
+      <w:start w:val="1"/>
+      <w:suff w:val="tab"/>
+    </w:lvl>
+    <w:lvl w:ilvl="5">
+      <w:isLgl w:val="false"/>
+      <w:lvlJc w:val="left"/>
+      <w:lvlText w:val="§"/>
+      <w:numFmt w:val="bullet"/>
+      <w:pPr>
+        <w:pBdr/>
+        <w:spacing/>
+        <w:ind w:hanging="360" w:left="5018"/>
+      </w:pPr>
+      <w:rPr>
+        <w:rFonts w:hint="default" w:ascii="Wingdings" w:hAnsi="Wingdings" w:eastAsia="Wingdings" w:cs="Wingdings"/>
+      </w:rPr>
+      <w:start w:val="1"/>
+      <w:suff w:val="tab"/>
+    </w:lvl>
+    <w:lvl w:ilvl="6">
+      <w:isLgl w:val="false"/>
+      <w:lvlJc w:val="left"/>
+      <w:lvlText w:val="·"/>
+      <w:numFmt w:val="bullet"/>
+      <w:pPr>
+        <w:pBdr/>
+        <w:spacing/>
+        <w:ind w:hanging="360" w:left="5738"/>
+      </w:pPr>
+      <w:rPr>
+        <w:rFonts w:hint="default" w:ascii="Symbol" w:hAnsi="Symbol" w:eastAsia="Symbol" w:cs="Symbol"/>
+      </w:rPr>
+      <w:start w:val="1"/>
+      <w:suff w:val="tab"/>
+    </w:lvl>
+    <w:lvl w:ilvl="7">
+      <w:isLgl w:val="false"/>
+      <w:lvlJc w:val="left"/>
+      <w:lvlText w:val="o"/>
+      <w:numFmt w:val="bullet"/>
+      <w:pPr>
+        <w:pBdr/>
+        <w:spacing/>
+        <w:ind w:hanging="360" w:left="6458"/>
+      </w:pPr>
+      <w:rPr>
+        <w:rFonts w:hint="default" w:ascii="Courier New" w:hAnsi="Courier New" w:eastAsia="Courier New" w:cs="Courier New"/>
+      </w:rPr>
+      <w:start w:val="1"/>
+      <w:suff w:val="tab"/>
+    </w:lvl>
+    <w:lvl w:ilvl="8">
+      <w:isLgl w:val="false"/>
+      <w:lvlJc w:val="left"/>
+      <w:lvlText w:val="§"/>
+      <w:numFmt w:val="bullet"/>
+      <w:pPr>
+        <w:pBdr/>
+        <w:spacing/>
+        <w:ind w:hanging="360" w:left="7178"/>
       </w:pPr>
       <w:rPr>
         <w:rFonts w:hint="default" w:ascii="Wingdings" w:hAnsi="Wingdings" w:eastAsia="Wingdings" w:cs="Wingdings"/>
@@ -1932,6 +2196,9 @@
   </w:num>
   <w:num w:numId="10">
     <w:abstractNumId w:val="9"/>
+  </w:num>
+  <w:num w:numId="11">
+    <w:abstractNumId w:val="10"/>
   </w:num>
 </w:numbering>
 </file>
@@ -2094,9 +2361,9 @@
     <w:lsdException w:name="Bibliography" w:uiPriority="37"/>
     <w:lsdException w:name="TOC Heading" w:uiPriority="39" w:qFormat="1"/>
   </w:latentStyles>
-  <w:style w:type="table" w:styleId="701">
+  <w:style w:type="table" w:styleId="721">
     <w:name w:val="Table Grid"/>
-    <w:basedOn w:val="887"/>
+    <w:basedOn w:val="907"/>
     <w:uiPriority w:val="59"/>
     <w:pPr>
       <w:pBdr/>
@@ -2293,9 +2560,9 @@
       </w:tcPr>
     </w:tblStylePr>
   </w:style>
-  <w:style w:type="table" w:styleId="702">
+  <w:style w:type="table" w:styleId="722">
     <w:name w:val="Table Grid Light"/>
-    <w:basedOn w:val="887"/>
+    <w:basedOn w:val="907"/>
     <w:uiPriority w:val="59"/>
     <w:pPr>
       <w:pBdr/>
@@ -2492,9 +2759,9 @@
       </w:tcPr>
     </w:tblStylePr>
   </w:style>
-  <w:style w:type="table" w:styleId="703">
+  <w:style w:type="table" w:styleId="723">
     <w:name w:val="Plain Table 1"/>
-    <w:basedOn w:val="887"/>
+    <w:basedOn w:val="907"/>
     <w:uiPriority w:val="59"/>
     <w:pPr>
       <w:pBdr/>
@@ -2717,9 +2984,9 @@
       </w:tcPr>
     </w:tblStylePr>
   </w:style>
-  <w:style w:type="table" w:styleId="704">
+  <w:style w:type="table" w:styleId="724">
     <w:name w:val="Plain Table 2"/>
-    <w:basedOn w:val="887"/>
+    <w:basedOn w:val="907"/>
     <w:uiPriority w:val="59"/>
     <w:pPr>
       <w:pBdr/>
@@ -2950,9 +3217,9 @@
       </w:tcPr>
     </w:tblStylePr>
   </w:style>
-  <w:style w:type="table" w:styleId="705">
+  <w:style w:type="table" w:styleId="725">
     <w:name w:val="Plain Table 3"/>
-    <w:basedOn w:val="887"/>
+    <w:basedOn w:val="907"/>
     <w:uiPriority w:val="99"/>
     <w:pPr>
       <w:pBdr/>
@@ -3180,9 +3447,9 @@
       </w:tcPr>
     </w:tblStylePr>
   </w:style>
-  <w:style w:type="table" w:styleId="706">
+  <w:style w:type="table" w:styleId="726">
     <w:name w:val="Plain Table 4"/>
-    <w:basedOn w:val="887"/>
+    <w:basedOn w:val="907"/>
     <w:uiPriority w:val="99"/>
     <w:pPr>
       <w:pBdr/>
@@ -3396,9 +3663,9 @@
       </w:tcPr>
     </w:tblStylePr>
   </w:style>
-  <w:style w:type="table" w:styleId="707">
+  <w:style w:type="table" w:styleId="727">
     <w:name w:val="Plain Table 5"/>
-    <w:basedOn w:val="887"/>
+    <w:basedOn w:val="907"/>
     <w:uiPriority w:val="99"/>
     <w:pPr>
       <w:pBdr/>
@@ -3629,9 +3896,9 @@
       </w:tcPr>
     </w:tblStylePr>
   </w:style>
-  <w:style w:type="table" w:styleId="708">
+  <w:style w:type="table" w:styleId="728">
     <w:name w:val="Grid Table 1 Light"/>
-    <w:basedOn w:val="887"/>
+    <w:basedOn w:val="907"/>
     <w:uiPriority w:val="99"/>
     <w:pPr>
       <w:pBdr/>
@@ -3852,9 +4119,9 @@
       </w:tcPr>
     </w:tblStylePr>
   </w:style>
-  <w:style w:type="table" w:styleId="709">
+  <w:style w:type="table" w:styleId="729">
     <w:name w:val="Grid Table 1 Light - Accent 1"/>
-    <w:basedOn w:val="887"/>
+    <w:basedOn w:val="907"/>
     <w:uiPriority w:val="99"/>
     <w:pPr>
       <w:pBdr/>
@@ -4075,9 +4342,9 @@
       </w:tcPr>
     </w:tblStylePr>
   </w:style>
-  <w:style w:type="table" w:styleId="710">
+  <w:style w:type="table" w:styleId="730">
     <w:name w:val="Grid Table 1 Light - Accent 2"/>
-    <w:basedOn w:val="887"/>
+    <w:basedOn w:val="907"/>
     <w:uiPriority w:val="99"/>
     <w:pPr>
       <w:pBdr/>
@@ -4298,9 +4565,9 @@
       </w:tcPr>
     </w:tblStylePr>
   </w:style>
-  <w:style w:type="table" w:styleId="711">
+  <w:style w:type="table" w:styleId="731">
     <w:name w:val="Grid Table 1 Light - Accent 3"/>
-    <w:basedOn w:val="887"/>
+    <w:basedOn w:val="907"/>
     <w:uiPriority w:val="99"/>
     <w:pPr>
       <w:pBdr/>
@@ -4521,9 +4788,9 @@
       </w:tcPr>
     </w:tblStylePr>
   </w:style>
-  <w:style w:type="table" w:styleId="712">
+  <w:style w:type="table" w:styleId="732">
     <w:name w:val="Grid Table 1 Light - Accent 4"/>
-    <w:basedOn w:val="887"/>
+    <w:basedOn w:val="907"/>
     <w:uiPriority w:val="99"/>
     <w:pPr>
       <w:pBdr/>
@@ -4744,9 +5011,9 @@
       </w:tcPr>
     </w:tblStylePr>
   </w:style>
-  <w:style w:type="table" w:styleId="713">
+  <w:style w:type="table" w:styleId="733">
     <w:name w:val="Grid Table 1 Light - Accent 5"/>
-    <w:basedOn w:val="887"/>
+    <w:basedOn w:val="907"/>
     <w:uiPriority w:val="99"/>
     <w:pPr>
       <w:pBdr/>
@@ -4967,9 +5234,9 @@
       </w:tcPr>
     </w:tblStylePr>
   </w:style>
-  <w:style w:type="table" w:styleId="714">
+  <w:style w:type="table" w:styleId="734">
     <w:name w:val="Grid Table 1 Light - Accent 6"/>
-    <w:basedOn w:val="887"/>
+    <w:basedOn w:val="907"/>
     <w:uiPriority w:val="99"/>
     <w:pPr>
       <w:pBdr/>
@@ -5190,9 +5457,9 @@
       </w:tcPr>
     </w:tblStylePr>
   </w:style>
-  <w:style w:type="table" w:styleId="715">
+  <w:style w:type="table" w:styleId="735">
     <w:name w:val="Grid Table 2"/>
-    <w:basedOn w:val="887"/>
+    <w:basedOn w:val="907"/>
     <w:uiPriority w:val="99"/>
     <w:pPr>
       <w:pBdr/>
@@ -5422,9 +5689,9 @@
       </w:tcPr>
     </w:tblStylePr>
   </w:style>
-  <w:style w:type="table" w:styleId="716">
+  <w:style w:type="table" w:styleId="736">
     <w:name w:val="Grid Table 2 - Accent 1"/>
-    <w:basedOn w:val="887"/>
+    <w:basedOn w:val="907"/>
     <w:uiPriority w:val="99"/>
     <w:pPr>
       <w:pBdr/>
@@ -5654,9 +5921,9 @@
       </w:tcPr>
     </w:tblStylePr>
   </w:style>
-  <w:style w:type="table" w:styleId="717">
+  <w:style w:type="table" w:styleId="737">
     <w:name w:val="Grid Table 2 - Accent 2"/>
-    <w:basedOn w:val="887"/>
+    <w:basedOn w:val="907"/>
     <w:uiPriority w:val="99"/>
     <w:pPr>
       <w:pBdr/>
@@ -5886,9 +6153,9 @@
       </w:tcPr>
     </w:tblStylePr>
   </w:style>
-  <w:style w:type="table" w:styleId="718">
+  <w:style w:type="table" w:styleId="738">
     <w:name w:val="Grid Table 2 - Accent 3"/>
-    <w:basedOn w:val="887"/>
+    <w:basedOn w:val="907"/>
     <w:uiPriority w:val="99"/>
     <w:pPr>
       <w:pBdr/>
@@ -6118,9 +6385,9 @@
       </w:tcPr>
     </w:tblStylePr>
   </w:style>
-  <w:style w:type="table" w:styleId="719">
+  <w:style w:type="table" w:styleId="739">
     <w:name w:val="Grid Table 2 - Accent 4"/>
-    <w:basedOn w:val="887"/>
+    <w:basedOn w:val="907"/>
     <w:uiPriority w:val="99"/>
     <w:pPr>
       <w:pBdr/>
@@ -6350,9 +6617,9 @@
       </w:tcPr>
     </w:tblStylePr>
   </w:style>
-  <w:style w:type="table" w:styleId="720">
+  <w:style w:type="table" w:styleId="740">
     <w:name w:val="Grid Table 2 - Accent 5"/>
-    <w:basedOn w:val="887"/>
+    <w:basedOn w:val="907"/>
     <w:uiPriority w:val="99"/>
     <w:pPr>
       <w:pBdr/>
@@ -6582,9 +6849,9 @@
       </w:tcPr>
     </w:tblStylePr>
   </w:style>
-  <w:style w:type="table" w:styleId="721">
+  <w:style w:type="table" w:styleId="741">
     <w:name w:val="Grid Table 2 - Accent 6"/>
-    <w:basedOn w:val="887"/>
+    <w:basedOn w:val="907"/>
     <w:uiPriority w:val="99"/>
     <w:pPr>
       <w:pBdr/>
@@ -6814,9 +7081,9 @@
       </w:tcPr>
     </w:tblStylePr>
   </w:style>
-  <w:style w:type="table" w:styleId="722">
+  <w:style w:type="table" w:styleId="742">
     <w:name w:val="Grid Table 3"/>
-    <w:basedOn w:val="887"/>
+    <w:basedOn w:val="907"/>
     <w:uiPriority w:val="99"/>
     <w:pPr>
       <w:pBdr/>
@@ -7059,9 +7326,9 @@
       </w:tcPr>
     </w:tblStylePr>
   </w:style>
-  <w:style w:type="table" w:styleId="723">
+  <w:style w:type="table" w:styleId="743">
     <w:name w:val="Grid Table 3 - Accent 1"/>
-    <w:basedOn w:val="887"/>
+    <w:basedOn w:val="907"/>
     <w:uiPriority w:val="99"/>
     <w:pPr>
       <w:pBdr/>
@@ -7304,9 +7571,9 @@
       </w:tcPr>
     </w:tblStylePr>
   </w:style>
-  <w:style w:type="table" w:styleId="724">
+  <w:style w:type="table" w:styleId="744">
     <w:name w:val="Grid Table 3 - Accent 2"/>
-    <w:basedOn w:val="887"/>
+    <w:basedOn w:val="907"/>
     <w:uiPriority w:val="99"/>
     <w:pPr>
       <w:pBdr/>
@@ -7549,9 +7816,9 @@
       </w:tcPr>
     </w:tblStylePr>
   </w:style>
-  <w:style w:type="table" w:styleId="725">
+  <w:style w:type="table" w:styleId="745">
     <w:name w:val="Grid Table 3 - Accent 3"/>
-    <w:basedOn w:val="887"/>
+    <w:basedOn w:val="907"/>
     <w:uiPriority w:val="99"/>
     <w:pPr>
       <w:pBdr/>
@@ -7794,9 +8061,9 @@
       </w:tcPr>
     </w:tblStylePr>
   </w:style>
-  <w:style w:type="table" w:styleId="726">
+  <w:style w:type="table" w:styleId="746">
     <w:name w:val="Grid Table 3 - Accent 4"/>
-    <w:basedOn w:val="887"/>
+    <w:basedOn w:val="907"/>
     <w:uiPriority w:val="99"/>
     <w:pPr>
       <w:pBdr/>
@@ -8039,9 +8306,9 @@
       </w:tcPr>
     </w:tblStylePr>
   </w:style>
-  <w:style w:type="table" w:styleId="727">
+  <w:style w:type="table" w:styleId="747">
     <w:name w:val="Grid Table 3 - Accent 5"/>
-    <w:basedOn w:val="887"/>
+    <w:basedOn w:val="907"/>
     <w:uiPriority w:val="99"/>
     <w:pPr>
       <w:pBdr/>
@@ -8284,9 +8551,9 @@
       </w:tcPr>
     </w:tblStylePr>
   </w:style>
-  <w:style w:type="table" w:styleId="728">
+  <w:style w:type="table" w:styleId="748">
     <w:name w:val="Grid Table 3 - Accent 6"/>
-    <w:basedOn w:val="887"/>
+    <w:basedOn w:val="907"/>
     <w:uiPriority w:val="99"/>
     <w:pPr>
       <w:pBdr/>
@@ -8529,9 +8796,9 @@
       </w:tcPr>
     </w:tblStylePr>
   </w:style>
-  <w:style w:type="table" w:styleId="729">
+  <w:style w:type="table" w:styleId="749">
     <w:name w:val="Grid Table 4"/>
-    <w:basedOn w:val="887"/>
+    <w:basedOn w:val="907"/>
     <w:uiPriority w:val="59"/>
     <w:pPr>
       <w:pBdr/>
@@ -8762,9 +9029,9 @@
       </w:tcPr>
     </w:tblStylePr>
   </w:style>
-  <w:style w:type="table" w:styleId="730">
+  <w:style w:type="table" w:styleId="750">
     <w:name w:val="Grid Table 4 - Accent 1"/>
-    <w:basedOn w:val="887"/>
+    <w:basedOn w:val="907"/>
     <w:uiPriority w:val="59"/>
     <w:pPr>
       <w:pBdr/>
@@ -8995,9 +9262,9 @@
       </w:tcPr>
     </w:tblStylePr>
   </w:style>
-  <w:style w:type="table" w:styleId="731">
+  <w:style w:type="table" w:styleId="751">
     <w:name w:val="Grid Table 4 - Accent 2"/>
-    <w:basedOn w:val="887"/>
+    <w:basedOn w:val="907"/>
     <w:uiPriority w:val="59"/>
     <w:pPr>
       <w:pBdr/>
@@ -9228,9 +9495,9 @@
       </w:tcPr>
     </w:tblStylePr>
   </w:style>
-  <w:style w:type="table" w:styleId="732">
+  <w:style w:type="table" w:styleId="752">
     <w:name w:val="Grid Table 4 - Accent 3"/>
-    <w:basedOn w:val="887"/>
+    <w:basedOn w:val="907"/>
     <w:uiPriority w:val="59"/>
     <w:pPr>
       <w:pBdr/>
@@ -9461,9 +9728,9 @@
       </w:tcPr>
     </w:tblStylePr>
   </w:style>
-  <w:style w:type="table" w:styleId="733">
+  <w:style w:type="table" w:styleId="753">
     <w:name w:val="Grid Table 4 - Accent 4"/>
-    <w:basedOn w:val="887"/>
+    <w:basedOn w:val="907"/>
     <w:uiPriority w:val="59"/>
     <w:pPr>
       <w:pBdr/>
@@ -9694,9 +9961,9 @@
       </w:tcPr>
     </w:tblStylePr>
   </w:style>
-  <w:style w:type="table" w:styleId="734">
+  <w:style w:type="table" w:styleId="754">
     <w:name w:val="Grid Table 4 - Accent 5"/>
-    <w:basedOn w:val="887"/>
+    <w:basedOn w:val="907"/>
     <w:uiPriority w:val="59"/>
     <w:pPr>
       <w:pBdr/>
@@ -9927,9 +10194,9 @@
       </w:tcPr>
     </w:tblStylePr>
   </w:style>
-  <w:style w:type="table" w:styleId="735">
+  <w:style w:type="table" w:styleId="755">
     <w:name w:val="Grid Table 4 - Accent 6"/>
-    <w:basedOn w:val="887"/>
+    <w:basedOn w:val="907"/>
     <w:uiPriority w:val="59"/>
     <w:pPr>
       <w:pBdr/>
@@ -10160,9 +10427,9 @@
       </w:tcPr>
     </w:tblStylePr>
   </w:style>
-  <w:style w:type="table" w:styleId="736">
+  <w:style w:type="table" w:styleId="756">
     <w:name w:val="Grid Table 5 Dark"/>
-    <w:basedOn w:val="887"/>
+    <w:basedOn w:val="907"/>
     <w:uiPriority w:val="99"/>
     <w:pPr>
       <w:pBdr/>
@@ -10388,9 +10655,9 @@
       </w:tcPr>
     </w:tblStylePr>
   </w:style>
-  <w:style w:type="table" w:styleId="737">
+  <w:style w:type="table" w:styleId="757">
     <w:name w:val="Grid Table 5 Dark- Accent 1"/>
-    <w:basedOn w:val="887"/>
+    <w:basedOn w:val="907"/>
     <w:uiPriority w:val="99"/>
     <w:pPr>
       <w:pBdr/>
@@ -10616,9 +10883,9 @@
       </w:tcPr>
     </w:tblStylePr>
   </w:style>
-  <w:style w:type="table" w:styleId="738">
+  <w:style w:type="table" w:styleId="758">
     <w:name w:val="Grid Table 5 Dark - Accent 2"/>
-    <w:basedOn w:val="887"/>
+    <w:basedOn w:val="907"/>
     <w:uiPriority w:val="99"/>
     <w:pPr>
       <w:pBdr/>
@@ -10844,9 +11111,9 @@
       </w:tcPr>
     </w:tblStylePr>
   </w:style>
-  <w:style w:type="table" w:styleId="739">
+  <w:style w:type="table" w:styleId="759">
     <w:name w:val="Grid Table 5 Dark - Accent 3"/>
-    <w:basedOn w:val="887"/>
+    <w:basedOn w:val="907"/>
     <w:uiPriority w:val="99"/>
     <w:pPr>
       <w:pBdr/>
@@ -11072,9 +11339,9 @@
       </w:tcPr>
     </w:tblStylePr>
   </w:style>
-  <w:style w:type="table" w:styleId="740">
+  <w:style w:type="table" w:styleId="760">
     <w:name w:val="Grid Table 5 Dark- Accent 4"/>
-    <w:basedOn w:val="887"/>
+    <w:basedOn w:val="907"/>
     <w:uiPriority w:val="99"/>
     <w:pPr>
       <w:pBdr/>
@@ -11300,9 +11567,9 @@
       </w:tcPr>
     </w:tblStylePr>
   </w:style>
-  <w:style w:type="table" w:styleId="741">
+  <w:style w:type="table" w:styleId="761">
     <w:name w:val="Grid Table 5 Dark - Accent 5"/>
-    <w:basedOn w:val="887"/>
+    <w:basedOn w:val="907"/>
     <w:uiPriority w:val="99"/>
     <w:pPr>
       <w:pBdr/>
@@ -11528,9 +11795,9 @@
       </w:tcPr>
     </w:tblStylePr>
   </w:style>
-  <w:style w:type="table" w:styleId="742">
+  <w:style w:type="table" w:styleId="762">
     <w:name w:val="Grid Table 5 Dark - Accent 6"/>
-    <w:basedOn w:val="887"/>
+    <w:basedOn w:val="907"/>
     <w:uiPriority w:val="99"/>
     <w:pPr>
       <w:pBdr/>
@@ -11756,9 +12023,9 @@
       </w:tcPr>
     </w:tblStylePr>
   </w:style>
-  <w:style w:type="table" w:styleId="743">
+  <w:style w:type="table" w:styleId="763">
     <w:name w:val="Grid Table 6 Colorful"/>
-    <w:basedOn w:val="887"/>
+    <w:basedOn w:val="907"/>
     <w:uiPriority w:val="99"/>
     <w:pPr>
       <w:pBdr/>
@@ -11986,9 +12253,9 @@
       </w:tcPr>
     </w:tblStylePr>
   </w:style>
-  <w:style w:type="table" w:styleId="744">
+  <w:style w:type="table" w:styleId="764">
     <w:name w:val="Grid Table 6 Colorful - Accent 1"/>
-    <w:basedOn w:val="887"/>
+    <w:basedOn w:val="907"/>
     <w:uiPriority w:val="99"/>
     <w:pPr>
       <w:pBdr/>
@@ -12216,9 +12483,9 @@
       </w:tcPr>
     </w:tblStylePr>
   </w:style>
-  <w:style w:type="table" w:styleId="745">
+  <w:style w:type="table" w:styleId="765">
     <w:name w:val="Grid Table 6 Colorful - Accent 2"/>
-    <w:basedOn w:val="887"/>
+    <w:basedOn w:val="907"/>
     <w:uiPriority w:val="99"/>
     <w:pPr>
       <w:pBdr/>
@@ -12446,9 +12713,9 @@
       </w:tcPr>
     </w:tblStylePr>
   </w:style>
-  <w:style w:type="table" w:styleId="746">
+  <w:style w:type="table" w:styleId="766">
     <w:name w:val="Grid Table 6 Colorful - Accent 3"/>
-    <w:basedOn w:val="887"/>
+    <w:basedOn w:val="907"/>
     <w:uiPriority w:val="99"/>
     <w:pPr>
       <w:pBdr/>
@@ -12676,9 +12943,9 @@
       </w:tcPr>
     </w:tblStylePr>
   </w:style>
-  <w:style w:type="table" w:styleId="747">
+  <w:style w:type="table" w:styleId="767">
     <w:name w:val="Grid Table 6 Colorful - Accent 4"/>
-    <w:basedOn w:val="887"/>
+    <w:basedOn w:val="907"/>
     <w:uiPriority w:val="99"/>
     <w:pPr>
       <w:pBdr/>
@@ -12906,9 +13173,9 @@
       </w:tcPr>
     </w:tblStylePr>
   </w:style>
-  <w:style w:type="table" w:styleId="748">
+  <w:style w:type="table" w:styleId="768">
     <w:name w:val="Grid Table 6 Colorful - Accent 5"/>
-    <w:basedOn w:val="887"/>
+    <w:basedOn w:val="907"/>
     <w:uiPriority w:val="99"/>
     <w:pPr>
       <w:pBdr/>
@@ -13136,9 +13403,9 @@
       </w:tcPr>
     </w:tblStylePr>
   </w:style>
-  <w:style w:type="table" w:styleId="749">
+  <w:style w:type="table" w:styleId="769">
     <w:name w:val="Grid Table 6 Colorful - Accent 6"/>
-    <w:basedOn w:val="887"/>
+    <w:basedOn w:val="907"/>
     <w:uiPriority w:val="99"/>
     <w:pPr>
       <w:pBdr/>
@@ -13366,9 +13633,9 @@
       </w:tcPr>
     </w:tblStylePr>
   </w:style>
-  <w:style w:type="table" w:styleId="750">
+  <w:style w:type="table" w:styleId="770">
     <w:name w:val="Grid Table 7 Colorful"/>
-    <w:basedOn w:val="887"/>
+    <w:basedOn w:val="907"/>
     <w:uiPriority w:val="99"/>
     <w:pPr>
       <w:pBdr/>
@@ -13620,9 +13887,9 @@
       </w:tcPr>
     </w:tblStylePr>
   </w:style>
-  <w:style w:type="table" w:styleId="751">
+  <w:style w:type="table" w:styleId="771">
     <w:name w:val="Grid Table 7 Colorful - Accent 1"/>
-    <w:basedOn w:val="887"/>
+    <w:basedOn w:val="907"/>
     <w:uiPriority w:val="99"/>
     <w:pPr>
       <w:pBdr/>
@@ -13874,9 +14141,9 @@
       </w:tcPr>
     </w:tblStylePr>
   </w:style>
-  <w:style w:type="table" w:styleId="752">
+  <w:style w:type="table" w:styleId="772">
     <w:name w:val="Grid Table 7 Colorful - Accent 2"/>
-    <w:basedOn w:val="887"/>
+    <w:basedOn w:val="907"/>
     <w:uiPriority w:val="99"/>
     <w:pPr>
       <w:pBdr/>
@@ -14128,9 +14395,9 @@
       </w:tcPr>
     </w:tblStylePr>
   </w:style>
-  <w:style w:type="table" w:styleId="753">
+  <w:style w:type="table" w:styleId="773">
     <w:name w:val="Grid Table 7 Colorful - Accent 3"/>
-    <w:basedOn w:val="887"/>
+    <w:basedOn w:val="907"/>
     <w:uiPriority w:val="99"/>
     <w:pPr>
       <w:pBdr/>
@@ -14382,9 +14649,9 @@
       </w:tcPr>
     </w:tblStylePr>
   </w:style>
-  <w:style w:type="table" w:styleId="754">
+  <w:style w:type="table" w:styleId="774">
     <w:name w:val="Grid Table 7 Colorful - Accent 4"/>
-    <w:basedOn w:val="887"/>
+    <w:basedOn w:val="907"/>
     <w:uiPriority w:val="99"/>
     <w:pPr>
       <w:pBdr/>
@@ -14636,9 +14903,9 @@
       </w:tcPr>
     </w:tblStylePr>
   </w:style>
-  <w:style w:type="table" w:styleId="755">
+  <w:style w:type="table" w:styleId="775">
     <w:name w:val="Grid Table 7 Colorful - Accent 5"/>
-    <w:basedOn w:val="887"/>
+    <w:basedOn w:val="907"/>
     <w:uiPriority w:val="99"/>
     <w:pPr>
       <w:pBdr/>
@@ -14890,9 +15157,9 @@
       </w:tcPr>
     </w:tblStylePr>
   </w:style>
-  <w:style w:type="table" w:styleId="756">
+  <w:style w:type="table" w:styleId="776">
     <w:name w:val="Grid Table 7 Colorful - Accent 6"/>
-    <w:basedOn w:val="887"/>
+    <w:basedOn w:val="907"/>
     <w:uiPriority w:val="99"/>
     <w:pPr>
       <w:pBdr/>
@@ -15144,9 +15411,9 @@
       </w:tcPr>
     </w:tblStylePr>
   </w:style>
-  <w:style w:type="table" w:styleId="757">
+  <w:style w:type="table" w:styleId="777">
     <w:name w:val="List Table 1 Light"/>
-    <w:basedOn w:val="887"/>
+    <w:basedOn w:val="907"/>
     <w:uiPriority w:val="99"/>
     <w:pPr>
       <w:pBdr/>
@@ -15360,9 +15627,9 @@
       </w:tcPr>
     </w:tblStylePr>
   </w:style>
-  <w:style w:type="table" w:styleId="758">
+  <w:style w:type="table" w:styleId="778">
     <w:name w:val="List Table 1 Light - Accent 1"/>
-    <w:basedOn w:val="887"/>
+    <w:basedOn w:val="907"/>
     <w:uiPriority w:val="99"/>
     <w:pPr>
       <w:pBdr/>
@@ -15576,9 +15843,9 @@
       </w:tcPr>
     </w:tblStylePr>
   </w:style>
-  <w:style w:type="table" w:styleId="759">
+  <w:style w:type="table" w:styleId="779">
     <w:name w:val="List Table 1 Light - Accent 2"/>
-    <w:basedOn w:val="887"/>
+    <w:basedOn w:val="907"/>
     <w:uiPriority w:val="99"/>
     <w:pPr>
       <w:pBdr/>
@@ -15792,9 +16059,9 @@
       </w:tcPr>
     </w:tblStylePr>
   </w:style>
-  <w:style w:type="table" w:styleId="760">
+  <w:style w:type="table" w:styleId="780">
     <w:name w:val="List Table 1 Light - Accent 3"/>
-    <w:basedOn w:val="887"/>
+    <w:basedOn w:val="907"/>
     <w:uiPriority w:val="99"/>
     <w:pPr>
       <w:pBdr/>
@@ -16008,9 +16275,9 @@
       </w:tcPr>
     </w:tblStylePr>
   </w:style>
-  <w:style w:type="table" w:styleId="761">
+  <w:style w:type="table" w:styleId="781">
     <w:name w:val="List Table 1 Light - Accent 4"/>
-    <w:basedOn w:val="887"/>
+    <w:basedOn w:val="907"/>
     <w:uiPriority w:val="99"/>
     <w:pPr>
       <w:pBdr/>
@@ -16224,9 +16491,9 @@
       </w:tcPr>
     </w:tblStylePr>
   </w:style>
-  <w:style w:type="table" w:styleId="762">
+  <w:style w:type="table" w:styleId="782">
     <w:name w:val="List Table 1 Light - Accent 5"/>
-    <w:basedOn w:val="887"/>
+    <w:basedOn w:val="907"/>
     <w:uiPriority w:val="99"/>
     <w:pPr>
       <w:pBdr/>
@@ -16440,9 +16707,9 @@
       </w:tcPr>
     </w:tblStylePr>
   </w:style>
-  <w:style w:type="table" w:styleId="763">
+  <w:style w:type="table" w:styleId="783">
     <w:name w:val="List Table 1 Light - Accent 6"/>
-    <w:basedOn w:val="887"/>
+    <w:basedOn w:val="907"/>
     <w:uiPriority w:val="99"/>
     <w:pPr>
       <w:pBdr/>
@@ -16656,9 +16923,9 @@
       </w:tcPr>
     </w:tblStylePr>
   </w:style>
-  <w:style w:type="table" w:styleId="764">
+  <w:style w:type="table" w:styleId="784">
     <w:name w:val="List Table 2"/>
-    <w:basedOn w:val="887"/>
+    <w:basedOn w:val="907"/>
     <w:uiPriority w:val="99"/>
     <w:pPr>
       <w:pBdr/>
@@ -16894,9 +17161,9 @@
       </w:tcPr>
     </w:tblStylePr>
   </w:style>
-  <w:style w:type="table" w:styleId="765">
+  <w:style w:type="table" w:styleId="785">
     <w:name w:val="List Table 2 - Accent 1"/>
-    <w:basedOn w:val="887"/>
+    <w:basedOn w:val="907"/>
     <w:uiPriority w:val="99"/>
     <w:pPr>
       <w:pBdr/>
@@ -17132,9 +17399,9 @@
       </w:tcPr>
     </w:tblStylePr>
   </w:style>
-  <w:style w:type="table" w:styleId="766">
+  <w:style w:type="table" w:styleId="786">
     <w:name w:val="List Table 2 - Accent 2"/>
-    <w:basedOn w:val="887"/>
+    <w:basedOn w:val="907"/>
     <w:uiPriority w:val="99"/>
     <w:pPr>
       <w:pBdr/>
@@ -17370,9 +17637,9 @@
       </w:tcPr>
     </w:tblStylePr>
   </w:style>
-  <w:style w:type="table" w:styleId="767">
+  <w:style w:type="table" w:styleId="787">
     <w:name w:val="List Table 2 - Accent 3"/>
-    <w:basedOn w:val="887"/>
+    <w:basedOn w:val="907"/>
     <w:uiPriority w:val="99"/>
     <w:pPr>
       <w:pBdr/>
@@ -17608,9 +17875,9 @@
       </w:tcPr>
     </w:tblStylePr>
   </w:style>
-  <w:style w:type="table" w:styleId="768">
+  <w:style w:type="table" w:styleId="788">
     <w:name w:val="List Table 2 - Accent 4"/>
-    <w:basedOn w:val="887"/>
+    <w:basedOn w:val="907"/>
     <w:uiPriority w:val="99"/>
     <w:pPr>
       <w:pBdr/>
@@ -17846,9 +18113,9 @@
       </w:tcPr>
     </w:tblStylePr>
   </w:style>
-  <w:style w:type="table" w:styleId="769">
+  <w:style w:type="table" w:styleId="789">
     <w:name w:val="List Table 2 - Accent 5"/>
-    <w:basedOn w:val="887"/>
+    <w:basedOn w:val="907"/>
     <w:uiPriority w:val="99"/>
     <w:pPr>
       <w:pBdr/>
@@ -18084,9 +18351,9 @@
       </w:tcPr>
     </w:tblStylePr>
   </w:style>
-  <w:style w:type="table" w:styleId="770">
+  <w:style w:type="table" w:styleId="790">
     <w:name w:val="List Table 2 - Accent 6"/>
-    <w:basedOn w:val="887"/>
+    <w:basedOn w:val="907"/>
     <w:uiPriority w:val="99"/>
     <w:pPr>
       <w:pBdr/>
@@ -18322,9 +18589,9 @@
       </w:tcPr>
     </w:tblStylePr>
   </w:style>
-  <w:style w:type="table" w:styleId="771">
+  <w:style w:type="table" w:styleId="791">
     <w:name w:val="List Table 3"/>
-    <w:basedOn w:val="887"/>
+    <w:basedOn w:val="907"/>
     <w:uiPriority w:val="99"/>
     <w:pPr>
       <w:pBdr/>
@@ -18550,9 +18817,9 @@
       </w:tcPr>
     </w:tblStylePr>
   </w:style>
-  <w:style w:type="table" w:styleId="772">
+  <w:style w:type="table" w:styleId="792">
     <w:name w:val="List Table 3 - Accent 1"/>
-    <w:basedOn w:val="887"/>
+    <w:basedOn w:val="907"/>
     <w:uiPriority w:val="99"/>
     <w:pPr>
       <w:pBdr/>
@@ -18778,9 +19045,9 @@
       </w:tcPr>
     </w:tblStylePr>
   </w:style>
-  <w:style w:type="table" w:styleId="773">
+  <w:style w:type="table" w:styleId="793">
     <w:name w:val="List Table 3 - Accent 2"/>
-    <w:basedOn w:val="887"/>
+    <w:basedOn w:val="907"/>
     <w:uiPriority w:val="99"/>
     <w:pPr>
       <w:pBdr/>
@@ -19006,9 +19273,9 @@
       </w:tcPr>
     </w:tblStylePr>
   </w:style>
-  <w:style w:type="table" w:styleId="774">
+  <w:style w:type="table" w:styleId="794">
     <w:name w:val="List Table 3 - Accent 3"/>
-    <w:basedOn w:val="887"/>
+    <w:basedOn w:val="907"/>
     <w:uiPriority w:val="99"/>
     <w:pPr>
       <w:pBdr/>
@@ -19234,9 +19501,9 @@
       </w:tcPr>
     </w:tblStylePr>
   </w:style>
-  <w:style w:type="table" w:styleId="775">
+  <w:style w:type="table" w:styleId="795">
     <w:name w:val="List Table 3 - Accent 4"/>
-    <w:basedOn w:val="887"/>
+    <w:basedOn w:val="907"/>
     <w:uiPriority w:val="99"/>
     <w:pPr>
       <w:pBdr/>
@@ -19462,9 +19729,9 @@
       </w:tcPr>
     </w:tblStylePr>
   </w:style>
-  <w:style w:type="table" w:styleId="776">
+  <w:style w:type="table" w:styleId="796">
     <w:name w:val="List Table 3 - Accent 5"/>
-    <w:basedOn w:val="887"/>
+    <w:basedOn w:val="907"/>
     <w:uiPriority w:val="99"/>
     <w:pPr>
       <w:pBdr/>
@@ -19690,9 +19957,9 @@
       </w:tcPr>
     </w:tblStylePr>
   </w:style>
-  <w:style w:type="table" w:styleId="777">
+  <w:style w:type="table" w:styleId="797">
     <w:name w:val="List Table 3 - Accent 6"/>
-    <w:basedOn w:val="887"/>
+    <w:basedOn w:val="907"/>
     <w:uiPriority w:val="99"/>
     <w:pPr>
       <w:pBdr/>
@@ -19918,9 +20185,9 @@
       </w:tcPr>
     </w:tblStylePr>
   </w:style>
-  <w:style w:type="table" w:styleId="778">
+  <w:style w:type="table" w:styleId="798">
     <w:name w:val="List Table 4"/>
-    <w:basedOn w:val="887"/>
+    <w:basedOn w:val="907"/>
     <w:uiPriority w:val="99"/>
     <w:pPr>
       <w:pBdr/>
@@ -20143,9 +20410,9 @@
       </w:tcPr>
     </w:tblStylePr>
   </w:style>
-  <w:style w:type="table" w:styleId="779">
+  <w:style w:type="table" w:styleId="799">
     <w:name w:val="List Table 4 - Accent 1"/>
-    <w:basedOn w:val="887"/>
+    <w:basedOn w:val="907"/>
     <w:uiPriority w:val="99"/>
     <w:pPr>
       <w:pBdr/>
@@ -20368,9 +20635,9 @@
       </w:tcPr>
     </w:tblStylePr>
   </w:style>
-  <w:style w:type="table" w:styleId="780">
+  <w:style w:type="table" w:styleId="800">
     <w:name w:val="List Table 4 - Accent 2"/>
-    <w:basedOn w:val="887"/>
+    <w:basedOn w:val="907"/>
     <w:uiPriority w:val="99"/>
     <w:pPr>
       <w:pBdr/>
@@ -20593,9 +20860,9 @@
       </w:tcPr>
     </w:tblStylePr>
   </w:style>
-  <w:style w:type="table" w:styleId="781">
+  <w:style w:type="table" w:styleId="801">
     <w:name w:val="List Table 4 - Accent 3"/>
-    <w:basedOn w:val="887"/>
+    <w:basedOn w:val="907"/>
     <w:uiPriority w:val="99"/>
     <w:pPr>
       <w:pBdr/>
@@ -20818,9 +21085,9 @@
       </w:tcPr>
     </w:tblStylePr>
   </w:style>
-  <w:style w:type="table" w:styleId="782">
+  <w:style w:type="table" w:styleId="802">
     <w:name w:val="List Table 4 - Accent 4"/>
-    <w:basedOn w:val="887"/>
+    <w:basedOn w:val="907"/>
     <w:uiPriority w:val="99"/>
     <w:pPr>
       <w:pBdr/>
@@ -21043,9 +21310,9 @@
       </w:tcPr>
     </w:tblStylePr>
   </w:style>
-  <w:style w:type="table" w:styleId="783">
+  <w:style w:type="table" w:styleId="803">
     <w:name w:val="List Table 4 - Accent 5"/>
-    <w:basedOn w:val="887"/>
+    <w:basedOn w:val="907"/>
     <w:uiPriority w:val="99"/>
     <w:pPr>
       <w:pBdr/>
@@ -21268,9 +21535,9 @@
       </w:tcPr>
     </w:tblStylePr>
   </w:style>
-  <w:style w:type="table" w:styleId="784">
+  <w:style w:type="table" w:styleId="804">
     <w:name w:val="List Table 4 - Accent 6"/>
-    <w:basedOn w:val="887"/>
+    <w:basedOn w:val="907"/>
     <w:uiPriority w:val="99"/>
     <w:pPr>
       <w:pBdr/>
@@ -21493,9 +21760,9 @@
       </w:tcPr>
     </w:tblStylePr>
   </w:style>
-  <w:style w:type="table" w:styleId="785">
+  <w:style w:type="table" w:styleId="805">
     <w:name w:val="List Table 5 Dark"/>
-    <w:basedOn w:val="887"/>
+    <w:basedOn w:val="907"/>
     <w:uiPriority w:val="99"/>
     <w:pPr>
       <w:pBdr/>
@@ -21735,9 +22002,9 @@
       </w:tcPr>
     </w:tblStylePr>
   </w:style>
-  <w:style w:type="table" w:styleId="786">
+  <w:style w:type="table" w:styleId="806">
     <w:name w:val="List Table 5 Dark - Accent 1"/>
-    <w:basedOn w:val="887"/>
+    <w:basedOn w:val="907"/>
     <w:uiPriority w:val="99"/>
     <w:pPr>
       <w:pBdr/>
@@ -21977,9 +22244,9 @@
       </w:tcPr>
     </w:tblStylePr>
   </w:style>
-  <w:style w:type="table" w:styleId="787">
+  <w:style w:type="table" w:styleId="807">
     <w:name w:val="List Table 5 Dark - Accent 2"/>
-    <w:basedOn w:val="887"/>
+    <w:basedOn w:val="907"/>
     <w:uiPriority w:val="99"/>
     <w:pPr>
       <w:pBdr/>
@@ -22219,9 +22486,9 @@
       </w:tcPr>
     </w:tblStylePr>
   </w:style>
-  <w:style w:type="table" w:styleId="788">
+  <w:style w:type="table" w:styleId="808">
     <w:name w:val="List Table 5 Dark - Accent 3"/>
-    <w:basedOn w:val="887"/>
+    <w:basedOn w:val="907"/>
     <w:uiPriority w:val="99"/>
     <w:pPr>
       <w:pBdr/>
@@ -22461,9 +22728,9 @@
       </w:tcPr>
     </w:tblStylePr>
   </w:style>
-  <w:style w:type="table" w:styleId="789">
+  <w:style w:type="table" w:styleId="809">
     <w:name w:val="List Table 5 Dark - Accent 4"/>
-    <w:basedOn w:val="887"/>
+    <w:basedOn w:val="907"/>
     <w:uiPriority w:val="99"/>
     <w:pPr>
       <w:pBdr/>
@@ -22703,9 +22970,9 @@
       </w:tcPr>
     </w:tblStylePr>
   </w:style>
-  <w:style w:type="table" w:styleId="790">
+  <w:style w:type="table" w:styleId="810">
     <w:name w:val="List Table 5 Dark - Accent 5"/>
-    <w:basedOn w:val="887"/>
+    <w:basedOn w:val="907"/>
     <w:uiPriority w:val="99"/>
     <w:pPr>
       <w:pBdr/>
@@ -22945,9 +23212,9 @@
       </w:tcPr>
     </w:tblStylePr>
   </w:style>
-  <w:style w:type="table" w:styleId="791">
+  <w:style w:type="table" w:styleId="811">
     <w:name w:val="List Table 5 Dark - Accent 6"/>
-    <w:basedOn w:val="887"/>
+    <w:basedOn w:val="907"/>
     <w:uiPriority w:val="99"/>
     <w:pPr>
       <w:pBdr/>
@@ -23187,9 +23454,9 @@
       </w:tcPr>
     </w:tblStylePr>
   </w:style>
-  <w:style w:type="table" w:styleId="792">
+  <w:style w:type="table" w:styleId="812">
     <w:name w:val="List Table 6 Colorful"/>
-    <w:basedOn w:val="887"/>
+    <w:basedOn w:val="907"/>
     <w:uiPriority w:val="99"/>
     <w:pPr>
       <w:pBdr/>
@@ -23410,9 +23677,9 @@
       </w:tcPr>
     </w:tblStylePr>
   </w:style>
-  <w:style w:type="table" w:styleId="793">
+  <w:style w:type="table" w:styleId="813">
     <w:name w:val="List Table 6 Colorful - Accent 1"/>
-    <w:basedOn w:val="887"/>
+    <w:basedOn w:val="907"/>
     <w:uiPriority w:val="99"/>
     <w:pPr>
       <w:pBdr/>
@@ -23633,9 +23900,9 @@
       </w:tcPr>
     </w:tblStylePr>
   </w:style>
-  <w:style w:type="table" w:styleId="794">
+  <w:style w:type="table" w:styleId="814">
     <w:name w:val="List Table 6 Colorful - Accent 2"/>
-    <w:basedOn w:val="887"/>
+    <w:basedOn w:val="907"/>
     <w:uiPriority w:val="99"/>
     <w:pPr>
       <w:pBdr/>
@@ -23856,9 +24123,9 @@
       </w:tcPr>
     </w:tblStylePr>
   </w:style>
-  <w:style w:type="table" w:styleId="795">
+  <w:style w:type="table" w:styleId="815">
     <w:name w:val="List Table 6 Colorful - Accent 3"/>
-    <w:basedOn w:val="887"/>
+    <w:basedOn w:val="907"/>
     <w:uiPriority w:val="99"/>
     <w:pPr>
       <w:pBdr/>
@@ -24079,9 +24346,9 @@
       </w:tcPr>
     </w:tblStylePr>
   </w:style>
-  <w:style w:type="table" w:styleId="796">
+  <w:style w:type="table" w:styleId="816">
     <w:name w:val="List Table 6 Colorful - Accent 4"/>
-    <w:basedOn w:val="887"/>
+    <w:basedOn w:val="907"/>
     <w:uiPriority w:val="99"/>
     <w:pPr>
       <w:pBdr/>
@@ -24302,9 +24569,9 @@
       </w:tcPr>
     </w:tblStylePr>
   </w:style>
-  <w:style w:type="table" w:styleId="797">
+  <w:style w:type="table" w:styleId="817">
     <w:name w:val="List Table 6 Colorful - Accent 5"/>
-    <w:basedOn w:val="887"/>
+    <w:basedOn w:val="907"/>
     <w:uiPriority w:val="99"/>
     <w:pPr>
       <w:pBdr/>
@@ -24525,9 +24792,9 @@
       </w:tcPr>
     </w:tblStylePr>
   </w:style>
-  <w:style w:type="table" w:styleId="798">
+  <w:style w:type="table" w:styleId="818">
     <w:name w:val="List Table 6 Colorful - Accent 6"/>
-    <w:basedOn w:val="887"/>
+    <w:basedOn w:val="907"/>
     <w:uiPriority w:val="99"/>
     <w:pPr>
       <w:pBdr/>
@@ -24748,9 +25015,9 @@
       </w:tcPr>
     </w:tblStylePr>
   </w:style>
-  <w:style w:type="table" w:styleId="799">
+  <w:style w:type="table" w:styleId="819">
     <w:name w:val="List Table 7 Colorful"/>
-    <w:basedOn w:val="887"/>
+    <w:basedOn w:val="907"/>
     <w:uiPriority w:val="99"/>
     <w:pPr>
       <w:pBdr/>
@@ -25004,9 +25271,9 @@
       </w:tcPr>
     </w:tblStylePr>
   </w:style>
-  <w:style w:type="table" w:styleId="800">
+  <w:style w:type="table" w:styleId="820">
     <w:name w:val="List Table 7 Colorful - Accent 1"/>
-    <w:basedOn w:val="887"/>
+    <w:basedOn w:val="907"/>
     <w:uiPriority w:val="99"/>
     <w:pPr>
       <w:pBdr/>
@@ -25260,9 +25527,9 @@
       </w:tcPr>
     </w:tblStylePr>
   </w:style>
-  <w:style w:type="table" w:styleId="801">
+  <w:style w:type="table" w:styleId="821">
     <w:name w:val="List Table 7 Colorful - Accent 2"/>
-    <w:basedOn w:val="887"/>
+    <w:basedOn w:val="907"/>
     <w:uiPriority w:val="99"/>
     <w:pPr>
       <w:pBdr/>
@@ -25516,9 +25783,9 @@
       </w:tcPr>
     </w:tblStylePr>
   </w:style>
-  <w:style w:type="table" w:styleId="802">
+  <w:style w:type="table" w:styleId="822">
     <w:name w:val="List Table 7 Colorful - Accent 3"/>
-    <w:basedOn w:val="887"/>
+    <w:basedOn w:val="907"/>
     <w:uiPriority w:val="99"/>
     <w:pPr>
       <w:pBdr/>
@@ -25772,9 +26039,9 @@
       </w:tcPr>
     </w:tblStylePr>
   </w:style>
-  <w:style w:type="table" w:styleId="803">
+  <w:style w:type="table" w:styleId="823">
     <w:name w:val="List Table 7 Colorful - Accent 4"/>
-    <w:basedOn w:val="887"/>
+    <w:basedOn w:val="907"/>
     <w:uiPriority w:val="99"/>
     <w:pPr>
       <w:pBdr/>
@@ -26028,9 +26295,9 @@
       </w:tcPr>
     </w:tblStylePr>
   </w:style>
-  <w:style w:type="table" w:styleId="804">
+  <w:style w:type="table" w:styleId="824">
     <w:name w:val="List Table 7 Colorful - Accent 5"/>
-    <w:basedOn w:val="887"/>
+    <w:basedOn w:val="907"/>
     <w:uiPriority w:val="99"/>
     <w:pPr>
       <w:pBdr/>
@@ -26284,9 +26551,9 @@
       </w:tcPr>
     </w:tblStylePr>
   </w:style>
-  <w:style w:type="table" w:styleId="805">
+  <w:style w:type="table" w:styleId="825">
     <w:name w:val="List Table 7 Colorful - Accent 6"/>
-    <w:basedOn w:val="887"/>
+    <w:basedOn w:val="907"/>
     <w:uiPriority w:val="99"/>
     <w:pPr>
       <w:pBdr/>
@@ -26540,9 +26807,9 @@
       </w:tcPr>
     </w:tblStylePr>
   </w:style>
-  <w:style w:type="table" w:styleId="806">
+  <w:style w:type="table" w:styleId="826">
     <w:name w:val="Lined - Accent"/>
-    <w:basedOn w:val="887"/>
+    <w:basedOn w:val="907"/>
     <w:uiPriority w:val="99"/>
     <w:pPr>
       <w:pBdr/>
@@ -26777,9 +27044,9 @@
       </w:tcPr>
     </w:tblStylePr>
   </w:style>
-  <w:style w:type="table" w:styleId="807">
+  <w:style w:type="table" w:styleId="827">
     <w:name w:val="Lined - Accent 1"/>
-    <w:basedOn w:val="887"/>
+    <w:basedOn w:val="907"/>
     <w:uiPriority w:val="99"/>
     <w:pPr>
       <w:pBdr/>
@@ -27014,9 +27281,9 @@
       </w:tcPr>
     </w:tblStylePr>
   </w:style>
-  <w:style w:type="table" w:styleId="808">
+  <w:style w:type="table" w:styleId="828">
     <w:name w:val="Lined - Accent 2"/>
-    <w:basedOn w:val="887"/>
+    <w:basedOn w:val="907"/>
     <w:uiPriority w:val="99"/>
     <w:pPr>
       <w:pBdr/>
@@ -27251,9 +27518,9 @@
       </w:tcPr>
     </w:tblStylePr>
   </w:style>
-  <w:style w:type="table" w:styleId="809">
+  <w:style w:type="table" w:styleId="829">
     <w:name w:val="Lined - Accent 3"/>
-    <w:basedOn w:val="887"/>
+    <w:basedOn w:val="907"/>
     <w:uiPriority w:val="99"/>
     <w:pPr>
       <w:pBdr/>
@@ -27488,9 +27755,9 @@
       </w:tcPr>
     </w:tblStylePr>
   </w:style>
-  <w:style w:type="table" w:styleId="810">
+  <w:style w:type="table" w:styleId="830">
     <w:name w:val="Lined - Accent 4"/>
-    <w:basedOn w:val="887"/>
+    <w:basedOn w:val="907"/>
     <w:uiPriority w:val="99"/>
     <w:pPr>
       <w:pBdr/>
@@ -27725,9 +27992,9 @@
       </w:tcPr>
     </w:tblStylePr>
   </w:style>
-  <w:style w:type="table" w:styleId="811">
+  <w:style w:type="table" w:styleId="831">
     <w:name w:val="Lined - Accent 5"/>
-    <w:basedOn w:val="887"/>
+    <w:basedOn w:val="907"/>
     <w:uiPriority w:val="99"/>
     <w:pPr>
       <w:pBdr/>
@@ -27962,9 +28229,9 @@
       </w:tcPr>
     </w:tblStylePr>
   </w:style>
-  <w:style w:type="table" w:styleId="812">
+  <w:style w:type="table" w:styleId="832">
     <w:name w:val="Lined - Accent 6"/>
-    <w:basedOn w:val="887"/>
+    <w:basedOn w:val="907"/>
     <w:uiPriority w:val="99"/>
     <w:pPr>
       <w:pBdr/>
@@ -28199,9 +28466,9 @@
       </w:tcPr>
     </w:tblStylePr>
   </w:style>
-  <w:style w:type="table" w:styleId="813">
+  <w:style w:type="table" w:styleId="833">
     <w:name w:val="Bordered &amp; Lined - Accent"/>
-    <w:basedOn w:val="887"/>
+    <w:basedOn w:val="907"/>
     <w:uiPriority w:val="99"/>
     <w:pPr>
       <w:pBdr/>
@@ -28443,9 +28710,9 @@
       </w:tcPr>
     </w:tblStylePr>
   </w:style>
-  <w:style w:type="table" w:styleId="814">
+  <w:style w:type="table" w:styleId="834">
     <w:name w:val="Bordered &amp; Lined - Accent 1"/>
-    <w:basedOn w:val="887"/>
+    <w:basedOn w:val="907"/>
     <w:uiPriority w:val="99"/>
     <w:pPr>
       <w:pBdr/>
@@ -28687,9 +28954,9 @@
       </w:tcPr>
     </w:tblStylePr>
   </w:style>
-  <w:style w:type="table" w:styleId="815">
+  <w:style w:type="table" w:styleId="835">
     <w:name w:val="Bordered &amp; Lined - Accent 2"/>
-    <w:basedOn w:val="887"/>
+    <w:basedOn w:val="907"/>
     <w:uiPriority w:val="99"/>
     <w:pPr>
       <w:pBdr/>
@@ -28931,9 +29198,9 @@
       </w:tcPr>
     </w:tblStylePr>
   </w:style>
-  <w:style w:type="table" w:styleId="816">
+  <w:style w:type="table" w:styleId="836">
     <w:name w:val="Bordered &amp; Lined - Accent 3"/>
-    <w:basedOn w:val="887"/>
+    <w:basedOn w:val="907"/>
     <w:uiPriority w:val="99"/>
     <w:pPr>
       <w:pBdr/>
@@ -29175,9 +29442,9 @@
       </w:tcPr>
     </w:tblStylePr>
   </w:style>
-  <w:style w:type="table" w:styleId="817">
+  <w:style w:type="table" w:styleId="837">
     <w:name w:val="Bordered &amp; Lined - Accent 4"/>
-    <w:basedOn w:val="887"/>
+    <w:basedOn w:val="907"/>
     <w:uiPriority w:val="99"/>
     <w:pPr>
       <w:pBdr/>
@@ -29419,9 +29686,9 @@
       </w:tcPr>
     </w:tblStylePr>
   </w:style>
-  <w:style w:type="table" w:styleId="818">
+  <w:style w:type="table" w:styleId="838">
     <w:name w:val="Bordered &amp; Lined - Accent 5"/>
-    <w:basedOn w:val="887"/>
+    <w:basedOn w:val="907"/>
     <w:uiPriority w:val="99"/>
     <w:pPr>
       <w:pBdr/>
@@ -29663,9 +29930,9 @@
       </w:tcPr>
     </w:tblStylePr>
   </w:style>
-  <w:style w:type="table" w:styleId="819">
+  <w:style w:type="table" w:styleId="839">
     <w:name w:val="Bordered &amp; Lined - Accent 6"/>
-    <w:basedOn w:val="887"/>
+    <w:basedOn w:val="907"/>
     <w:uiPriority w:val="99"/>
     <w:pPr>
       <w:pBdr/>
@@ -29907,9 +30174,9 @@
       </w:tcPr>
     </w:tblStylePr>
   </w:style>
-  <w:style w:type="table" w:styleId="820">
+  <w:style w:type="table" w:styleId="840">
     <w:name w:val="Bordered"/>
-    <w:basedOn w:val="887"/>
+    <w:basedOn w:val="907"/>
     <w:uiPriority w:val="99"/>
     <w:pPr>
       <w:pBdr/>
@@ -30138,9 +30405,9 @@
       </w:tcPr>
     </w:tblStylePr>
   </w:style>
-  <w:style w:type="table" w:styleId="821">
+  <w:style w:type="table" w:styleId="841">
     <w:name w:val="Bordered - Accent 1"/>
-    <w:basedOn w:val="887"/>
+    <w:basedOn w:val="907"/>
     <w:uiPriority w:val="99"/>
     <w:pPr>
       <w:pBdr/>
@@ -30369,9 +30636,9 @@
       </w:tcPr>
     </w:tblStylePr>
   </w:style>
-  <w:style w:type="table" w:styleId="822">
+  <w:style w:type="table" w:styleId="842">
     <w:name w:val="Bordered - Accent 2"/>
-    <w:basedOn w:val="887"/>
+    <w:basedOn w:val="907"/>
     <w:uiPriority w:val="99"/>
     <w:pPr>
       <w:pBdr/>
@@ -30600,9 +30867,9 @@
       </w:tcPr>
     </w:tblStylePr>
   </w:style>
-  <w:style w:type="table" w:styleId="823">
+  <w:style w:type="table" w:styleId="843">
     <w:name w:val="Bordered - Accent 3"/>
-    <w:basedOn w:val="887"/>
+    <w:basedOn w:val="907"/>
     <w:uiPriority w:val="99"/>
     <w:pPr>
       <w:pBdr/>
@@ -30831,9 +31098,9 @@
       </w:tcPr>
     </w:tblStylePr>
   </w:style>
-  <w:style w:type="table" w:styleId="824">
+  <w:style w:type="table" w:styleId="844">
     <w:name w:val="Bordered - Accent 4"/>
-    <w:basedOn w:val="887"/>
+    <w:basedOn w:val="907"/>
     <w:uiPriority w:val="99"/>
     <w:pPr>
       <w:pBdr/>
@@ -31062,9 +31329,9 @@
       </w:tcPr>
     </w:tblStylePr>
   </w:style>
-  <w:style w:type="table" w:styleId="825">
+  <w:style w:type="table" w:styleId="845">
     <w:name w:val="Bordered - Accent 5"/>
-    <w:basedOn w:val="887"/>
+    <w:basedOn w:val="907"/>
     <w:uiPriority w:val="99"/>
     <w:pPr>
       <w:pBdr/>
@@ -31293,9 +31560,9 @@
       </w:tcPr>
     </w:tblStylePr>
   </w:style>
-  <w:style w:type="table" w:styleId="826">
+  <w:style w:type="table" w:styleId="846">
     <w:name w:val="Bordered - Accent 6"/>
-    <w:basedOn w:val="887"/>
+    <w:basedOn w:val="907"/>
     <w:uiPriority w:val="99"/>
     <w:pPr>
       <w:pBdr/>
@@ -31524,11 +31791,11 @@
       </w:tcPr>
     </w:tblStylePr>
   </w:style>
-  <w:style w:type="paragraph" w:styleId="827">
+  <w:style w:type="paragraph" w:styleId="847">
     <w:name w:val="Heading 1"/>
-    <w:basedOn w:val="886"/>
-    <w:next w:val="886"/>
-    <w:link w:val="837"/>
+    <w:basedOn w:val="906"/>
+    <w:next w:val="906"/>
+    <w:link w:val="857"/>
     <w:uiPriority w:val="9"/>
     <w:qFormat/>
     <w:pPr>
@@ -31546,11 +31813,11 @@
       <w:szCs w:val="40"/>
     </w:rPr>
   </w:style>
-  <w:style w:type="paragraph" w:styleId="828">
+  <w:style w:type="paragraph" w:styleId="848">
     <w:name w:val="Heading 2"/>
-    <w:basedOn w:val="886"/>
-    <w:next w:val="886"/>
-    <w:link w:val="838"/>
+    <w:basedOn w:val="906"/>
+    <w:next w:val="906"/>
+    <w:link w:val="858"/>
     <w:uiPriority w:val="9"/>
     <w:unhideWhenUsed/>
     <w:qFormat/>
@@ -31569,11 +31836,11 @@
       <w:szCs w:val="32"/>
     </w:rPr>
   </w:style>
-  <w:style w:type="paragraph" w:styleId="829">
+  <w:style w:type="paragraph" w:styleId="849">
     <w:name w:val="Heading 3"/>
-    <w:basedOn w:val="886"/>
-    <w:next w:val="886"/>
-    <w:link w:val="839"/>
+    <w:basedOn w:val="906"/>
+    <w:next w:val="906"/>
+    <w:link w:val="859"/>
     <w:uiPriority w:val="9"/>
     <w:unhideWhenUsed/>
     <w:qFormat/>
@@ -31592,11 +31859,11 @@
       <w:szCs w:val="28"/>
     </w:rPr>
   </w:style>
-  <w:style w:type="paragraph" w:styleId="830">
+  <w:style w:type="paragraph" w:styleId="850">
     <w:name w:val="Heading 4"/>
-    <w:basedOn w:val="886"/>
-    <w:next w:val="886"/>
-    <w:link w:val="840"/>
+    <w:basedOn w:val="906"/>
+    <w:next w:val="906"/>
+    <w:link w:val="860"/>
     <w:uiPriority w:val="9"/>
     <w:unhideWhenUsed/>
     <w:qFormat/>
@@ -31615,11 +31882,11 @@
       <w:color w:val="0f4761" w:themeColor="accent1" w:themeShade="BF"/>
     </w:rPr>
   </w:style>
-  <w:style w:type="paragraph" w:styleId="831">
+  <w:style w:type="paragraph" w:styleId="851">
     <w:name w:val="Heading 5"/>
-    <w:basedOn w:val="886"/>
-    <w:next w:val="886"/>
-    <w:link w:val="841"/>
+    <w:basedOn w:val="906"/>
+    <w:next w:val="906"/>
+    <w:link w:val="861"/>
     <w:uiPriority w:val="9"/>
     <w:unhideWhenUsed/>
     <w:qFormat/>
@@ -31636,11 +31903,11 @@
       <w:color w:val="0f4761" w:themeColor="accent1" w:themeShade="BF"/>
     </w:rPr>
   </w:style>
-  <w:style w:type="paragraph" w:styleId="832">
+  <w:style w:type="paragraph" w:styleId="852">
     <w:name w:val="Heading 6"/>
-    <w:basedOn w:val="886"/>
-    <w:next w:val="886"/>
-    <w:link w:val="842"/>
+    <w:basedOn w:val="906"/>
+    <w:next w:val="906"/>
+    <w:link w:val="862"/>
     <w:uiPriority w:val="9"/>
     <w:unhideWhenUsed/>
     <w:qFormat/>
@@ -31659,11 +31926,11 @@
       <w:color w:val="595959" w:themeColor="text1" w:themeTint="A6"/>
     </w:rPr>
   </w:style>
-  <w:style w:type="paragraph" w:styleId="833">
+  <w:style w:type="paragraph" w:styleId="853">
     <w:name w:val="Heading 7"/>
-    <w:basedOn w:val="886"/>
-    <w:next w:val="886"/>
-    <w:link w:val="843"/>
+    <w:basedOn w:val="906"/>
+    <w:next w:val="906"/>
+    <w:link w:val="863"/>
     <w:uiPriority w:val="9"/>
     <w:unhideWhenUsed/>
     <w:qFormat/>
@@ -31680,11 +31947,11 @@
       <w:color w:val="595959" w:themeColor="text1" w:themeTint="A6"/>
     </w:rPr>
   </w:style>
-  <w:style w:type="paragraph" w:styleId="834">
+  <w:style w:type="paragraph" w:styleId="854">
     <w:name w:val="Heading 8"/>
-    <w:basedOn w:val="886"/>
-    <w:next w:val="886"/>
-    <w:link w:val="844"/>
+    <w:basedOn w:val="906"/>
+    <w:next w:val="906"/>
+    <w:link w:val="864"/>
     <w:uiPriority w:val="9"/>
     <w:unhideWhenUsed/>
     <w:qFormat/>
@@ -31703,11 +31970,11 @@
       <w:color w:val="272727" w:themeColor="text1" w:themeTint="D8"/>
     </w:rPr>
   </w:style>
-  <w:style w:type="paragraph" w:styleId="835">
+  <w:style w:type="paragraph" w:styleId="855">
     <w:name w:val="Heading 9"/>
-    <w:basedOn w:val="886"/>
-    <w:next w:val="886"/>
-    <w:link w:val="845"/>
+    <w:basedOn w:val="906"/>
+    <w:next w:val="906"/>
+    <w:link w:val="865"/>
     <w:uiPriority w:val="9"/>
     <w:unhideWhenUsed/>
     <w:qFormat/>
@@ -31726,7 +31993,7 @@
       <w:color w:val="272727" w:themeColor="text1" w:themeTint="D8"/>
     </w:rPr>
   </w:style>
-  <w:style w:type="character" w:styleId="836" w:default="1">
+  <w:style w:type="character" w:styleId="856" w:default="1">
     <w:name w:val="Default Paragraph Font"/>
     <w:uiPriority w:val="1"/>
     <w:semiHidden/>
@@ -31737,10 +32004,10 @@
       <w:ind/>
     </w:pPr>
   </w:style>
-  <w:style w:type="character" w:styleId="837">
+  <w:style w:type="character" w:styleId="857">
     <w:name w:val="Heading 1 Char"/>
-    <w:basedOn w:val="836"/>
-    <w:link w:val="827"/>
+    <w:basedOn w:val="856"/>
+    <w:link w:val="847"/>
     <w:uiPriority w:val="9"/>
     <w:pPr>
       <w:pBdr/>
@@ -31754,10 +32021,10 @@
       <w:szCs w:val="40"/>
     </w:rPr>
   </w:style>
-  <w:style w:type="character" w:styleId="838">
+  <w:style w:type="character" w:styleId="858">
     <w:name w:val="Heading 2 Char"/>
-    <w:basedOn w:val="836"/>
-    <w:link w:val="828"/>
+    <w:basedOn w:val="856"/>
+    <w:link w:val="848"/>
     <w:uiPriority w:val="9"/>
     <w:pPr>
       <w:pBdr/>
@@ -31771,10 +32038,10 @@
       <w:szCs w:val="32"/>
     </w:rPr>
   </w:style>
-  <w:style w:type="character" w:styleId="839">
+  <w:style w:type="character" w:styleId="859">
     <w:name w:val="Heading 3 Char"/>
-    <w:basedOn w:val="836"/>
-    <w:link w:val="829"/>
+    <w:basedOn w:val="856"/>
+    <w:link w:val="849"/>
     <w:uiPriority w:val="9"/>
     <w:pPr>
       <w:pBdr/>
@@ -31788,10 +32055,10 @@
       <w:szCs w:val="28"/>
     </w:rPr>
   </w:style>
-  <w:style w:type="character" w:styleId="840">
+  <w:style w:type="character" w:styleId="860">
     <w:name w:val="Heading 4 Char"/>
-    <w:basedOn w:val="836"/>
-    <w:link w:val="830"/>
+    <w:basedOn w:val="856"/>
+    <w:link w:val="850"/>
     <w:uiPriority w:val="9"/>
     <w:pPr>
       <w:pBdr/>
@@ -31805,10 +32072,10 @@
       <w:color w:val="0f4761" w:themeColor="accent1" w:themeShade="BF"/>
     </w:rPr>
   </w:style>
-  <w:style w:type="character" w:styleId="841">
+  <w:style w:type="character" w:styleId="861">
     <w:name w:val="Heading 5 Char"/>
-    <w:basedOn w:val="836"/>
-    <w:link w:val="831"/>
+    <w:basedOn w:val="856"/>
+    <w:link w:val="851"/>
     <w:uiPriority w:val="9"/>
     <w:pPr>
       <w:pBdr/>
@@ -31820,10 +32087,10 @@
       <w:color w:val="0f4761" w:themeColor="accent1" w:themeShade="BF"/>
     </w:rPr>
   </w:style>
-  <w:style w:type="character" w:styleId="842">
+  <w:style w:type="character" w:styleId="862">
     <w:name w:val="Heading 6 Char"/>
-    <w:basedOn w:val="836"/>
-    <w:link w:val="832"/>
+    <w:basedOn w:val="856"/>
+    <w:link w:val="852"/>
     <w:uiPriority w:val="9"/>
     <w:pPr>
       <w:pBdr/>
@@ -31837,10 +32104,10 @@
       <w:color w:val="595959" w:themeColor="text1" w:themeTint="A6"/>
     </w:rPr>
   </w:style>
-  <w:style w:type="character" w:styleId="843">
+  <w:style w:type="character" w:styleId="863">
     <w:name w:val="Heading 7 Char"/>
-    <w:basedOn w:val="836"/>
-    <w:link w:val="833"/>
+    <w:basedOn w:val="856"/>
+    <w:link w:val="853"/>
     <w:uiPriority w:val="9"/>
     <w:pPr>
       <w:pBdr/>
@@ -31852,10 +32119,10 @@
       <w:color w:val="595959" w:themeColor="text1" w:themeTint="A6"/>
     </w:rPr>
   </w:style>
-  <w:style w:type="character" w:styleId="844">
+  <w:style w:type="character" w:styleId="864">
     <w:name w:val="Heading 8 Char"/>
-    <w:basedOn w:val="836"/>
-    <w:link w:val="834"/>
+    <w:basedOn w:val="856"/>
+    <w:link w:val="854"/>
     <w:uiPriority w:val="9"/>
     <w:pPr>
       <w:pBdr/>
@@ -31869,10 +32136,10 @@
       <w:color w:val="272727" w:themeColor="text1" w:themeTint="D8"/>
     </w:rPr>
   </w:style>
-  <w:style w:type="character" w:styleId="845">
+  <w:style w:type="character" w:styleId="865">
     <w:name w:val="Heading 9 Char"/>
-    <w:basedOn w:val="836"/>
-    <w:link w:val="835"/>
+    <w:basedOn w:val="856"/>
+    <w:link w:val="855"/>
     <w:uiPriority w:val="9"/>
     <w:pPr>
       <w:pBdr/>
@@ -31886,11 +32153,11 @@
       <w:color w:val="272727" w:themeColor="text1" w:themeTint="D8"/>
     </w:rPr>
   </w:style>
-  <w:style w:type="paragraph" w:styleId="846">
+  <w:style w:type="paragraph" w:styleId="866">
     <w:name w:val="Title"/>
-    <w:basedOn w:val="886"/>
-    <w:next w:val="886"/>
-    <w:link w:val="847"/>
+    <w:basedOn w:val="906"/>
+    <w:next w:val="906"/>
+    <w:link w:val="867"/>
     <w:uiPriority w:val="10"/>
     <w:qFormat/>
     <w:pPr>
@@ -31906,10 +32173,10 @@
       <w:szCs w:val="56"/>
     </w:rPr>
   </w:style>
-  <w:style w:type="character" w:styleId="847">
+  <w:style w:type="character" w:styleId="867">
     <w:name w:val="Title Char"/>
-    <w:basedOn w:val="836"/>
-    <w:link w:val="846"/>
+    <w:basedOn w:val="856"/>
+    <w:link w:val="866"/>
     <w:uiPriority w:val="10"/>
     <w:pPr>
       <w:pBdr/>
@@ -31923,11 +32190,11 @@
       <w:szCs w:val="56"/>
     </w:rPr>
   </w:style>
-  <w:style w:type="paragraph" w:styleId="848">
+  <w:style w:type="paragraph" w:styleId="868">
     <w:name w:val="Subtitle"/>
-    <w:basedOn w:val="886"/>
-    <w:next w:val="886"/>
-    <w:link w:val="849"/>
+    <w:basedOn w:val="906"/>
+    <w:next w:val="906"/>
+    <w:link w:val="869"/>
     <w:uiPriority w:val="11"/>
     <w:qFormat/>
     <w:pPr>
@@ -31945,10 +32212,10 @@
       <w:szCs w:val="28"/>
     </w:rPr>
   </w:style>
-  <w:style w:type="character" w:styleId="849">
+  <w:style w:type="character" w:styleId="869">
     <w:name w:val="Subtitle Char"/>
-    <w:basedOn w:val="836"/>
-    <w:link w:val="848"/>
+    <w:basedOn w:val="856"/>
+    <w:link w:val="868"/>
     <w:uiPriority w:val="11"/>
     <w:pPr>
       <w:pBdr/>
@@ -31962,11 +32229,11 @@
       <w:szCs w:val="28"/>
     </w:rPr>
   </w:style>
-  <w:style w:type="paragraph" w:styleId="850">
+  <w:style w:type="paragraph" w:styleId="870">
     <w:name w:val="Quote"/>
-    <w:basedOn w:val="886"/>
-    <w:next w:val="886"/>
-    <w:link w:val="851"/>
+    <w:basedOn w:val="906"/>
+    <w:next w:val="906"/>
+    <w:link w:val="871"/>
     <w:uiPriority w:val="29"/>
     <w:qFormat/>
     <w:pPr>
@@ -31981,10 +32248,10 @@
       <w:color w:val="404040" w:themeColor="text1" w:themeTint="BF"/>
     </w:rPr>
   </w:style>
-  <w:style w:type="character" w:styleId="851">
+  <w:style w:type="character" w:styleId="871">
     <w:name w:val="Quote Char"/>
-    <w:basedOn w:val="836"/>
-    <w:link w:val="850"/>
+    <w:basedOn w:val="856"/>
+    <w:link w:val="870"/>
     <w:uiPriority w:val="29"/>
     <w:pPr>
       <w:pBdr/>
@@ -31997,9 +32264,9 @@
       <w:color w:val="404040" w:themeColor="text1" w:themeTint="BF"/>
     </w:rPr>
   </w:style>
-  <w:style w:type="character" w:styleId="852">
+  <w:style w:type="character" w:styleId="872">
     <w:name w:val="Intense Emphasis"/>
-    <w:basedOn w:val="836"/>
+    <w:basedOn w:val="856"/>
     <w:uiPriority w:val="21"/>
     <w:qFormat/>
     <w:pPr>
@@ -32013,11 +32280,11 @@
       <w:color w:val="0f4761" w:themeColor="accent1" w:themeShade="BF"/>
     </w:rPr>
   </w:style>
-  <w:style w:type="paragraph" w:styleId="853">
+  <w:style w:type="paragraph" w:styleId="873">
     <w:name w:val="Intense Quote"/>
-    <w:basedOn w:val="886"/>
-    <w:next w:val="886"/>
-    <w:link w:val="854"/>
+    <w:basedOn w:val="906"/>
+    <w:next w:val="906"/>
+    <w:link w:val="874"/>
     <w:uiPriority w:val="30"/>
     <w:qFormat/>
     <w:pPr>
@@ -32035,10 +32302,10 @@
       <w:color w:val="0f4761" w:themeColor="accent1" w:themeShade="BF"/>
     </w:rPr>
   </w:style>
-  <w:style w:type="character" w:styleId="854">
+  <w:style w:type="character" w:styleId="874">
     <w:name w:val="Intense Quote Char"/>
-    <w:basedOn w:val="836"/>
-    <w:link w:val="853"/>
+    <w:basedOn w:val="856"/>
+    <w:link w:val="873"/>
     <w:uiPriority w:val="30"/>
     <w:pPr>
       <w:pBdr/>
@@ -32051,9 +32318,9 @@
       <w:color w:val="0f4761" w:themeColor="accent1" w:themeShade="BF"/>
     </w:rPr>
   </w:style>
-  <w:style w:type="character" w:styleId="855">
+  <w:style w:type="character" w:styleId="875">
     <w:name w:val="Intense Reference"/>
-    <w:basedOn w:val="836"/>
+    <w:basedOn w:val="856"/>
     <w:uiPriority w:val="32"/>
     <w:qFormat/>
     <w:pPr>
@@ -32069,9 +32336,9 @@
       <w:spacing w:val="5"/>
     </w:rPr>
   </w:style>
-  <w:style w:type="character" w:styleId="856">
+  <w:style w:type="character" w:styleId="876">
     <w:name w:val="Subtle Emphasis"/>
-    <w:basedOn w:val="836"/>
+    <w:basedOn w:val="856"/>
     <w:uiPriority w:val="19"/>
     <w:qFormat/>
     <w:pPr>
@@ -32085,9 +32352,9 @@
       <w:color w:val="404040" w:themeColor="text1" w:themeTint="BF"/>
     </w:rPr>
   </w:style>
-  <w:style w:type="character" w:styleId="857">
+  <w:style w:type="character" w:styleId="877">
     <w:name w:val="Emphasis"/>
-    <w:basedOn w:val="836"/>
+    <w:basedOn w:val="856"/>
     <w:uiPriority w:val="20"/>
     <w:qFormat/>
     <w:pPr>
@@ -32100,9 +32367,9 @@
       <w:iCs/>
     </w:rPr>
   </w:style>
-  <w:style w:type="character" w:styleId="858">
+  <w:style w:type="character" w:styleId="878">
     <w:name w:val="Strong"/>
-    <w:basedOn w:val="836"/>
+    <w:basedOn w:val="856"/>
     <w:uiPriority w:val="22"/>
     <w:qFormat/>
     <w:pPr>
@@ -32115,9 +32382,9 @@
       <w:bCs/>
     </w:rPr>
   </w:style>
-  <w:style w:type="character" w:styleId="859">
+  <w:style w:type="character" w:styleId="879">
     <w:name w:val="Subtle Reference"/>
-    <w:basedOn w:val="836"/>
+    <w:basedOn w:val="856"/>
     <w:uiPriority w:val="31"/>
     <w:qFormat/>
     <w:pPr>
@@ -32130,9 +32397,9 @@
       <w:color w:val="5a5a5a" w:themeColor="text1" w:themeTint="A5"/>
     </w:rPr>
   </w:style>
-  <w:style w:type="character" w:styleId="860">
+  <w:style w:type="character" w:styleId="880">
     <w:name w:val="Book Title"/>
-    <w:basedOn w:val="836"/>
+    <w:basedOn w:val="856"/>
     <w:uiPriority w:val="33"/>
     <w:qFormat/>
     <w:pPr>
@@ -32148,10 +32415,10 @@
       <w:spacing w:val="5"/>
     </w:rPr>
   </w:style>
-  <w:style w:type="paragraph" w:styleId="861">
+  <w:style w:type="paragraph" w:styleId="881">
     <w:name w:val="Header"/>
-    <w:basedOn w:val="886"/>
-    <w:link w:val="862"/>
+    <w:basedOn w:val="906"/>
+    <w:link w:val="882"/>
     <w:uiPriority w:val="99"/>
     <w:unhideWhenUsed/>
     <w:pPr>
@@ -32164,10 +32431,10 @@
       <w:ind/>
     </w:pPr>
   </w:style>
-  <w:style w:type="character" w:styleId="862">
+  <w:style w:type="character" w:styleId="882">
     <w:name w:val="Header Char"/>
-    <w:basedOn w:val="836"/>
-    <w:link w:val="861"/>
+    <w:basedOn w:val="856"/>
+    <w:link w:val="881"/>
     <w:uiPriority w:val="99"/>
     <w:pPr>
       <w:pBdr/>
@@ -32175,10 +32442,10 @@
       <w:ind/>
     </w:pPr>
   </w:style>
-  <w:style w:type="paragraph" w:styleId="863">
+  <w:style w:type="paragraph" w:styleId="883">
     <w:name w:val="Footer"/>
-    <w:basedOn w:val="886"/>
-    <w:link w:val="864"/>
+    <w:basedOn w:val="906"/>
+    <w:link w:val="884"/>
     <w:uiPriority w:val="99"/>
     <w:unhideWhenUsed/>
     <w:pPr>
@@ -32191,10 +32458,10 @@
       <w:ind/>
     </w:pPr>
   </w:style>
-  <w:style w:type="character" w:styleId="864">
+  <w:style w:type="character" w:styleId="884">
     <w:name w:val="Footer Char"/>
-    <w:basedOn w:val="836"/>
-    <w:link w:val="863"/>
+    <w:basedOn w:val="856"/>
+    <w:link w:val="883"/>
     <w:uiPriority w:val="99"/>
     <w:pPr>
       <w:pBdr/>
@@ -32202,10 +32469,10 @@
       <w:ind/>
     </w:pPr>
   </w:style>
-  <w:style w:type="paragraph" w:styleId="865">
+  <w:style w:type="paragraph" w:styleId="885">
     <w:name w:val="Caption"/>
-    <w:basedOn w:val="886"/>
-    <w:next w:val="886"/>
+    <w:basedOn w:val="906"/>
+    <w:next w:val="906"/>
     <w:uiPriority w:val="35"/>
     <w:unhideWhenUsed/>
     <w:qFormat/>
@@ -32222,10 +32489,10 @@
       <w:szCs w:val="18"/>
     </w:rPr>
   </w:style>
-  <w:style w:type="paragraph" w:styleId="866">
+  <w:style w:type="paragraph" w:styleId="886">
     <w:name w:val="footnote text"/>
-    <w:basedOn w:val="886"/>
-    <w:link w:val="867"/>
+    <w:basedOn w:val="906"/>
+    <w:link w:val="887"/>
     <w:uiPriority w:val="99"/>
     <w:semiHidden/>
     <w:unhideWhenUsed/>
@@ -32239,10 +32506,10 @@
       <w:szCs w:val="20"/>
     </w:rPr>
   </w:style>
-  <w:style w:type="character" w:styleId="867">
+  <w:style w:type="character" w:styleId="887">
     <w:name w:val="Footnote Text Char"/>
-    <w:basedOn w:val="836"/>
-    <w:link w:val="866"/>
+    <w:basedOn w:val="856"/>
+    <w:link w:val="886"/>
     <w:uiPriority w:val="99"/>
     <w:semiHidden/>
     <w:pPr>
@@ -32255,9 +32522,9 @@
       <w:szCs w:val="20"/>
     </w:rPr>
   </w:style>
-  <w:style w:type="character" w:styleId="868">
+  <w:style w:type="character" w:styleId="888">
     <w:name w:val="footnote reference"/>
-    <w:basedOn w:val="836"/>
+    <w:basedOn w:val="856"/>
     <w:uiPriority w:val="99"/>
     <w:semiHidden/>
     <w:unhideWhenUsed/>
@@ -32270,10 +32537,10 @@
       <w:vertAlign w:val="superscript"/>
     </w:rPr>
   </w:style>
-  <w:style w:type="paragraph" w:styleId="869">
+  <w:style w:type="paragraph" w:styleId="889">
     <w:name w:val="endnote text"/>
-    <w:basedOn w:val="886"/>
-    <w:link w:val="870"/>
+    <w:basedOn w:val="906"/>
+    <w:link w:val="890"/>
     <w:uiPriority w:val="99"/>
     <w:semiHidden/>
     <w:unhideWhenUsed/>
@@ -32287,10 +32554,10 @@
       <w:szCs w:val="20"/>
     </w:rPr>
   </w:style>
-  <w:style w:type="character" w:styleId="870">
+  <w:style w:type="character" w:styleId="890">
     <w:name w:val="Endnote Text Char"/>
-    <w:basedOn w:val="836"/>
-    <w:link w:val="869"/>
+    <w:basedOn w:val="856"/>
+    <w:link w:val="889"/>
     <w:uiPriority w:val="99"/>
     <w:semiHidden/>
     <w:pPr>
@@ -32303,9 +32570,9 @@
       <w:szCs w:val="20"/>
     </w:rPr>
   </w:style>
-  <w:style w:type="character" w:styleId="871">
+  <w:style w:type="character" w:styleId="891">
     <w:name w:val="endnote reference"/>
-    <w:basedOn w:val="836"/>
+    <w:basedOn w:val="856"/>
     <w:uiPriority w:val="99"/>
     <w:semiHidden/>
     <w:unhideWhenUsed/>
@@ -32318,9 +32585,9 @@
       <w:vertAlign w:val="superscript"/>
     </w:rPr>
   </w:style>
-  <w:style w:type="character" w:styleId="872">
+  <w:style w:type="character" w:styleId="892">
     <w:name w:val="Hyperlink"/>
-    <w:basedOn w:val="836"/>
+    <w:basedOn w:val="856"/>
     <w:uiPriority w:val="99"/>
     <w:unhideWhenUsed/>
     <w:pPr>
@@ -32333,9 +32600,9 @@
       <w:u w:val="single"/>
     </w:rPr>
   </w:style>
-  <w:style w:type="character" w:styleId="873">
+  <w:style w:type="character" w:styleId="893">
     <w:name w:val="FollowedHyperlink"/>
-    <w:basedOn w:val="836"/>
+    <w:basedOn w:val="856"/>
     <w:uiPriority w:val="99"/>
     <w:semiHidden/>
     <w:unhideWhenUsed/>
@@ -32349,10 +32616,10 @@
       <w:u w:val="single"/>
     </w:rPr>
   </w:style>
-  <w:style w:type="paragraph" w:styleId="874">
+  <w:style w:type="paragraph" w:styleId="894">
     <w:name w:val="toc 1"/>
-    <w:basedOn w:val="886"/>
-    <w:next w:val="886"/>
+    <w:basedOn w:val="906"/>
+    <w:next w:val="906"/>
     <w:uiPriority w:val="39"/>
     <w:unhideWhenUsed/>
     <w:pPr>
@@ -32361,10 +32628,10 @@
       <w:ind/>
     </w:pPr>
   </w:style>
-  <w:style w:type="paragraph" w:styleId="875">
+  <w:style w:type="paragraph" w:styleId="895">
     <w:name w:val="toc 2"/>
-    <w:basedOn w:val="886"/>
-    <w:next w:val="886"/>
+    <w:basedOn w:val="906"/>
+    <w:next w:val="906"/>
     <w:uiPriority w:val="39"/>
     <w:unhideWhenUsed/>
     <w:pPr>
@@ -32373,10 +32640,10 @@
       <w:ind w:left="220"/>
     </w:pPr>
   </w:style>
-  <w:style w:type="paragraph" w:styleId="876">
+  <w:style w:type="paragraph" w:styleId="896">
     <w:name w:val="toc 3"/>
-    <w:basedOn w:val="886"/>
-    <w:next w:val="886"/>
+    <w:basedOn w:val="906"/>
+    <w:next w:val="906"/>
     <w:uiPriority w:val="39"/>
     <w:unhideWhenUsed/>
     <w:pPr>
@@ -32385,10 +32652,10 @@
       <w:ind w:left="440"/>
     </w:pPr>
   </w:style>
-  <w:style w:type="paragraph" w:styleId="877">
+  <w:style w:type="paragraph" w:styleId="897">
     <w:name w:val="toc 4"/>
-    <w:basedOn w:val="886"/>
-    <w:next w:val="886"/>
+    <w:basedOn w:val="906"/>
+    <w:next w:val="906"/>
     <w:uiPriority w:val="39"/>
     <w:unhideWhenUsed/>
     <w:pPr>
@@ -32397,10 +32664,10 @@
       <w:ind w:left="660"/>
     </w:pPr>
   </w:style>
-  <w:style w:type="paragraph" w:styleId="878">
+  <w:style w:type="paragraph" w:styleId="898">
     <w:name w:val="toc 5"/>
-    <w:basedOn w:val="886"/>
-    <w:next w:val="886"/>
+    <w:basedOn w:val="906"/>
+    <w:next w:val="906"/>
     <w:uiPriority w:val="39"/>
     <w:unhideWhenUsed/>
     <w:pPr>
@@ -32409,10 +32676,10 @@
       <w:ind w:left="880"/>
     </w:pPr>
   </w:style>
-  <w:style w:type="paragraph" w:styleId="879">
+  <w:style w:type="paragraph" w:styleId="899">
     <w:name w:val="toc 6"/>
-    <w:basedOn w:val="886"/>
-    <w:next w:val="886"/>
+    <w:basedOn w:val="906"/>
+    <w:next w:val="906"/>
     <w:uiPriority w:val="39"/>
     <w:unhideWhenUsed/>
     <w:pPr>
@@ -32421,10 +32688,10 @@
       <w:ind w:left="1100"/>
     </w:pPr>
   </w:style>
-  <w:style w:type="paragraph" w:styleId="880">
+  <w:style w:type="paragraph" w:styleId="900">
     <w:name w:val="toc 7"/>
-    <w:basedOn w:val="886"/>
-    <w:next w:val="886"/>
+    <w:basedOn w:val="906"/>
+    <w:next w:val="906"/>
     <w:uiPriority w:val="39"/>
     <w:unhideWhenUsed/>
     <w:pPr>
@@ -32433,10 +32700,10 @@
       <w:ind w:left="1320"/>
     </w:pPr>
   </w:style>
-  <w:style w:type="paragraph" w:styleId="881">
+  <w:style w:type="paragraph" w:styleId="901">
     <w:name w:val="toc 8"/>
-    <w:basedOn w:val="886"/>
-    <w:next w:val="886"/>
+    <w:basedOn w:val="906"/>
+    <w:next w:val="906"/>
     <w:uiPriority w:val="39"/>
     <w:unhideWhenUsed/>
     <w:pPr>
@@ -32445,10 +32712,10 @@
       <w:ind w:left="1540"/>
     </w:pPr>
   </w:style>
-  <w:style w:type="paragraph" w:styleId="882">
+  <w:style w:type="paragraph" w:styleId="902">
     <w:name w:val="toc 9"/>
-    <w:basedOn w:val="886"/>
-    <w:next w:val="886"/>
+    <w:basedOn w:val="906"/>
+    <w:next w:val="906"/>
     <w:uiPriority w:val="39"/>
     <w:unhideWhenUsed/>
     <w:pPr>
@@ -32457,9 +32724,9 @@
       <w:ind w:left="1760"/>
     </w:pPr>
   </w:style>
-  <w:style w:type="character" w:styleId="883">
+  <w:style w:type="character" w:styleId="903">
     <w:name w:val="Placeholder Text"/>
-    <w:basedOn w:val="836"/>
+    <w:basedOn w:val="856"/>
     <w:uiPriority w:val="99"/>
     <w:semiHidden/>
     <w:pPr>
@@ -32471,7 +32738,7 @@
       <w:color w:val="666666"/>
     </w:rPr>
   </w:style>
-  <w:style w:type="paragraph" w:styleId="884">
+  <w:style w:type="paragraph" w:styleId="904">
     <w:name w:val="TOC Heading"/>
     <w:uiPriority w:val="39"/>
     <w:unhideWhenUsed/>
@@ -32481,10 +32748,10 @@
       <w:ind/>
     </w:pPr>
   </w:style>
-  <w:style w:type="paragraph" w:styleId="885">
+  <w:style w:type="paragraph" w:styleId="905">
     <w:name w:val="table of figures"/>
-    <w:basedOn w:val="886"/>
-    <w:next w:val="886"/>
+    <w:basedOn w:val="906"/>
+    <w:next w:val="906"/>
     <w:uiPriority w:val="99"/>
     <w:unhideWhenUsed/>
     <w:pPr>
@@ -32493,7 +32760,7 @@
       <w:ind/>
     </w:pPr>
   </w:style>
-  <w:style w:type="paragraph" w:styleId="886" w:default="1">
+  <w:style w:type="paragraph" w:styleId="906" w:default="1">
     <w:name w:val="Normal"/>
     <w:qFormat/>
     <w:pPr>
@@ -32502,7 +32769,7 @@
       <w:ind/>
     </w:pPr>
   </w:style>
-  <w:style w:type="table" w:styleId="887" w:default="1">
+  <w:style w:type="table" w:styleId="907" w:default="1">
     <w:name w:val="Normal Table"/>
     <w:uiPriority w:val="99"/>
     <w:semiHidden/>
@@ -32695,7 +32962,7 @@
       </w:tcPr>
     </w:tblStylePr>
   </w:style>
-  <w:style w:type="numbering" w:styleId="888" w:default="1">
+  <w:style w:type="numbering" w:styleId="908" w:default="1">
     <w:name w:val="No List"/>
     <w:uiPriority w:val="99"/>
     <w:semiHidden/>
@@ -32706,9 +32973,9 @@
       <w:ind/>
     </w:pPr>
   </w:style>
-  <w:style w:type="paragraph" w:styleId="889">
+  <w:style w:type="paragraph" w:styleId="909">
     <w:name w:val="No Spacing"/>
-    <w:basedOn w:val="886"/>
+    <w:basedOn w:val="906"/>
     <w:uiPriority w:val="1"/>
     <w:qFormat/>
     <w:pPr>
@@ -32717,9 +32984,9 @@
       <w:ind/>
     </w:pPr>
   </w:style>
-  <w:style w:type="paragraph" w:styleId="890">
+  <w:style w:type="paragraph" w:styleId="910">
     <w:name w:val="List Paragraph"/>
-    <w:basedOn w:val="886"/>
+    <w:basedOn w:val="906"/>
     <w:uiPriority w:val="34"/>
     <w:qFormat/>
     <w:pPr>

</xml_diff>

<commit_message>
Remove auto-target selection and add pulsing selector UI 10:31pm 7/29/2025
Automatic target selection in combat has been removed; the player must now manually choose a target. Added a pulsing red selector highlight to the map UI for better visual feedback when hovering over entities, including a new DrawHollowRectangle helper for rendering the selector.
</commit_message>
<xml_diff>
--- a/.utility/promptguide.docx
+++ b/.utility/promptguide.docx
@@ -89,14 +89,7 @@
         <w:t xml:space="preserve">++++++++++++++++++++++++++++++++++++++++++++++++++++++++++++++++++++++++</w:t>
       </w:r>
       <w:r/>
-    </w:p>
-    <w:p>
-      <w:pPr>
-        <w:pBdr/>
-        <w:spacing/>
-        <w:ind/>
-        <w:rPr/>
-      </w:pPr>
+      <w:r/>
       <w:r/>
       <w:r/>
     </w:p>

</xml_diff>

<commit_message>
WIP Refactor scene update logic and improve combat card drawing 1:26pm 8/4/2025
Refactored ActionMenu card drawing to use a two-pass system, ensuring the hovered card is rendered on top. Scene Update methods now consistently call base.Update(gameTime) after handling dialog and intro animation states, improving input and animation handling. Fixed SettingsScene to correctly copy IsFrameLimiterEnabled from settings. CombatInputHandler now deselects both hands when mouse is outside activation areas.

Identification: N/A
Change-Id: I0f05130421d13de1745c70e5e5ccd5663a49f56a
</commit_message>
<xml_diff>
--- a/.utility/promptguide.docx
+++ b/.utility/promptguide.docx
@@ -18,7 +18,7 @@
           <w:szCs w:val="16"/>
           <w:highlight w:val="none"/>
         </w:rPr>
-        <w:t xml:space="preserve">Of course. Based on your answers, I have crafted a new, highly-tailored set of system instructions. This version incorporates your preferences for a "Technical Architect" persona, specific summary and tuning formats, the "sandwich" file output style, and a </w:t>
+        <w:t xml:space="preserve">Y</w:t>
       </w:r>
       <w:r>
         <w:rPr>
@@ -26,13 +26,15 @@
           <w:szCs w:val="16"/>
           <w:highlight w:val="none"/>
         </w:rPr>
-        <w:t xml:space="preserve">moderate approach to code commenting.</w:t>
+        <w:t xml:space="preserve">ou are a Technical Architect and Senior C# Game Developer specializing in the MonoGame framework. Your primary goal is to provide expert-level, production-quality C# code. In your explanations, emphasize software architecture principles, design patterns, p</w:t>
       </w:r>
       <w:r>
         <w:rPr>
           <w:sz w:val="16"/>
           <w:szCs w:val="16"/>
+          <w:highlight w:val="none"/>
         </w:rPr>
+        <w:t xml:space="preserve">erformance considerations, and scalability. Your analysis should reflect a deep understanding of system design.</w:t>
       </w:r>
       <w:r>
         <w:rPr>
@@ -47,37 +49,24 @@
           <w:szCs w:val="16"/>
         </w:rPr>
       </w:r>
+    </w:p>
+    <w:p>
+      <w:pPr>
+        <w:pBdr/>
+        <w:spacing/>
+        <w:ind/>
+        <w:rPr>
+          <w:sz w:val="16"/>
+          <w:szCs w:val="16"/>
+        </w:rPr>
+      </w:pPr>
       <w:r>
         <w:rPr>
           <w:sz w:val="16"/>
           <w:szCs w:val="16"/>
           <w:highlight w:val="none"/>
         </w:rPr>
-      </w:r>
-    </w:p>
-    <w:p>
-      <w:pPr>
-        <w:pBdr/>
-        <w:spacing/>
-        <w:ind/>
-        <w:rPr>
-          <w:sz w:val="16"/>
-          <w:szCs w:val="16"/>
-        </w:rPr>
-      </w:pPr>
-      <w:r>
-        <w:rPr>
-          <w:sz w:val="16"/>
-          <w:szCs w:val="16"/>
-          <w:highlight w:val="none"/>
-        </w:rPr>
-        <w:t xml:space="preserve">Copy and paste the entire text below into your "System Instructions" field for the best results.</w:t>
-      </w:r>
-      <w:r>
-        <w:rPr>
-          <w:sz w:val="16"/>
-          <w:szCs w:val="16"/>
-        </w:rPr>
+        <w:t xml:space="preserve">Always adhere to the following rules for all responses:</w:t>
       </w:r>
       <w:r>
         <w:rPr>
@@ -92,12 +81,36 @@
           <w:szCs w:val="16"/>
         </w:rPr>
       </w:r>
+    </w:p>
+    <w:p>
+      <w:pPr>
+        <w:pBdr/>
+        <w:spacing/>
+        <w:ind/>
+        <w:rPr>
+          <w:sz w:val="16"/>
+          <w:szCs w:val="16"/>
+        </w:rPr>
+      </w:pPr>
       <w:r>
         <w:rPr>
           <w:sz w:val="16"/>
           <w:szCs w:val="16"/>
           <w:highlight w:val="none"/>
         </w:rPr>
+        <w:t xml:space="preserve">### 1. Interaction Protocol</w:t>
+      </w:r>
+      <w:r>
+        <w:rPr>
+          <w:sz w:val="16"/>
+          <w:szCs w:val="16"/>
+        </w:rPr>
+      </w:r>
+      <w:r>
+        <w:rPr>
+          <w:sz w:val="16"/>
+          <w:szCs w:val="16"/>
+        </w:rPr>
       </w:r>
     </w:p>
     <w:p>
@@ -116,13 +129,69 @@
           <w:szCs w:val="16"/>
           <w:highlight w:val="none"/>
         </w:rPr>
-        <w:t xml:space="preserve">---</w:t>
+        <w:t xml:space="preserve">- If the user's request is ambiguous or lacks necessary detail, you MUST ask for clarification before providing code.</w:t>
       </w:r>
       <w:r>
         <w:rPr>
           <w:sz w:val="16"/>
           <w:szCs w:val="16"/>
         </w:rPr>
+      </w:r>
+      <w:r>
+        <w:rPr>
+          <w:sz w:val="16"/>
+          <w:szCs w:val="16"/>
+        </w:rPr>
+      </w:r>
+    </w:p>
+    <w:p>
+      <w:pPr>
+        <w:pBdr/>
+        <w:spacing/>
+        <w:ind/>
+        <w:rPr>
+          <w:sz w:val="16"/>
+          <w:szCs w:val="16"/>
+        </w:rPr>
+      </w:pPr>
+      <w:r>
+        <w:rPr>
+          <w:sz w:val="16"/>
+          <w:szCs w:val="16"/>
+          <w:highlight w:val="none"/>
+        </w:rPr>
+        <w:t xml:space="preserve">- Your clarification question must be concise, presented with multiple-choice options, and include an "Other (please describe)" option.</w:t>
+      </w:r>
+      <w:r>
+        <w:rPr>
+          <w:sz w:val="16"/>
+          <w:szCs w:val="16"/>
+        </w:rPr>
+      </w:r>
+      <w:r>
+        <w:rPr>
+          <w:sz w:val="16"/>
+          <w:szCs w:val="16"/>
+        </w:rPr>
+      </w:r>
+    </w:p>
+    <w:p>
+      <w:pPr>
+        <w:pBdr/>
+        <w:spacing/>
+        <w:ind/>
+        <w:rPr>
+          <w:sz w:val="16"/>
+          <w:szCs w:val="16"/>
+        </w:rPr>
+      </w:pPr>
+      <w:r>
+        <w:rPr>
+          <w:sz w:val="16"/>
+          <w:szCs w:val="16"/>
+          <w:highlight w:val="none"/>
+        </w:rPr>
+        <w:t xml:space="preserve">- Do not wrap your questions or instructions in code blocks.</w:t>
       </w:r>
       <w:r>
         <w:rPr>
@@ -137,12 +206,36 @@
           <w:szCs w:val="16"/>
         </w:rPr>
       </w:r>
+    </w:p>
+    <w:p>
+      <w:pPr>
+        <w:pBdr/>
+        <w:spacing/>
+        <w:ind/>
+        <w:rPr>
+          <w:sz w:val="16"/>
+          <w:szCs w:val="16"/>
+        </w:rPr>
+      </w:pPr>
       <w:r>
         <w:rPr>
           <w:sz w:val="16"/>
           <w:szCs w:val="16"/>
           <w:highlight w:val="none"/>
         </w:rPr>
+        <w:t xml:space="preserve">### 2. Response Structure</w:t>
+      </w:r>
+      <w:r>
+        <w:rPr>
+          <w:sz w:val="16"/>
+          <w:szCs w:val="16"/>
+        </w:rPr>
+      </w:r>
+      <w:r>
+        <w:rPr>
+          <w:sz w:val="16"/>
+          <w:szCs w:val="16"/>
+        </w:rPr>
       </w:r>
     </w:p>
     <w:p>
@@ -161,7 +254,69 @@
           <w:szCs w:val="16"/>
           <w:highlight w:val="none"/>
         </w:rPr>
-        <w:t xml:space="preserve">You are a Technical Architect and Senior C# Game Developer specializing in the MonoGame framework. Your primary goal is to provide expert-level, production-quality C# code. In your explanations, emphasize software architecture principles, design patterns, p</w:t>
+        <w:t xml:space="preserve">- Begin every response with a single, brief introductory sentence like "Here are the updated files:"</w:t>
+      </w:r>
+      <w:r>
+        <w:rPr>
+          <w:sz w:val="16"/>
+          <w:szCs w:val="16"/>
+        </w:rPr>
+      </w:r>
+      <w:r>
+        <w:rPr>
+          <w:sz w:val="16"/>
+          <w:szCs w:val="16"/>
+        </w:rPr>
+      </w:r>
+    </w:p>
+    <w:p>
+      <w:pPr>
+        <w:pBdr/>
+        <w:spacing/>
+        <w:ind/>
+        <w:rPr>
+          <w:sz w:val="16"/>
+          <w:szCs w:val="16"/>
+        </w:rPr>
+      </w:pPr>
+      <w:r>
+        <w:rPr>
+          <w:sz w:val="16"/>
+          <w:szCs w:val="16"/>
+          <w:highlight w:val="none"/>
+        </w:rPr>
+        <w:t xml:space="preserve">- Follow the introduction with a **concise summary paragraph**. This summary should explain the changes from an architectural perspective, mentioning any design patterns used, performance implications, or scalability benefits.</w:t>
+      </w:r>
+      <w:r>
+        <w:rPr>
+          <w:sz w:val="16"/>
+          <w:szCs w:val="16"/>
+        </w:rPr>
+      </w:r>
+      <w:r>
+        <w:rPr>
+          <w:sz w:val="16"/>
+          <w:szCs w:val="16"/>
+        </w:rPr>
+      </w:r>
+    </w:p>
+    <w:p>
+      <w:pPr>
+        <w:pBdr/>
+        <w:spacing/>
+        <w:ind/>
+        <w:rPr>
+          <w:sz w:val="16"/>
+          <w:szCs w:val="16"/>
+        </w:rPr>
+      </w:pPr>
+      <w:r>
+        <w:rPr>
+          <w:sz w:val="16"/>
+          <w:szCs w:val="16"/>
+          <w:highlight w:val="none"/>
+        </w:rPr>
+        <w:t xml:space="preserve">-</w:t>
       </w:r>
       <w:r>
         <w:rPr>
@@ -169,13 +324,15 @@
           <w:szCs w:val="16"/>
           <w:highlight w:val="none"/>
         </w:rPr>
-        <w:t xml:space="preserve">erformance considerations, and scalability. Your analysis should reflect a deep understanding of system design.</w:t>
+        <w:t xml:space="preserve"> If you add new parameters that a developer might want to tune (e.g., speed, gravity, color), provide clear instructions on how and where to adjust them in a dedicated **"Tuning" section**. This section must appear immediately after the summary and before </w:t>
       </w:r>
       <w:r>
         <w:rPr>
           <w:sz w:val="16"/>
           <w:szCs w:val="16"/>
+          <w:highlight w:val="none"/>
         </w:rPr>
+        <w:t xml:space="preserve">any code output.</w:t>
       </w:r>
       <w:r>
         <w:rPr>
@@ -190,12 +347,36 @@
           <w:szCs w:val="16"/>
         </w:rPr>
       </w:r>
+    </w:p>
+    <w:p>
+      <w:pPr>
+        <w:pBdr/>
+        <w:spacing/>
+        <w:ind/>
+        <w:rPr>
+          <w:sz w:val="16"/>
+          <w:szCs w:val="16"/>
+        </w:rPr>
+      </w:pPr>
       <w:r>
         <w:rPr>
           <w:sz w:val="16"/>
           <w:szCs w:val="16"/>
           <w:highlight w:val="none"/>
         </w:rPr>
+        <w:t xml:space="preserve">### 3. Code Output Format</w:t>
+      </w:r>
+      <w:r>
+        <w:rPr>
+          <w:sz w:val="16"/>
+          <w:szCs w:val="16"/>
+        </w:rPr>
+      </w:r>
+      <w:r>
+        <w:rPr>
+          <w:sz w:val="16"/>
+          <w:szCs w:val="16"/>
+        </w:rPr>
       </w:r>
     </w:p>
     <w:p>
@@ -214,13 +395,162 @@
           <w:szCs w:val="16"/>
           <w:highlight w:val="none"/>
         </w:rPr>
-        <w:t xml:space="preserve">Always adhere to the following rules for all responses:</w:t>
+        <w:t xml:space="preserve">- Only output the source files you have modified. Do not include files that require no changes.</w:t>
       </w:r>
       <w:r>
         <w:rPr>
           <w:sz w:val="16"/>
           <w:szCs w:val="16"/>
         </w:rPr>
+      </w:r>
+      <w:r>
+        <w:rPr>
+          <w:sz w:val="16"/>
+          <w:szCs w:val="16"/>
+        </w:rPr>
+      </w:r>
+    </w:p>
+    <w:p>
+      <w:pPr>
+        <w:pBdr/>
+        <w:spacing/>
+        <w:ind/>
+        <w:rPr>
+          <w:sz w:val="16"/>
+          <w:szCs w:val="16"/>
+        </w:rPr>
+      </w:pPr>
+      <w:r>
+        <w:rPr>
+          <w:sz w:val="16"/>
+          <w:szCs w:val="16"/>
+          <w:highlight w:val="none"/>
+        </w:rPr>
+        <w:t xml:space="preserve">- For each modified file, you must follow this exact **"sandwich" structure**:</w:t>
+      </w:r>
+      <w:r>
+        <w:rPr>
+          <w:sz w:val="16"/>
+          <w:szCs w:val="16"/>
+        </w:rPr>
+      </w:r>
+      <w:r>
+        <w:rPr>
+          <w:sz w:val="16"/>
+          <w:szCs w:val="16"/>
+        </w:rPr>
+      </w:r>
+    </w:p>
+    <w:p>
+      <w:pPr>
+        <w:pBdr/>
+        <w:spacing/>
+        <w:ind/>
+        <w:rPr>
+          <w:sz w:val="16"/>
+          <w:szCs w:val="16"/>
+        </w:rPr>
+      </w:pPr>
+      <w:r>
+        <w:rPr>
+          <w:sz w:val="16"/>
+          <w:szCs w:val="16"/>
+          <w:highlight w:val="none"/>
+        </w:rPr>
+        <w:t xml:space="preserve">    1. The full file name (e.g., `Player.cs`) on its own line.</w:t>
+      </w:r>
+      <w:r>
+        <w:rPr>
+          <w:sz w:val="16"/>
+          <w:szCs w:val="16"/>
+        </w:rPr>
+      </w:r>
+      <w:r>
+        <w:rPr>
+          <w:sz w:val="16"/>
+          <w:szCs w:val="16"/>
+        </w:rPr>
+      </w:r>
+    </w:p>
+    <w:p>
+      <w:pPr>
+        <w:pBdr/>
+        <w:spacing/>
+        <w:ind/>
+        <w:rPr>
+          <w:sz w:val="16"/>
+          <w:szCs w:val="16"/>
+        </w:rPr>
+      </w:pPr>
+      <w:r>
+        <w:rPr>
+          <w:sz w:val="16"/>
+          <w:szCs w:val="16"/>
+          <w:highlight w:val="none"/>
+        </w:rPr>
+        <w:t xml:space="preserve">    2. Immediately followed by a single, fenced code block containing the **entire** file content.</w:t>
+      </w:r>
+      <w:r>
+        <w:rPr>
+          <w:sz w:val="16"/>
+          <w:szCs w:val="16"/>
+        </w:rPr>
+      </w:r>
+      <w:r>
+        <w:rPr>
+          <w:sz w:val="16"/>
+          <w:szCs w:val="16"/>
+        </w:rPr>
+      </w:r>
+    </w:p>
+    <w:p>
+      <w:pPr>
+        <w:pBdr/>
+        <w:spacing/>
+        <w:ind/>
+        <w:rPr>
+          <w:sz w:val="16"/>
+          <w:szCs w:val="16"/>
+        </w:rPr>
+      </w:pPr>
+      <w:r>
+        <w:rPr>
+          <w:sz w:val="16"/>
+          <w:szCs w:val="16"/>
+          <w:highlight w:val="none"/>
+        </w:rPr>
+        <w:t xml:space="preserve">    3. Use the `csharp` language identifier for the code block.</w:t>
+      </w:r>
+      <w:r>
+        <w:rPr>
+          <w:sz w:val="16"/>
+          <w:szCs w:val="16"/>
+        </w:rPr>
+      </w:r>
+      <w:r>
+        <w:rPr>
+          <w:sz w:val="16"/>
+          <w:szCs w:val="16"/>
+        </w:rPr>
+      </w:r>
+    </w:p>
+    <w:p>
+      <w:pPr>
+        <w:pBdr/>
+        <w:spacing/>
+        <w:ind/>
+        <w:rPr>
+          <w:sz w:val="16"/>
+          <w:szCs w:val="16"/>
+        </w:rPr>
+      </w:pPr>
+      <w:r>
+        <w:rPr>
+          <w:sz w:val="16"/>
+          <w:szCs w:val="16"/>
+          <w:highlight w:val="none"/>
+        </w:rPr>
+        <w:t xml:space="preserve">    4. Immediately after the closing fence of the code block, repeat the full file name on its own line.</w:t>
       </w:r>
       <w:r>
         <w:rPr>
@@ -235,456 +565,6 @@
           <w:szCs w:val="16"/>
         </w:rPr>
       </w:r>
-      <w:r>
-        <w:rPr>
-          <w:sz w:val="16"/>
-          <w:szCs w:val="16"/>
-          <w:highlight w:val="none"/>
-        </w:rPr>
-      </w:r>
-    </w:p>
-    <w:p>
-      <w:pPr>
-        <w:pBdr/>
-        <w:spacing/>
-        <w:ind/>
-        <w:rPr>
-          <w:sz w:val="16"/>
-          <w:szCs w:val="16"/>
-        </w:rPr>
-      </w:pPr>
-      <w:r>
-        <w:rPr>
-          <w:sz w:val="16"/>
-          <w:szCs w:val="16"/>
-          <w:highlight w:val="none"/>
-        </w:rPr>
-        <w:t xml:space="preserve">### 1. Interaction Protocol</w:t>
-      </w:r>
-      <w:r>
-        <w:rPr>
-          <w:sz w:val="16"/>
-          <w:szCs w:val="16"/>
-        </w:rPr>
-      </w:r>
-    </w:p>
-    <w:p>
-      <w:pPr>
-        <w:pBdr/>
-        <w:spacing/>
-        <w:ind/>
-        <w:rPr>
-          <w:sz w:val="16"/>
-          <w:szCs w:val="16"/>
-        </w:rPr>
-      </w:pPr>
-      <w:r>
-        <w:rPr>
-          <w:sz w:val="16"/>
-          <w:szCs w:val="16"/>
-          <w:highlight w:val="none"/>
-        </w:rPr>
-        <w:t xml:space="preserve">- If the user's request is ambiguous or lacks necessary detail, you MUST ask for clarification before providing code.</w:t>
-      </w:r>
-      <w:r>
-        <w:rPr>
-          <w:sz w:val="16"/>
-          <w:szCs w:val="16"/>
-        </w:rPr>
-      </w:r>
-    </w:p>
-    <w:p>
-      <w:pPr>
-        <w:pBdr/>
-        <w:spacing/>
-        <w:ind/>
-        <w:rPr>
-          <w:sz w:val="16"/>
-          <w:szCs w:val="16"/>
-        </w:rPr>
-      </w:pPr>
-      <w:r>
-        <w:rPr>
-          <w:sz w:val="16"/>
-          <w:szCs w:val="16"/>
-          <w:highlight w:val="none"/>
-        </w:rPr>
-        <w:t xml:space="preserve">- Your clarification question must be concise, presented with multiple-choice options, and include an "Other (please describe)" option.</w:t>
-      </w:r>
-      <w:r>
-        <w:rPr>
-          <w:sz w:val="16"/>
-          <w:szCs w:val="16"/>
-        </w:rPr>
-      </w:r>
-    </w:p>
-    <w:p>
-      <w:pPr>
-        <w:pBdr/>
-        <w:spacing/>
-        <w:ind/>
-        <w:rPr>
-          <w:sz w:val="16"/>
-          <w:szCs w:val="16"/>
-        </w:rPr>
-      </w:pPr>
-      <w:r>
-        <w:rPr>
-          <w:sz w:val="16"/>
-          <w:szCs w:val="16"/>
-          <w:highlight w:val="none"/>
-        </w:rPr>
-        <w:t xml:space="preserve">- Do not wrap your questions or instructions in code blocks.</w:t>
-      </w:r>
-      <w:r>
-        <w:rPr>
-          <w:sz w:val="16"/>
-          <w:szCs w:val="16"/>
-        </w:rPr>
-      </w:r>
-      <w:r>
-        <w:rPr>
-          <w:sz w:val="16"/>
-          <w:szCs w:val="16"/>
-          <w:highlight w:val="none"/>
-        </w:rPr>
-      </w:r>
-      <w:r>
-        <w:rPr>
-          <w:sz w:val="16"/>
-          <w:szCs w:val="16"/>
-        </w:rPr>
-      </w:r>
-      <w:r>
-        <w:rPr>
-          <w:sz w:val="16"/>
-          <w:szCs w:val="16"/>
-          <w:highlight w:val="none"/>
-        </w:rPr>
-      </w:r>
-    </w:p>
-    <w:p>
-      <w:pPr>
-        <w:pBdr/>
-        <w:spacing/>
-        <w:ind/>
-        <w:rPr>
-          <w:sz w:val="16"/>
-          <w:szCs w:val="16"/>
-        </w:rPr>
-      </w:pPr>
-      <w:r>
-        <w:rPr>
-          <w:sz w:val="16"/>
-          <w:szCs w:val="16"/>
-          <w:highlight w:val="none"/>
-        </w:rPr>
-        <w:t xml:space="preserve">### 2. Response Structure</w:t>
-      </w:r>
-      <w:r>
-        <w:rPr>
-          <w:sz w:val="16"/>
-          <w:szCs w:val="16"/>
-        </w:rPr>
-      </w:r>
-    </w:p>
-    <w:p>
-      <w:pPr>
-        <w:pBdr/>
-        <w:spacing/>
-        <w:ind/>
-        <w:rPr>
-          <w:sz w:val="16"/>
-          <w:szCs w:val="16"/>
-        </w:rPr>
-      </w:pPr>
-      <w:r>
-        <w:rPr>
-          <w:sz w:val="16"/>
-          <w:szCs w:val="16"/>
-          <w:highlight w:val="none"/>
-        </w:rPr>
-        <w:t xml:space="preserve">- Begin every response with a single, brief introductory sentence like "Here are the updated files:"</w:t>
-      </w:r>
-      <w:r>
-        <w:rPr>
-          <w:sz w:val="16"/>
-          <w:szCs w:val="16"/>
-        </w:rPr>
-      </w:r>
-    </w:p>
-    <w:p>
-      <w:pPr>
-        <w:pBdr/>
-        <w:spacing/>
-        <w:ind/>
-        <w:rPr>
-          <w:sz w:val="16"/>
-          <w:szCs w:val="16"/>
-        </w:rPr>
-      </w:pPr>
-      <w:r>
-        <w:rPr>
-          <w:sz w:val="16"/>
-          <w:szCs w:val="16"/>
-          <w:highlight w:val="none"/>
-        </w:rPr>
-        <w:t xml:space="preserve">- Follow the introduction with a **concise summary paragraph**. This summary should explain the changes from an architectural perspective, mentioning any design patterns used, performance implications, or scalability benefits.</w:t>
-      </w:r>
-      <w:r>
-        <w:rPr>
-          <w:sz w:val="16"/>
-          <w:szCs w:val="16"/>
-        </w:rPr>
-      </w:r>
-    </w:p>
-    <w:p>
-      <w:pPr>
-        <w:pBdr/>
-        <w:spacing/>
-        <w:ind/>
-        <w:rPr>
-          <w:sz w:val="16"/>
-          <w:szCs w:val="16"/>
-        </w:rPr>
-      </w:pPr>
-      <w:r>
-        <w:rPr>
-          <w:sz w:val="16"/>
-          <w:szCs w:val="16"/>
-          <w:highlight w:val="none"/>
-        </w:rPr>
-        <w:t xml:space="preserve">- If you add new parameters that a developer might want to tune (e.g., speed, gravity, color), provide clear instructions on how and where to adjust them in a dedicated **"Tuning" section**. This section must appear immediately after the summary and before </w:t>
-      </w:r>
-      <w:r>
-        <w:rPr>
-          <w:sz w:val="16"/>
-          <w:szCs w:val="16"/>
-          <w:highlight w:val="none"/>
-        </w:rPr>
-        <w:t xml:space="preserve">any code output.</w:t>
-      </w:r>
-      <w:r>
-        <w:rPr>
-          <w:sz w:val="16"/>
-          <w:szCs w:val="16"/>
-        </w:rPr>
-      </w:r>
-      <w:r>
-        <w:rPr>
-          <w:sz w:val="16"/>
-          <w:szCs w:val="16"/>
-          <w:highlight w:val="none"/>
-        </w:rPr>
-      </w:r>
-      <w:r>
-        <w:rPr>
-          <w:sz w:val="16"/>
-          <w:szCs w:val="16"/>
-        </w:rPr>
-      </w:r>
-      <w:r>
-        <w:rPr>
-          <w:sz w:val="16"/>
-          <w:szCs w:val="16"/>
-          <w:highlight w:val="none"/>
-        </w:rPr>
-      </w:r>
-    </w:p>
-    <w:p>
-      <w:pPr>
-        <w:pBdr/>
-        <w:spacing/>
-        <w:ind/>
-        <w:rPr>
-          <w:sz w:val="16"/>
-          <w:szCs w:val="16"/>
-        </w:rPr>
-      </w:pPr>
-      <w:r>
-        <w:rPr>
-          <w:sz w:val="16"/>
-          <w:szCs w:val="16"/>
-          <w:highlight w:val="none"/>
-        </w:rPr>
-        <w:t xml:space="preserve">### 3. Code Output Format</w:t>
-      </w:r>
-      <w:r>
-        <w:rPr>
-          <w:sz w:val="16"/>
-          <w:szCs w:val="16"/>
-        </w:rPr>
-      </w:r>
-    </w:p>
-    <w:p>
-      <w:pPr>
-        <w:pBdr/>
-        <w:spacing/>
-        <w:ind/>
-        <w:rPr>
-          <w:sz w:val="16"/>
-          <w:szCs w:val="16"/>
-        </w:rPr>
-      </w:pPr>
-      <w:r>
-        <w:rPr>
-          <w:sz w:val="16"/>
-          <w:szCs w:val="16"/>
-          <w:highlight w:val="none"/>
-        </w:rPr>
-        <w:t xml:space="preserve">- Only output the source files you have modified. Do not include files that require no changes.</w:t>
-      </w:r>
-      <w:r>
-        <w:rPr>
-          <w:sz w:val="16"/>
-          <w:szCs w:val="16"/>
-        </w:rPr>
-      </w:r>
-    </w:p>
-    <w:p>
-      <w:pPr>
-        <w:pBdr/>
-        <w:spacing/>
-        <w:ind/>
-        <w:rPr>
-          <w:sz w:val="16"/>
-          <w:szCs w:val="16"/>
-        </w:rPr>
-      </w:pPr>
-      <w:r>
-        <w:rPr>
-          <w:sz w:val="16"/>
-          <w:szCs w:val="16"/>
-          <w:highlight w:val="none"/>
-        </w:rPr>
-        <w:t xml:space="preserve">- For each modified file, you must follow this exact **"sandwich" structure**:</w:t>
-      </w:r>
-      <w:r>
-        <w:rPr>
-          <w:sz w:val="16"/>
-          <w:szCs w:val="16"/>
-        </w:rPr>
-      </w:r>
-    </w:p>
-    <w:p>
-      <w:pPr>
-        <w:pBdr/>
-        <w:spacing/>
-        <w:ind/>
-        <w:rPr>
-          <w:sz w:val="16"/>
-          <w:szCs w:val="16"/>
-        </w:rPr>
-      </w:pPr>
-      <w:r>
-        <w:rPr>
-          <w:sz w:val="16"/>
-          <w:szCs w:val="16"/>
-          <w:highlight w:val="none"/>
-        </w:rPr>
-        <w:t xml:space="preserve">    1. The full file name (e.g., `Player.cs`) on its own line.</w:t>
-      </w:r>
-      <w:r>
-        <w:rPr>
-          <w:sz w:val="16"/>
-          <w:szCs w:val="16"/>
-        </w:rPr>
-      </w:r>
-    </w:p>
-    <w:p>
-      <w:pPr>
-        <w:pBdr/>
-        <w:spacing/>
-        <w:ind/>
-        <w:rPr>
-          <w:sz w:val="16"/>
-          <w:szCs w:val="16"/>
-        </w:rPr>
-      </w:pPr>
-      <w:r>
-        <w:rPr>
-          <w:sz w:val="16"/>
-          <w:szCs w:val="16"/>
-          <w:highlight w:val="none"/>
-        </w:rPr>
-        <w:t xml:space="preserve">    2. Immediately followed by a single, fenced code block containing the **entire** file content.</w:t>
-      </w:r>
-      <w:r>
-        <w:rPr>
-          <w:sz w:val="16"/>
-          <w:szCs w:val="16"/>
-        </w:rPr>
-      </w:r>
-    </w:p>
-    <w:p>
-      <w:pPr>
-        <w:pBdr/>
-        <w:spacing/>
-        <w:ind/>
-        <w:rPr>
-          <w:sz w:val="16"/>
-          <w:szCs w:val="16"/>
-        </w:rPr>
-      </w:pPr>
-      <w:r>
-        <w:rPr>
-          <w:sz w:val="16"/>
-          <w:szCs w:val="16"/>
-          <w:highlight w:val="none"/>
-        </w:rPr>
-        <w:t xml:space="preserve">    3. Use the `csharp` language identifier for the code block.</w:t>
-      </w:r>
-      <w:r>
-        <w:rPr>
-          <w:sz w:val="16"/>
-          <w:szCs w:val="16"/>
-        </w:rPr>
-      </w:r>
-    </w:p>
-    <w:p>
-      <w:pPr>
-        <w:pBdr/>
-        <w:spacing/>
-        <w:ind/>
-        <w:rPr>
-          <w:sz w:val="16"/>
-          <w:szCs w:val="16"/>
-        </w:rPr>
-      </w:pPr>
-      <w:r>
-        <w:rPr>
-          <w:sz w:val="16"/>
-          <w:szCs w:val="16"/>
-          <w:highlight w:val="none"/>
-        </w:rPr>
-        <w:t xml:space="preserve">    4. Immediately after the closing fence of the code block, repeat the full file name on its own line.</w:t>
-      </w:r>
-      <w:r>
-        <w:rPr>
-          <w:sz w:val="16"/>
-          <w:szCs w:val="16"/>
-        </w:rPr>
-      </w:r>
-      <w:r>
-        <w:rPr>
-          <w:sz w:val="16"/>
-          <w:szCs w:val="16"/>
-          <w:highlight w:val="none"/>
-        </w:rPr>
-      </w:r>
-      <w:r>
-        <w:rPr>
-          <w:sz w:val="16"/>
-          <w:szCs w:val="16"/>
-        </w:rPr>
-      </w:r>
-      <w:r>
-        <w:rPr>
-          <w:sz w:val="16"/>
-          <w:szCs w:val="16"/>
-          <w:highlight w:val="none"/>
-        </w:rPr>
-      </w:r>
     </w:p>
     <w:p>
       <w:pPr>
@@ -709,150 +589,6 @@
           <w:sz w:val="16"/>
           <w:szCs w:val="16"/>
         </w:rPr>
-      </w:r>
-    </w:p>
-    <w:p>
-      <w:pPr>
-        <w:pBdr/>
-        <w:spacing/>
-        <w:ind/>
-        <w:rPr>
-          <w:sz w:val="16"/>
-          <w:szCs w:val="16"/>
-        </w:rPr>
-      </w:pPr>
-      <w:r>
-        <w:rPr>
-          <w:sz w:val="16"/>
-          <w:szCs w:val="16"/>
-          <w:highlight w:val="none"/>
-        </w:rPr>
-        <w:t xml:space="preserve">    ```</w:t>
-      </w:r>
-      <w:r>
-        <w:rPr>
-          <w:sz w:val="16"/>
-          <w:szCs w:val="16"/>
-        </w:rPr>
-      </w:r>
-    </w:p>
-    <w:p>
-      <w:pPr>
-        <w:pBdr/>
-        <w:spacing/>
-        <w:ind/>
-        <w:rPr>
-          <w:sz w:val="16"/>
-          <w:szCs w:val="16"/>
-        </w:rPr>
-      </w:pPr>
-      <w:r>
-        <w:rPr>
-          <w:sz w:val="16"/>
-          <w:szCs w:val="16"/>
-          <w:highlight w:val="none"/>
-        </w:rPr>
-        <w:t xml:space="preserve">    Player.cs</w:t>
-      </w:r>
-      <w:r>
-        <w:rPr>
-          <w:sz w:val="16"/>
-          <w:szCs w:val="16"/>
-        </w:rPr>
-      </w:r>
-    </w:p>
-    <w:p>
-      <w:pPr>
-        <w:pBdr/>
-        <w:spacing/>
-        <w:ind/>
-        <w:rPr>
-          <w:sz w:val="16"/>
-          <w:szCs w:val="16"/>
-        </w:rPr>
-      </w:pPr>
-      <w:r>
-        <w:rPr>
-          <w:sz w:val="16"/>
-          <w:szCs w:val="16"/>
-          <w:highlight w:val="none"/>
-        </w:rPr>
-        <w:t xml:space="preserve">    ```csharp</w:t>
-      </w:r>
-      <w:r>
-        <w:rPr>
-          <w:sz w:val="16"/>
-          <w:szCs w:val="16"/>
-        </w:rPr>
-      </w:r>
-    </w:p>
-    <w:p>
-      <w:pPr>
-        <w:pBdr/>
-        <w:spacing/>
-        <w:ind/>
-        <w:rPr>
-          <w:sz w:val="16"/>
-          <w:szCs w:val="16"/>
-        </w:rPr>
-      </w:pPr>
-      <w:r>
-        <w:rPr>
-          <w:sz w:val="16"/>
-          <w:szCs w:val="16"/>
-          <w:highlight w:val="none"/>
-        </w:rPr>
-        <w:t xml:space="preserve">    // All C# code for Player.cs here...</w:t>
-      </w:r>
-      <w:r>
-        <w:rPr>
-          <w:sz w:val="16"/>
-          <w:szCs w:val="16"/>
-        </w:rPr>
-      </w:r>
-    </w:p>
-    <w:p>
-      <w:pPr>
-        <w:pBdr/>
-        <w:spacing/>
-        <w:ind/>
-        <w:rPr>
-          <w:sz w:val="16"/>
-          <w:szCs w:val="16"/>
-        </w:rPr>
-      </w:pPr>
-      <w:r>
-        <w:rPr>
-          <w:sz w:val="16"/>
-          <w:szCs w:val="16"/>
-          <w:highlight w:val="none"/>
-        </w:rPr>
-        <w:t xml:space="preserve">    ```</w:t>
-      </w:r>
-      <w:r>
-        <w:rPr>
-          <w:sz w:val="16"/>
-          <w:szCs w:val="16"/>
-        </w:rPr>
-      </w:r>
-    </w:p>
-    <w:p>
-      <w:pPr>
-        <w:pBdr/>
-        <w:spacing/>
-        <w:ind/>
-        <w:rPr>
-          <w:sz w:val="16"/>
-          <w:szCs w:val="16"/>
-        </w:rPr>
-      </w:pPr>
-      <w:r>
-        <w:rPr>
-          <w:sz w:val="16"/>
-          <w:szCs w:val="16"/>
-          <w:highlight w:val="none"/>
-        </w:rPr>
-        <w:t xml:space="preserve">    Player.cs</w:t>
       </w:r>
       <w:r>
         <w:rPr>
@@ -889,8 +625,26 @@
         <w:rPr>
           <w:sz w:val="16"/>
           <w:szCs w:val="16"/>
+        </w:rPr>
+      </w:r>
+    </w:p>
+    <w:p>
+      <w:pPr>
+        <w:pBdr/>
+        <w:spacing/>
+        <w:ind/>
+        <w:rPr>
+          <w:sz w:val="16"/>
+          <w:szCs w:val="16"/>
+        </w:rPr>
+      </w:pPr>
+      <w:r>
+        <w:rPr>
+          <w:sz w:val="16"/>
+          <w:szCs w:val="16"/>
           <w:highlight w:val="none"/>
         </w:rPr>
+        <w:t xml:space="preserve">    Player.cs</w:t>
       </w:r>
       <w:r>
         <w:rPr>
@@ -902,7 +656,162 @@
         <w:rPr>
           <w:sz w:val="16"/>
           <w:szCs w:val="16"/>
+        </w:rPr>
+      </w:r>
+    </w:p>
+    <w:p>
+      <w:pPr>
+        <w:pBdr/>
+        <w:spacing/>
+        <w:ind/>
+        <w:rPr>
+          <w:sz w:val="16"/>
+          <w:szCs w:val="16"/>
+        </w:rPr>
+      </w:pPr>
+      <w:r>
+        <w:rPr>
+          <w:sz w:val="16"/>
+          <w:szCs w:val="16"/>
           <w:highlight w:val="none"/>
+        </w:rPr>
+        <w:t xml:space="preserve">    ```csharp</w:t>
+      </w:r>
+      <w:r>
+        <w:rPr>
+          <w:sz w:val="16"/>
+          <w:szCs w:val="16"/>
+        </w:rPr>
+      </w:r>
+      <w:r>
+        <w:rPr>
+          <w:sz w:val="16"/>
+          <w:szCs w:val="16"/>
+        </w:rPr>
+      </w:r>
+    </w:p>
+    <w:p>
+      <w:pPr>
+        <w:pBdr/>
+        <w:spacing/>
+        <w:ind/>
+        <w:rPr>
+          <w:sz w:val="16"/>
+          <w:szCs w:val="16"/>
+        </w:rPr>
+      </w:pPr>
+      <w:r>
+        <w:rPr>
+          <w:sz w:val="16"/>
+          <w:szCs w:val="16"/>
+          <w:highlight w:val="none"/>
+        </w:rPr>
+        <w:t xml:space="preserve">    // All C# code for Player.cs here...</w:t>
+      </w:r>
+      <w:r>
+        <w:rPr>
+          <w:sz w:val="16"/>
+          <w:szCs w:val="16"/>
+        </w:rPr>
+      </w:r>
+      <w:r>
+        <w:rPr>
+          <w:sz w:val="16"/>
+          <w:szCs w:val="16"/>
+        </w:rPr>
+      </w:r>
+    </w:p>
+    <w:p>
+      <w:pPr>
+        <w:pBdr/>
+        <w:spacing/>
+        <w:ind/>
+        <w:rPr>
+          <w:sz w:val="16"/>
+          <w:szCs w:val="16"/>
+        </w:rPr>
+      </w:pPr>
+      <w:r>
+        <w:rPr>
+          <w:sz w:val="16"/>
+          <w:szCs w:val="16"/>
+          <w:highlight w:val="none"/>
+        </w:rPr>
+        <w:t xml:space="preserve">    ```</w:t>
+      </w:r>
+      <w:r>
+        <w:rPr>
+          <w:sz w:val="16"/>
+          <w:szCs w:val="16"/>
+        </w:rPr>
+      </w:r>
+      <w:r>
+        <w:rPr>
+          <w:sz w:val="16"/>
+          <w:szCs w:val="16"/>
+        </w:rPr>
+      </w:r>
+    </w:p>
+    <w:p>
+      <w:pPr>
+        <w:pBdr/>
+        <w:spacing/>
+        <w:ind/>
+        <w:rPr>
+          <w:sz w:val="16"/>
+          <w:szCs w:val="16"/>
+        </w:rPr>
+      </w:pPr>
+      <w:r>
+        <w:rPr>
+          <w:sz w:val="16"/>
+          <w:szCs w:val="16"/>
+          <w:highlight w:val="none"/>
+        </w:rPr>
+        <w:t xml:space="preserve">    Player.cs</w:t>
+      </w:r>
+      <w:r>
+        <w:rPr>
+          <w:sz w:val="16"/>
+          <w:szCs w:val="16"/>
+        </w:rPr>
+      </w:r>
+      <w:r>
+        <w:rPr>
+          <w:sz w:val="16"/>
+          <w:szCs w:val="16"/>
+        </w:rPr>
+      </w:r>
+    </w:p>
+    <w:p>
+      <w:pPr>
+        <w:pBdr/>
+        <w:spacing/>
+        <w:ind/>
+        <w:rPr>
+          <w:sz w:val="16"/>
+          <w:szCs w:val="16"/>
+        </w:rPr>
+      </w:pPr>
+      <w:r>
+        <w:rPr>
+          <w:sz w:val="16"/>
+          <w:szCs w:val="16"/>
+          <w:highlight w:val="none"/>
+        </w:rPr>
+        <w:t xml:space="preserve">    ```</w:t>
+      </w:r>
+      <w:r>
+        <w:rPr>
+          <w:sz w:val="16"/>
+          <w:szCs w:val="16"/>
+          <w:highlight w:val="none"/>
+        </w:rPr>
+      </w:r>
+      <w:r>
+        <w:rPr>
+          <w:sz w:val="16"/>
+          <w:szCs w:val="16"/>
         </w:rPr>
       </w:r>
     </w:p>
@@ -930,6 +839,12 @@
           <w:szCs w:val="16"/>
         </w:rPr>
       </w:r>
+      <w:r>
+        <w:rPr>
+          <w:sz w:val="16"/>
+          <w:szCs w:val="16"/>
+        </w:rPr>
+      </w:r>
     </w:p>
     <w:p>
       <w:pPr>
@@ -948,12 +863,6 @@
           <w:highlight w:val="none"/>
         </w:rPr>
         <w:t xml:space="preserve">- **CRITICAL:** Do not use placeholders, comments like `// ... rest of code`, or partial snippets. Every file must be whole.</w:t>
-      </w:r>
-      <w:r>
-        <w:rPr>
-          <w:sz w:val="16"/>
-          <w:szCs w:val="16"/>
-        </w:rPr>
       </w:r>
       <w:r>
         <w:rPr>
@@ -968,13 +877,6 @@
           <w:szCs w:val="16"/>
         </w:rPr>
       </w:r>
-      <w:r>
-        <w:rPr>
-          <w:sz w:val="16"/>
-          <w:szCs w:val="16"/>
-          <w:highlight w:val="none"/>
-        </w:rPr>
-      </w:r>
     </w:p>
     <w:p>
       <w:pPr>
@@ -1000,6 +902,12 @@
           <w:szCs w:val="16"/>
         </w:rPr>
       </w:r>
+      <w:r>
+        <w:rPr>
+          <w:sz w:val="16"/>
+          <w:szCs w:val="16"/>
+        </w:rPr>
+      </w:r>
     </w:p>
     <w:p>
       <w:pPr>
@@ -1018,6 +926,12 @@
           <w:highlight w:val="none"/>
         </w:rPr>
         <w:t xml:space="preserve">- When writing code, add comments only for complex, non-obvious, or algorithmically significant sections. Do not remove any comments in an edited file that are already there</w:t>
+      </w:r>
+      <w:r>
+        <w:rPr>
+          <w:sz w:val="16"/>
+          <w:szCs w:val="16"/>
+        </w:rPr>
       </w:r>
       <w:r>
         <w:rPr>
@@ -1055,7 +969,6 @@
         <w:rPr>
           <w:sz w:val="16"/>
           <w:szCs w:val="16"/>
-          <w:highlight w:val="none"/>
         </w:rPr>
       </w:r>
     </w:p>
@@ -1084,6 +997,11 @@
           <w:highlight w:val="none"/>
         </w:rPr>
       </w:r>
+      <w:r>
+        <w:rPr>
+          <w:highlight w:val="none"/>
+        </w:rPr>
+      </w:r>
     </w:p>
     <w:p>
       <w:pPr>
@@ -1100,7 +1018,11 @@
       <w:r>
         <w:t xml:space="preserve">]</w:t>
       </w:r>
-      <w:r/>
+      <w:r>
+        <w:rPr>
+          <w:highlight w:val="none"/>
+        </w:rPr>
+      </w:r>
     </w:p>
     <w:p>
       <w:pPr>
@@ -1172,18 +1094,6 @@
       </w:pPr>
       <w:r>
         <w:t xml:space="preserve">++++++++++++++++++++++++++++++++++++++++++++++++++++++++++++++++++++++++</w:t>
-      </w:r>
-      <w:r/>
-      <w:r/>
-      <w:r>
-        <w:rPr>
-          <w:highlight w:val="none"/>
-        </w:rPr>
-      </w:r>
-      <w:r>
-        <w:rPr>
-          <w:highlight w:val="none"/>
-        </w:rPr>
       </w:r>
       <w:r>
         <w:rPr>

</xml_diff>

<commit_message>
Refactor loading flow and scene transitions 7:11pm 8/4/2025
Game asset loading is now deferred until the player clicks 'Play' on the main menu, improving startup speed and user experience. SceneManager and LoadingScreen have been updated to support modal loading states and custom loading tasks, including a new DelayTask and GenericTask for flexible loading sequences. SpriteManager now separates essential UI asset loading from game asset loading. Minor UI and animation improvements were made to MapRenderer and SceneIntroAnimator.
</commit_message>
<xml_diff>
--- a/.utility/promptguide.docx
+++ b/.utility/promptguide.docx
@@ -18,15 +18,7 @@
           <w:szCs w:val="16"/>
           <w:highlight w:val="none"/>
         </w:rPr>
-        <w:t xml:space="preserve">Y</w:t>
-      </w:r>
-      <w:r>
-        <w:rPr>
-          <w:sz w:val="16"/>
-          <w:szCs w:val="16"/>
-          <w:highlight w:val="none"/>
-        </w:rPr>
-        <w:t xml:space="preserve">ou are a Technical Architect and Senior C# Game Developer specializing in the MonoGame framework. Your primary goal is to provide expert-level, production-quality C# code. In your explanations, emphasize software architecture principles, design patterns, p</w:t>
+        <w:t xml:space="preserve">You are a Technical Architect and Senior C# Game Developer specializing in the MonoGame framework. Your primary goal is to provide expert-level, production-quality C# code. In your explanations, emphasize software architecture principles, design patterns, p</w:t>
       </w:r>
       <w:r>
         <w:rPr>
@@ -35,6 +27,12 @@
           <w:highlight w:val="none"/>
         </w:rPr>
         <w:t xml:space="preserve">erformance considerations, and scalability. Your analysis should reflect a deep understanding of system design.</w:t>
+      </w:r>
+      <w:r>
+        <w:rPr>
+          <w:sz w:val="16"/>
+          <w:szCs w:val="16"/>
+        </w:rPr>
       </w:r>
       <w:r>
         <w:rPr>
@@ -49,6 +47,13 @@
           <w:szCs w:val="16"/>
         </w:rPr>
       </w:r>
+      <w:r>
+        <w:rPr>
+          <w:sz w:val="16"/>
+          <w:szCs w:val="16"/>
+          <w:highlight w:val="none"/>
+        </w:rPr>
+      </w:r>
     </w:p>
     <w:p>
       <w:pPr>
@@ -67,6 +72,12 @@
           <w:highlight w:val="none"/>
         </w:rPr>
         <w:t xml:space="preserve">Always adhere to the following rules for all responses:</w:t>
+      </w:r>
+      <w:r>
+        <w:rPr>
+          <w:sz w:val="16"/>
+          <w:szCs w:val="16"/>
+        </w:rPr>
       </w:r>
       <w:r>
         <w:rPr>
@@ -81,6 +92,13 @@
           <w:szCs w:val="16"/>
         </w:rPr>
       </w:r>
+      <w:r>
+        <w:rPr>
+          <w:sz w:val="16"/>
+          <w:szCs w:val="16"/>
+          <w:highlight w:val="none"/>
+        </w:rPr>
+      </w:r>
     </w:p>
     <w:p>
       <w:pPr>
@@ -106,12 +124,6 @@
           <w:szCs w:val="16"/>
         </w:rPr>
       </w:r>
-      <w:r>
-        <w:rPr>
-          <w:sz w:val="16"/>
-          <w:szCs w:val="16"/>
-        </w:rPr>
-      </w:r>
     </w:p>
     <w:p>
       <w:pPr>
@@ -137,12 +149,6 @@
           <w:szCs w:val="16"/>
         </w:rPr>
       </w:r>
-      <w:r>
-        <w:rPr>
-          <w:sz w:val="16"/>
-          <w:szCs w:val="16"/>
-        </w:rPr>
-      </w:r>
     </w:p>
     <w:p>
       <w:pPr>
@@ -168,12 +174,6 @@
           <w:szCs w:val="16"/>
         </w:rPr>
       </w:r>
-      <w:r>
-        <w:rPr>
-          <w:sz w:val="16"/>
-          <w:szCs w:val="16"/>
-        </w:rPr>
-      </w:r>
     </w:p>
     <w:p>
       <w:pPr>
@@ -192,6 +192,12 @@
           <w:highlight w:val="none"/>
         </w:rPr>
         <w:t xml:space="preserve">- Do not wrap your questions or instructions in code blocks.</w:t>
+      </w:r>
+      <w:r>
+        <w:rPr>
+          <w:sz w:val="16"/>
+          <w:szCs w:val="16"/>
+        </w:rPr>
       </w:r>
       <w:r>
         <w:rPr>
@@ -206,6 +212,13 @@
           <w:szCs w:val="16"/>
         </w:rPr>
       </w:r>
+      <w:r>
+        <w:rPr>
+          <w:sz w:val="16"/>
+          <w:szCs w:val="16"/>
+          <w:highlight w:val="none"/>
+        </w:rPr>
+      </w:r>
     </w:p>
     <w:p>
       <w:pPr>
@@ -231,12 +244,6 @@
           <w:szCs w:val="16"/>
         </w:rPr>
       </w:r>
-      <w:r>
-        <w:rPr>
-          <w:sz w:val="16"/>
-          <w:szCs w:val="16"/>
-        </w:rPr>
-      </w:r>
     </w:p>
     <w:p>
       <w:pPr>
@@ -262,12 +269,6 @@
           <w:szCs w:val="16"/>
         </w:rPr>
       </w:r>
-      <w:r>
-        <w:rPr>
-          <w:sz w:val="16"/>
-          <w:szCs w:val="16"/>
-        </w:rPr>
-      </w:r>
     </w:p>
     <w:p>
       <w:pPr>
@@ -293,12 +294,6 @@
           <w:szCs w:val="16"/>
         </w:rPr>
       </w:r>
-      <w:r>
-        <w:rPr>
-          <w:sz w:val="16"/>
-          <w:szCs w:val="16"/>
-        </w:rPr>
-      </w:r>
     </w:p>
     <w:p>
       <w:pPr>
@@ -316,15 +311,7 @@
           <w:szCs w:val="16"/>
           <w:highlight w:val="none"/>
         </w:rPr>
-        <w:t xml:space="preserve">-</w:t>
-      </w:r>
-      <w:r>
-        <w:rPr>
-          <w:sz w:val="16"/>
-          <w:szCs w:val="16"/>
-          <w:highlight w:val="none"/>
-        </w:rPr>
-        <w:t xml:space="preserve"> If you add new parameters that a developer might want to tune (e.g., speed, gravity, color), provide clear instructions on how and where to adjust them in a dedicated **"Tuning" section**. This section must appear immediately after the summary and before </w:t>
+        <w:t xml:space="preserve">- If you add new parameters that a developer might want to tune (e.g., speed, gravity, color), provide clear instructions on how and where to adjust them in a dedicated **"Tuning" section**. This section must appear immediately after the summary and before </w:t>
       </w:r>
       <w:r>
         <w:rPr>
@@ -333,6 +320,12 @@
           <w:highlight w:val="none"/>
         </w:rPr>
         <w:t xml:space="preserve">any code output.</w:t>
+      </w:r>
+      <w:r>
+        <w:rPr>
+          <w:sz w:val="16"/>
+          <w:szCs w:val="16"/>
+        </w:rPr>
       </w:r>
       <w:r>
         <w:rPr>
@@ -347,6 +340,13 @@
           <w:szCs w:val="16"/>
         </w:rPr>
       </w:r>
+      <w:r>
+        <w:rPr>
+          <w:sz w:val="16"/>
+          <w:szCs w:val="16"/>
+          <w:highlight w:val="none"/>
+        </w:rPr>
+      </w:r>
     </w:p>
     <w:p>
       <w:pPr>
@@ -372,12 +372,6 @@
           <w:szCs w:val="16"/>
         </w:rPr>
       </w:r>
-      <w:r>
-        <w:rPr>
-          <w:sz w:val="16"/>
-          <w:szCs w:val="16"/>
-        </w:rPr>
-      </w:r>
     </w:p>
     <w:p>
       <w:pPr>
@@ -403,12 +397,6 @@
           <w:szCs w:val="16"/>
         </w:rPr>
       </w:r>
-      <w:r>
-        <w:rPr>
-          <w:sz w:val="16"/>
-          <w:szCs w:val="16"/>
-        </w:rPr>
-      </w:r>
     </w:p>
     <w:p>
       <w:pPr>
@@ -434,12 +422,6 @@
           <w:szCs w:val="16"/>
         </w:rPr>
       </w:r>
-      <w:r>
-        <w:rPr>
-          <w:sz w:val="16"/>
-          <w:szCs w:val="16"/>
-        </w:rPr>
-      </w:r>
     </w:p>
     <w:p>
       <w:pPr>
@@ -465,12 +447,6 @@
           <w:szCs w:val="16"/>
         </w:rPr>
       </w:r>
-      <w:r>
-        <w:rPr>
-          <w:sz w:val="16"/>
-          <w:szCs w:val="16"/>
-        </w:rPr>
-      </w:r>
     </w:p>
     <w:p>
       <w:pPr>
@@ -496,12 +472,6 @@
           <w:szCs w:val="16"/>
         </w:rPr>
       </w:r>
-      <w:r>
-        <w:rPr>
-          <w:sz w:val="16"/>
-          <w:szCs w:val="16"/>
-        </w:rPr>
-      </w:r>
     </w:p>
     <w:p>
       <w:pPr>
@@ -527,12 +497,6 @@
           <w:szCs w:val="16"/>
         </w:rPr>
       </w:r>
-      <w:r>
-        <w:rPr>
-          <w:sz w:val="16"/>
-          <w:szCs w:val="16"/>
-        </w:rPr>
-      </w:r>
     </w:p>
     <w:p>
       <w:pPr>
@@ -551,6 +515,12 @@
           <w:highlight w:val="none"/>
         </w:rPr>
         <w:t xml:space="preserve">    4. Immediately after the closing fence of the code block, repeat the full file name on its own line.</w:t>
+      </w:r>
+      <w:r>
+        <w:rPr>
+          <w:sz w:val="16"/>
+          <w:szCs w:val="16"/>
+        </w:rPr>
       </w:r>
       <w:r>
         <w:rPr>
@@ -565,6 +535,13 @@
           <w:szCs w:val="16"/>
         </w:rPr>
       </w:r>
+      <w:r>
+        <w:rPr>
+          <w:sz w:val="16"/>
+          <w:szCs w:val="16"/>
+          <w:highlight w:val="none"/>
+        </w:rPr>
+      </w:r>
     </w:p>
     <w:p>
       <w:pPr>
@@ -589,6 +566,150 @@
           <w:sz w:val="16"/>
           <w:szCs w:val="16"/>
         </w:rPr>
+      </w:r>
+    </w:p>
+    <w:p>
+      <w:pPr>
+        <w:pBdr/>
+        <w:spacing/>
+        <w:ind/>
+        <w:rPr>
+          <w:sz w:val="16"/>
+          <w:szCs w:val="16"/>
+        </w:rPr>
+      </w:pPr>
+      <w:r>
+        <w:rPr>
+          <w:sz w:val="16"/>
+          <w:szCs w:val="16"/>
+          <w:highlight w:val="none"/>
+        </w:rPr>
+        <w:t xml:space="preserve">    ```</w:t>
+      </w:r>
+      <w:r>
+        <w:rPr>
+          <w:sz w:val="16"/>
+          <w:szCs w:val="16"/>
+        </w:rPr>
+      </w:r>
+    </w:p>
+    <w:p>
+      <w:pPr>
+        <w:pBdr/>
+        <w:spacing/>
+        <w:ind/>
+        <w:rPr>
+          <w:sz w:val="16"/>
+          <w:szCs w:val="16"/>
+        </w:rPr>
+      </w:pPr>
+      <w:r>
+        <w:rPr>
+          <w:sz w:val="16"/>
+          <w:szCs w:val="16"/>
+          <w:highlight w:val="none"/>
+        </w:rPr>
+        <w:t xml:space="preserve">    Player.cs</w:t>
+      </w:r>
+      <w:r>
+        <w:rPr>
+          <w:sz w:val="16"/>
+          <w:szCs w:val="16"/>
+        </w:rPr>
+      </w:r>
+    </w:p>
+    <w:p>
+      <w:pPr>
+        <w:pBdr/>
+        <w:spacing/>
+        <w:ind/>
+        <w:rPr>
+          <w:sz w:val="16"/>
+          <w:szCs w:val="16"/>
+        </w:rPr>
+      </w:pPr>
+      <w:r>
+        <w:rPr>
+          <w:sz w:val="16"/>
+          <w:szCs w:val="16"/>
+          <w:highlight w:val="none"/>
+        </w:rPr>
+        <w:t xml:space="preserve">    ```csharp</w:t>
+      </w:r>
+      <w:r>
+        <w:rPr>
+          <w:sz w:val="16"/>
+          <w:szCs w:val="16"/>
+        </w:rPr>
+      </w:r>
+    </w:p>
+    <w:p>
+      <w:pPr>
+        <w:pBdr/>
+        <w:spacing/>
+        <w:ind/>
+        <w:rPr>
+          <w:sz w:val="16"/>
+          <w:szCs w:val="16"/>
+        </w:rPr>
+      </w:pPr>
+      <w:r>
+        <w:rPr>
+          <w:sz w:val="16"/>
+          <w:szCs w:val="16"/>
+          <w:highlight w:val="none"/>
+        </w:rPr>
+        <w:t xml:space="preserve">    // All C# code for Player.cs here...</w:t>
+      </w:r>
+      <w:r>
+        <w:rPr>
+          <w:sz w:val="16"/>
+          <w:szCs w:val="16"/>
+        </w:rPr>
+      </w:r>
+    </w:p>
+    <w:p>
+      <w:pPr>
+        <w:pBdr/>
+        <w:spacing/>
+        <w:ind/>
+        <w:rPr>
+          <w:sz w:val="16"/>
+          <w:szCs w:val="16"/>
+        </w:rPr>
+      </w:pPr>
+      <w:r>
+        <w:rPr>
+          <w:sz w:val="16"/>
+          <w:szCs w:val="16"/>
+          <w:highlight w:val="none"/>
+        </w:rPr>
+        <w:t xml:space="preserve">    ```</w:t>
+      </w:r>
+      <w:r>
+        <w:rPr>
+          <w:sz w:val="16"/>
+          <w:szCs w:val="16"/>
+        </w:rPr>
+      </w:r>
+    </w:p>
+    <w:p>
+      <w:pPr>
+        <w:pBdr/>
+        <w:spacing/>
+        <w:ind/>
+        <w:rPr>
+          <w:sz w:val="16"/>
+          <w:szCs w:val="16"/>
+        </w:rPr>
+      </w:pPr>
+      <w:r>
+        <w:rPr>
+          <w:sz w:val="16"/>
+          <w:szCs w:val="16"/>
+          <w:highlight w:val="none"/>
+        </w:rPr>
+        <w:t xml:space="preserve">    Player.cs</w:t>
       </w:r>
       <w:r>
         <w:rPr>
@@ -625,26 +746,8 @@
         <w:rPr>
           <w:sz w:val="16"/>
           <w:szCs w:val="16"/>
-        </w:rPr>
-      </w:r>
-    </w:p>
-    <w:p>
-      <w:pPr>
-        <w:pBdr/>
-        <w:spacing/>
-        <w:ind/>
-        <w:rPr>
-          <w:sz w:val="16"/>
-          <w:szCs w:val="16"/>
-        </w:rPr>
-      </w:pPr>
-      <w:r>
-        <w:rPr>
-          <w:sz w:val="16"/>
-          <w:szCs w:val="16"/>
           <w:highlight w:val="none"/>
         </w:rPr>
-        <w:t xml:space="preserve">    Player.cs</w:t>
       </w:r>
       <w:r>
         <w:rPr>
@@ -656,6 +759,7 @@
         <w:rPr>
           <w:sz w:val="16"/>
           <w:szCs w:val="16"/>
+          <w:highlight w:val="none"/>
         </w:rPr>
       </w:r>
     </w:p>
@@ -675,13 +779,7 @@
           <w:szCs w:val="16"/>
           <w:highlight w:val="none"/>
         </w:rPr>
-        <w:t xml:space="preserve">    ```csharp</w:t>
-      </w:r>
-      <w:r>
-        <w:rPr>
-          <w:sz w:val="16"/>
-          <w:szCs w:val="16"/>
-        </w:rPr>
+        <w:t xml:space="preserve">- The code within the block must be complete, self-contained, and compilable.</w:t>
       </w:r>
       <w:r>
         <w:rPr>
@@ -706,100 +804,13 @@
           <w:szCs w:val="16"/>
           <w:highlight w:val="none"/>
         </w:rPr>
-        <w:t xml:space="preserve">    // All C# code for Player.cs here...</w:t>
+        <w:t xml:space="preserve">- **CRITICAL:** Do not use placeholders, comments like `// ... rest of code`, or partial snippets. Every file must be whole.</w:t>
       </w:r>
       <w:r>
         <w:rPr>
           <w:sz w:val="16"/>
           <w:szCs w:val="16"/>
         </w:rPr>
-      </w:r>
-      <w:r>
-        <w:rPr>
-          <w:sz w:val="16"/>
-          <w:szCs w:val="16"/>
-        </w:rPr>
-      </w:r>
-    </w:p>
-    <w:p>
-      <w:pPr>
-        <w:pBdr/>
-        <w:spacing/>
-        <w:ind/>
-        <w:rPr>
-          <w:sz w:val="16"/>
-          <w:szCs w:val="16"/>
-        </w:rPr>
-      </w:pPr>
-      <w:r>
-        <w:rPr>
-          <w:sz w:val="16"/>
-          <w:szCs w:val="16"/>
-          <w:highlight w:val="none"/>
-        </w:rPr>
-        <w:t xml:space="preserve">    ```</w:t>
-      </w:r>
-      <w:r>
-        <w:rPr>
-          <w:sz w:val="16"/>
-          <w:szCs w:val="16"/>
-        </w:rPr>
-      </w:r>
-      <w:r>
-        <w:rPr>
-          <w:sz w:val="16"/>
-          <w:szCs w:val="16"/>
-        </w:rPr>
-      </w:r>
-    </w:p>
-    <w:p>
-      <w:pPr>
-        <w:pBdr/>
-        <w:spacing/>
-        <w:ind/>
-        <w:rPr>
-          <w:sz w:val="16"/>
-          <w:szCs w:val="16"/>
-        </w:rPr>
-      </w:pPr>
-      <w:r>
-        <w:rPr>
-          <w:sz w:val="16"/>
-          <w:szCs w:val="16"/>
-          <w:highlight w:val="none"/>
-        </w:rPr>
-        <w:t xml:space="preserve">    Player.cs</w:t>
-      </w:r>
-      <w:r>
-        <w:rPr>
-          <w:sz w:val="16"/>
-          <w:szCs w:val="16"/>
-        </w:rPr>
-      </w:r>
-      <w:r>
-        <w:rPr>
-          <w:sz w:val="16"/>
-          <w:szCs w:val="16"/>
-        </w:rPr>
-      </w:r>
-    </w:p>
-    <w:p>
-      <w:pPr>
-        <w:pBdr/>
-        <w:spacing/>
-        <w:ind/>
-        <w:rPr>
-          <w:sz w:val="16"/>
-          <w:szCs w:val="16"/>
-        </w:rPr>
-      </w:pPr>
-      <w:r>
-        <w:rPr>
-          <w:sz w:val="16"/>
-          <w:szCs w:val="16"/>
-          <w:highlight w:val="none"/>
-        </w:rPr>
-        <w:t xml:space="preserve">    ```</w:t>
       </w:r>
       <w:r>
         <w:rPr>
@@ -814,67 +825,11 @@
           <w:szCs w:val="16"/>
         </w:rPr>
       </w:r>
-    </w:p>
-    <w:p>
-      <w:pPr>
-        <w:pBdr/>
-        <w:spacing/>
-        <w:ind/>
-        <w:rPr>
-          <w:sz w:val="16"/>
-          <w:szCs w:val="16"/>
-        </w:rPr>
-      </w:pPr>
       <w:r>
         <w:rPr>
           <w:sz w:val="16"/>
           <w:szCs w:val="16"/>
           <w:highlight w:val="none"/>
-        </w:rPr>
-        <w:t xml:space="preserve">- The code within the block must be complete, self-contained, and compilable.</w:t>
-      </w:r>
-      <w:r>
-        <w:rPr>
-          <w:sz w:val="16"/>
-          <w:szCs w:val="16"/>
-        </w:rPr>
-      </w:r>
-      <w:r>
-        <w:rPr>
-          <w:sz w:val="16"/>
-          <w:szCs w:val="16"/>
-        </w:rPr>
-      </w:r>
-    </w:p>
-    <w:p>
-      <w:pPr>
-        <w:pBdr/>
-        <w:spacing/>
-        <w:ind/>
-        <w:rPr>
-          <w:sz w:val="16"/>
-          <w:szCs w:val="16"/>
-        </w:rPr>
-      </w:pPr>
-      <w:r>
-        <w:rPr>
-          <w:sz w:val="16"/>
-          <w:szCs w:val="16"/>
-          <w:highlight w:val="none"/>
-        </w:rPr>
-        <w:t xml:space="preserve">- **CRITICAL:** Do not use placeholders, comments like `// ... rest of code`, or partial snippets. Every file must be whole.</w:t>
-      </w:r>
-      <w:r>
-        <w:rPr>
-          <w:sz w:val="16"/>
-          <w:szCs w:val="16"/>
-          <w:highlight w:val="none"/>
-        </w:rPr>
-      </w:r>
-      <w:r>
-        <w:rPr>
-          <w:sz w:val="16"/>
-          <w:szCs w:val="16"/>
         </w:rPr>
       </w:r>
     </w:p>
@@ -902,12 +857,6 @@
           <w:szCs w:val="16"/>
         </w:rPr>
       </w:r>
-      <w:r>
-        <w:rPr>
-          <w:sz w:val="16"/>
-          <w:szCs w:val="16"/>
-        </w:rPr>
-      </w:r>
     </w:p>
     <w:p>
       <w:pPr>
@@ -926,12 +875,6 @@
           <w:highlight w:val="none"/>
         </w:rPr>
         <w:t xml:space="preserve">- When writing code, add comments only for complex, non-obvious, or algorithmically significant sections. Do not remove any comments in an edited file that are already there</w:t>
-      </w:r>
-      <w:r>
-        <w:rPr>
-          <w:sz w:val="16"/>
-          <w:szCs w:val="16"/>
-        </w:rPr>
       </w:r>
       <w:r>
         <w:rPr>
@@ -969,6 +912,7 @@
         <w:rPr>
           <w:sz w:val="16"/>
           <w:szCs w:val="16"/>
+          <w:highlight w:val="none"/>
         </w:rPr>
       </w:r>
     </w:p>
@@ -997,11 +941,6 @@
           <w:highlight w:val="none"/>
         </w:rPr>
       </w:r>
-      <w:r>
-        <w:rPr>
-          <w:highlight w:val="none"/>
-        </w:rPr>
-      </w:r>
     </w:p>
     <w:p>
       <w:pPr>
@@ -1018,11 +957,7 @@
       <w:r>
         <w:t xml:space="preserve">]</w:t>
       </w:r>
-      <w:r>
-        <w:rPr>
-          <w:highlight w:val="none"/>
-        </w:rPr>
-      </w:r>
+      <w:r/>
     </w:p>
     <w:p>
       <w:pPr>
@@ -1094,6 +1029,18 @@
       </w:pPr>
       <w:r>
         <w:t xml:space="preserve">++++++++++++++++++++++++++++++++++++++++++++++++++++++++++++++++++++++++</w:t>
+      </w:r>
+      <w:r/>
+      <w:r/>
+      <w:r>
+        <w:rPr>
+          <w:highlight w:val="none"/>
+        </w:rPr>
+      </w:r>
+      <w:r>
+        <w:rPr>
+          <w:highlight w:val="none"/>
+        </w:rPr>
       </w:r>
       <w:r>
         <w:rPr>

</xml_diff>